<commit_message>
menambahkan nama anggota tim
</commit_message>
<xml_diff>
--- a/TuruGes_Tugas2.docx
+++ b/TuruGes_Tugas2.docx
@@ -5865,9 +5865,173 @@
           <w:szCs w:val="24"/>
           <w:lang w:val="en-US"/>
         </w:rPr>
-        <w:t>TuruGes</w:t>
+        <w:t>Turu</w:t>
+      </w:r>
+      <w:r>
+        <w:rPr>
+          <w:sz w:val="24"/>
+          <w:szCs w:val="24"/>
+          <w:lang w:val="en-US"/>
+        </w:rPr>
+        <w:t>Ges</w:t>
       </w:r>
       <w:proofErr w:type="spellEnd"/>
+    </w:p>
+    <w:p>
+      <w:pPr>
+        <w:pStyle w:val="BodyText"/>
+        <w:ind w:left="1280"/>
+        <w:rPr>
+          <w:sz w:val="24"/>
+          <w:szCs w:val="24"/>
+          <w:lang w:val="en-US"/>
+        </w:rPr>
+      </w:pPr>
+    </w:p>
+    <w:p>
+      <w:pPr>
+        <w:pStyle w:val="BodyText"/>
+        <w:spacing w:before="39"/>
+        <w:ind w:left="1280"/>
+      </w:pPr>
+      <w:proofErr w:type="spellStart"/>
+      <w:r>
+        <w:rPr>
+          <w:lang w:val="en-US"/>
+        </w:rPr>
+        <w:t>Anggota</w:t>
+      </w:r>
+      <w:proofErr w:type="spellEnd"/>
+      <w:r>
+        <w:rPr>
+          <w:lang w:val="en-US"/>
+        </w:rPr>
+        <w:t xml:space="preserve"> </w:t>
+      </w:r>
+      <w:r>
+        <w:t>Tim</w:t>
+      </w:r>
+      <w:r>
+        <w:rPr>
+          <w:spacing w:val="-6"/>
+        </w:rPr>
+        <w:t xml:space="preserve"> </w:t>
+      </w:r>
+      <w:r>
+        <w:t>Turu</w:t>
+      </w:r>
+      <w:proofErr w:type="spellStart"/>
+      <w:r>
+        <w:rPr>
+          <w:lang w:val="en-US"/>
+        </w:rPr>
+        <w:t>Ges</w:t>
+      </w:r>
+      <w:proofErr w:type="spellEnd"/>
+      <w:r>
+        <w:t>:</w:t>
+      </w:r>
+    </w:p>
+    <w:p>
+      <w:pPr>
+        <w:pStyle w:val="ListParagraph"/>
+        <w:numPr>
+          <w:ilvl w:val="0"/>
+          <w:numId w:val="2"/>
+        </w:numPr>
+        <w:tabs>
+          <w:tab w:val="left" w:pos="1499"/>
+        </w:tabs>
+        <w:spacing w:before="181"/>
+      </w:pPr>
+      <w:r>
+        <w:t>Brian</w:t>
+      </w:r>
+      <w:r>
+        <w:rPr>
+          <w:spacing w:val="-10"/>
+        </w:rPr>
+        <w:t xml:space="preserve"> </w:t>
+      </w:r>
+      <w:r>
+        <w:t>Tanata</w:t>
+      </w:r>
+      <w:r>
+        <w:rPr>
+          <w:spacing w:val="-9"/>
+        </w:rPr>
+        <w:t xml:space="preserve"> </w:t>
+      </w:r>
+      <w:r>
+        <w:t>(211110291)</w:t>
+      </w:r>
+    </w:p>
+    <w:p>
+      <w:pPr>
+        <w:pStyle w:val="ListParagraph"/>
+        <w:numPr>
+          <w:ilvl w:val="0"/>
+          <w:numId w:val="2"/>
+        </w:numPr>
+        <w:tabs>
+          <w:tab w:val="left" w:pos="1499"/>
+        </w:tabs>
+        <w:spacing w:before="22"/>
+      </w:pPr>
+      <w:r>
+        <w:t>Wilbert</w:t>
+      </w:r>
+      <w:r>
+        <w:rPr>
+          <w:spacing w:val="-8"/>
+        </w:rPr>
+        <w:t xml:space="preserve"> </w:t>
+      </w:r>
+      <w:r>
+        <w:t>Tanawi</w:t>
+      </w:r>
+      <w:r>
+        <w:rPr>
+          <w:spacing w:val="-8"/>
+        </w:rPr>
+        <w:t xml:space="preserve"> </w:t>
+      </w:r>
+      <w:r>
+        <w:t>(211110848)</w:t>
+      </w:r>
+    </w:p>
+    <w:p>
+      <w:pPr>
+        <w:pStyle w:val="ListParagraph"/>
+        <w:numPr>
+          <w:ilvl w:val="0"/>
+          <w:numId w:val="2"/>
+        </w:numPr>
+        <w:tabs>
+          <w:tab w:val="left" w:pos="1499"/>
+        </w:tabs>
+      </w:pPr>
+      <w:r>
+        <w:t>Richard</w:t>
+      </w:r>
+      <w:r>
+        <w:rPr>
+          <w:spacing w:val="-12"/>
+        </w:rPr>
+        <w:t xml:space="preserve"> </w:t>
+      </w:r>
+      <w:r>
+        <w:t>Tanuwijaya</w:t>
+      </w:r>
+      <w:r>
+        <w:rPr>
+          <w:spacing w:val="-10"/>
+        </w:rPr>
+        <w:t xml:space="preserve"> </w:t>
+      </w:r>
+      <w:r>
+        <w:t>(211110682)</w:t>
+      </w:r>
     </w:p>
     <w:p>
       <w:pPr>
@@ -5892,6 +6056,123 @@
 <file path=word/numbering.xml><?xml version="1.0" encoding="utf-8"?>
 <w:numbering xmlns:wpc="http://schemas.microsoft.com/office/word/2010/wordprocessingCanvas" xmlns:cx="http://schemas.microsoft.com/office/drawing/2014/chartex" xmlns:cx1="http://schemas.microsoft.com/office/drawing/2015/9/8/chartex" xmlns:cx2="http://schemas.microsoft.com/office/drawing/2015/10/21/chartex" xmlns:cx3="http://schemas.microsoft.com/office/drawing/2016/5/9/chartex" xmlns:cx4="http://schemas.microsoft.com/office/drawing/2016/5/10/chartex" xmlns:cx5="http://schemas.microsoft.com/office/drawing/2016/5/11/chartex" xmlns:cx6="http://schemas.microsoft.com/office/drawing/2016/5/12/chartex" xmlns:cx7="http://schemas.microsoft.com/office/drawing/2016/5/13/chartex" xmlns:cx8="http://schemas.microsoft.com/office/drawing/2016/5/14/chartex" xmlns:mc="http://schemas.openxmlformats.org/markup-compatibility/2006" xmlns:aink="http://schemas.microsoft.com/office/drawing/2016/ink" xmlns:am3d="http://schemas.microsoft.com/office/drawing/2017/model3d" xmlns:o="urn:schemas-microsoft-com:office:office" xmlns:oel="http://schemas.microsoft.com/office/2019/extlst" xmlns:r="http://schemas.openxmlformats.org/officeDocument/2006/relationships" xmlns:m="http://schemas.openxmlformats.org/officeDocument/2006/math" xmlns:v="urn:schemas-microsoft-com:vml" xmlns:wp14="http://schemas.microsoft.com/office/word/2010/wordprocessingDrawing" xmlns:wp="http://schemas.openxmlformats.org/drawingml/2006/wordprocessingDrawing" xmlns:w10="urn:schemas-microsoft-com:office:word" xmlns:w="http://schemas.openxmlformats.org/wordprocessingml/2006/main" xmlns:w14="http://schemas.microsoft.com/office/word/2010/wordml" xmlns:w15="http://schemas.microsoft.com/office/word/2012/wordml" xmlns:w16cex="http://schemas.microsoft.com/office/word/2018/wordml/cex" xmlns:w16cid="http://schemas.microsoft.com/office/word/2016/wordml/cid" xmlns:w16="http://schemas.microsoft.com/office/word/2018/wordml" xmlns:w16sdtdh="http://schemas.microsoft.com/office/word/2020/wordml/sdtdatahash" xmlns:w16se="http://schemas.microsoft.com/office/word/2015/wordml/symex" xmlns:wpg="http://schemas.microsoft.com/office/word/2010/wordprocessingGroup" xmlns:wpi="http://schemas.microsoft.com/office/word/2010/wordprocessingInk" xmlns:wne="http://schemas.microsoft.com/office/word/2006/wordml" xmlns:wps="http://schemas.microsoft.com/office/word/2010/wordprocessingShape" mc:Ignorable="w14 w15 w16se w16cid w16 w16cex w16sdtdh wp14">
   <w:abstractNum w:abstractNumId="0" w15:restartNumberingAfterBreak="0">
+    <w:nsid w:val="1A98708C"/>
+    <w:multiLevelType w:val="hybridMultilevel"/>
+    <w:tmpl w:val="0980E764"/>
+    <w:lvl w:ilvl="0" w:tplc="7E3AD678">
+      <w:start w:val="1"/>
+      <w:numFmt w:val="decimal"/>
+      <w:lvlText w:val="%1."/>
+      <w:lvlJc w:val="left"/>
+      <w:pPr>
+        <w:ind w:left="1498" w:hanging="219"/>
+      </w:pPr>
+      <w:rPr>
+        <w:rFonts w:ascii="Calibri" w:eastAsia="Calibri" w:hAnsi="Calibri" w:cs="Calibri" w:hint="default"/>
+        <w:w w:val="100"/>
+        <w:sz w:val="22"/>
+        <w:szCs w:val="22"/>
+        <w:lang w:val="id" w:eastAsia="en-US" w:bidi="ar-SA"/>
+      </w:rPr>
+    </w:lvl>
+    <w:lvl w:ilvl="1" w:tplc="4DDC446E">
+      <w:numFmt w:val="bullet"/>
+      <w:lvlText w:val="•"/>
+      <w:lvlJc w:val="left"/>
+      <w:pPr>
+        <w:ind w:left="2558" w:hanging="219"/>
+      </w:pPr>
+      <w:rPr>
+        <w:rFonts w:hint="default"/>
+        <w:lang w:val="id" w:eastAsia="en-US" w:bidi="ar-SA"/>
+      </w:rPr>
+    </w:lvl>
+    <w:lvl w:ilvl="2" w:tplc="98569170">
+      <w:numFmt w:val="bullet"/>
+      <w:lvlText w:val="•"/>
+      <w:lvlJc w:val="left"/>
+      <w:pPr>
+        <w:ind w:left="3616" w:hanging="219"/>
+      </w:pPr>
+      <w:rPr>
+        <w:rFonts w:hint="default"/>
+        <w:lang w:val="id" w:eastAsia="en-US" w:bidi="ar-SA"/>
+      </w:rPr>
+    </w:lvl>
+    <w:lvl w:ilvl="3" w:tplc="F9BC4DD4">
+      <w:numFmt w:val="bullet"/>
+      <w:lvlText w:val="•"/>
+      <w:lvlJc w:val="left"/>
+      <w:pPr>
+        <w:ind w:left="4674" w:hanging="219"/>
+      </w:pPr>
+      <w:rPr>
+        <w:rFonts w:hint="default"/>
+        <w:lang w:val="id" w:eastAsia="en-US" w:bidi="ar-SA"/>
+      </w:rPr>
+    </w:lvl>
+    <w:lvl w:ilvl="4" w:tplc="4614E8E4">
+      <w:numFmt w:val="bullet"/>
+      <w:lvlText w:val="•"/>
+      <w:lvlJc w:val="left"/>
+      <w:pPr>
+        <w:ind w:left="5732" w:hanging="219"/>
+      </w:pPr>
+      <w:rPr>
+        <w:rFonts w:hint="default"/>
+        <w:lang w:val="id" w:eastAsia="en-US" w:bidi="ar-SA"/>
+      </w:rPr>
+    </w:lvl>
+    <w:lvl w:ilvl="5" w:tplc="26200C44">
+      <w:numFmt w:val="bullet"/>
+      <w:lvlText w:val="•"/>
+      <w:lvlJc w:val="left"/>
+      <w:pPr>
+        <w:ind w:left="6790" w:hanging="219"/>
+      </w:pPr>
+      <w:rPr>
+        <w:rFonts w:hint="default"/>
+        <w:lang w:val="id" w:eastAsia="en-US" w:bidi="ar-SA"/>
+      </w:rPr>
+    </w:lvl>
+    <w:lvl w:ilvl="6" w:tplc="09DEE824">
+      <w:numFmt w:val="bullet"/>
+      <w:lvlText w:val="•"/>
+      <w:lvlJc w:val="left"/>
+      <w:pPr>
+        <w:ind w:left="7848" w:hanging="219"/>
+      </w:pPr>
+      <w:rPr>
+        <w:rFonts w:hint="default"/>
+        <w:lang w:val="id" w:eastAsia="en-US" w:bidi="ar-SA"/>
+      </w:rPr>
+    </w:lvl>
+    <w:lvl w:ilvl="7" w:tplc="2A347280">
+      <w:numFmt w:val="bullet"/>
+      <w:lvlText w:val="•"/>
+      <w:lvlJc w:val="left"/>
+      <w:pPr>
+        <w:ind w:left="8906" w:hanging="219"/>
+      </w:pPr>
+      <w:rPr>
+        <w:rFonts w:hint="default"/>
+        <w:lang w:val="id" w:eastAsia="en-US" w:bidi="ar-SA"/>
+      </w:rPr>
+    </w:lvl>
+    <w:lvl w:ilvl="8" w:tplc="268ACDA0">
+      <w:numFmt w:val="bullet"/>
+      <w:lvlText w:val="•"/>
+      <w:lvlJc w:val="left"/>
+      <w:pPr>
+        <w:ind w:left="9964" w:hanging="219"/>
+      </w:pPr>
+      <w:rPr>
+        <w:rFonts w:hint="default"/>
+        <w:lang w:val="id" w:eastAsia="en-US" w:bidi="ar-SA"/>
+      </w:rPr>
+    </w:lvl>
+  </w:abstractNum>
+  <w:abstractNum w:abstractNumId="1" w15:restartNumberingAfterBreak="0">
     <w:nsid w:val="1DA74F90"/>
     <w:multiLevelType w:val="hybridMultilevel"/>
     <w:tmpl w:val="22EAAD16"/>
@@ -6010,6 +6291,9 @@
     </w:lvl>
   </w:abstractNum>
   <w:num w:numId="1" w16cid:durableId="935095371">
+    <w:abstractNumId w:val="1"/>
+  </w:num>
+  <w:num w:numId="2" w16cid:durableId="1557353427">
     <w:abstractNumId w:val="0"/>
   </w:num>
 </w:numbering>
@@ -6450,6 +6734,7 @@
   <w:style w:type="paragraph" w:styleId="BodyText">
     <w:name w:val="Body Text"/>
     <w:basedOn w:val="Normal"/>
+    <w:link w:val="BodyTextChar"/>
     <w:uiPriority w:val="1"/>
     <w:qFormat/>
   </w:style>
@@ -6471,6 +6756,17 @@
     <w:pPr>
       <w:jc w:val="center"/>
     </w:pPr>
+  </w:style>
+  <w:style w:type="character" w:customStyle="1" w:styleId="BodyTextChar">
+    <w:name w:val="Body Text Char"/>
+    <w:basedOn w:val="DefaultParagraphFont"/>
+    <w:link w:val="BodyText"/>
+    <w:uiPriority w:val="1"/>
+    <w:rsid w:val="00185887"/>
+    <w:rPr>
+      <w:rFonts w:ascii="Calibri" w:eastAsia="Calibri" w:hAnsi="Calibri" w:cs="Calibri"/>
+      <w:lang w:val="id"/>
+    </w:rPr>
   </w:style>
 </w:styles>
 </file>

</xml_diff>

<commit_message>
menambahkan Product Backlog & User Story
</commit_message>
<xml_diff>
--- a/TuruGes_Tugas2.docx
+++ b/TuruGes_Tugas2.docx
@@ -6081,6 +6081,3614 @@
         <w:t>Movies</w:t>
       </w:r>
     </w:p>
+    <w:p>
+      <w:pPr>
+        <w:pStyle w:val="BodyText"/>
+        <w:spacing w:after="56"/>
+        <w:ind w:left="1280"/>
+        <w:rPr>
+          <w:b/>
+          <w:bCs/>
+          <w:sz w:val="32"/>
+          <w:szCs w:val="32"/>
+          <w:lang w:val="en-US"/>
+        </w:rPr>
+      </w:pPr>
+      <w:r>
+        <w:rPr>
+          <w:b/>
+          <w:bCs/>
+          <w:sz w:val="32"/>
+          <w:szCs w:val="32"/>
+          <w:lang w:val="en-US"/>
+        </w:rPr>
+        <w:t>Product Backlog &amp; User Story</w:t>
+      </w:r>
+    </w:p>
+    <w:tbl>
+      <w:tblPr>
+        <w:tblW w:w="0" w:type="auto"/>
+        <w:tblInd w:w="591" w:type="dxa"/>
+        <w:tblBorders>
+          <w:top w:val="single" w:sz="4" w:space="0" w:color="000000"/>
+          <w:left w:val="single" w:sz="4" w:space="0" w:color="000000"/>
+          <w:bottom w:val="single" w:sz="4" w:space="0" w:color="000000"/>
+          <w:right w:val="single" w:sz="4" w:space="0" w:color="000000"/>
+          <w:insideH w:val="single" w:sz="4" w:space="0" w:color="000000"/>
+          <w:insideV w:val="single" w:sz="4" w:space="0" w:color="000000"/>
+        </w:tblBorders>
+        <w:tblLayout w:type="fixed"/>
+        <w:tblCellMar>
+          <w:left w:w="0" w:type="dxa"/>
+          <w:right w:w="0" w:type="dxa"/>
+        </w:tblCellMar>
+        <w:tblLook w:val="01E0" w:firstRow="1" w:lastRow="1" w:firstColumn="1" w:lastColumn="1" w:noHBand="0" w:noVBand="0"/>
+      </w:tblPr>
+      <w:tblGrid>
+        <w:gridCol w:w="742"/>
+        <w:gridCol w:w="1029"/>
+        <w:gridCol w:w="839"/>
+        <w:gridCol w:w="3328"/>
+        <w:gridCol w:w="2339"/>
+        <w:gridCol w:w="1235"/>
+        <w:gridCol w:w="1222"/>
+      </w:tblGrid>
+      <w:tr>
+        <w:trPr>
+          <w:trHeight w:val="311"/>
+        </w:trPr>
+        <w:tc>
+          <w:tcPr>
+            <w:tcW w:w="10734" w:type="dxa"/>
+            <w:gridSpan w:val="7"/>
+            <w:tcBorders>
+              <w:top w:val="nil"/>
+              <w:left w:val="nil"/>
+              <w:right w:val="nil"/>
+            </w:tcBorders>
+            <w:shd w:val="clear" w:color="auto" w:fill="92D050"/>
+          </w:tcPr>
+          <w:p>
+            <w:pPr>
+              <w:pStyle w:val="TableParagraph"/>
+              <w:spacing w:before="42" w:line="249" w:lineRule="exact"/>
+              <w:ind w:left="4021" w:right="4007"/>
+              <w:rPr>
+                <w:b/>
+              </w:rPr>
+            </w:pPr>
+            <w:r>
+              <w:rPr>
+                <w:b/>
+              </w:rPr>
+              <w:t>Product</w:t>
+            </w:r>
+            <w:r>
+              <w:rPr>
+                <w:b/>
+                <w:spacing w:val="-4"/>
+              </w:rPr>
+              <w:t xml:space="preserve"> </w:t>
+            </w:r>
+            <w:r>
+              <w:rPr>
+                <w:b/>
+              </w:rPr>
+              <w:t>Backlog</w:t>
+            </w:r>
+            <w:r>
+              <w:rPr>
+                <w:b/>
+                <w:spacing w:val="-2"/>
+              </w:rPr>
+              <w:t xml:space="preserve"> </w:t>
+            </w:r>
+            <w:r>
+              <w:rPr>
+                <w:b/>
+              </w:rPr>
+              <w:t>&amp;</w:t>
+            </w:r>
+            <w:r>
+              <w:rPr>
+                <w:b/>
+                <w:spacing w:val="-4"/>
+              </w:rPr>
+              <w:t xml:space="preserve"> </w:t>
+            </w:r>
+            <w:r>
+              <w:rPr>
+                <w:b/>
+              </w:rPr>
+              <w:t>User</w:t>
+            </w:r>
+            <w:r>
+              <w:rPr>
+                <w:b/>
+                <w:spacing w:val="-4"/>
+              </w:rPr>
+              <w:t xml:space="preserve"> </w:t>
+            </w:r>
+            <w:r>
+              <w:rPr>
+                <w:b/>
+              </w:rPr>
+              <w:t>Story</w:t>
+            </w:r>
+          </w:p>
+        </w:tc>
+      </w:tr>
+      <w:tr>
+        <w:trPr>
+          <w:trHeight w:val="309"/>
+        </w:trPr>
+        <w:tc>
+          <w:tcPr>
+            <w:tcW w:w="742" w:type="dxa"/>
+          </w:tcPr>
+          <w:p>
+            <w:pPr>
+              <w:pStyle w:val="TableParagraph"/>
+              <w:spacing w:before="18"/>
+              <w:ind w:left="183" w:right="173"/>
+              <w:rPr>
+                <w:b/>
+              </w:rPr>
+            </w:pPr>
+            <w:r>
+              <w:rPr>
+                <w:b/>
+              </w:rPr>
+              <w:t>ID</w:t>
+            </w:r>
+          </w:p>
+        </w:tc>
+        <w:tc>
+          <w:tcPr>
+            <w:tcW w:w="1029" w:type="dxa"/>
+          </w:tcPr>
+          <w:p>
+            <w:pPr>
+              <w:pStyle w:val="TableParagraph"/>
+              <w:spacing w:before="18"/>
+              <w:ind w:left="177" w:right="171"/>
+              <w:rPr>
+                <w:b/>
+              </w:rPr>
+            </w:pPr>
+            <w:r>
+              <w:rPr>
+                <w:b/>
+              </w:rPr>
+              <w:t>Epic</w:t>
+            </w:r>
+          </w:p>
+        </w:tc>
+        <w:tc>
+          <w:tcPr>
+            <w:tcW w:w="839" w:type="dxa"/>
+          </w:tcPr>
+          <w:p>
+            <w:pPr>
+              <w:pStyle w:val="TableParagraph"/>
+              <w:spacing w:before="18"/>
+              <w:ind w:left="105" w:right="95"/>
+              <w:rPr>
+                <w:b/>
+              </w:rPr>
+            </w:pPr>
+            <w:r>
+              <w:rPr>
+                <w:b/>
+              </w:rPr>
+              <w:t>As</w:t>
+            </w:r>
+            <w:r>
+              <w:rPr>
+                <w:b/>
+                <w:spacing w:val="1"/>
+              </w:rPr>
+              <w:t xml:space="preserve"> </w:t>
+            </w:r>
+            <w:r>
+              <w:rPr>
+                <w:b/>
+              </w:rPr>
+              <w:t>a</w:t>
+            </w:r>
+            <w:r>
+              <w:rPr>
+                <w:b/>
+                <w:spacing w:val="1"/>
+              </w:rPr>
+              <w:t xml:space="preserve"> </w:t>
+            </w:r>
+            <w:r>
+              <w:rPr>
+                <w:b/>
+              </w:rPr>
+              <w:t>…</w:t>
+            </w:r>
+          </w:p>
+        </w:tc>
+        <w:tc>
+          <w:tcPr>
+            <w:tcW w:w="3328" w:type="dxa"/>
+          </w:tcPr>
+          <w:p>
+            <w:pPr>
+              <w:pStyle w:val="TableParagraph"/>
+              <w:spacing w:before="18"/>
+              <w:ind w:left="103" w:right="91"/>
+              <w:rPr>
+                <w:b/>
+              </w:rPr>
+            </w:pPr>
+            <w:r>
+              <w:rPr>
+                <w:b/>
+              </w:rPr>
+              <w:t>I</w:t>
+            </w:r>
+            <w:r>
+              <w:rPr>
+                <w:b/>
+                <w:spacing w:val="-1"/>
+              </w:rPr>
+              <w:t xml:space="preserve"> </w:t>
+            </w:r>
+            <w:r>
+              <w:rPr>
+                <w:b/>
+              </w:rPr>
+              <w:t>want to</w:t>
+            </w:r>
+            <w:r>
+              <w:rPr>
+                <w:b/>
+                <w:spacing w:val="-1"/>
+              </w:rPr>
+              <w:t xml:space="preserve"> </w:t>
+            </w:r>
+            <w:r>
+              <w:rPr>
+                <w:b/>
+              </w:rPr>
+              <w:t>…</w:t>
+            </w:r>
+          </w:p>
+        </w:tc>
+        <w:tc>
+          <w:tcPr>
+            <w:tcW w:w="2339" w:type="dxa"/>
+          </w:tcPr>
+          <w:p>
+            <w:pPr>
+              <w:pStyle w:val="TableParagraph"/>
+              <w:spacing w:before="18"/>
+              <w:ind w:left="744"/>
+              <w:jc w:val="left"/>
+              <w:rPr>
+                <w:b/>
+              </w:rPr>
+            </w:pPr>
+            <w:r>
+              <w:rPr>
+                <w:b/>
+              </w:rPr>
+              <w:t>So</w:t>
+            </w:r>
+            <w:r>
+              <w:rPr>
+                <w:b/>
+                <w:spacing w:val="-2"/>
+              </w:rPr>
+              <w:t xml:space="preserve"> </w:t>
+            </w:r>
+            <w:r>
+              <w:rPr>
+                <w:b/>
+              </w:rPr>
+              <w:t>that …</w:t>
+            </w:r>
+          </w:p>
+        </w:tc>
+        <w:tc>
+          <w:tcPr>
+            <w:tcW w:w="1235" w:type="dxa"/>
+          </w:tcPr>
+          <w:p>
+            <w:pPr>
+              <w:pStyle w:val="TableParagraph"/>
+              <w:spacing w:before="18"/>
+              <w:ind w:left="193" w:right="173"/>
+              <w:rPr>
+                <w:b/>
+              </w:rPr>
+            </w:pPr>
+            <w:r>
+              <w:rPr>
+                <w:b/>
+              </w:rPr>
+              <w:t>Priority</w:t>
+            </w:r>
+          </w:p>
+        </w:tc>
+        <w:tc>
+          <w:tcPr>
+            <w:tcW w:w="1222" w:type="dxa"/>
+          </w:tcPr>
+          <w:p>
+            <w:pPr>
+              <w:pStyle w:val="TableParagraph"/>
+              <w:spacing w:before="18"/>
+              <w:ind w:left="106" w:right="85"/>
+              <w:rPr>
+                <w:b/>
+              </w:rPr>
+            </w:pPr>
+            <w:r>
+              <w:rPr>
+                <w:b/>
+              </w:rPr>
+              <w:t>Estimation</w:t>
+            </w:r>
+          </w:p>
+        </w:tc>
+      </w:tr>
+      <w:tr>
+        <w:trPr>
+          <w:trHeight w:val="806"/>
+        </w:trPr>
+        <w:tc>
+          <w:tcPr>
+            <w:tcW w:w="742" w:type="dxa"/>
+          </w:tcPr>
+          <w:p>
+            <w:pPr>
+              <w:pStyle w:val="TableParagraph"/>
+              <w:spacing w:before="11"/>
+              <w:jc w:val="left"/>
+              <w:rPr>
+                <w:sz w:val="21"/>
+              </w:rPr>
+            </w:pPr>
+          </w:p>
+          <w:p>
+            <w:pPr>
+              <w:pStyle w:val="TableParagraph"/>
+              <w:ind w:left="183" w:right="173"/>
+            </w:pPr>
+            <w:r>
+              <w:t>111</w:t>
+            </w:r>
+          </w:p>
+        </w:tc>
+        <w:tc>
+          <w:tcPr>
+            <w:tcW w:w="1029" w:type="dxa"/>
+          </w:tcPr>
+          <w:p>
+            <w:pPr>
+              <w:pStyle w:val="TableParagraph"/>
+              <w:spacing w:before="11"/>
+              <w:jc w:val="left"/>
+              <w:rPr>
+                <w:sz w:val="21"/>
+              </w:rPr>
+            </w:pPr>
+          </w:p>
+          <w:p>
+            <w:pPr>
+              <w:pStyle w:val="TableParagraph"/>
+              <w:ind w:left="177" w:right="169"/>
+            </w:pPr>
+            <w:r>
+              <w:t>Login</w:t>
+            </w:r>
+          </w:p>
+        </w:tc>
+        <w:tc>
+          <w:tcPr>
+            <w:tcW w:w="839" w:type="dxa"/>
+          </w:tcPr>
+          <w:p>
+            <w:pPr>
+              <w:pStyle w:val="TableParagraph"/>
+              <w:spacing w:before="11"/>
+              <w:jc w:val="left"/>
+              <w:rPr>
+                <w:sz w:val="21"/>
+              </w:rPr>
+            </w:pPr>
+          </w:p>
+          <w:p>
+            <w:pPr>
+              <w:pStyle w:val="TableParagraph"/>
+              <w:ind w:left="104" w:right="95"/>
+            </w:pPr>
+            <w:r>
+              <w:t>User</w:t>
+            </w:r>
+          </w:p>
+        </w:tc>
+        <w:tc>
+          <w:tcPr>
+            <w:tcW w:w="3328" w:type="dxa"/>
+          </w:tcPr>
+          <w:p>
+            <w:pPr>
+              <w:pStyle w:val="TableParagraph"/>
+              <w:spacing w:before="11"/>
+              <w:jc w:val="left"/>
+              <w:rPr>
+                <w:sz w:val="21"/>
+              </w:rPr>
+            </w:pPr>
+          </w:p>
+          <w:p>
+            <w:pPr>
+              <w:pStyle w:val="TableParagraph"/>
+              <w:ind w:left="103" w:right="95"/>
+            </w:pPr>
+            <w:r>
+              <w:t>Memiliki</w:t>
+            </w:r>
+            <w:r>
+              <w:rPr>
+                <w:spacing w:val="-3"/>
+              </w:rPr>
+              <w:t xml:space="preserve"> </w:t>
+            </w:r>
+            <w:r>
+              <w:t>fitur</w:t>
+            </w:r>
+            <w:r>
+              <w:rPr>
+                <w:spacing w:val="-3"/>
+              </w:rPr>
+              <w:t xml:space="preserve"> </w:t>
+            </w:r>
+            <w:r>
+              <w:t>Login/Register</w:t>
+            </w:r>
+          </w:p>
+        </w:tc>
+        <w:tc>
+          <w:tcPr>
+            <w:tcW w:w="2339" w:type="dxa"/>
+          </w:tcPr>
+          <w:p>
+            <w:pPr>
+              <w:pStyle w:val="TableParagraph"/>
+              <w:ind w:left="185" w:right="167"/>
+              <w:jc w:val="left"/>
+            </w:pPr>
+            <w:r>
+              <w:t>dapat mendaftarkan</w:t>
+            </w:r>
+            <w:r>
+              <w:rPr>
+                <w:spacing w:val="-47"/>
+              </w:rPr>
+              <w:t xml:space="preserve"> </w:t>
+            </w:r>
+            <w:r>
+              <w:t>diri</w:t>
+            </w:r>
+            <w:r>
+              <w:rPr>
+                <w:spacing w:val="-1"/>
+              </w:rPr>
+              <w:t xml:space="preserve"> </w:t>
+            </w:r>
+            <w:r>
+              <w:t>ke</w:t>
+            </w:r>
+            <w:r>
+              <w:rPr>
+                <w:spacing w:val="1"/>
+              </w:rPr>
+              <w:t xml:space="preserve"> </w:t>
+            </w:r>
+            <w:r>
+              <w:t>aplikasi</w:t>
+            </w:r>
+          </w:p>
+          <w:p>
+            <w:pPr>
+              <w:pStyle w:val="TableParagraph"/>
+              <w:spacing w:line="249" w:lineRule="exact"/>
+              <w:ind w:left="184" w:right="167"/>
+              <w:jc w:val="left"/>
+            </w:pPr>
+            <w:r>
+              <w:t>tersebut.</w:t>
+            </w:r>
+          </w:p>
+        </w:tc>
+        <w:tc>
+          <w:tcPr>
+            <w:tcW w:w="1235" w:type="dxa"/>
+            <w:shd w:val="clear" w:color="auto" w:fill="CC0000"/>
+          </w:tcPr>
+          <w:p>
+            <w:pPr>
+              <w:pStyle w:val="TableParagraph"/>
+              <w:spacing w:before="11"/>
+              <w:jc w:val="left"/>
+              <w:rPr>
+                <w:sz w:val="21"/>
+              </w:rPr>
+            </w:pPr>
+          </w:p>
+          <w:p>
+            <w:pPr>
+              <w:pStyle w:val="TableParagraph"/>
+              <w:ind w:left="193" w:right="173"/>
+            </w:pPr>
+            <w:r>
+              <w:t>HIGH</w:t>
+            </w:r>
+          </w:p>
+        </w:tc>
+        <w:tc>
+          <w:tcPr>
+            <w:tcW w:w="1222" w:type="dxa"/>
+          </w:tcPr>
+          <w:p>
+            <w:pPr>
+              <w:pStyle w:val="TableParagraph"/>
+              <w:spacing w:before="11"/>
+              <w:jc w:val="left"/>
+              <w:rPr>
+                <w:sz w:val="21"/>
+              </w:rPr>
+            </w:pPr>
+          </w:p>
+          <w:p>
+            <w:pPr>
+              <w:pStyle w:val="TableParagraph"/>
+              <w:ind w:left="20"/>
+            </w:pPr>
+            <w:r>
+              <w:t>8</w:t>
+            </w:r>
+          </w:p>
+        </w:tc>
+      </w:tr>
+      <w:tr>
+        <w:trPr>
+          <w:trHeight w:val="537"/>
+        </w:trPr>
+        <w:tc>
+          <w:tcPr>
+            <w:tcW w:w="742" w:type="dxa"/>
+          </w:tcPr>
+          <w:p>
+            <w:pPr>
+              <w:pStyle w:val="TableParagraph"/>
+              <w:spacing w:before="134"/>
+              <w:ind w:left="183" w:right="173"/>
+            </w:pPr>
+            <w:r>
+              <w:t>222</w:t>
+            </w:r>
+          </w:p>
+        </w:tc>
+        <w:tc>
+          <w:tcPr>
+            <w:tcW w:w="1029" w:type="dxa"/>
+          </w:tcPr>
+          <w:p>
+            <w:pPr>
+              <w:pStyle w:val="TableParagraph"/>
+              <w:spacing w:line="268" w:lineRule="exact"/>
+              <w:ind w:left="280"/>
+              <w:jc w:val="left"/>
+            </w:pPr>
+            <w:r>
+              <w:t>Main</w:t>
+            </w:r>
+          </w:p>
+          <w:p>
+            <w:pPr>
+              <w:pStyle w:val="TableParagraph"/>
+              <w:spacing w:line="249" w:lineRule="exact"/>
+              <w:ind w:left="295"/>
+              <w:jc w:val="left"/>
+            </w:pPr>
+            <w:r>
+              <w:t>Page</w:t>
+            </w:r>
+          </w:p>
+        </w:tc>
+        <w:tc>
+          <w:tcPr>
+            <w:tcW w:w="839" w:type="dxa"/>
+          </w:tcPr>
+          <w:p>
+            <w:pPr>
+              <w:pStyle w:val="TableParagraph"/>
+              <w:spacing w:before="134"/>
+              <w:ind w:left="104" w:right="95"/>
+            </w:pPr>
+            <w:r>
+              <w:t>User</w:t>
+            </w:r>
+          </w:p>
+        </w:tc>
+        <w:tc>
+          <w:tcPr>
+            <w:tcW w:w="3328" w:type="dxa"/>
+          </w:tcPr>
+          <w:p>
+            <w:pPr>
+              <w:pStyle w:val="TableParagraph"/>
+              <w:spacing w:line="268" w:lineRule="exact"/>
+              <w:ind w:left="103" w:right="96"/>
+            </w:pPr>
+            <w:r>
+              <w:t>Memiliki</w:t>
+            </w:r>
+            <w:r>
+              <w:rPr>
+                <w:spacing w:val="-2"/>
+              </w:rPr>
+              <w:t xml:space="preserve"> </w:t>
+            </w:r>
+            <w:r>
+              <w:t>halaman</w:t>
+            </w:r>
+            <w:r>
+              <w:rPr>
+                <w:spacing w:val="-2"/>
+              </w:rPr>
+              <w:t xml:space="preserve"> </w:t>
+            </w:r>
+            <w:r>
+              <w:t>Trending</w:t>
+            </w:r>
+          </w:p>
+          <w:p>
+            <w:pPr>
+              <w:pStyle w:val="TableParagraph"/>
+              <w:spacing w:line="249" w:lineRule="exact"/>
+              <w:ind w:left="103" w:right="96"/>
+            </w:pPr>
+            <w:r>
+              <w:t>Movies,</w:t>
+            </w:r>
+            <w:r>
+              <w:rPr>
+                <w:spacing w:val="-3"/>
+              </w:rPr>
+              <w:t xml:space="preserve"> </w:t>
+            </w:r>
+            <w:r>
+              <w:t>Trending</w:t>
+            </w:r>
+            <w:r>
+              <w:rPr>
+                <w:spacing w:val="-2"/>
+              </w:rPr>
+              <w:t xml:space="preserve"> </w:t>
+            </w:r>
+            <w:r>
+              <w:t>on</w:t>
+            </w:r>
+            <w:r>
+              <w:rPr>
+                <w:spacing w:val="-1"/>
+              </w:rPr>
+              <w:t xml:space="preserve"> </w:t>
+            </w:r>
+            <w:r>
+              <w:t>TV</w:t>
+            </w:r>
+            <w:r>
+              <w:rPr>
+                <w:spacing w:val="-1"/>
+              </w:rPr>
+              <w:t xml:space="preserve"> </w:t>
+            </w:r>
+            <w:r>
+              <w:t>dan</w:t>
+            </w:r>
+            <w:r>
+              <w:rPr>
+                <w:spacing w:val="-1"/>
+              </w:rPr>
+              <w:t xml:space="preserve"> </w:t>
+            </w:r>
+            <w:r>
+              <w:t>Home</w:t>
+            </w:r>
+          </w:p>
+        </w:tc>
+        <w:tc>
+          <w:tcPr>
+            <w:tcW w:w="2339" w:type="dxa"/>
+          </w:tcPr>
+          <w:p>
+            <w:pPr>
+              <w:pStyle w:val="TableParagraph"/>
+              <w:spacing w:line="268" w:lineRule="exact"/>
+              <w:ind w:left="181" w:right="167"/>
+              <w:jc w:val="left"/>
+            </w:pPr>
+            <w:r>
+              <w:t>pengguna</w:t>
+            </w:r>
+            <w:r>
+              <w:rPr>
+                <w:spacing w:val="-2"/>
+              </w:rPr>
+              <w:t xml:space="preserve"> </w:t>
+            </w:r>
+            <w:r>
+              <w:t>dapat</w:t>
+            </w:r>
+          </w:p>
+          <w:p>
+            <w:pPr>
+              <w:pStyle w:val="TableParagraph"/>
+              <w:spacing w:line="249" w:lineRule="exact"/>
+              <w:ind w:left="182" w:right="167"/>
+              <w:jc w:val="left"/>
+            </w:pPr>
+            <w:r>
+              <w:t>menikmati</w:t>
+            </w:r>
+            <w:r>
+              <w:rPr>
+                <w:spacing w:val="-5"/>
+              </w:rPr>
+              <w:t xml:space="preserve"> </w:t>
+            </w:r>
+            <w:r>
+              <w:t>film</w:t>
+            </w:r>
+            <w:r>
+              <w:rPr>
+                <w:spacing w:val="-3"/>
+              </w:rPr>
+              <w:t xml:space="preserve"> </w:t>
+            </w:r>
+            <w:r>
+              <w:t>baru</w:t>
+            </w:r>
+          </w:p>
+        </w:tc>
+        <w:tc>
+          <w:tcPr>
+            <w:tcW w:w="1235" w:type="dxa"/>
+            <w:shd w:val="clear" w:color="auto" w:fill="FFFF00"/>
+          </w:tcPr>
+          <w:p>
+            <w:pPr>
+              <w:pStyle w:val="TableParagraph"/>
+              <w:spacing w:before="134"/>
+              <w:ind w:left="193" w:right="175"/>
+            </w:pPr>
+            <w:r>
+              <w:t>MEDIUM</w:t>
+            </w:r>
+          </w:p>
+        </w:tc>
+        <w:tc>
+          <w:tcPr>
+            <w:tcW w:w="1222" w:type="dxa"/>
+          </w:tcPr>
+          <w:p>
+            <w:pPr>
+              <w:pStyle w:val="TableParagraph"/>
+              <w:spacing w:before="134"/>
+              <w:ind w:left="106" w:right="83"/>
+            </w:pPr>
+            <w:r>
+              <w:t>21</w:t>
+            </w:r>
+          </w:p>
+        </w:tc>
+      </w:tr>
+      <w:tr>
+        <w:trPr>
+          <w:trHeight w:val="1074"/>
+        </w:trPr>
+        <w:tc>
+          <w:tcPr>
+            <w:tcW w:w="742" w:type="dxa"/>
+          </w:tcPr>
+          <w:p>
+            <w:pPr>
+              <w:pStyle w:val="TableParagraph"/>
+              <w:spacing w:before="11"/>
+              <w:jc w:val="left"/>
+              <w:rPr>
+                <w:sz w:val="32"/>
+              </w:rPr>
+            </w:pPr>
+          </w:p>
+          <w:p>
+            <w:pPr>
+              <w:pStyle w:val="TableParagraph"/>
+              <w:ind w:left="183" w:right="173"/>
+            </w:pPr>
+            <w:r>
+              <w:t>333</w:t>
+            </w:r>
+          </w:p>
+        </w:tc>
+        <w:tc>
+          <w:tcPr>
+            <w:tcW w:w="1029" w:type="dxa"/>
+          </w:tcPr>
+          <w:p>
+            <w:pPr>
+              <w:pStyle w:val="TableParagraph"/>
+              <w:spacing w:before="11"/>
+              <w:jc w:val="left"/>
+              <w:rPr>
+                <w:sz w:val="21"/>
+              </w:rPr>
+            </w:pPr>
+          </w:p>
+          <w:p>
+            <w:pPr>
+              <w:pStyle w:val="TableParagraph"/>
+              <w:ind w:left="295" w:right="89" w:hanging="180"/>
+              <w:jc w:val="left"/>
+            </w:pPr>
+            <w:r>
+              <w:t>Trending</w:t>
+            </w:r>
+            <w:r>
+              <w:rPr>
+                <w:spacing w:val="-47"/>
+              </w:rPr>
+              <w:t xml:space="preserve"> </w:t>
+            </w:r>
+            <w:r>
+              <w:t>Page</w:t>
+            </w:r>
+          </w:p>
+        </w:tc>
+        <w:tc>
+          <w:tcPr>
+            <w:tcW w:w="839" w:type="dxa"/>
+          </w:tcPr>
+          <w:p>
+            <w:pPr>
+              <w:pStyle w:val="TableParagraph"/>
+              <w:spacing w:before="11"/>
+              <w:jc w:val="left"/>
+              <w:rPr>
+                <w:sz w:val="32"/>
+              </w:rPr>
+            </w:pPr>
+          </w:p>
+          <w:p>
+            <w:pPr>
+              <w:pStyle w:val="TableParagraph"/>
+              <w:ind w:left="104" w:right="95"/>
+            </w:pPr>
+            <w:r>
+              <w:t>User</w:t>
+            </w:r>
+          </w:p>
+        </w:tc>
+        <w:tc>
+          <w:tcPr>
+            <w:tcW w:w="3328" w:type="dxa"/>
+          </w:tcPr>
+          <w:p>
+            <w:pPr>
+              <w:pStyle w:val="TableParagraph"/>
+              <w:spacing w:before="11"/>
+              <w:jc w:val="left"/>
+              <w:rPr>
+                <w:sz w:val="32"/>
+              </w:rPr>
+            </w:pPr>
+          </w:p>
+          <w:p>
+            <w:pPr>
+              <w:pStyle w:val="TableParagraph"/>
+              <w:ind w:left="103" w:right="96"/>
+            </w:pPr>
+            <w:r>
+              <w:t>Memiliki</w:t>
+            </w:r>
+            <w:r>
+              <w:rPr>
+                <w:spacing w:val="-2"/>
+              </w:rPr>
+              <w:t xml:space="preserve"> </w:t>
+            </w:r>
+            <w:r>
+              <w:t>halaman</w:t>
+            </w:r>
+            <w:r>
+              <w:rPr>
+                <w:spacing w:val="-2"/>
+              </w:rPr>
+              <w:t xml:space="preserve"> </w:t>
+            </w:r>
+            <w:r>
+              <w:t>Trending</w:t>
+            </w:r>
+          </w:p>
+        </w:tc>
+        <w:tc>
+          <w:tcPr>
+            <w:tcW w:w="2339" w:type="dxa"/>
+          </w:tcPr>
+          <w:p>
+            <w:pPr>
+              <w:pStyle w:val="TableParagraph"/>
+              <w:ind w:left="130" w:right="113" w:hanging="1"/>
+              <w:jc w:val="left"/>
+            </w:pPr>
+            <w:r>
+              <w:t>dapat melihat</w:t>
+            </w:r>
+            <w:r>
+              <w:rPr>
+                <w:spacing w:val="1"/>
+              </w:rPr>
+              <w:t xml:space="preserve"> </w:t>
+            </w:r>
+            <w:r>
+              <w:t>beberapa</w:t>
+            </w:r>
+            <w:r>
+              <w:rPr>
+                <w:spacing w:val="-4"/>
+              </w:rPr>
+              <w:t xml:space="preserve"> </w:t>
+            </w:r>
+            <w:r>
+              <w:t>film</w:t>
+            </w:r>
+            <w:r>
+              <w:rPr>
+                <w:spacing w:val="-5"/>
+              </w:rPr>
+              <w:t xml:space="preserve"> </w:t>
+            </w:r>
+            <w:r>
+              <w:t>yang</w:t>
+            </w:r>
+            <w:r>
+              <w:rPr>
+                <w:spacing w:val="-4"/>
+              </w:rPr>
+              <w:t xml:space="preserve"> </w:t>
+            </w:r>
+            <w:r>
+              <w:t>lagi</w:t>
+            </w:r>
+          </w:p>
+          <w:p>
+            <w:pPr>
+              <w:pStyle w:val="TableParagraph"/>
+              <w:spacing w:line="270" w:lineRule="atLeast"/>
+              <w:ind w:left="185" w:right="167"/>
+              <w:jc w:val="left"/>
+            </w:pPr>
+            <w:r>
+              <w:t>Trending dan info film</w:t>
+            </w:r>
+            <w:r>
+              <w:rPr>
+                <w:spacing w:val="-47"/>
+              </w:rPr>
+              <w:t xml:space="preserve"> </w:t>
+            </w:r>
+            <w:r>
+              <w:t>tersebut</w:t>
+            </w:r>
+          </w:p>
+        </w:tc>
+        <w:tc>
+          <w:tcPr>
+            <w:tcW w:w="1235" w:type="dxa"/>
+            <w:shd w:val="clear" w:color="auto" w:fill="FFFF00"/>
+          </w:tcPr>
+          <w:p>
+            <w:pPr>
+              <w:pStyle w:val="TableParagraph"/>
+              <w:spacing w:before="11"/>
+              <w:jc w:val="left"/>
+              <w:rPr>
+                <w:sz w:val="32"/>
+              </w:rPr>
+            </w:pPr>
+          </w:p>
+          <w:p>
+            <w:pPr>
+              <w:pStyle w:val="TableParagraph"/>
+              <w:ind w:left="193" w:right="175"/>
+            </w:pPr>
+            <w:r>
+              <w:t>MEDIUM</w:t>
+            </w:r>
+          </w:p>
+        </w:tc>
+        <w:tc>
+          <w:tcPr>
+            <w:tcW w:w="1222" w:type="dxa"/>
+          </w:tcPr>
+          <w:p>
+            <w:pPr>
+              <w:pStyle w:val="TableParagraph"/>
+              <w:spacing w:before="11"/>
+              <w:jc w:val="left"/>
+              <w:rPr>
+                <w:sz w:val="32"/>
+              </w:rPr>
+            </w:pPr>
+          </w:p>
+          <w:p>
+            <w:pPr>
+              <w:pStyle w:val="TableParagraph"/>
+              <w:ind w:left="106" w:right="83"/>
+            </w:pPr>
+            <w:r>
+              <w:t>13</w:t>
+            </w:r>
+          </w:p>
+        </w:tc>
+      </w:tr>
+      <w:tr>
+        <w:trPr>
+          <w:trHeight w:val="1072"/>
+        </w:trPr>
+        <w:tc>
+          <w:tcPr>
+            <w:tcW w:w="742" w:type="dxa"/>
+          </w:tcPr>
+          <w:p>
+            <w:pPr>
+              <w:pStyle w:val="TableParagraph"/>
+              <w:spacing w:before="9"/>
+              <w:jc w:val="left"/>
+              <w:rPr>
+                <w:sz w:val="32"/>
+              </w:rPr>
+            </w:pPr>
+          </w:p>
+          <w:p>
+            <w:pPr>
+              <w:pStyle w:val="TableParagraph"/>
+              <w:ind w:left="183" w:right="173"/>
+            </w:pPr>
+            <w:r>
+              <w:t>444</w:t>
+            </w:r>
+          </w:p>
+        </w:tc>
+        <w:tc>
+          <w:tcPr>
+            <w:tcW w:w="1029" w:type="dxa"/>
+          </w:tcPr>
+          <w:p>
+            <w:pPr>
+              <w:pStyle w:val="TableParagraph"/>
+              <w:spacing w:before="9"/>
+              <w:jc w:val="left"/>
+              <w:rPr>
+                <w:sz w:val="21"/>
+              </w:rPr>
+            </w:pPr>
+          </w:p>
+          <w:p>
+            <w:pPr>
+              <w:pStyle w:val="TableParagraph"/>
+              <w:ind w:left="254" w:right="90" w:hanging="140"/>
+              <w:jc w:val="left"/>
+            </w:pPr>
+            <w:r>
+              <w:t>Trending</w:t>
+            </w:r>
+            <w:r>
+              <w:rPr>
+                <w:spacing w:val="-47"/>
+              </w:rPr>
+              <w:t xml:space="preserve"> </w:t>
+            </w:r>
+            <w:r>
+              <w:t>on</w:t>
+            </w:r>
+            <w:r>
+              <w:rPr>
+                <w:spacing w:val="-1"/>
+              </w:rPr>
+              <w:t xml:space="preserve"> </w:t>
+            </w:r>
+            <w:r>
+              <w:t>TV</w:t>
+            </w:r>
+          </w:p>
+        </w:tc>
+        <w:tc>
+          <w:tcPr>
+            <w:tcW w:w="839" w:type="dxa"/>
+          </w:tcPr>
+          <w:p>
+            <w:pPr>
+              <w:pStyle w:val="TableParagraph"/>
+              <w:spacing w:before="9"/>
+              <w:jc w:val="left"/>
+              <w:rPr>
+                <w:sz w:val="32"/>
+              </w:rPr>
+            </w:pPr>
+          </w:p>
+          <w:p>
+            <w:pPr>
+              <w:pStyle w:val="TableParagraph"/>
+              <w:ind w:left="104" w:right="95"/>
+            </w:pPr>
+            <w:r>
+              <w:t>User</w:t>
+            </w:r>
+          </w:p>
+        </w:tc>
+        <w:tc>
+          <w:tcPr>
+            <w:tcW w:w="3328" w:type="dxa"/>
+          </w:tcPr>
+          <w:p>
+            <w:pPr>
+              <w:pStyle w:val="TableParagraph"/>
+              <w:spacing w:before="9"/>
+              <w:jc w:val="left"/>
+              <w:rPr>
+                <w:sz w:val="32"/>
+              </w:rPr>
+            </w:pPr>
+          </w:p>
+          <w:p>
+            <w:pPr>
+              <w:pStyle w:val="TableParagraph"/>
+              <w:ind w:left="103" w:right="92"/>
+            </w:pPr>
+            <w:r>
+              <w:t>Memiliki</w:t>
+            </w:r>
+            <w:r>
+              <w:rPr>
+                <w:spacing w:val="-1"/>
+              </w:rPr>
+              <w:t xml:space="preserve"> </w:t>
+            </w:r>
+            <w:r>
+              <w:t>halaman</w:t>
+            </w:r>
+            <w:r>
+              <w:rPr>
+                <w:spacing w:val="-1"/>
+              </w:rPr>
+              <w:t xml:space="preserve"> </w:t>
+            </w:r>
+            <w:r>
+              <w:t>Trending</w:t>
+            </w:r>
+            <w:r>
+              <w:rPr>
+                <w:spacing w:val="-1"/>
+              </w:rPr>
+              <w:t xml:space="preserve"> </w:t>
+            </w:r>
+            <w:r>
+              <w:t>on</w:t>
+            </w:r>
+            <w:r>
+              <w:rPr>
+                <w:spacing w:val="-2"/>
+              </w:rPr>
+              <w:t xml:space="preserve"> </w:t>
+            </w:r>
+            <w:r>
+              <w:t>TV</w:t>
+            </w:r>
+          </w:p>
+        </w:tc>
+        <w:tc>
+          <w:tcPr>
+            <w:tcW w:w="2339" w:type="dxa"/>
+          </w:tcPr>
+          <w:p>
+            <w:pPr>
+              <w:pStyle w:val="TableParagraph"/>
+              <w:ind w:left="144" w:right="125" w:firstLine="14"/>
+              <w:jc w:val="left"/>
+            </w:pPr>
+            <w:r>
+              <w:t>memiliki film film yang</w:t>
+            </w:r>
+            <w:r>
+              <w:rPr>
+                <w:spacing w:val="-47"/>
+              </w:rPr>
+              <w:t xml:space="preserve"> </w:t>
+            </w:r>
+            <w:r>
+              <w:t>lagi trending di TV dan</w:t>
+            </w:r>
+            <w:r>
+              <w:rPr>
+                <w:spacing w:val="1"/>
+              </w:rPr>
+              <w:t xml:space="preserve"> </w:t>
+            </w:r>
+            <w:r>
+              <w:t>memiliki</w:t>
+            </w:r>
+            <w:r>
+              <w:rPr>
+                <w:spacing w:val="-6"/>
+              </w:rPr>
+              <w:t xml:space="preserve"> </w:t>
+            </w:r>
+            <w:r>
+              <w:t>informasi</w:t>
+            </w:r>
+            <w:r>
+              <w:rPr>
+                <w:spacing w:val="-6"/>
+              </w:rPr>
+              <w:t xml:space="preserve"> </w:t>
+            </w:r>
+            <w:r>
+              <w:t>dari</w:t>
+            </w:r>
+          </w:p>
+          <w:p>
+            <w:pPr>
+              <w:pStyle w:val="TableParagraph"/>
+              <w:spacing w:line="249" w:lineRule="exact"/>
+              <w:ind w:left="596"/>
+              <w:jc w:val="left"/>
+            </w:pPr>
+            <w:r>
+              <w:t>film</w:t>
+            </w:r>
+            <w:r>
+              <w:rPr>
+                <w:spacing w:val="-1"/>
+              </w:rPr>
+              <w:t xml:space="preserve"> </w:t>
+            </w:r>
+            <w:r>
+              <w:t>tersebut</w:t>
+            </w:r>
+          </w:p>
+        </w:tc>
+        <w:tc>
+          <w:tcPr>
+            <w:tcW w:w="1235" w:type="dxa"/>
+            <w:shd w:val="clear" w:color="auto" w:fill="FFFF00"/>
+          </w:tcPr>
+          <w:p>
+            <w:pPr>
+              <w:pStyle w:val="TableParagraph"/>
+              <w:spacing w:before="9"/>
+              <w:jc w:val="left"/>
+              <w:rPr>
+                <w:sz w:val="32"/>
+              </w:rPr>
+            </w:pPr>
+          </w:p>
+          <w:p>
+            <w:pPr>
+              <w:pStyle w:val="TableParagraph"/>
+              <w:ind w:left="193" w:right="175"/>
+            </w:pPr>
+            <w:r>
+              <w:t>MEDIUM</w:t>
+            </w:r>
+          </w:p>
+        </w:tc>
+        <w:tc>
+          <w:tcPr>
+            <w:tcW w:w="1222" w:type="dxa"/>
+          </w:tcPr>
+          <w:p>
+            <w:pPr>
+              <w:pStyle w:val="TableParagraph"/>
+              <w:spacing w:before="9"/>
+              <w:jc w:val="left"/>
+              <w:rPr>
+                <w:sz w:val="32"/>
+              </w:rPr>
+            </w:pPr>
+          </w:p>
+          <w:p>
+            <w:pPr>
+              <w:pStyle w:val="TableParagraph"/>
+              <w:ind w:left="106" w:right="83"/>
+            </w:pPr>
+            <w:r>
+              <w:t>13</w:t>
+            </w:r>
+          </w:p>
+        </w:tc>
+      </w:tr>
+      <w:tr>
+        <w:trPr>
+          <w:trHeight w:val="1072"/>
+        </w:trPr>
+        <w:tc>
+          <w:tcPr>
+            <w:tcW w:w="742" w:type="dxa"/>
+          </w:tcPr>
+          <w:p>
+            <w:pPr>
+              <w:pStyle w:val="TableParagraph"/>
+              <w:spacing w:before="11"/>
+              <w:jc w:val="left"/>
+              <w:rPr>
+                <w:sz w:val="32"/>
+              </w:rPr>
+            </w:pPr>
+          </w:p>
+          <w:p>
+            <w:pPr>
+              <w:pStyle w:val="TableParagraph"/>
+              <w:ind w:left="183" w:right="173"/>
+            </w:pPr>
+            <w:r>
+              <w:t>555</w:t>
+            </w:r>
+          </w:p>
+        </w:tc>
+        <w:tc>
+          <w:tcPr>
+            <w:tcW w:w="1029" w:type="dxa"/>
+          </w:tcPr>
+          <w:p>
+            <w:pPr>
+              <w:pStyle w:val="TableParagraph"/>
+              <w:spacing w:before="11"/>
+              <w:jc w:val="left"/>
+              <w:rPr>
+                <w:sz w:val="32"/>
+              </w:rPr>
+            </w:pPr>
+          </w:p>
+          <w:p>
+            <w:pPr>
+              <w:pStyle w:val="TableParagraph"/>
+              <w:ind w:left="177" w:right="171"/>
+            </w:pPr>
+            <w:r>
+              <w:t>Profile</w:t>
+            </w:r>
+          </w:p>
+        </w:tc>
+        <w:tc>
+          <w:tcPr>
+            <w:tcW w:w="839" w:type="dxa"/>
+          </w:tcPr>
+          <w:p>
+            <w:pPr>
+              <w:pStyle w:val="TableParagraph"/>
+              <w:spacing w:before="11"/>
+              <w:jc w:val="left"/>
+              <w:rPr>
+                <w:sz w:val="32"/>
+              </w:rPr>
+            </w:pPr>
+          </w:p>
+          <w:p>
+            <w:pPr>
+              <w:pStyle w:val="TableParagraph"/>
+              <w:ind w:left="104" w:right="95"/>
+            </w:pPr>
+            <w:r>
+              <w:t>User</w:t>
+            </w:r>
+          </w:p>
+        </w:tc>
+        <w:tc>
+          <w:tcPr>
+            <w:tcW w:w="3328" w:type="dxa"/>
+          </w:tcPr>
+          <w:p>
+            <w:pPr>
+              <w:pStyle w:val="TableParagraph"/>
+              <w:spacing w:before="11"/>
+              <w:jc w:val="left"/>
+              <w:rPr>
+                <w:sz w:val="32"/>
+              </w:rPr>
+            </w:pPr>
+          </w:p>
+          <w:p>
+            <w:pPr>
+              <w:pStyle w:val="TableParagraph"/>
+              <w:ind w:left="103" w:right="94"/>
+            </w:pPr>
+            <w:r>
+              <w:t>Memiliki</w:t>
+            </w:r>
+            <w:r>
+              <w:rPr>
+                <w:spacing w:val="-2"/>
+              </w:rPr>
+              <w:t xml:space="preserve"> </w:t>
+            </w:r>
+            <w:r>
+              <w:t>halaman</w:t>
+            </w:r>
+            <w:r>
+              <w:rPr>
+                <w:spacing w:val="-3"/>
+              </w:rPr>
+              <w:t xml:space="preserve"> </w:t>
+            </w:r>
+            <w:r>
+              <w:t>profile</w:t>
+            </w:r>
+          </w:p>
+        </w:tc>
+        <w:tc>
+          <w:tcPr>
+            <w:tcW w:w="2339" w:type="dxa"/>
+          </w:tcPr>
+          <w:p>
+            <w:pPr>
+              <w:pStyle w:val="TableParagraph"/>
+              <w:ind w:left="233" w:right="213" w:hanging="3"/>
+              <w:jc w:val="left"/>
+            </w:pPr>
+            <w:r>
+              <w:t>dapat menampung</w:t>
+            </w:r>
+            <w:r>
+              <w:rPr>
+                <w:spacing w:val="1"/>
+              </w:rPr>
+              <w:t xml:space="preserve"> </w:t>
+            </w:r>
+            <w:r>
+              <w:t>profile picture,</w:t>
+            </w:r>
+            <w:r>
+              <w:rPr>
+                <w:spacing w:val="1"/>
+              </w:rPr>
+              <w:t xml:space="preserve"> </w:t>
+            </w:r>
+            <w:r>
+              <w:t>username,</w:t>
+            </w:r>
+            <w:r>
+              <w:rPr>
+                <w:spacing w:val="-4"/>
+              </w:rPr>
+              <w:t xml:space="preserve"> </w:t>
+            </w:r>
+            <w:r>
+              <w:t>email</w:t>
+            </w:r>
+            <w:r>
+              <w:rPr>
+                <w:spacing w:val="-4"/>
+              </w:rPr>
+              <w:t xml:space="preserve"> </w:t>
+            </w:r>
+            <w:r>
+              <w:t>dan</w:t>
+            </w:r>
+          </w:p>
+          <w:p>
+            <w:pPr>
+              <w:pStyle w:val="TableParagraph"/>
+              <w:spacing w:line="248" w:lineRule="exact"/>
+              <w:ind w:left="184" w:right="167"/>
+              <w:jc w:val="left"/>
+            </w:pPr>
+            <w:r>
+              <w:t>nomor</w:t>
+            </w:r>
+            <w:r>
+              <w:rPr>
+                <w:spacing w:val="-2"/>
+              </w:rPr>
+              <w:t xml:space="preserve"> </w:t>
+            </w:r>
+            <w:r>
+              <w:t>telepon</w:t>
+            </w:r>
+          </w:p>
+        </w:tc>
+        <w:tc>
+          <w:tcPr>
+            <w:tcW w:w="1235" w:type="dxa"/>
+            <w:shd w:val="clear" w:color="auto" w:fill="CC0000"/>
+          </w:tcPr>
+          <w:p>
+            <w:pPr>
+              <w:pStyle w:val="TableParagraph"/>
+              <w:spacing w:before="11"/>
+              <w:jc w:val="left"/>
+              <w:rPr>
+                <w:sz w:val="32"/>
+              </w:rPr>
+            </w:pPr>
+          </w:p>
+          <w:p>
+            <w:pPr>
+              <w:pStyle w:val="TableParagraph"/>
+              <w:ind w:left="193" w:right="173"/>
+            </w:pPr>
+            <w:r>
+              <w:t>HIGH</w:t>
+            </w:r>
+          </w:p>
+        </w:tc>
+        <w:tc>
+          <w:tcPr>
+            <w:tcW w:w="1222" w:type="dxa"/>
+          </w:tcPr>
+          <w:p>
+            <w:pPr>
+              <w:pStyle w:val="TableParagraph"/>
+              <w:spacing w:before="11"/>
+              <w:jc w:val="left"/>
+              <w:rPr>
+                <w:sz w:val="32"/>
+              </w:rPr>
+            </w:pPr>
+          </w:p>
+          <w:p>
+            <w:pPr>
+              <w:pStyle w:val="TableParagraph"/>
+              <w:ind w:left="106" w:right="83"/>
+            </w:pPr>
+            <w:r>
+              <w:t>13</w:t>
+            </w:r>
+          </w:p>
+        </w:tc>
+      </w:tr>
+      <w:tr>
+        <w:trPr>
+          <w:trHeight w:val="805"/>
+        </w:trPr>
+        <w:tc>
+          <w:tcPr>
+            <w:tcW w:w="742" w:type="dxa"/>
+          </w:tcPr>
+          <w:p>
+            <w:pPr>
+              <w:pStyle w:val="TableParagraph"/>
+              <w:spacing w:before="11"/>
+              <w:jc w:val="left"/>
+              <w:rPr>
+                <w:sz w:val="21"/>
+              </w:rPr>
+            </w:pPr>
+          </w:p>
+          <w:p>
+            <w:pPr>
+              <w:pStyle w:val="TableParagraph"/>
+              <w:ind w:left="183" w:right="173"/>
+            </w:pPr>
+            <w:r>
+              <w:t>666</w:t>
+            </w:r>
+          </w:p>
+        </w:tc>
+        <w:tc>
+          <w:tcPr>
+            <w:tcW w:w="1029" w:type="dxa"/>
+          </w:tcPr>
+          <w:p>
+            <w:pPr>
+              <w:pStyle w:val="TableParagraph"/>
+              <w:spacing w:before="11"/>
+              <w:jc w:val="left"/>
+              <w:rPr>
+                <w:sz w:val="21"/>
+              </w:rPr>
+            </w:pPr>
+          </w:p>
+          <w:p>
+            <w:pPr>
+              <w:pStyle w:val="TableParagraph"/>
+              <w:ind w:left="177" w:right="174"/>
+            </w:pPr>
+            <w:r>
+              <w:t>Setting</w:t>
+            </w:r>
+          </w:p>
+        </w:tc>
+        <w:tc>
+          <w:tcPr>
+            <w:tcW w:w="839" w:type="dxa"/>
+          </w:tcPr>
+          <w:p>
+            <w:pPr>
+              <w:pStyle w:val="TableParagraph"/>
+              <w:spacing w:before="11"/>
+              <w:jc w:val="left"/>
+              <w:rPr>
+                <w:sz w:val="21"/>
+              </w:rPr>
+            </w:pPr>
+          </w:p>
+          <w:p>
+            <w:pPr>
+              <w:pStyle w:val="TableParagraph"/>
+              <w:ind w:left="104" w:right="95"/>
+            </w:pPr>
+            <w:r>
+              <w:t>User</w:t>
+            </w:r>
+          </w:p>
+        </w:tc>
+        <w:tc>
+          <w:tcPr>
+            <w:tcW w:w="3328" w:type="dxa"/>
+          </w:tcPr>
+          <w:p>
+            <w:pPr>
+              <w:pStyle w:val="TableParagraph"/>
+              <w:spacing w:before="133"/>
+              <w:ind w:left="697" w:right="282" w:hanging="389"/>
+              <w:jc w:val="left"/>
+            </w:pPr>
+            <w:r>
+              <w:t>Memiliki halaman profile yang</w:t>
+            </w:r>
+            <w:r>
+              <w:rPr>
+                <w:spacing w:val="-48"/>
+              </w:rPr>
+              <w:t xml:space="preserve"> </w:t>
+            </w:r>
+            <w:r>
+              <w:t>memiliki</w:t>
+            </w:r>
+            <w:r>
+              <w:rPr>
+                <w:spacing w:val="-1"/>
+              </w:rPr>
+              <w:t xml:space="preserve"> </w:t>
+            </w:r>
+            <w:r>
+              <w:t>fitur</w:t>
+            </w:r>
+            <w:r>
+              <w:rPr>
+                <w:spacing w:val="-1"/>
+              </w:rPr>
+              <w:t xml:space="preserve"> </w:t>
+            </w:r>
+            <w:r>
+              <w:t>Setting.</w:t>
+            </w:r>
+          </w:p>
+        </w:tc>
+        <w:tc>
+          <w:tcPr>
+            <w:tcW w:w="2339" w:type="dxa"/>
+          </w:tcPr>
+          <w:p>
+            <w:pPr>
+              <w:pStyle w:val="TableParagraph"/>
+              <w:ind w:left="110" w:right="93"/>
+              <w:jc w:val="left"/>
+            </w:pPr>
+            <w:r>
+              <w:t>dapat mengatur bentuk</w:t>
+            </w:r>
+            <w:r>
+              <w:rPr>
+                <w:spacing w:val="-47"/>
+              </w:rPr>
+              <w:t xml:space="preserve"> </w:t>
+            </w:r>
+            <w:r>
+              <w:t>pengaturan</w:t>
+            </w:r>
+            <w:r>
+              <w:rPr>
+                <w:spacing w:val="-1"/>
+              </w:rPr>
+              <w:t xml:space="preserve"> </w:t>
+            </w:r>
+            <w:r>
+              <w:t>yang</w:t>
+            </w:r>
+          </w:p>
+          <w:p>
+            <w:pPr>
+              <w:pStyle w:val="TableParagraph"/>
+              <w:spacing w:line="249" w:lineRule="exact"/>
+              <w:ind w:left="183" w:right="167"/>
+              <w:jc w:val="left"/>
+            </w:pPr>
+            <w:r>
+              <w:t>diinginkan</w:t>
+            </w:r>
+          </w:p>
+        </w:tc>
+        <w:tc>
+          <w:tcPr>
+            <w:tcW w:w="1235" w:type="dxa"/>
+            <w:shd w:val="clear" w:color="auto" w:fill="CC0000"/>
+          </w:tcPr>
+          <w:p>
+            <w:pPr>
+              <w:pStyle w:val="TableParagraph"/>
+              <w:spacing w:before="11"/>
+              <w:jc w:val="left"/>
+              <w:rPr>
+                <w:sz w:val="21"/>
+              </w:rPr>
+            </w:pPr>
+          </w:p>
+          <w:p>
+            <w:pPr>
+              <w:pStyle w:val="TableParagraph"/>
+              <w:ind w:left="193" w:right="173"/>
+            </w:pPr>
+            <w:r>
+              <w:t>HIGH</w:t>
+            </w:r>
+          </w:p>
+        </w:tc>
+        <w:tc>
+          <w:tcPr>
+            <w:tcW w:w="1222" w:type="dxa"/>
+          </w:tcPr>
+          <w:p>
+            <w:pPr>
+              <w:pStyle w:val="TableParagraph"/>
+              <w:spacing w:before="11"/>
+              <w:jc w:val="left"/>
+              <w:rPr>
+                <w:sz w:val="21"/>
+              </w:rPr>
+            </w:pPr>
+          </w:p>
+          <w:p>
+            <w:pPr>
+              <w:pStyle w:val="TableParagraph"/>
+              <w:ind w:left="106" w:right="83"/>
+            </w:pPr>
+            <w:r>
+              <w:t>13</w:t>
+            </w:r>
+          </w:p>
+        </w:tc>
+      </w:tr>
+      <w:tr>
+        <w:trPr>
+          <w:trHeight w:val="805"/>
+        </w:trPr>
+        <w:tc>
+          <w:tcPr>
+            <w:tcW w:w="742" w:type="dxa"/>
+          </w:tcPr>
+          <w:p>
+            <w:pPr>
+              <w:pStyle w:val="TableParagraph"/>
+              <w:spacing w:before="11"/>
+              <w:jc w:val="left"/>
+              <w:rPr>
+                <w:sz w:val="21"/>
+              </w:rPr>
+            </w:pPr>
+          </w:p>
+          <w:p>
+            <w:pPr>
+              <w:pStyle w:val="TableParagraph"/>
+              <w:ind w:left="183" w:right="173"/>
+            </w:pPr>
+            <w:r>
+              <w:t>777</w:t>
+            </w:r>
+          </w:p>
+        </w:tc>
+        <w:tc>
+          <w:tcPr>
+            <w:tcW w:w="1029" w:type="dxa"/>
+          </w:tcPr>
+          <w:p>
+            <w:pPr>
+              <w:pStyle w:val="TableParagraph"/>
+              <w:spacing w:before="133"/>
+              <w:ind w:left="203" w:right="181" w:firstLine="19"/>
+              <w:jc w:val="left"/>
+            </w:pPr>
+            <w:r>
+              <w:t>Action</w:t>
+            </w:r>
+            <w:r>
+              <w:rPr>
+                <w:spacing w:val="-47"/>
+              </w:rPr>
+              <w:t xml:space="preserve"> </w:t>
+            </w:r>
+            <w:r>
+              <w:t>Button</w:t>
+            </w:r>
+          </w:p>
+        </w:tc>
+        <w:tc>
+          <w:tcPr>
+            <w:tcW w:w="839" w:type="dxa"/>
+          </w:tcPr>
+          <w:p>
+            <w:pPr>
+              <w:pStyle w:val="TableParagraph"/>
+              <w:spacing w:before="11"/>
+              <w:jc w:val="left"/>
+              <w:rPr>
+                <w:sz w:val="21"/>
+              </w:rPr>
+            </w:pPr>
+          </w:p>
+          <w:p>
+            <w:pPr>
+              <w:pStyle w:val="TableParagraph"/>
+              <w:ind w:left="104" w:right="95"/>
+            </w:pPr>
+            <w:r>
+              <w:t>User</w:t>
+            </w:r>
+          </w:p>
+        </w:tc>
+        <w:tc>
+          <w:tcPr>
+            <w:tcW w:w="3328" w:type="dxa"/>
+          </w:tcPr>
+          <w:p>
+            <w:pPr>
+              <w:pStyle w:val="TableParagraph"/>
+              <w:spacing w:before="11"/>
+              <w:jc w:val="left"/>
+              <w:rPr>
+                <w:sz w:val="21"/>
+              </w:rPr>
+            </w:pPr>
+          </w:p>
+          <w:p>
+            <w:pPr>
+              <w:pStyle w:val="TableParagraph"/>
+              <w:ind w:left="103" w:right="92"/>
+            </w:pPr>
+            <w:r>
+              <w:t>Memiliki floating</w:t>
+            </w:r>
+            <w:r>
+              <w:rPr>
+                <w:spacing w:val="-1"/>
+              </w:rPr>
+              <w:t xml:space="preserve"> </w:t>
+            </w:r>
+            <w:r>
+              <w:t>action</w:t>
+            </w:r>
+            <w:r>
+              <w:rPr>
+                <w:spacing w:val="-4"/>
+              </w:rPr>
+              <w:t xml:space="preserve"> </w:t>
+            </w:r>
+            <w:r>
+              <w:t>button</w:t>
+            </w:r>
+          </w:p>
+        </w:tc>
+        <w:tc>
+          <w:tcPr>
+            <w:tcW w:w="2339" w:type="dxa"/>
+          </w:tcPr>
+          <w:p>
+            <w:pPr>
+              <w:pStyle w:val="TableParagraph"/>
+              <w:ind w:left="185" w:right="167"/>
+              <w:jc w:val="left"/>
+            </w:pPr>
+            <w:proofErr w:type="spellStart"/>
+            <w:r>
+              <w:rPr>
+                <w:lang w:val="en-US"/>
+              </w:rPr>
+              <w:t>Dapat</w:t>
+            </w:r>
+            <w:proofErr w:type="spellEnd"/>
+            <w:r>
+              <w:rPr>
+                <w:lang w:val="en-US"/>
+              </w:rPr>
+              <w:t xml:space="preserve"> </w:t>
+            </w:r>
+            <w:r>
+              <w:t>mempermudah</w:t>
+            </w:r>
+            <w:r>
+              <w:rPr>
+                <w:spacing w:val="-47"/>
+              </w:rPr>
+              <w:t xml:space="preserve"> </w:t>
+            </w:r>
+            <w:r>
+              <w:t>pengguna</w:t>
+            </w:r>
+            <w:r>
+              <w:rPr>
+                <w:spacing w:val="-1"/>
+              </w:rPr>
+              <w:t xml:space="preserve"> </w:t>
+            </w:r>
+            <w:r>
+              <w:t>mengakses</w:t>
+            </w:r>
+          </w:p>
+          <w:p>
+            <w:pPr>
+              <w:pStyle w:val="TableParagraph"/>
+              <w:spacing w:line="249" w:lineRule="exact"/>
+              <w:ind w:left="185" w:right="167"/>
+              <w:jc w:val="left"/>
+            </w:pPr>
+            <w:r>
+              <w:t>halaman</w:t>
+            </w:r>
+          </w:p>
+        </w:tc>
+        <w:tc>
+          <w:tcPr>
+            <w:tcW w:w="1235" w:type="dxa"/>
+            <w:shd w:val="clear" w:color="auto" w:fill="FFFF00"/>
+          </w:tcPr>
+          <w:p>
+            <w:pPr>
+              <w:pStyle w:val="TableParagraph"/>
+              <w:spacing w:before="11"/>
+              <w:jc w:val="left"/>
+              <w:rPr>
+                <w:sz w:val="21"/>
+              </w:rPr>
+            </w:pPr>
+          </w:p>
+          <w:p>
+            <w:pPr>
+              <w:pStyle w:val="TableParagraph"/>
+              <w:ind w:left="193" w:right="175"/>
+            </w:pPr>
+            <w:r>
+              <w:t>MEDIUM</w:t>
+            </w:r>
+          </w:p>
+        </w:tc>
+        <w:tc>
+          <w:tcPr>
+            <w:tcW w:w="1222" w:type="dxa"/>
+          </w:tcPr>
+          <w:p>
+            <w:pPr>
+              <w:pStyle w:val="TableParagraph"/>
+              <w:spacing w:before="11"/>
+              <w:jc w:val="left"/>
+              <w:rPr>
+                <w:sz w:val="21"/>
+              </w:rPr>
+            </w:pPr>
+          </w:p>
+          <w:p>
+            <w:pPr>
+              <w:pStyle w:val="TableParagraph"/>
+              <w:ind w:left="20"/>
+            </w:pPr>
+            <w:r>
+              <w:t>8</w:t>
+            </w:r>
+          </w:p>
+        </w:tc>
+      </w:tr>
+      <w:tr>
+        <w:trPr>
+          <w:trHeight w:val="806"/>
+        </w:trPr>
+        <w:tc>
+          <w:tcPr>
+            <w:tcW w:w="742" w:type="dxa"/>
+          </w:tcPr>
+          <w:p>
+            <w:pPr>
+              <w:pStyle w:val="TableParagraph"/>
+              <w:spacing w:before="11"/>
+              <w:jc w:val="left"/>
+              <w:rPr>
+                <w:sz w:val="21"/>
+              </w:rPr>
+            </w:pPr>
+          </w:p>
+          <w:p>
+            <w:pPr>
+              <w:pStyle w:val="TableParagraph"/>
+              <w:ind w:left="183" w:right="173"/>
+            </w:pPr>
+            <w:r>
+              <w:t>888</w:t>
+            </w:r>
+          </w:p>
+        </w:tc>
+        <w:tc>
+          <w:tcPr>
+            <w:tcW w:w="1029" w:type="dxa"/>
+          </w:tcPr>
+          <w:p>
+            <w:pPr>
+              <w:pStyle w:val="TableParagraph"/>
+              <w:spacing w:before="133"/>
+              <w:ind w:left="247" w:right="222" w:firstLine="55"/>
+              <w:jc w:val="left"/>
+            </w:pPr>
+            <w:r>
+              <w:t>Dark</w:t>
+            </w:r>
+            <w:r>
+              <w:rPr>
+                <w:spacing w:val="1"/>
+              </w:rPr>
+              <w:t xml:space="preserve"> </w:t>
+            </w:r>
+            <w:r>
+              <w:t>Mode</w:t>
+            </w:r>
+          </w:p>
+        </w:tc>
+        <w:tc>
+          <w:tcPr>
+            <w:tcW w:w="839" w:type="dxa"/>
+          </w:tcPr>
+          <w:p>
+            <w:pPr>
+              <w:pStyle w:val="TableParagraph"/>
+              <w:spacing w:before="11"/>
+              <w:jc w:val="left"/>
+              <w:rPr>
+                <w:sz w:val="21"/>
+              </w:rPr>
+            </w:pPr>
+          </w:p>
+          <w:p>
+            <w:pPr>
+              <w:pStyle w:val="TableParagraph"/>
+              <w:ind w:left="104" w:right="95"/>
+            </w:pPr>
+            <w:r>
+              <w:t>User</w:t>
+            </w:r>
+          </w:p>
+        </w:tc>
+        <w:tc>
+          <w:tcPr>
+            <w:tcW w:w="3328" w:type="dxa"/>
+          </w:tcPr>
+          <w:p>
+            <w:pPr>
+              <w:pStyle w:val="TableParagraph"/>
+              <w:spacing w:before="11"/>
+              <w:jc w:val="left"/>
+              <w:rPr>
+                <w:sz w:val="21"/>
+              </w:rPr>
+            </w:pPr>
+          </w:p>
+          <w:p>
+            <w:pPr>
+              <w:pStyle w:val="TableParagraph"/>
+              <w:ind w:left="103" w:right="96"/>
+            </w:pPr>
+            <w:r>
+              <w:t>Memiliki</w:t>
+            </w:r>
+            <w:r>
+              <w:rPr>
+                <w:spacing w:val="-1"/>
+              </w:rPr>
+              <w:t xml:space="preserve"> </w:t>
+            </w:r>
+            <w:r>
+              <w:t>fitur</w:t>
+            </w:r>
+            <w:r>
+              <w:rPr>
+                <w:spacing w:val="-1"/>
+              </w:rPr>
+              <w:t xml:space="preserve"> </w:t>
+            </w:r>
+            <w:r>
+              <w:t>Dark</w:t>
+            </w:r>
+            <w:r>
+              <w:rPr>
+                <w:spacing w:val="-2"/>
+              </w:rPr>
+              <w:t xml:space="preserve"> </w:t>
+            </w:r>
+            <w:r>
+              <w:t>Mode</w:t>
+            </w:r>
+          </w:p>
+        </w:tc>
+        <w:tc>
+          <w:tcPr>
+            <w:tcW w:w="2339" w:type="dxa"/>
+          </w:tcPr>
+          <w:p>
+            <w:pPr>
+              <w:pStyle w:val="TableParagraph"/>
+              <w:ind w:left="171"/>
+              <w:jc w:val="left"/>
+            </w:pPr>
+            <w:r>
+              <w:t>dapat</w:t>
+            </w:r>
+            <w:r>
+              <w:rPr>
+                <w:spacing w:val="1"/>
+              </w:rPr>
+              <w:t xml:space="preserve"> </w:t>
+            </w:r>
+            <w:r>
+              <w:rPr>
+                <w:spacing w:val="-1"/>
+              </w:rPr>
+              <w:t>menyesuaikan</w:t>
+            </w:r>
+            <w:r>
+              <w:rPr>
+                <w:spacing w:val="-3"/>
+              </w:rPr>
+              <w:t xml:space="preserve"> </w:t>
+            </w:r>
+            <w:r>
+              <w:t>dengan</w:t>
+            </w:r>
+          </w:p>
+          <w:p>
+            <w:pPr>
+              <w:pStyle w:val="TableParagraph"/>
+              <w:spacing w:line="249" w:lineRule="exact"/>
+              <w:ind w:left="221"/>
+              <w:jc w:val="left"/>
+            </w:pPr>
+            <w:r>
+              <w:t>kebutuhan</w:t>
+            </w:r>
+            <w:r>
+              <w:rPr>
+                <w:spacing w:val="-7"/>
+              </w:rPr>
+              <w:t xml:space="preserve"> </w:t>
+            </w:r>
+            <w:r>
+              <w:t>pengguna</w:t>
+            </w:r>
+          </w:p>
+        </w:tc>
+        <w:tc>
+          <w:tcPr>
+            <w:tcW w:w="1235" w:type="dxa"/>
+            <w:shd w:val="clear" w:color="auto" w:fill="FFFF00"/>
+          </w:tcPr>
+          <w:p>
+            <w:pPr>
+              <w:pStyle w:val="TableParagraph"/>
+              <w:spacing w:before="11"/>
+              <w:jc w:val="left"/>
+              <w:rPr>
+                <w:sz w:val="21"/>
+              </w:rPr>
+            </w:pPr>
+          </w:p>
+          <w:p>
+            <w:pPr>
+              <w:pStyle w:val="TableParagraph"/>
+              <w:ind w:left="193" w:right="175"/>
+            </w:pPr>
+            <w:r>
+              <w:t>MEDIUM</w:t>
+            </w:r>
+          </w:p>
+        </w:tc>
+        <w:tc>
+          <w:tcPr>
+            <w:tcW w:w="1222" w:type="dxa"/>
+          </w:tcPr>
+          <w:p>
+            <w:pPr>
+              <w:pStyle w:val="TableParagraph"/>
+              <w:spacing w:before="11"/>
+              <w:jc w:val="left"/>
+              <w:rPr>
+                <w:sz w:val="21"/>
+              </w:rPr>
+            </w:pPr>
+          </w:p>
+          <w:p>
+            <w:pPr>
+              <w:pStyle w:val="TableParagraph"/>
+              <w:ind w:left="20"/>
+            </w:pPr>
+            <w:r>
+              <w:t>5</w:t>
+            </w:r>
+          </w:p>
+          <w:p>
+            <w:pPr>
+              <w:pStyle w:val="TableParagraph"/>
+              <w:jc w:val="left"/>
+            </w:pPr>
+          </w:p>
+        </w:tc>
+      </w:tr>
+      <w:tr>
+        <w:trPr>
+          <w:trHeight w:val="806"/>
+        </w:trPr>
+        <w:tc>
+          <w:tcPr>
+            <w:tcW w:w="742" w:type="dxa"/>
+            <w:vAlign w:val="center"/>
+          </w:tcPr>
+          <w:p>
+            <w:pPr>
+              <w:pStyle w:val="TableParagraph"/>
+              <w:spacing w:before="11"/>
+              <w:rPr>
+                <w:sz w:val="21"/>
+                <w:lang w:val="en-US"/>
+              </w:rPr>
+            </w:pPr>
+            <w:r>
+              <w:rPr>
+                <w:sz w:val="21"/>
+                <w:lang w:val="en-US"/>
+              </w:rPr>
+              <w:t>999</w:t>
+            </w:r>
+          </w:p>
+        </w:tc>
+        <w:tc>
+          <w:tcPr>
+            <w:tcW w:w="1029" w:type="dxa"/>
+            <w:vAlign w:val="center"/>
+          </w:tcPr>
+          <w:p>
+            <w:pPr>
+              <w:pStyle w:val="TableParagraph"/>
+              <w:spacing w:before="133"/>
+              <w:ind w:left="247" w:right="222" w:firstLine="55"/>
+              <w:rPr>
+                <w:lang w:val="en-US"/>
+              </w:rPr>
+            </w:pPr>
+            <w:proofErr w:type="spellStart"/>
+            <w:r>
+              <w:rPr>
+                <w:lang w:val="en-US"/>
+              </w:rPr>
+              <w:t>Verifikasi</w:t>
+            </w:r>
+            <w:proofErr w:type="spellEnd"/>
+            <w:r>
+              <w:rPr>
+                <w:lang w:val="en-US"/>
+              </w:rPr>
+              <w:t xml:space="preserve"> </w:t>
+            </w:r>
+            <w:proofErr w:type="spellStart"/>
+            <w:r>
+              <w:rPr>
+                <w:lang w:val="en-US"/>
+              </w:rPr>
+              <w:t>Diri</w:t>
+            </w:r>
+            <w:proofErr w:type="spellEnd"/>
+          </w:p>
+        </w:tc>
+        <w:tc>
+          <w:tcPr>
+            <w:tcW w:w="839" w:type="dxa"/>
+            <w:vAlign w:val="center"/>
+          </w:tcPr>
+          <w:p>
+            <w:pPr>
+              <w:pStyle w:val="TableParagraph"/>
+              <w:spacing w:before="11"/>
+              <w:rPr>
+                <w:sz w:val="21"/>
+                <w:lang w:val="en-US"/>
+              </w:rPr>
+            </w:pPr>
+            <w:r>
+              <w:rPr>
+                <w:sz w:val="21"/>
+                <w:lang w:val="en-US"/>
+              </w:rPr>
+              <w:t>User</w:t>
+            </w:r>
+          </w:p>
+        </w:tc>
+        <w:tc>
+          <w:tcPr>
+            <w:tcW w:w="3328" w:type="dxa"/>
+            <w:vAlign w:val="center"/>
+          </w:tcPr>
+          <w:p>
+            <w:pPr>
+              <w:pStyle w:val="TableParagraph"/>
+              <w:spacing w:before="11"/>
+              <w:rPr>
+                <w:sz w:val="21"/>
+                <w:lang w:val="en-US"/>
+              </w:rPr>
+            </w:pPr>
+            <w:proofErr w:type="spellStart"/>
+            <w:r>
+              <w:rPr>
+                <w:sz w:val="21"/>
+                <w:lang w:val="en-US"/>
+              </w:rPr>
+              <w:t>Ingin</w:t>
+            </w:r>
+            <w:proofErr w:type="spellEnd"/>
+            <w:r>
+              <w:rPr>
+                <w:sz w:val="21"/>
+                <w:lang w:val="en-US"/>
+              </w:rPr>
+              <w:t xml:space="preserve"> </w:t>
+            </w:r>
+            <w:proofErr w:type="spellStart"/>
+            <w:r>
+              <w:rPr>
+                <w:sz w:val="21"/>
+                <w:lang w:val="en-US"/>
+              </w:rPr>
+              <w:t>memverifikasi</w:t>
+            </w:r>
+            <w:proofErr w:type="spellEnd"/>
+            <w:r>
+              <w:rPr>
+                <w:sz w:val="21"/>
+                <w:lang w:val="en-US"/>
+              </w:rPr>
+              <w:t xml:space="preserve"> </w:t>
+            </w:r>
+            <w:proofErr w:type="spellStart"/>
+            <w:r>
+              <w:rPr>
+                <w:sz w:val="21"/>
+                <w:lang w:val="en-US"/>
+              </w:rPr>
+              <w:t>diri</w:t>
+            </w:r>
+            <w:proofErr w:type="spellEnd"/>
+          </w:p>
+        </w:tc>
+        <w:tc>
+          <w:tcPr>
+            <w:tcW w:w="2339" w:type="dxa"/>
+          </w:tcPr>
+          <w:p>
+            <w:pPr>
+              <w:pStyle w:val="TableParagraph"/>
+              <w:ind w:left="171"/>
+              <w:jc w:val="left"/>
+              <w:rPr>
+                <w:lang w:val="en-US"/>
+              </w:rPr>
+            </w:pPr>
+            <w:proofErr w:type="spellStart"/>
+            <w:r>
+              <w:rPr>
+                <w:lang w:val="en-US"/>
+              </w:rPr>
+              <w:t>dapat</w:t>
+            </w:r>
+            <w:proofErr w:type="spellEnd"/>
+            <w:r>
+              <w:rPr>
+                <w:lang w:val="en-US"/>
+              </w:rPr>
+              <w:t xml:space="preserve"> </w:t>
+            </w:r>
+            <w:proofErr w:type="spellStart"/>
+            <w:r>
+              <w:rPr>
+                <w:lang w:val="en-US"/>
+              </w:rPr>
+              <w:t>mendaftarkan</w:t>
+            </w:r>
+            <w:proofErr w:type="spellEnd"/>
+            <w:r>
+              <w:rPr>
+                <w:lang w:val="en-US"/>
+              </w:rPr>
+              <w:t xml:space="preserve"> </w:t>
+            </w:r>
+            <w:proofErr w:type="spellStart"/>
+            <w:r>
+              <w:rPr>
+                <w:lang w:val="en-US"/>
+              </w:rPr>
+              <w:t>akun</w:t>
+            </w:r>
+            <w:proofErr w:type="spellEnd"/>
+          </w:p>
+        </w:tc>
+        <w:tc>
+          <w:tcPr>
+            <w:tcW w:w="1235" w:type="dxa"/>
+            <w:shd w:val="clear" w:color="auto" w:fill="FFFF00"/>
+            <w:vAlign w:val="center"/>
+          </w:tcPr>
+          <w:p>
+            <w:pPr>
+              <w:pStyle w:val="TableParagraph"/>
+              <w:spacing w:before="11"/>
+              <w:rPr>
+                <w:sz w:val="21"/>
+                <w:lang w:val="en-US"/>
+              </w:rPr>
+            </w:pPr>
+            <w:r>
+              <w:rPr>
+                <w:sz w:val="21"/>
+                <w:lang w:val="en-US"/>
+              </w:rPr>
+              <w:t>MEDIUM</w:t>
+            </w:r>
+          </w:p>
+        </w:tc>
+        <w:tc>
+          <w:tcPr>
+            <w:tcW w:w="1222" w:type="dxa"/>
+            <w:vAlign w:val="center"/>
+          </w:tcPr>
+          <w:p>
+            <w:pPr>
+              <w:pStyle w:val="TableParagraph"/>
+              <w:spacing w:before="11"/>
+              <w:rPr>
+                <w:sz w:val="21"/>
+                <w:lang w:val="en-US"/>
+              </w:rPr>
+            </w:pPr>
+            <w:r>
+              <w:rPr>
+                <w:sz w:val="21"/>
+                <w:lang w:val="en-US"/>
+              </w:rPr>
+              <w:t>5</w:t>
+            </w:r>
+          </w:p>
+        </w:tc>
+      </w:tr>
+      <w:tr>
+        <w:trPr>
+          <w:trHeight w:val="806"/>
+        </w:trPr>
+        <w:tc>
+          <w:tcPr>
+            <w:tcW w:w="742" w:type="dxa"/>
+            <w:vAlign w:val="center"/>
+          </w:tcPr>
+          <w:p>
+            <w:pPr>
+              <w:pStyle w:val="TableParagraph"/>
+              <w:spacing w:before="11"/>
+              <w:rPr>
+                <w:sz w:val="21"/>
+                <w:lang w:val="en-US"/>
+              </w:rPr>
+            </w:pPr>
+            <w:r>
+              <w:rPr>
+                <w:sz w:val="21"/>
+                <w:lang w:val="en-US"/>
+              </w:rPr>
+              <w:t>1010</w:t>
+            </w:r>
+          </w:p>
+        </w:tc>
+        <w:tc>
+          <w:tcPr>
+            <w:tcW w:w="1029" w:type="dxa"/>
+            <w:vAlign w:val="center"/>
+          </w:tcPr>
+          <w:p>
+            <w:pPr>
+              <w:pStyle w:val="TableParagraph"/>
+              <w:spacing w:before="133"/>
+              <w:ind w:left="247" w:right="222" w:firstLine="55"/>
+              <w:rPr>
+                <w:lang w:val="en-US"/>
+              </w:rPr>
+            </w:pPr>
+            <w:r>
+              <w:rPr>
+                <w:lang w:val="en-US"/>
+              </w:rPr>
+              <w:t>Detail Film</w:t>
+            </w:r>
+          </w:p>
+        </w:tc>
+        <w:tc>
+          <w:tcPr>
+            <w:tcW w:w="839" w:type="dxa"/>
+            <w:vAlign w:val="center"/>
+          </w:tcPr>
+          <w:p>
+            <w:pPr>
+              <w:pStyle w:val="TableParagraph"/>
+              <w:spacing w:before="11"/>
+              <w:rPr>
+                <w:sz w:val="21"/>
+                <w:lang w:val="en-US"/>
+              </w:rPr>
+            </w:pPr>
+            <w:r>
+              <w:rPr>
+                <w:sz w:val="21"/>
+                <w:lang w:val="en-US"/>
+              </w:rPr>
+              <w:t>User</w:t>
+            </w:r>
+          </w:p>
+        </w:tc>
+        <w:tc>
+          <w:tcPr>
+            <w:tcW w:w="3328" w:type="dxa"/>
+            <w:vAlign w:val="center"/>
+          </w:tcPr>
+          <w:p>
+            <w:pPr>
+              <w:pStyle w:val="TableParagraph"/>
+              <w:spacing w:before="11"/>
+              <w:rPr>
+                <w:sz w:val="21"/>
+                <w:lang w:val="en-US"/>
+              </w:rPr>
+            </w:pPr>
+            <w:proofErr w:type="spellStart"/>
+            <w:r>
+              <w:rPr>
+                <w:sz w:val="21"/>
+                <w:lang w:val="en-US"/>
+              </w:rPr>
+              <w:t>Ingin</w:t>
+            </w:r>
+            <w:proofErr w:type="spellEnd"/>
+            <w:r>
+              <w:rPr>
+                <w:sz w:val="21"/>
+                <w:lang w:val="en-US"/>
+              </w:rPr>
+              <w:t xml:space="preserve"> </w:t>
+            </w:r>
+            <w:proofErr w:type="spellStart"/>
+            <w:r>
+              <w:rPr>
+                <w:sz w:val="21"/>
+                <w:lang w:val="en-US"/>
+              </w:rPr>
+              <w:t>melihat</w:t>
+            </w:r>
+            <w:proofErr w:type="spellEnd"/>
+            <w:r>
+              <w:rPr>
+                <w:sz w:val="21"/>
+                <w:lang w:val="en-US"/>
+              </w:rPr>
+              <w:t xml:space="preserve"> detail film</w:t>
+            </w:r>
+          </w:p>
+        </w:tc>
+        <w:tc>
+          <w:tcPr>
+            <w:tcW w:w="2339" w:type="dxa"/>
+          </w:tcPr>
+          <w:p>
+            <w:pPr>
+              <w:pStyle w:val="TableParagraph"/>
+              <w:ind w:left="171"/>
+              <w:jc w:val="left"/>
+              <w:rPr>
+                <w:lang w:val="en-US"/>
+              </w:rPr>
+            </w:pPr>
+            <w:proofErr w:type="spellStart"/>
+            <w:r>
+              <w:rPr>
+                <w:lang w:val="en-US"/>
+              </w:rPr>
+              <w:t>dapat</w:t>
+            </w:r>
+            <w:proofErr w:type="spellEnd"/>
+            <w:r>
+              <w:rPr>
+                <w:lang w:val="en-US"/>
+              </w:rPr>
+              <w:t xml:space="preserve"> </w:t>
+            </w:r>
+            <w:proofErr w:type="spellStart"/>
+            <w:r>
+              <w:rPr>
+                <w:lang w:val="en-US"/>
+              </w:rPr>
+              <w:t>mengetahui</w:t>
+            </w:r>
+            <w:proofErr w:type="spellEnd"/>
+            <w:r>
+              <w:rPr>
+                <w:lang w:val="en-US"/>
+              </w:rPr>
+              <w:t xml:space="preserve"> detail film yang </w:t>
+            </w:r>
+            <w:proofErr w:type="spellStart"/>
+            <w:r>
+              <w:rPr>
+                <w:lang w:val="en-US"/>
+              </w:rPr>
+              <w:t>ingin</w:t>
+            </w:r>
+            <w:proofErr w:type="spellEnd"/>
+            <w:r>
+              <w:rPr>
+                <w:lang w:val="en-US"/>
+              </w:rPr>
+              <w:t xml:space="preserve"> </w:t>
+            </w:r>
+            <w:proofErr w:type="spellStart"/>
+            <w:r>
+              <w:rPr>
+                <w:lang w:val="en-US"/>
+              </w:rPr>
+              <w:t>ditonton</w:t>
+            </w:r>
+            <w:proofErr w:type="spellEnd"/>
+          </w:p>
+        </w:tc>
+        <w:tc>
+          <w:tcPr>
+            <w:tcW w:w="1235" w:type="dxa"/>
+            <w:shd w:val="clear" w:color="auto" w:fill="CC0000"/>
+            <w:vAlign w:val="center"/>
+          </w:tcPr>
+          <w:p>
+            <w:pPr>
+              <w:pStyle w:val="TableParagraph"/>
+              <w:spacing w:before="11"/>
+              <w:rPr>
+                <w:sz w:val="21"/>
+                <w:lang w:val="en-US"/>
+              </w:rPr>
+            </w:pPr>
+            <w:r>
+              <w:rPr>
+                <w:sz w:val="21"/>
+                <w:lang w:val="en-US"/>
+              </w:rPr>
+              <w:t>HIGH</w:t>
+            </w:r>
+          </w:p>
+        </w:tc>
+        <w:tc>
+          <w:tcPr>
+            <w:tcW w:w="1222" w:type="dxa"/>
+            <w:vAlign w:val="center"/>
+          </w:tcPr>
+          <w:p>
+            <w:pPr>
+              <w:pStyle w:val="TableParagraph"/>
+              <w:spacing w:before="11"/>
+              <w:rPr>
+                <w:sz w:val="21"/>
+                <w:lang w:val="en-US"/>
+              </w:rPr>
+            </w:pPr>
+            <w:r>
+              <w:rPr>
+                <w:sz w:val="21"/>
+                <w:lang w:val="en-US"/>
+              </w:rPr>
+              <w:t>13</w:t>
+            </w:r>
+          </w:p>
+        </w:tc>
+      </w:tr>
+      <w:tr>
+        <w:trPr>
+          <w:trHeight w:val="806"/>
+        </w:trPr>
+        <w:tc>
+          <w:tcPr>
+            <w:tcW w:w="742" w:type="dxa"/>
+            <w:vAlign w:val="center"/>
+          </w:tcPr>
+          <w:p>
+            <w:pPr>
+              <w:pStyle w:val="TableParagraph"/>
+              <w:spacing w:before="11"/>
+              <w:rPr>
+                <w:sz w:val="21"/>
+                <w:lang w:val="en-US"/>
+              </w:rPr>
+            </w:pPr>
+            <w:r>
+              <w:rPr>
+                <w:sz w:val="21"/>
+                <w:lang w:val="en-US"/>
+              </w:rPr>
+              <w:t>1111</w:t>
+            </w:r>
+          </w:p>
+        </w:tc>
+        <w:tc>
+          <w:tcPr>
+            <w:tcW w:w="1029" w:type="dxa"/>
+            <w:vAlign w:val="center"/>
+          </w:tcPr>
+          <w:p>
+            <w:pPr>
+              <w:pStyle w:val="TableParagraph"/>
+              <w:spacing w:before="133"/>
+              <w:ind w:left="247" w:right="222" w:firstLine="55"/>
+              <w:rPr>
+                <w:lang w:val="en-US"/>
+              </w:rPr>
+            </w:pPr>
+            <w:proofErr w:type="spellStart"/>
+            <w:r>
+              <w:rPr>
+                <w:lang w:val="en-US"/>
+              </w:rPr>
+              <w:t>Favourite</w:t>
+            </w:r>
+            <w:proofErr w:type="spellEnd"/>
+            <w:r>
+              <w:rPr>
+                <w:lang w:val="en-US"/>
+              </w:rPr>
+              <w:t xml:space="preserve"> </w:t>
+            </w:r>
+            <w:r>
+              <w:rPr>
+                <w:lang w:val="en-US"/>
+              </w:rPr>
+              <w:lastRenderedPageBreak/>
+              <w:t>Film</w:t>
+            </w:r>
+          </w:p>
+        </w:tc>
+        <w:tc>
+          <w:tcPr>
+            <w:tcW w:w="839" w:type="dxa"/>
+            <w:vAlign w:val="center"/>
+          </w:tcPr>
+          <w:p>
+            <w:pPr>
+              <w:pStyle w:val="TableParagraph"/>
+              <w:spacing w:before="11"/>
+              <w:rPr>
+                <w:sz w:val="21"/>
+                <w:lang w:val="en-US"/>
+              </w:rPr>
+            </w:pPr>
+            <w:r>
+              <w:rPr>
+                <w:sz w:val="21"/>
+                <w:lang w:val="en-US"/>
+              </w:rPr>
+              <w:lastRenderedPageBreak/>
+              <w:t>User</w:t>
+            </w:r>
+          </w:p>
+        </w:tc>
+        <w:tc>
+          <w:tcPr>
+            <w:tcW w:w="3328" w:type="dxa"/>
+            <w:vAlign w:val="center"/>
+          </w:tcPr>
+          <w:p>
+            <w:pPr>
+              <w:pStyle w:val="TableParagraph"/>
+              <w:spacing w:before="11"/>
+              <w:rPr>
+                <w:sz w:val="21"/>
+                <w:lang w:val="en-US"/>
+              </w:rPr>
+            </w:pPr>
+            <w:proofErr w:type="spellStart"/>
+            <w:r>
+              <w:rPr>
+                <w:sz w:val="21"/>
+                <w:lang w:val="en-US"/>
+              </w:rPr>
+              <w:t>Ingin</w:t>
+            </w:r>
+            <w:proofErr w:type="spellEnd"/>
+            <w:r>
+              <w:rPr>
+                <w:sz w:val="21"/>
+                <w:lang w:val="en-US"/>
+              </w:rPr>
+              <w:t xml:space="preserve"> </w:t>
+            </w:r>
+            <w:proofErr w:type="spellStart"/>
+            <w:r>
+              <w:rPr>
+                <w:sz w:val="21"/>
+                <w:lang w:val="en-US"/>
+              </w:rPr>
+              <w:t>melihat</w:t>
+            </w:r>
+            <w:proofErr w:type="spellEnd"/>
+            <w:r>
+              <w:rPr>
+                <w:sz w:val="21"/>
+                <w:lang w:val="en-US"/>
+              </w:rPr>
+              <w:t xml:space="preserve"> </w:t>
+            </w:r>
+            <w:proofErr w:type="spellStart"/>
+            <w:r>
+              <w:rPr>
+                <w:sz w:val="21"/>
+                <w:lang w:val="en-US"/>
+              </w:rPr>
+              <w:t>favorit</w:t>
+            </w:r>
+            <w:proofErr w:type="spellEnd"/>
+            <w:r>
+              <w:rPr>
+                <w:sz w:val="21"/>
+                <w:lang w:val="en-US"/>
+              </w:rPr>
+              <w:t xml:space="preserve"> film yang </w:t>
+            </w:r>
+            <w:proofErr w:type="spellStart"/>
+            <w:r>
+              <w:rPr>
+                <w:sz w:val="21"/>
+                <w:lang w:val="en-US"/>
+              </w:rPr>
+              <w:t>disimpan</w:t>
+            </w:r>
+            <w:proofErr w:type="spellEnd"/>
+          </w:p>
+        </w:tc>
+        <w:tc>
+          <w:tcPr>
+            <w:tcW w:w="2339" w:type="dxa"/>
+          </w:tcPr>
+          <w:p>
+            <w:pPr>
+              <w:pStyle w:val="TableParagraph"/>
+              <w:ind w:left="171"/>
+              <w:jc w:val="left"/>
+              <w:rPr>
+                <w:lang w:val="en-US"/>
+              </w:rPr>
+            </w:pPr>
+            <w:proofErr w:type="spellStart"/>
+            <w:r>
+              <w:rPr>
+                <w:lang w:val="en-US"/>
+              </w:rPr>
+              <w:t>dapat</w:t>
+            </w:r>
+            <w:proofErr w:type="spellEnd"/>
+            <w:r>
+              <w:rPr>
+                <w:lang w:val="en-US"/>
+              </w:rPr>
+              <w:t xml:space="preserve"> </w:t>
+            </w:r>
+            <w:proofErr w:type="spellStart"/>
+            <w:r>
+              <w:rPr>
+                <w:lang w:val="en-US"/>
+              </w:rPr>
+              <w:t>mengetahui</w:t>
+            </w:r>
+            <w:proofErr w:type="spellEnd"/>
+            <w:r>
+              <w:rPr>
+                <w:lang w:val="en-US"/>
+              </w:rPr>
+              <w:t xml:space="preserve"> film </w:t>
+            </w:r>
+            <w:proofErr w:type="spellStart"/>
+            <w:r>
+              <w:rPr>
+                <w:lang w:val="en-US"/>
+              </w:rPr>
+              <w:t>apa</w:t>
+            </w:r>
+            <w:proofErr w:type="spellEnd"/>
+            <w:r>
+              <w:rPr>
+                <w:lang w:val="en-US"/>
+              </w:rPr>
+              <w:t xml:space="preserve"> yang </w:t>
+            </w:r>
+            <w:proofErr w:type="spellStart"/>
+            <w:r>
+              <w:rPr>
+                <w:lang w:val="en-US"/>
+              </w:rPr>
+              <w:t>pernah</w:t>
+            </w:r>
+            <w:proofErr w:type="spellEnd"/>
+            <w:r>
+              <w:rPr>
+                <w:lang w:val="en-US"/>
+              </w:rPr>
+              <w:t xml:space="preserve"> </w:t>
+            </w:r>
+            <w:proofErr w:type="spellStart"/>
+            <w:r>
+              <w:rPr>
+                <w:lang w:val="en-US"/>
+              </w:rPr>
+              <w:t>disukai</w:t>
+            </w:r>
+            <w:proofErr w:type="spellEnd"/>
+          </w:p>
+        </w:tc>
+        <w:tc>
+          <w:tcPr>
+            <w:tcW w:w="1235" w:type="dxa"/>
+            <w:shd w:val="clear" w:color="auto" w:fill="92D050"/>
+            <w:vAlign w:val="center"/>
+          </w:tcPr>
+          <w:p>
+            <w:pPr>
+              <w:pStyle w:val="TableParagraph"/>
+              <w:spacing w:before="11"/>
+              <w:rPr>
+                <w:sz w:val="21"/>
+                <w:lang w:val="en-US"/>
+              </w:rPr>
+            </w:pPr>
+            <w:r>
+              <w:rPr>
+                <w:sz w:val="21"/>
+                <w:lang w:val="en-US"/>
+              </w:rPr>
+              <w:t>LOW</w:t>
+            </w:r>
+          </w:p>
+        </w:tc>
+        <w:tc>
+          <w:tcPr>
+            <w:tcW w:w="1222" w:type="dxa"/>
+            <w:vAlign w:val="center"/>
+          </w:tcPr>
+          <w:p>
+            <w:pPr>
+              <w:pStyle w:val="TableParagraph"/>
+              <w:spacing w:before="11"/>
+              <w:rPr>
+                <w:sz w:val="21"/>
+                <w:lang w:val="en-US"/>
+              </w:rPr>
+            </w:pPr>
+            <w:r>
+              <w:rPr>
+                <w:sz w:val="21"/>
+                <w:lang w:val="en-US"/>
+              </w:rPr>
+              <w:t>8</w:t>
+            </w:r>
+          </w:p>
+        </w:tc>
+      </w:tr>
+      <w:tr>
+        <w:trPr>
+          <w:trHeight w:val="806"/>
+        </w:trPr>
+        <w:tc>
+          <w:tcPr>
+            <w:tcW w:w="742" w:type="dxa"/>
+            <w:vAlign w:val="center"/>
+          </w:tcPr>
+          <w:p>
+            <w:pPr>
+              <w:pStyle w:val="TableParagraph"/>
+              <w:spacing w:before="11"/>
+              <w:rPr>
+                <w:sz w:val="21"/>
+                <w:lang w:val="en-US"/>
+              </w:rPr>
+            </w:pPr>
+            <w:r>
+              <w:rPr>
+                <w:sz w:val="21"/>
+                <w:lang w:val="en-US"/>
+              </w:rPr>
+              <w:t>1212</w:t>
+            </w:r>
+          </w:p>
+        </w:tc>
+        <w:tc>
+          <w:tcPr>
+            <w:tcW w:w="1029" w:type="dxa"/>
+            <w:vAlign w:val="center"/>
+          </w:tcPr>
+          <w:p>
+            <w:pPr>
+              <w:pStyle w:val="TableParagraph"/>
+              <w:spacing w:before="133"/>
+              <w:ind w:left="247" w:right="222" w:firstLine="55"/>
+              <w:rPr>
+                <w:lang w:val="en-US"/>
+              </w:rPr>
+            </w:pPr>
+            <w:proofErr w:type="spellStart"/>
+            <w:r>
+              <w:rPr>
+                <w:lang w:val="en-US"/>
+              </w:rPr>
+              <w:t>Jadwal</w:t>
+            </w:r>
+            <w:proofErr w:type="spellEnd"/>
+            <w:r>
+              <w:rPr>
+                <w:lang w:val="en-US"/>
+              </w:rPr>
+              <w:t xml:space="preserve"> Film</w:t>
+            </w:r>
+          </w:p>
+        </w:tc>
+        <w:tc>
+          <w:tcPr>
+            <w:tcW w:w="839" w:type="dxa"/>
+            <w:vAlign w:val="center"/>
+          </w:tcPr>
+          <w:p>
+            <w:pPr>
+              <w:pStyle w:val="TableParagraph"/>
+              <w:spacing w:before="11"/>
+              <w:rPr>
+                <w:sz w:val="21"/>
+                <w:lang w:val="en-US"/>
+              </w:rPr>
+            </w:pPr>
+            <w:r>
+              <w:rPr>
+                <w:sz w:val="21"/>
+                <w:lang w:val="en-US"/>
+              </w:rPr>
+              <w:t>User</w:t>
+            </w:r>
+          </w:p>
+        </w:tc>
+        <w:tc>
+          <w:tcPr>
+            <w:tcW w:w="3328" w:type="dxa"/>
+            <w:vAlign w:val="center"/>
+          </w:tcPr>
+          <w:p>
+            <w:pPr>
+              <w:pStyle w:val="TableParagraph"/>
+              <w:spacing w:before="11"/>
+              <w:rPr>
+                <w:sz w:val="21"/>
+                <w:lang w:val="en-US"/>
+              </w:rPr>
+            </w:pPr>
+            <w:proofErr w:type="spellStart"/>
+            <w:r>
+              <w:rPr>
+                <w:sz w:val="21"/>
+                <w:lang w:val="en-US"/>
+              </w:rPr>
+              <w:t>Ingin</w:t>
+            </w:r>
+            <w:proofErr w:type="spellEnd"/>
+            <w:r>
+              <w:rPr>
+                <w:sz w:val="21"/>
+                <w:lang w:val="en-US"/>
+              </w:rPr>
+              <w:t xml:space="preserve"> </w:t>
+            </w:r>
+            <w:proofErr w:type="spellStart"/>
+            <w:r>
+              <w:rPr>
+                <w:sz w:val="21"/>
+                <w:lang w:val="en-US"/>
+              </w:rPr>
+              <w:t>melihat</w:t>
+            </w:r>
+            <w:proofErr w:type="spellEnd"/>
+            <w:r>
+              <w:rPr>
+                <w:sz w:val="21"/>
+                <w:lang w:val="en-US"/>
+              </w:rPr>
+              <w:t xml:space="preserve"> </w:t>
+            </w:r>
+            <w:proofErr w:type="spellStart"/>
+            <w:r>
+              <w:rPr>
+                <w:sz w:val="21"/>
+                <w:lang w:val="en-US"/>
+              </w:rPr>
+              <w:t>jadwal</w:t>
+            </w:r>
+            <w:proofErr w:type="spellEnd"/>
+            <w:r>
+              <w:rPr>
+                <w:sz w:val="21"/>
+                <w:lang w:val="en-US"/>
+              </w:rPr>
+              <w:t xml:space="preserve"> film yang </w:t>
+            </w:r>
+            <w:proofErr w:type="spellStart"/>
+            <w:r>
+              <w:rPr>
+                <w:sz w:val="21"/>
+                <w:lang w:val="en-US"/>
+              </w:rPr>
+              <w:t>tersedia</w:t>
+            </w:r>
+            <w:proofErr w:type="spellEnd"/>
+          </w:p>
+        </w:tc>
+        <w:tc>
+          <w:tcPr>
+            <w:tcW w:w="2339" w:type="dxa"/>
+          </w:tcPr>
+          <w:p>
+            <w:pPr>
+              <w:pStyle w:val="TableParagraph"/>
+              <w:ind w:left="171"/>
+              <w:jc w:val="left"/>
+              <w:rPr>
+                <w:lang w:val="en-US"/>
+              </w:rPr>
+            </w:pPr>
+            <w:proofErr w:type="spellStart"/>
+            <w:r>
+              <w:rPr>
+                <w:lang w:val="en-US"/>
+              </w:rPr>
+              <w:t>dapat</w:t>
+            </w:r>
+            <w:proofErr w:type="spellEnd"/>
+            <w:r>
+              <w:rPr>
+                <w:lang w:val="en-US"/>
+              </w:rPr>
+              <w:t xml:space="preserve"> </w:t>
+            </w:r>
+            <w:proofErr w:type="spellStart"/>
+            <w:r>
+              <w:rPr>
+                <w:lang w:val="en-US"/>
+              </w:rPr>
+              <w:t>mengetahui</w:t>
+            </w:r>
+            <w:proofErr w:type="spellEnd"/>
+            <w:r>
+              <w:rPr>
+                <w:lang w:val="en-US"/>
+              </w:rPr>
+              <w:t xml:space="preserve"> </w:t>
+            </w:r>
+            <w:proofErr w:type="spellStart"/>
+            <w:r>
+              <w:rPr>
+                <w:lang w:val="en-US"/>
+              </w:rPr>
+              <w:t>kapan</w:t>
+            </w:r>
+            <w:proofErr w:type="spellEnd"/>
+            <w:r>
+              <w:rPr>
+                <w:lang w:val="en-US"/>
+              </w:rPr>
+              <w:t xml:space="preserve"> dan </w:t>
+            </w:r>
+            <w:proofErr w:type="spellStart"/>
+            <w:r>
+              <w:rPr>
+                <w:lang w:val="en-US"/>
+              </w:rPr>
+              <w:t>dimana</w:t>
+            </w:r>
+            <w:proofErr w:type="spellEnd"/>
+            <w:r>
+              <w:rPr>
+                <w:lang w:val="en-US"/>
+              </w:rPr>
+              <w:t xml:space="preserve"> </w:t>
+            </w:r>
+            <w:proofErr w:type="spellStart"/>
+            <w:r>
+              <w:rPr>
+                <w:lang w:val="en-US"/>
+              </w:rPr>
+              <w:t>jadwal</w:t>
+            </w:r>
+            <w:proofErr w:type="spellEnd"/>
+            <w:r>
+              <w:rPr>
+                <w:lang w:val="en-US"/>
+              </w:rPr>
+              <w:t xml:space="preserve"> film </w:t>
+            </w:r>
+            <w:proofErr w:type="spellStart"/>
+            <w:r>
+              <w:rPr>
+                <w:lang w:val="en-US"/>
+              </w:rPr>
+              <w:t>tersebut</w:t>
+            </w:r>
+            <w:proofErr w:type="spellEnd"/>
+            <w:r>
+              <w:rPr>
+                <w:lang w:val="en-US"/>
+              </w:rPr>
+              <w:t xml:space="preserve"> </w:t>
+            </w:r>
+            <w:proofErr w:type="spellStart"/>
+            <w:r>
+              <w:rPr>
+                <w:lang w:val="en-US"/>
+              </w:rPr>
+              <w:t>ditayangkan</w:t>
+            </w:r>
+            <w:proofErr w:type="spellEnd"/>
+          </w:p>
+        </w:tc>
+        <w:tc>
+          <w:tcPr>
+            <w:tcW w:w="1235" w:type="dxa"/>
+            <w:shd w:val="clear" w:color="auto" w:fill="CC0000"/>
+            <w:vAlign w:val="center"/>
+          </w:tcPr>
+          <w:p>
+            <w:pPr>
+              <w:pStyle w:val="TableParagraph"/>
+              <w:spacing w:before="11"/>
+              <w:rPr>
+                <w:sz w:val="21"/>
+                <w:lang w:val="en-US"/>
+              </w:rPr>
+            </w:pPr>
+            <w:r>
+              <w:rPr>
+                <w:sz w:val="21"/>
+                <w:lang w:val="en-US"/>
+              </w:rPr>
+              <w:t>HIGH</w:t>
+            </w:r>
+          </w:p>
+        </w:tc>
+        <w:tc>
+          <w:tcPr>
+            <w:tcW w:w="1222" w:type="dxa"/>
+            <w:vAlign w:val="center"/>
+          </w:tcPr>
+          <w:p>
+            <w:pPr>
+              <w:pStyle w:val="TableParagraph"/>
+              <w:spacing w:before="11"/>
+              <w:rPr>
+                <w:sz w:val="21"/>
+                <w:lang w:val="en-US"/>
+              </w:rPr>
+            </w:pPr>
+            <w:r>
+              <w:rPr>
+                <w:sz w:val="21"/>
+                <w:lang w:val="en-US"/>
+              </w:rPr>
+              <w:t>13</w:t>
+            </w:r>
+          </w:p>
+        </w:tc>
+      </w:tr>
+      <w:tr>
+        <w:trPr>
+          <w:trHeight w:val="806"/>
+        </w:trPr>
+        <w:tc>
+          <w:tcPr>
+            <w:tcW w:w="742" w:type="dxa"/>
+            <w:vAlign w:val="center"/>
+          </w:tcPr>
+          <w:p>
+            <w:pPr>
+              <w:pStyle w:val="TableParagraph"/>
+              <w:spacing w:before="11"/>
+              <w:rPr>
+                <w:sz w:val="21"/>
+                <w:lang w:val="en-US"/>
+              </w:rPr>
+            </w:pPr>
+            <w:r>
+              <w:rPr>
+                <w:sz w:val="21"/>
+                <w:lang w:val="en-US"/>
+              </w:rPr>
+              <w:t>1313</w:t>
+            </w:r>
+          </w:p>
+        </w:tc>
+        <w:tc>
+          <w:tcPr>
+            <w:tcW w:w="1029" w:type="dxa"/>
+            <w:vAlign w:val="center"/>
+          </w:tcPr>
+          <w:p>
+            <w:pPr>
+              <w:pStyle w:val="TableParagraph"/>
+              <w:spacing w:before="133"/>
+              <w:ind w:left="247" w:right="222" w:firstLine="55"/>
+              <w:rPr>
+                <w:lang w:val="en-US"/>
+              </w:rPr>
+            </w:pPr>
+            <w:r>
+              <w:rPr>
+                <w:lang w:val="en-US"/>
+              </w:rPr>
+              <w:t>Logout</w:t>
+            </w:r>
+          </w:p>
+        </w:tc>
+        <w:tc>
+          <w:tcPr>
+            <w:tcW w:w="839" w:type="dxa"/>
+            <w:vAlign w:val="center"/>
+          </w:tcPr>
+          <w:p>
+            <w:pPr>
+              <w:pStyle w:val="TableParagraph"/>
+              <w:spacing w:before="11"/>
+              <w:rPr>
+                <w:sz w:val="21"/>
+                <w:lang w:val="en-US"/>
+              </w:rPr>
+            </w:pPr>
+            <w:r>
+              <w:rPr>
+                <w:sz w:val="21"/>
+                <w:lang w:val="en-US"/>
+              </w:rPr>
+              <w:t>User</w:t>
+            </w:r>
+          </w:p>
+        </w:tc>
+        <w:tc>
+          <w:tcPr>
+            <w:tcW w:w="3328" w:type="dxa"/>
+            <w:vAlign w:val="center"/>
+          </w:tcPr>
+          <w:p>
+            <w:pPr>
+              <w:pStyle w:val="TableParagraph"/>
+              <w:spacing w:before="11"/>
+              <w:rPr>
+                <w:sz w:val="21"/>
+                <w:lang w:val="en-US"/>
+              </w:rPr>
+            </w:pPr>
+            <w:proofErr w:type="spellStart"/>
+            <w:r>
+              <w:rPr>
+                <w:sz w:val="21"/>
+                <w:lang w:val="en-US"/>
+              </w:rPr>
+              <w:t>Ingin</w:t>
+            </w:r>
+            <w:proofErr w:type="spellEnd"/>
+            <w:r>
+              <w:rPr>
+                <w:sz w:val="21"/>
+                <w:lang w:val="en-US"/>
+              </w:rPr>
+              <w:t xml:space="preserve"> </w:t>
+            </w:r>
+            <w:proofErr w:type="spellStart"/>
+            <w:r>
+              <w:rPr>
+                <w:sz w:val="21"/>
+                <w:lang w:val="en-US"/>
+              </w:rPr>
+              <w:t>keluar</w:t>
+            </w:r>
+            <w:proofErr w:type="spellEnd"/>
+            <w:r>
+              <w:rPr>
+                <w:sz w:val="21"/>
+                <w:lang w:val="en-US"/>
+              </w:rPr>
+              <w:t xml:space="preserve"> </w:t>
+            </w:r>
+            <w:proofErr w:type="spellStart"/>
+            <w:r>
+              <w:rPr>
+                <w:sz w:val="21"/>
+                <w:lang w:val="en-US"/>
+              </w:rPr>
+              <w:t>dari</w:t>
+            </w:r>
+            <w:proofErr w:type="spellEnd"/>
+            <w:r>
+              <w:rPr>
+                <w:sz w:val="21"/>
+                <w:lang w:val="en-US"/>
+              </w:rPr>
+              <w:t xml:space="preserve"> </w:t>
+            </w:r>
+            <w:proofErr w:type="spellStart"/>
+            <w:r>
+              <w:rPr>
+                <w:sz w:val="21"/>
+                <w:lang w:val="en-US"/>
+              </w:rPr>
+              <w:t>akun</w:t>
+            </w:r>
+            <w:proofErr w:type="spellEnd"/>
+            <w:r>
+              <w:rPr>
+                <w:sz w:val="21"/>
+                <w:lang w:val="en-US"/>
+              </w:rPr>
+              <w:t xml:space="preserve">  </w:t>
+            </w:r>
+          </w:p>
+        </w:tc>
+        <w:tc>
+          <w:tcPr>
+            <w:tcW w:w="2339" w:type="dxa"/>
+          </w:tcPr>
+          <w:p>
+            <w:pPr>
+              <w:pStyle w:val="TableParagraph"/>
+              <w:ind w:left="171"/>
+              <w:jc w:val="left"/>
+              <w:rPr>
+                <w:lang w:val="en-US"/>
+              </w:rPr>
+            </w:pPr>
+            <w:proofErr w:type="spellStart"/>
+            <w:r>
+              <w:rPr>
+                <w:lang w:val="en-US"/>
+              </w:rPr>
+              <w:t>dapat</w:t>
+            </w:r>
+            <w:proofErr w:type="spellEnd"/>
+            <w:r>
+              <w:rPr>
+                <w:lang w:val="en-US"/>
+              </w:rPr>
+              <w:t xml:space="preserve"> </w:t>
+            </w:r>
+            <w:proofErr w:type="spellStart"/>
+            <w:r>
+              <w:rPr>
+                <w:lang w:val="en-US"/>
+              </w:rPr>
+              <w:t>masuk</w:t>
+            </w:r>
+            <w:proofErr w:type="spellEnd"/>
+            <w:r>
+              <w:rPr>
+                <w:lang w:val="en-US"/>
+              </w:rPr>
+              <w:t xml:space="preserve"> </w:t>
+            </w:r>
+            <w:proofErr w:type="spellStart"/>
+            <w:r>
+              <w:rPr>
+                <w:lang w:val="en-US"/>
+              </w:rPr>
+              <w:t>dengan</w:t>
+            </w:r>
+            <w:proofErr w:type="spellEnd"/>
+            <w:r>
+              <w:rPr>
+                <w:lang w:val="en-US"/>
+              </w:rPr>
+              <w:t xml:space="preserve"> </w:t>
+            </w:r>
+            <w:proofErr w:type="spellStart"/>
+            <w:r>
+              <w:rPr>
+                <w:lang w:val="en-US"/>
+              </w:rPr>
+              <w:t>akun</w:t>
+            </w:r>
+            <w:proofErr w:type="spellEnd"/>
+            <w:r>
+              <w:rPr>
+                <w:lang w:val="en-US"/>
+              </w:rPr>
+              <w:t xml:space="preserve"> yang </w:t>
+            </w:r>
+            <w:proofErr w:type="spellStart"/>
+            <w:r>
+              <w:rPr>
+                <w:lang w:val="en-US"/>
+              </w:rPr>
+              <w:t>berbeda</w:t>
+            </w:r>
+            <w:proofErr w:type="spellEnd"/>
+          </w:p>
+        </w:tc>
+        <w:tc>
+          <w:tcPr>
+            <w:tcW w:w="1235" w:type="dxa"/>
+            <w:shd w:val="clear" w:color="auto" w:fill="92D050"/>
+            <w:vAlign w:val="center"/>
+          </w:tcPr>
+          <w:p>
+            <w:pPr>
+              <w:pStyle w:val="TableParagraph"/>
+              <w:spacing w:before="11"/>
+              <w:rPr>
+                <w:sz w:val="21"/>
+                <w:lang w:val="en-US"/>
+              </w:rPr>
+            </w:pPr>
+            <w:r>
+              <w:rPr>
+                <w:sz w:val="21"/>
+                <w:lang w:val="en-US"/>
+              </w:rPr>
+              <w:t>LOW</w:t>
+            </w:r>
+          </w:p>
+        </w:tc>
+        <w:tc>
+          <w:tcPr>
+            <w:tcW w:w="1222" w:type="dxa"/>
+            <w:vAlign w:val="center"/>
+          </w:tcPr>
+          <w:p>
+            <w:pPr>
+              <w:pStyle w:val="TableParagraph"/>
+              <w:spacing w:before="11"/>
+              <w:rPr>
+                <w:sz w:val="21"/>
+                <w:lang w:val="en-US"/>
+              </w:rPr>
+            </w:pPr>
+            <w:r>
+              <w:rPr>
+                <w:sz w:val="21"/>
+                <w:lang w:val="en-US"/>
+              </w:rPr>
+              <w:t>5</w:t>
+            </w:r>
+          </w:p>
+        </w:tc>
+      </w:tr>
+    </w:tbl>
     <w:p>
       <w:pPr>
         <w:pStyle w:val="BodyText"/>

</xml_diff>

<commit_message>
Menambahkan Tabel Daily Scrum Meeting Report
</commit_message>
<xml_diff>
--- a/TuruGes_Tugas2.docx
+++ b/TuruGes_Tugas2.docx
@@ -143,7 +143,6 @@
           <w:lang w:val="en-US"/>
         </w:rPr>
       </w:pPr>
-      <w:proofErr w:type="spellStart"/>
       <w:r>
         <w:rPr>
           <w:b/>
@@ -151,17 +150,7 @@
           <w:sz w:val="25"/>
           <w:lang w:val="en-US"/>
         </w:rPr>
-        <w:t>Tugas</w:t>
-      </w:r>
-      <w:proofErr w:type="spellEnd"/>
-      <w:r>
-        <w:rPr>
-          <w:b/>
-          <w:bCs/>
-          <w:sz w:val="25"/>
-          <w:lang w:val="en-US"/>
-        </w:rPr>
-        <w:t xml:space="preserve"> UTS</w:t>
+        <w:t>Tugas UTS</w:t>
       </w:r>
     </w:p>
     <w:p>
@@ -5828,44 +5817,7 @@
           <w:szCs w:val="24"/>
           <w:lang w:val="en-US"/>
         </w:rPr>
-        <w:t xml:space="preserve">Nama </w:t>
-      </w:r>
-      <w:proofErr w:type="spellStart"/>
-      <w:proofErr w:type="gramStart"/>
-      <w:r>
-        <w:rPr>
-          <w:sz w:val="24"/>
-          <w:szCs w:val="24"/>
-          <w:lang w:val="en-US"/>
-        </w:rPr>
-        <w:t>Kelompok</w:t>
-      </w:r>
-      <w:proofErr w:type="spellEnd"/>
-      <w:r>
-        <w:rPr>
-          <w:sz w:val="24"/>
-          <w:szCs w:val="24"/>
-          <w:lang w:val="en-US"/>
-        </w:rPr>
-        <w:t xml:space="preserve"> :</w:t>
-      </w:r>
-      <w:proofErr w:type="gramEnd"/>
-      <w:r>
-        <w:rPr>
-          <w:sz w:val="24"/>
-          <w:szCs w:val="24"/>
-          <w:lang w:val="en-US"/>
-        </w:rPr>
-        <w:t xml:space="preserve"> </w:t>
-      </w:r>
-      <w:proofErr w:type="spellStart"/>
-      <w:r>
-        <w:rPr>
-          <w:sz w:val="24"/>
-          <w:szCs w:val="24"/>
-          <w:lang w:val="en-US"/>
-        </w:rPr>
-        <w:t>Turu</w:t>
+        <w:t>Nama Kelompok : Turu</w:t>
       </w:r>
       <w:r>
         <w:rPr>
@@ -5875,7 +5827,6 @@
         </w:rPr>
         <w:t>Ges</w:t>
       </w:r>
-      <w:proofErr w:type="spellEnd"/>
     </w:p>
     <w:p>
       <w:pPr>
@@ -5894,19 +5845,11 @@
         <w:spacing w:before="39"/>
         <w:ind w:left="1280"/>
       </w:pPr>
-      <w:proofErr w:type="spellStart"/>
       <w:r>
         <w:rPr>
           <w:lang w:val="en-US"/>
         </w:rPr>
-        <w:t>Anggota</w:t>
-      </w:r>
-      <w:proofErr w:type="spellEnd"/>
-      <w:r>
-        <w:rPr>
-          <w:lang w:val="en-US"/>
-        </w:rPr>
-        <w:t xml:space="preserve"> </w:t>
+        <w:t xml:space="preserve">Anggota </w:t>
       </w:r>
       <w:r>
         <w:t>Tim</w:t>
@@ -5920,14 +5863,12 @@
       <w:r>
         <w:t>Turu</w:t>
       </w:r>
-      <w:proofErr w:type="spellStart"/>
       <w:r>
         <w:rPr>
           <w:lang w:val="en-US"/>
         </w:rPr>
         <w:t>Ges</w:t>
       </w:r>
-      <w:proofErr w:type="spellEnd"/>
       <w:r>
         <w:t>:</w:t>
       </w:r>
@@ -7998,19 +7939,11 @@
               <w:ind w:left="185" w:right="167"/>
               <w:jc w:val="left"/>
             </w:pPr>
-            <w:proofErr w:type="spellStart"/>
-            <w:r>
-              <w:rPr>
-                <w:lang w:val="en-US"/>
-              </w:rPr>
-              <w:t>Dapat</w:t>
-            </w:r>
-            <w:proofErr w:type="spellEnd"/>
-            <w:r>
-              <w:rPr>
-                <w:lang w:val="en-US"/>
-              </w:rPr>
-              <w:t xml:space="preserve"> </w:t>
+            <w:r>
+              <w:rPr>
+                <w:lang w:val="en-US"/>
+              </w:rPr>
+              <w:t xml:space="preserve">Dapat </w:t>
             </w:r>
             <w:r>
               <w:t>mempermudah</w:t>
@@ -8377,28 +8310,12 @@
                 <w:lang w:val="en-US"/>
               </w:rPr>
             </w:pPr>
-            <w:proofErr w:type="spellStart"/>
-            <w:r>
-              <w:rPr>
-                <w:lang w:val="en-US"/>
-              </w:rPr>
-              <w:t>Verifikasi</w:t>
-            </w:r>
-            <w:proofErr w:type="spellEnd"/>
-            <w:r>
-              <w:rPr>
-                <w:lang w:val="en-US"/>
-              </w:rPr>
-              <w:t xml:space="preserve"> </w:t>
-            </w:r>
-            <w:proofErr w:type="spellStart"/>
-            <w:r>
-              <w:rPr>
-                <w:lang w:val="en-US"/>
-              </w:rPr>
-              <w:t>Diri</w:t>
-            </w:r>
-            <w:proofErr w:type="spellEnd"/>
+            <w:r>
+              <w:rPr>
+                <w:lang w:val="en-US"/>
+              </w:rPr>
+              <w:t>Verifikasi Diri</w:t>
+            </w:r>
           </w:p>
         </w:tc>
         <w:tc>
@@ -8438,47 +8355,13 @@
                 <w:lang w:val="en-US"/>
               </w:rPr>
             </w:pPr>
-            <w:proofErr w:type="spellStart"/>
             <w:r>
               <w:rPr>
                 <w:sz w:val="21"/>
                 <w:lang w:val="en-US"/>
               </w:rPr>
-              <w:t>Ingin</w:t>
-            </w:r>
-            <w:proofErr w:type="spellEnd"/>
-            <w:r>
-              <w:rPr>
-                <w:sz w:val="21"/>
-                <w:lang w:val="en-US"/>
-              </w:rPr>
-              <w:t xml:space="preserve"> </w:t>
-            </w:r>
-            <w:proofErr w:type="spellStart"/>
-            <w:r>
-              <w:rPr>
-                <w:sz w:val="21"/>
-                <w:lang w:val="en-US"/>
-              </w:rPr>
-              <w:t>memverifikasi</w:t>
-            </w:r>
-            <w:proofErr w:type="spellEnd"/>
-            <w:r>
-              <w:rPr>
-                <w:sz w:val="21"/>
-                <w:lang w:val="en-US"/>
-              </w:rPr>
-              <w:t xml:space="preserve"> </w:t>
-            </w:r>
-            <w:proofErr w:type="spellStart"/>
-            <w:r>
-              <w:rPr>
-                <w:sz w:val="21"/>
-                <w:lang w:val="en-US"/>
-              </w:rPr>
-              <w:t>diri</w:t>
-            </w:r>
-            <w:proofErr w:type="spellEnd"/>
+              <w:t>Ingin memverifikasi diri</w:t>
+            </w:r>
           </w:p>
         </w:tc>
         <w:tc>
@@ -8494,42 +8377,12 @@
                 <w:lang w:val="en-US"/>
               </w:rPr>
             </w:pPr>
-            <w:proofErr w:type="spellStart"/>
-            <w:r>
-              <w:rPr>
-                <w:lang w:val="en-US"/>
-              </w:rPr>
-              <w:t>dapat</w:t>
-            </w:r>
-            <w:proofErr w:type="spellEnd"/>
-            <w:r>
-              <w:rPr>
-                <w:lang w:val="en-US"/>
-              </w:rPr>
-              <w:t xml:space="preserve"> </w:t>
-            </w:r>
-            <w:proofErr w:type="spellStart"/>
-            <w:r>
-              <w:rPr>
-                <w:lang w:val="en-US"/>
-              </w:rPr>
-              <w:t>mendaftarkan</w:t>
-            </w:r>
-            <w:proofErr w:type="spellEnd"/>
-            <w:r>
-              <w:rPr>
-                <w:lang w:val="en-US"/>
-              </w:rPr>
-              <w:t xml:space="preserve"> </w:t>
-            </w:r>
-            <w:proofErr w:type="spellStart"/>
-            <w:r>
-              <w:rPr>
-                <w:lang w:val="en-US"/>
-              </w:rPr>
-              <w:t>akun</w:t>
-            </w:r>
-            <w:proofErr w:type="spellEnd"/>
+            <w:r>
+              <w:rPr>
+                <w:lang w:val="en-US"/>
+              </w:rPr>
+              <w:t>dapat mendaftarkan akun</w:t>
+            </w:r>
           </w:p>
         </w:tc>
         <w:tc>
@@ -8666,37 +8519,12 @@
                 <w:lang w:val="en-US"/>
               </w:rPr>
             </w:pPr>
-            <w:proofErr w:type="spellStart"/>
             <w:r>
               <w:rPr>
                 <w:sz w:val="21"/>
                 <w:lang w:val="en-US"/>
               </w:rPr>
-              <w:t>Ingin</w:t>
-            </w:r>
-            <w:proofErr w:type="spellEnd"/>
-            <w:r>
-              <w:rPr>
-                <w:sz w:val="21"/>
-                <w:lang w:val="en-US"/>
-              </w:rPr>
-              <w:t xml:space="preserve"> </w:t>
-            </w:r>
-            <w:proofErr w:type="spellStart"/>
-            <w:r>
-              <w:rPr>
-                <w:sz w:val="21"/>
-                <w:lang w:val="en-US"/>
-              </w:rPr>
-              <w:t>melihat</w:t>
-            </w:r>
-            <w:proofErr w:type="spellEnd"/>
-            <w:r>
-              <w:rPr>
-                <w:sz w:val="21"/>
-                <w:lang w:val="en-US"/>
-              </w:rPr>
-              <w:t xml:space="preserve"> detail film</w:t>
+              <w:t>Ingin melihat detail film</w:t>
             </w:r>
           </w:p>
         </w:tc>
@@ -8713,56 +8541,12 @@
                 <w:lang w:val="en-US"/>
               </w:rPr>
             </w:pPr>
-            <w:proofErr w:type="spellStart"/>
-            <w:r>
-              <w:rPr>
-                <w:lang w:val="en-US"/>
-              </w:rPr>
-              <w:t>dapat</w:t>
-            </w:r>
-            <w:proofErr w:type="spellEnd"/>
-            <w:r>
-              <w:rPr>
-                <w:lang w:val="en-US"/>
-              </w:rPr>
-              <w:t xml:space="preserve"> </w:t>
-            </w:r>
-            <w:proofErr w:type="spellStart"/>
-            <w:r>
-              <w:rPr>
-                <w:lang w:val="en-US"/>
-              </w:rPr>
-              <w:t>mengetahui</w:t>
-            </w:r>
-            <w:proofErr w:type="spellEnd"/>
-            <w:r>
-              <w:rPr>
-                <w:lang w:val="en-US"/>
-              </w:rPr>
-              <w:t xml:space="preserve"> detail film yang </w:t>
-            </w:r>
-            <w:proofErr w:type="spellStart"/>
-            <w:r>
-              <w:rPr>
-                <w:lang w:val="en-US"/>
-              </w:rPr>
-              <w:t>ingin</w:t>
-            </w:r>
-            <w:proofErr w:type="spellEnd"/>
-            <w:r>
-              <w:rPr>
-                <w:lang w:val="en-US"/>
-              </w:rPr>
-              <w:t xml:space="preserve"> </w:t>
-            </w:r>
-            <w:proofErr w:type="spellStart"/>
-            <w:r>
-              <w:rPr>
-                <w:lang w:val="en-US"/>
-              </w:rPr>
-              <w:t>ditonton</w:t>
-            </w:r>
-            <w:proofErr w:type="spellEnd"/>
+            <w:r>
+              <w:rPr>
+                <w:lang w:val="en-US"/>
+              </w:rPr>
+              <w:t>dapat mengetahui detail film yang ingin ditonton</w:t>
+            </w:r>
           </w:p>
         </w:tc>
         <w:tc>
@@ -8854,19 +8638,11 @@
                 <w:lang w:val="en-US"/>
               </w:rPr>
             </w:pPr>
-            <w:proofErr w:type="spellStart"/>
-            <w:r>
-              <w:rPr>
-                <w:lang w:val="en-US"/>
-              </w:rPr>
-              <w:t>Favourite</w:t>
-            </w:r>
-            <w:proofErr w:type="spellEnd"/>
-            <w:r>
-              <w:rPr>
-                <w:lang w:val="en-US"/>
-              </w:rPr>
-              <w:t xml:space="preserve"> </w:t>
+            <w:r>
+              <w:rPr>
+                <w:lang w:val="en-US"/>
+              </w:rPr>
+              <w:t xml:space="preserve">Favourite </w:t>
             </w:r>
             <w:r>
               <w:rPr>
@@ -8915,63 +8691,13 @@
                 <w:lang w:val="en-US"/>
               </w:rPr>
             </w:pPr>
-            <w:proofErr w:type="spellStart"/>
             <w:r>
               <w:rPr>
                 <w:sz w:val="21"/>
                 <w:lang w:val="en-US"/>
               </w:rPr>
-              <w:t>Ingin</w:t>
-            </w:r>
-            <w:proofErr w:type="spellEnd"/>
-            <w:r>
-              <w:rPr>
-                <w:sz w:val="21"/>
-                <w:lang w:val="en-US"/>
-              </w:rPr>
-              <w:t xml:space="preserve"> </w:t>
-            </w:r>
-            <w:proofErr w:type="spellStart"/>
-            <w:r>
-              <w:rPr>
-                <w:sz w:val="21"/>
-                <w:lang w:val="en-US"/>
-              </w:rPr>
-              <w:t>melihat</w:t>
-            </w:r>
-            <w:proofErr w:type="spellEnd"/>
-            <w:r>
-              <w:rPr>
-                <w:sz w:val="21"/>
-                <w:lang w:val="en-US"/>
-              </w:rPr>
-              <w:t xml:space="preserve"> </w:t>
-            </w:r>
-            <w:proofErr w:type="spellStart"/>
-            <w:r>
-              <w:rPr>
-                <w:sz w:val="21"/>
-                <w:lang w:val="en-US"/>
-              </w:rPr>
-              <w:t>favorit</w:t>
-            </w:r>
-            <w:proofErr w:type="spellEnd"/>
-            <w:r>
-              <w:rPr>
-                <w:sz w:val="21"/>
-                <w:lang w:val="en-US"/>
-              </w:rPr>
-              <w:t xml:space="preserve"> film yang </w:t>
-            </w:r>
-            <w:proofErr w:type="spellStart"/>
-            <w:r>
-              <w:rPr>
-                <w:sz w:val="21"/>
-                <w:lang w:val="en-US"/>
-              </w:rPr>
-              <w:t>disimpan</w:t>
-            </w:r>
-            <w:proofErr w:type="spellEnd"/>
+              <w:t>Ingin melihat favorit film yang disimpan</w:t>
+            </w:r>
           </w:p>
         </w:tc>
         <w:tc>
@@ -8987,70 +8713,12 @@
                 <w:lang w:val="en-US"/>
               </w:rPr>
             </w:pPr>
-            <w:proofErr w:type="spellStart"/>
-            <w:r>
-              <w:rPr>
-                <w:lang w:val="en-US"/>
-              </w:rPr>
-              <w:t>dapat</w:t>
-            </w:r>
-            <w:proofErr w:type="spellEnd"/>
-            <w:r>
-              <w:rPr>
-                <w:lang w:val="en-US"/>
-              </w:rPr>
-              <w:t xml:space="preserve"> </w:t>
-            </w:r>
-            <w:proofErr w:type="spellStart"/>
-            <w:r>
-              <w:rPr>
-                <w:lang w:val="en-US"/>
-              </w:rPr>
-              <w:t>mengetahui</w:t>
-            </w:r>
-            <w:proofErr w:type="spellEnd"/>
-            <w:r>
-              <w:rPr>
-                <w:lang w:val="en-US"/>
-              </w:rPr>
-              <w:t xml:space="preserve"> film </w:t>
-            </w:r>
-            <w:proofErr w:type="spellStart"/>
-            <w:r>
-              <w:rPr>
-                <w:lang w:val="en-US"/>
-              </w:rPr>
-              <w:t>apa</w:t>
-            </w:r>
-            <w:proofErr w:type="spellEnd"/>
-            <w:r>
-              <w:rPr>
-                <w:lang w:val="en-US"/>
-              </w:rPr>
-              <w:t xml:space="preserve"> yang </w:t>
-            </w:r>
-            <w:proofErr w:type="spellStart"/>
-            <w:r>
-              <w:rPr>
-                <w:lang w:val="en-US"/>
-              </w:rPr>
-              <w:t>pernah</w:t>
-            </w:r>
-            <w:proofErr w:type="spellEnd"/>
-            <w:r>
-              <w:rPr>
-                <w:lang w:val="en-US"/>
-              </w:rPr>
-              <w:t xml:space="preserve"> </w:t>
-            </w:r>
-            <w:proofErr w:type="spellStart"/>
-            <w:r>
-              <w:rPr>
-                <w:lang w:val="en-US"/>
-              </w:rPr>
-              <w:t>disukai</w:t>
-            </w:r>
-            <w:proofErr w:type="spellEnd"/>
+            <w:r>
+              <w:rPr>
+                <w:lang w:val="en-US"/>
+              </w:rPr>
+              <w:t>dapat mengetahui film apa yang pernah disukai</w:t>
+            </w:r>
           </w:p>
         </w:tc>
         <w:tc>
@@ -9142,19 +8810,11 @@
                 <w:lang w:val="en-US"/>
               </w:rPr>
             </w:pPr>
-            <w:proofErr w:type="spellStart"/>
-            <w:r>
-              <w:rPr>
-                <w:lang w:val="en-US"/>
-              </w:rPr>
-              <w:t>Jadwal</w:t>
-            </w:r>
-            <w:proofErr w:type="spellEnd"/>
-            <w:r>
-              <w:rPr>
-                <w:lang w:val="en-US"/>
-              </w:rPr>
-              <w:t xml:space="preserve"> Film</w:t>
+            <w:r>
+              <w:rPr>
+                <w:lang w:val="en-US"/>
+              </w:rPr>
+              <w:t>Jadwal Film</w:t>
             </w:r>
           </w:p>
         </w:tc>
@@ -9195,63 +8855,13 @@
                 <w:lang w:val="en-US"/>
               </w:rPr>
             </w:pPr>
-            <w:proofErr w:type="spellStart"/>
             <w:r>
               <w:rPr>
                 <w:sz w:val="21"/>
                 <w:lang w:val="en-US"/>
               </w:rPr>
-              <w:t>Ingin</w:t>
-            </w:r>
-            <w:proofErr w:type="spellEnd"/>
-            <w:r>
-              <w:rPr>
-                <w:sz w:val="21"/>
-                <w:lang w:val="en-US"/>
-              </w:rPr>
-              <w:t xml:space="preserve"> </w:t>
-            </w:r>
-            <w:proofErr w:type="spellStart"/>
-            <w:r>
-              <w:rPr>
-                <w:sz w:val="21"/>
-                <w:lang w:val="en-US"/>
-              </w:rPr>
-              <w:t>melihat</w:t>
-            </w:r>
-            <w:proofErr w:type="spellEnd"/>
-            <w:r>
-              <w:rPr>
-                <w:sz w:val="21"/>
-                <w:lang w:val="en-US"/>
-              </w:rPr>
-              <w:t xml:space="preserve"> </w:t>
-            </w:r>
-            <w:proofErr w:type="spellStart"/>
-            <w:r>
-              <w:rPr>
-                <w:sz w:val="21"/>
-                <w:lang w:val="en-US"/>
-              </w:rPr>
-              <w:t>jadwal</w:t>
-            </w:r>
-            <w:proofErr w:type="spellEnd"/>
-            <w:r>
-              <w:rPr>
-                <w:sz w:val="21"/>
-                <w:lang w:val="en-US"/>
-              </w:rPr>
-              <w:t xml:space="preserve"> film yang </w:t>
-            </w:r>
-            <w:proofErr w:type="spellStart"/>
-            <w:r>
-              <w:rPr>
-                <w:sz w:val="21"/>
-                <w:lang w:val="en-US"/>
-              </w:rPr>
-              <w:t>tersedia</w:t>
-            </w:r>
-            <w:proofErr w:type="spellEnd"/>
+              <w:t>Ingin melihat jadwal film yang tersedia</w:t>
+            </w:r>
           </w:p>
         </w:tc>
         <w:tc>
@@ -9267,98 +8877,12 @@
                 <w:lang w:val="en-US"/>
               </w:rPr>
             </w:pPr>
-            <w:proofErr w:type="spellStart"/>
-            <w:r>
-              <w:rPr>
-                <w:lang w:val="en-US"/>
-              </w:rPr>
-              <w:t>dapat</w:t>
-            </w:r>
-            <w:proofErr w:type="spellEnd"/>
-            <w:r>
-              <w:rPr>
-                <w:lang w:val="en-US"/>
-              </w:rPr>
-              <w:t xml:space="preserve"> </w:t>
-            </w:r>
-            <w:proofErr w:type="spellStart"/>
-            <w:r>
-              <w:rPr>
-                <w:lang w:val="en-US"/>
-              </w:rPr>
-              <w:t>mengetahui</w:t>
-            </w:r>
-            <w:proofErr w:type="spellEnd"/>
-            <w:r>
-              <w:rPr>
-                <w:lang w:val="en-US"/>
-              </w:rPr>
-              <w:t xml:space="preserve"> </w:t>
-            </w:r>
-            <w:proofErr w:type="spellStart"/>
-            <w:r>
-              <w:rPr>
-                <w:lang w:val="en-US"/>
-              </w:rPr>
-              <w:t>kapan</w:t>
-            </w:r>
-            <w:proofErr w:type="spellEnd"/>
-            <w:r>
-              <w:rPr>
-                <w:lang w:val="en-US"/>
-              </w:rPr>
-              <w:t xml:space="preserve"> dan </w:t>
-            </w:r>
-            <w:proofErr w:type="spellStart"/>
-            <w:r>
-              <w:rPr>
-                <w:lang w:val="en-US"/>
-              </w:rPr>
-              <w:t>dimana</w:t>
-            </w:r>
-            <w:proofErr w:type="spellEnd"/>
-            <w:r>
-              <w:rPr>
-                <w:lang w:val="en-US"/>
-              </w:rPr>
-              <w:t xml:space="preserve"> </w:t>
-            </w:r>
-            <w:proofErr w:type="spellStart"/>
-            <w:r>
-              <w:rPr>
-                <w:lang w:val="en-US"/>
-              </w:rPr>
-              <w:t>jadwal</w:t>
-            </w:r>
-            <w:proofErr w:type="spellEnd"/>
-            <w:r>
-              <w:rPr>
-                <w:lang w:val="en-US"/>
-              </w:rPr>
-              <w:t xml:space="preserve"> film </w:t>
-            </w:r>
-            <w:proofErr w:type="spellStart"/>
-            <w:r>
-              <w:rPr>
-                <w:lang w:val="en-US"/>
-              </w:rPr>
-              <w:t>tersebut</w:t>
-            </w:r>
-            <w:proofErr w:type="spellEnd"/>
-            <w:r>
-              <w:rPr>
-                <w:lang w:val="en-US"/>
-              </w:rPr>
-              <w:t xml:space="preserve"> </w:t>
-            </w:r>
-            <w:proofErr w:type="spellStart"/>
-            <w:r>
-              <w:rPr>
-                <w:lang w:val="en-US"/>
-              </w:rPr>
-              <w:t>ditayangkan</w:t>
-            </w:r>
-            <w:proofErr w:type="spellEnd"/>
+            <w:r>
+              <w:rPr>
+                <w:lang w:val="en-US"/>
+              </w:rPr>
+              <w:t>dapat mengetahui kapan dan dimana jadwal film tersebut ditayangkan</w:t>
+            </w:r>
           </w:p>
         </w:tc>
         <w:tc>
@@ -9495,69 +9019,12 @@
                 <w:lang w:val="en-US"/>
               </w:rPr>
             </w:pPr>
-            <w:proofErr w:type="spellStart"/>
             <w:r>
               <w:rPr>
                 <w:sz w:val="21"/>
                 <w:lang w:val="en-US"/>
               </w:rPr>
-              <w:t>Ingin</w:t>
-            </w:r>
-            <w:proofErr w:type="spellEnd"/>
-            <w:r>
-              <w:rPr>
-                <w:sz w:val="21"/>
-                <w:lang w:val="en-US"/>
-              </w:rPr>
-              <w:t xml:space="preserve"> </w:t>
-            </w:r>
-            <w:proofErr w:type="spellStart"/>
-            <w:r>
-              <w:rPr>
-                <w:sz w:val="21"/>
-                <w:lang w:val="en-US"/>
-              </w:rPr>
-              <w:t>keluar</w:t>
-            </w:r>
-            <w:proofErr w:type="spellEnd"/>
-            <w:r>
-              <w:rPr>
-                <w:sz w:val="21"/>
-                <w:lang w:val="en-US"/>
-              </w:rPr>
-              <w:t xml:space="preserve"> </w:t>
-            </w:r>
-            <w:proofErr w:type="spellStart"/>
-            <w:r>
-              <w:rPr>
-                <w:sz w:val="21"/>
-                <w:lang w:val="en-US"/>
-              </w:rPr>
-              <w:t>dari</w:t>
-            </w:r>
-            <w:proofErr w:type="spellEnd"/>
-            <w:r>
-              <w:rPr>
-                <w:sz w:val="21"/>
-                <w:lang w:val="en-US"/>
-              </w:rPr>
-              <w:t xml:space="preserve"> </w:t>
-            </w:r>
-            <w:proofErr w:type="spellStart"/>
-            <w:r>
-              <w:rPr>
-                <w:sz w:val="21"/>
-                <w:lang w:val="en-US"/>
-              </w:rPr>
-              <w:t>akun</w:t>
-            </w:r>
-            <w:proofErr w:type="spellEnd"/>
-            <w:r>
-              <w:rPr>
-                <w:sz w:val="21"/>
-                <w:lang w:val="en-US"/>
-              </w:rPr>
-              <w:t xml:space="preserve">  </w:t>
+              <w:t xml:space="preserve">Ingin keluar dari akun  </w:t>
             </w:r>
           </w:p>
         </w:tc>
@@ -9574,70 +9041,12 @@
                 <w:lang w:val="en-US"/>
               </w:rPr>
             </w:pPr>
-            <w:proofErr w:type="spellStart"/>
-            <w:r>
-              <w:rPr>
-                <w:lang w:val="en-US"/>
-              </w:rPr>
-              <w:t>dapat</w:t>
-            </w:r>
-            <w:proofErr w:type="spellEnd"/>
-            <w:r>
-              <w:rPr>
-                <w:lang w:val="en-US"/>
-              </w:rPr>
-              <w:t xml:space="preserve"> </w:t>
-            </w:r>
-            <w:proofErr w:type="spellStart"/>
-            <w:r>
-              <w:rPr>
-                <w:lang w:val="en-US"/>
-              </w:rPr>
-              <w:t>masuk</w:t>
-            </w:r>
-            <w:proofErr w:type="spellEnd"/>
-            <w:r>
-              <w:rPr>
-                <w:lang w:val="en-US"/>
-              </w:rPr>
-              <w:t xml:space="preserve"> </w:t>
-            </w:r>
-            <w:proofErr w:type="spellStart"/>
-            <w:r>
-              <w:rPr>
-                <w:lang w:val="en-US"/>
-              </w:rPr>
-              <w:t>dengan</w:t>
-            </w:r>
-            <w:proofErr w:type="spellEnd"/>
-            <w:r>
-              <w:rPr>
-                <w:lang w:val="en-US"/>
-              </w:rPr>
-              <w:t xml:space="preserve"> </w:t>
-            </w:r>
-            <w:proofErr w:type="spellStart"/>
-            <w:r>
-              <w:rPr>
-                <w:lang w:val="en-US"/>
-              </w:rPr>
-              <w:t>akun</w:t>
-            </w:r>
-            <w:proofErr w:type="spellEnd"/>
-            <w:r>
-              <w:rPr>
-                <w:lang w:val="en-US"/>
-              </w:rPr>
-              <w:t xml:space="preserve"> yang </w:t>
-            </w:r>
-            <w:proofErr w:type="spellStart"/>
-            <w:r>
-              <w:rPr>
-                <w:lang w:val="en-US"/>
-              </w:rPr>
-              <w:t>berbeda</w:t>
-            </w:r>
-            <w:proofErr w:type="spellEnd"/>
+            <w:r>
+              <w:rPr>
+                <w:lang w:val="en-US"/>
+              </w:rPr>
+              <w:t>dapat masuk dengan akun yang berbeda</w:t>
+            </w:r>
           </w:p>
         </w:tc>
         <w:tc>
@@ -12926,75 +12335,11 @@
                 <w:lang w:val="en-US"/>
               </w:rPr>
             </w:pPr>
-            <w:proofErr w:type="spellStart"/>
-            <w:r>
-              <w:rPr>
-                <w:lang w:val="en-US"/>
-              </w:rPr>
-              <w:t>Berhasil</w:t>
-            </w:r>
-            <w:proofErr w:type="spellEnd"/>
-            <w:r>
-              <w:rPr>
-                <w:lang w:val="en-US"/>
-              </w:rPr>
-              <w:t xml:space="preserve"> </w:t>
-            </w:r>
-            <w:proofErr w:type="spellStart"/>
-            <w:r>
-              <w:rPr>
-                <w:lang w:val="en-US"/>
-              </w:rPr>
-              <w:t>membuat</w:t>
-            </w:r>
-            <w:proofErr w:type="spellEnd"/>
-            <w:r>
-              <w:rPr>
-                <w:lang w:val="en-US"/>
-              </w:rPr>
-              <w:t xml:space="preserve"> </w:t>
-            </w:r>
-            <w:proofErr w:type="spellStart"/>
-            <w:r>
-              <w:rPr>
-                <w:lang w:val="en-US"/>
-              </w:rPr>
-              <w:t>Verifikasi</w:t>
-            </w:r>
-            <w:proofErr w:type="spellEnd"/>
-            <w:r>
-              <w:rPr>
-                <w:lang w:val="en-US"/>
-              </w:rPr>
-              <w:t xml:space="preserve"> </w:t>
-            </w:r>
-            <w:proofErr w:type="spellStart"/>
-            <w:r>
-              <w:rPr>
-                <w:lang w:val="en-US"/>
-              </w:rPr>
-              <w:t>Diri</w:t>
-            </w:r>
-            <w:proofErr w:type="spellEnd"/>
-            <w:r>
-              <w:rPr>
-                <w:lang w:val="en-US"/>
-              </w:rPr>
-              <w:t xml:space="preserve"> </w:t>
-            </w:r>
-            <w:proofErr w:type="spellStart"/>
-            <w:r>
-              <w:rPr>
-                <w:lang w:val="en-US"/>
-              </w:rPr>
-              <w:t>untuk</w:t>
-            </w:r>
-            <w:proofErr w:type="spellEnd"/>
-            <w:r>
-              <w:rPr>
-                <w:lang w:val="en-US"/>
-              </w:rPr>
-              <w:t xml:space="preserve"> Page Register</w:t>
+            <w:r>
+              <w:rPr>
+                <w:lang w:val="en-US"/>
+              </w:rPr>
+              <w:t>Berhasil membuat Verifikasi Diri untuk Page Register</w:t>
             </w:r>
           </w:p>
         </w:tc>
@@ -13038,47 +12383,11 @@
                 <w:lang w:val="en-US"/>
               </w:rPr>
             </w:pPr>
-            <w:proofErr w:type="spellStart"/>
-            <w:r>
-              <w:rPr>
-                <w:lang w:val="en-US"/>
-              </w:rPr>
-              <w:t>Berhasil</w:t>
-            </w:r>
-            <w:proofErr w:type="spellEnd"/>
-            <w:r>
-              <w:rPr>
-                <w:lang w:val="en-US"/>
-              </w:rPr>
-              <w:t xml:space="preserve"> </w:t>
-            </w:r>
-            <w:proofErr w:type="spellStart"/>
-            <w:r>
-              <w:rPr>
-                <w:lang w:val="en-US"/>
-              </w:rPr>
-              <w:t>membuat</w:t>
-            </w:r>
-            <w:proofErr w:type="spellEnd"/>
-            <w:r>
-              <w:rPr>
-                <w:lang w:val="en-US"/>
-              </w:rPr>
-              <w:t xml:space="preserve"> </w:t>
-            </w:r>
-            <w:proofErr w:type="spellStart"/>
-            <w:r>
-              <w:rPr>
-                <w:lang w:val="en-US"/>
-              </w:rPr>
-              <w:t>halaman</w:t>
-            </w:r>
-            <w:proofErr w:type="spellEnd"/>
-            <w:r>
-              <w:rPr>
-                <w:lang w:val="en-US"/>
-              </w:rPr>
-              <w:t xml:space="preserve"> detail film </w:t>
+            <w:r>
+              <w:rPr>
+                <w:lang w:val="en-US"/>
+              </w:rPr>
+              <w:t xml:space="preserve">Berhasil membuat halaman detail film </w:t>
             </w:r>
           </w:p>
         </w:tc>
@@ -13122,47 +12431,11 @@
                 <w:lang w:val="en-US"/>
               </w:rPr>
             </w:pPr>
-            <w:proofErr w:type="spellStart"/>
-            <w:r>
-              <w:rPr>
-                <w:lang w:val="en-US"/>
-              </w:rPr>
-              <w:t>Berhasil</w:t>
-            </w:r>
-            <w:proofErr w:type="spellEnd"/>
-            <w:r>
-              <w:rPr>
-                <w:lang w:val="en-US"/>
-              </w:rPr>
-              <w:t xml:space="preserve"> </w:t>
-            </w:r>
-            <w:proofErr w:type="spellStart"/>
-            <w:r>
-              <w:rPr>
-                <w:lang w:val="en-US"/>
-              </w:rPr>
-              <w:t>membuat</w:t>
-            </w:r>
-            <w:proofErr w:type="spellEnd"/>
-            <w:r>
-              <w:rPr>
-                <w:lang w:val="en-US"/>
-              </w:rPr>
-              <w:t xml:space="preserve"> </w:t>
-            </w:r>
-            <w:proofErr w:type="spellStart"/>
-            <w:r>
-              <w:rPr>
-                <w:lang w:val="en-US"/>
-              </w:rPr>
-              <w:t>halaman</w:t>
-            </w:r>
-            <w:proofErr w:type="spellEnd"/>
-            <w:r>
-              <w:rPr>
-                <w:lang w:val="en-US"/>
-              </w:rPr>
-              <w:t xml:space="preserve"> favorite</w:t>
+            <w:r>
+              <w:rPr>
+                <w:lang w:val="en-US"/>
+              </w:rPr>
+              <w:t>Berhasil membuat halaman favorite</w:t>
             </w:r>
           </w:p>
         </w:tc>
@@ -13206,70 +12479,12 @@
                 <w:lang w:val="en-US"/>
               </w:rPr>
             </w:pPr>
-            <w:proofErr w:type="spellStart"/>
-            <w:r>
-              <w:rPr>
-                <w:lang w:val="en-US"/>
-              </w:rPr>
-              <w:t>Berhasil</w:t>
-            </w:r>
-            <w:proofErr w:type="spellEnd"/>
-            <w:r>
-              <w:rPr>
-                <w:lang w:val="en-US"/>
-              </w:rPr>
-              <w:t xml:space="preserve"> </w:t>
-            </w:r>
-            <w:proofErr w:type="spellStart"/>
-            <w:r>
-              <w:rPr>
-                <w:lang w:val="en-US"/>
-              </w:rPr>
-              <w:t>membuat</w:t>
-            </w:r>
-            <w:proofErr w:type="spellEnd"/>
-            <w:r>
-              <w:rPr>
-                <w:lang w:val="en-US"/>
-              </w:rPr>
-              <w:t xml:space="preserve"> </w:t>
-            </w:r>
-            <w:proofErr w:type="spellStart"/>
-            <w:r>
-              <w:rPr>
-                <w:lang w:val="en-US"/>
-              </w:rPr>
-              <w:t>halaman</w:t>
-            </w:r>
-            <w:proofErr w:type="spellEnd"/>
-            <w:r>
-              <w:rPr>
-                <w:lang w:val="en-US"/>
-              </w:rPr>
-              <w:t xml:space="preserve"> </w:t>
-            </w:r>
-            <w:proofErr w:type="spellStart"/>
-            <w:r>
-              <w:rPr>
-                <w:lang w:val="en-US"/>
-              </w:rPr>
-              <w:t>jadwal</w:t>
-            </w:r>
-            <w:proofErr w:type="spellEnd"/>
-            <w:r>
-              <w:rPr>
-                <w:lang w:val="en-US"/>
-              </w:rPr>
-              <w:t xml:space="preserve"> film </w:t>
-            </w:r>
-            <w:proofErr w:type="spellStart"/>
-            <w:r>
-              <w:rPr>
-                <w:lang w:val="en-US"/>
-              </w:rPr>
-              <w:t>ditayangkan</w:t>
-            </w:r>
-            <w:proofErr w:type="spellEnd"/>
+            <w:r>
+              <w:rPr>
+                <w:lang w:val="en-US"/>
+              </w:rPr>
+              <w:t>Berhasil membuat halaman jadwal film ditayangkan</w:t>
+            </w:r>
           </w:p>
         </w:tc>
       </w:tr>
@@ -13312,47 +12527,11 @@
                 <w:lang w:val="en-US"/>
               </w:rPr>
             </w:pPr>
-            <w:proofErr w:type="spellStart"/>
-            <w:r>
-              <w:rPr>
-                <w:lang w:val="en-US"/>
-              </w:rPr>
-              <w:t>Berhasil</w:t>
-            </w:r>
-            <w:proofErr w:type="spellEnd"/>
-            <w:r>
-              <w:rPr>
-                <w:lang w:val="en-US"/>
-              </w:rPr>
-              <w:t xml:space="preserve"> </w:t>
-            </w:r>
-            <w:proofErr w:type="spellStart"/>
-            <w:r>
-              <w:rPr>
-                <w:lang w:val="en-US"/>
-              </w:rPr>
-              <w:t>membuat</w:t>
-            </w:r>
-            <w:proofErr w:type="spellEnd"/>
-            <w:r>
-              <w:rPr>
-                <w:lang w:val="en-US"/>
-              </w:rPr>
-              <w:t xml:space="preserve"> </w:t>
-            </w:r>
-            <w:proofErr w:type="spellStart"/>
-            <w:r>
-              <w:rPr>
-                <w:lang w:val="en-US"/>
-              </w:rPr>
-              <w:t>fitur</w:t>
-            </w:r>
-            <w:proofErr w:type="spellEnd"/>
-            <w:r>
-              <w:rPr>
-                <w:lang w:val="en-US"/>
-              </w:rPr>
-              <w:t xml:space="preserve"> logout</w:t>
+            <w:r>
+              <w:rPr>
+                <w:lang w:val="en-US"/>
+              </w:rPr>
+              <w:t>Berhasil membuat fitur logout</w:t>
             </w:r>
           </w:p>
         </w:tc>
@@ -13458,119 +12637,7 @@
               <w:rPr>
                 <w:lang w:val="en-US"/>
               </w:rPr>
-              <w:t xml:space="preserve">(5) </w:t>
-            </w:r>
-            <w:proofErr w:type="spellStart"/>
-            <w:r>
-              <w:rPr>
-                <w:lang w:val="en-US"/>
-              </w:rPr>
-              <w:t>Sebagai</w:t>
-            </w:r>
-            <w:proofErr w:type="spellEnd"/>
-            <w:r>
-              <w:rPr>
-                <w:lang w:val="en-US"/>
-              </w:rPr>
-              <w:t xml:space="preserve"> [USER] Saya </w:t>
-            </w:r>
-            <w:proofErr w:type="spellStart"/>
-            <w:r>
-              <w:rPr>
-                <w:lang w:val="en-US"/>
-              </w:rPr>
-              <w:t>ingin</w:t>
-            </w:r>
-            <w:proofErr w:type="spellEnd"/>
-            <w:r>
-              <w:rPr>
-                <w:lang w:val="en-US"/>
-              </w:rPr>
-              <w:t xml:space="preserve"> </w:t>
-            </w:r>
-            <w:proofErr w:type="spellStart"/>
-            <w:r>
-              <w:rPr>
-                <w:lang w:val="en-US"/>
-              </w:rPr>
-              <w:t>mengverifikasi</w:t>
-            </w:r>
-            <w:proofErr w:type="spellEnd"/>
-            <w:r>
-              <w:rPr>
-                <w:lang w:val="en-US"/>
-              </w:rPr>
-              <w:t xml:space="preserve"> </w:t>
-            </w:r>
-            <w:proofErr w:type="spellStart"/>
-            <w:r>
-              <w:rPr>
-                <w:lang w:val="en-US"/>
-              </w:rPr>
-              <w:t>diri</w:t>
-            </w:r>
-            <w:proofErr w:type="spellEnd"/>
-            <w:r>
-              <w:rPr>
-                <w:lang w:val="en-US"/>
-              </w:rPr>
-              <w:t xml:space="preserve"> agar </w:t>
-            </w:r>
-            <w:proofErr w:type="spellStart"/>
-            <w:r>
-              <w:rPr>
-                <w:lang w:val="en-US"/>
-              </w:rPr>
-              <w:t>saya</w:t>
-            </w:r>
-            <w:proofErr w:type="spellEnd"/>
-            <w:r>
-              <w:rPr>
-                <w:lang w:val="en-US"/>
-              </w:rPr>
-              <w:t xml:space="preserve"> </w:t>
-            </w:r>
-            <w:proofErr w:type="spellStart"/>
-            <w:r>
-              <w:rPr>
-                <w:lang w:val="en-US"/>
-              </w:rPr>
-              <w:t>dapat</w:t>
-            </w:r>
-            <w:proofErr w:type="spellEnd"/>
-            <w:r>
-              <w:rPr>
-                <w:lang w:val="en-US"/>
-              </w:rPr>
-              <w:t xml:space="preserve"> </w:t>
-            </w:r>
-            <w:proofErr w:type="spellStart"/>
-            <w:r>
-              <w:rPr>
-                <w:lang w:val="en-US"/>
-              </w:rPr>
-              <w:t>mendaftarkan</w:t>
-            </w:r>
-            <w:proofErr w:type="spellEnd"/>
-            <w:r>
-              <w:rPr>
-                <w:lang w:val="en-US"/>
-              </w:rPr>
-              <w:t xml:space="preserve"> </w:t>
-            </w:r>
-            <w:proofErr w:type="spellStart"/>
-            <w:r>
-              <w:rPr>
-                <w:lang w:val="en-US"/>
-              </w:rPr>
-              <w:t>akun</w:t>
-            </w:r>
-            <w:proofErr w:type="spellEnd"/>
-            <w:r>
-              <w:rPr>
-                <w:lang w:val="en-US"/>
-              </w:rPr>
-              <w:t xml:space="preserve"> </w:t>
+              <w:t xml:space="preserve">(5) Sebagai [USER] Saya ingin mengverifikasi diri agar saya dapat mendaftarkan akun </w:t>
             </w:r>
           </w:p>
         </w:tc>
@@ -13618,114 +12685,8 @@
               <w:rPr>
                 <w:lang w:val="en-US"/>
               </w:rPr>
-              <w:t xml:space="preserve">(13) </w:t>
-            </w:r>
-            <w:proofErr w:type="spellStart"/>
-            <w:r>
-              <w:rPr>
-                <w:lang w:val="en-US"/>
-              </w:rPr>
-              <w:t>Sebagai</w:t>
-            </w:r>
-            <w:proofErr w:type="spellEnd"/>
-            <w:r>
-              <w:rPr>
-                <w:lang w:val="en-US"/>
-              </w:rPr>
-              <w:t xml:space="preserve"> [USER] Saya </w:t>
-            </w:r>
-            <w:proofErr w:type="spellStart"/>
-            <w:r>
-              <w:rPr>
-                <w:lang w:val="en-US"/>
-              </w:rPr>
-              <w:t>ingin</w:t>
-            </w:r>
-            <w:proofErr w:type="spellEnd"/>
-            <w:r>
-              <w:rPr>
-                <w:lang w:val="en-US"/>
-              </w:rPr>
-              <w:t xml:space="preserve"> </w:t>
-            </w:r>
-            <w:proofErr w:type="spellStart"/>
-            <w:r>
-              <w:rPr>
-                <w:lang w:val="en-US"/>
-              </w:rPr>
-              <w:t>melihat</w:t>
-            </w:r>
-            <w:proofErr w:type="spellEnd"/>
-            <w:r>
-              <w:rPr>
-                <w:lang w:val="en-US"/>
-              </w:rPr>
-              <w:t xml:space="preserve"> </w:t>
-            </w:r>
-            <w:proofErr w:type="spellStart"/>
-            <w:r>
-              <w:rPr>
-                <w:lang w:val="en-US"/>
-              </w:rPr>
-              <w:t>halaman</w:t>
-            </w:r>
-            <w:proofErr w:type="spellEnd"/>
-            <w:r>
-              <w:rPr>
-                <w:lang w:val="en-US"/>
-              </w:rPr>
-              <w:t xml:space="preserve"> detail film agar </w:t>
-            </w:r>
-            <w:proofErr w:type="spellStart"/>
-            <w:r>
-              <w:rPr>
-                <w:lang w:val="en-US"/>
-              </w:rPr>
-              <w:t>dapat</w:t>
-            </w:r>
-            <w:proofErr w:type="spellEnd"/>
-            <w:r>
-              <w:rPr>
-                <w:lang w:val="en-US"/>
-              </w:rPr>
-              <w:t xml:space="preserve"> </w:t>
-            </w:r>
-            <w:proofErr w:type="spellStart"/>
-            <w:r>
-              <w:rPr>
-                <w:lang w:val="en-US"/>
-              </w:rPr>
-              <w:t>melihat</w:t>
-            </w:r>
-            <w:proofErr w:type="spellEnd"/>
-            <w:r>
-              <w:rPr>
-                <w:lang w:val="en-US"/>
-              </w:rPr>
-              <w:t xml:space="preserve"> detail film yang </w:t>
-            </w:r>
-            <w:proofErr w:type="spellStart"/>
-            <w:r>
-              <w:rPr>
-                <w:lang w:val="en-US"/>
-              </w:rPr>
-              <w:t>ingin</w:t>
-            </w:r>
-            <w:proofErr w:type="spellEnd"/>
-            <w:r>
-              <w:rPr>
-                <w:lang w:val="en-US"/>
-              </w:rPr>
-              <w:t xml:space="preserve"> </w:t>
-            </w:r>
-            <w:proofErr w:type="spellStart"/>
-            <w:r>
-              <w:rPr>
-                <w:lang w:val="en-US"/>
-              </w:rPr>
-              <w:t>ditonton</w:t>
-            </w:r>
-            <w:proofErr w:type="spellEnd"/>
+              <w:t>(13) Sebagai [USER] Saya ingin melihat halaman detail film agar dapat melihat detail film yang ingin ditonton</w:t>
+            </w:r>
           </w:p>
         </w:tc>
       </w:tr>
@@ -13772,105 +12733,7 @@
               <w:rPr>
                 <w:lang w:val="en-US"/>
               </w:rPr>
-              <w:t xml:space="preserve">(8) </w:t>
-            </w:r>
-            <w:proofErr w:type="spellStart"/>
-            <w:r>
-              <w:rPr>
-                <w:lang w:val="en-US"/>
-              </w:rPr>
-              <w:t>Sebagai</w:t>
-            </w:r>
-            <w:proofErr w:type="spellEnd"/>
-            <w:r>
-              <w:rPr>
-                <w:lang w:val="en-US"/>
-              </w:rPr>
-              <w:t xml:space="preserve"> [USER] Saya </w:t>
-            </w:r>
-            <w:proofErr w:type="spellStart"/>
-            <w:r>
-              <w:rPr>
-                <w:lang w:val="en-US"/>
-              </w:rPr>
-              <w:t>ingin</w:t>
-            </w:r>
-            <w:proofErr w:type="spellEnd"/>
-            <w:r>
-              <w:rPr>
-                <w:lang w:val="en-US"/>
-              </w:rPr>
-              <w:t xml:space="preserve"> </w:t>
-            </w:r>
-            <w:proofErr w:type="spellStart"/>
-            <w:r>
-              <w:rPr>
-                <w:lang w:val="en-US"/>
-              </w:rPr>
-              <w:t>menyukai</w:t>
-            </w:r>
-            <w:proofErr w:type="spellEnd"/>
-            <w:r>
-              <w:rPr>
-                <w:lang w:val="en-US"/>
-              </w:rPr>
-              <w:t xml:space="preserve"> film yang </w:t>
-            </w:r>
-            <w:proofErr w:type="spellStart"/>
-            <w:r>
-              <w:rPr>
-                <w:lang w:val="en-US"/>
-              </w:rPr>
-              <w:t>saya</w:t>
-            </w:r>
-            <w:proofErr w:type="spellEnd"/>
-            <w:r>
-              <w:rPr>
-                <w:lang w:val="en-US"/>
-              </w:rPr>
-              <w:t xml:space="preserve"> </w:t>
-            </w:r>
-            <w:proofErr w:type="spellStart"/>
-            <w:r>
-              <w:rPr>
-                <w:lang w:val="en-US"/>
-              </w:rPr>
-              <w:t>suka</w:t>
-            </w:r>
-            <w:proofErr w:type="spellEnd"/>
-            <w:r>
-              <w:rPr>
-                <w:lang w:val="en-US"/>
-              </w:rPr>
-              <w:t xml:space="preserve"> agar </w:t>
-            </w:r>
-            <w:proofErr w:type="spellStart"/>
-            <w:r>
-              <w:rPr>
-                <w:lang w:val="en-US"/>
-              </w:rPr>
-              <w:t>tersimpan</w:t>
-            </w:r>
-            <w:proofErr w:type="spellEnd"/>
-            <w:r>
-              <w:rPr>
-                <w:lang w:val="en-US"/>
-              </w:rPr>
-              <w:t xml:space="preserve"> di </w:t>
-            </w:r>
-            <w:proofErr w:type="spellStart"/>
-            <w:r>
-              <w:rPr>
-                <w:lang w:val="en-US"/>
-              </w:rPr>
-              <w:t>halaman</w:t>
-            </w:r>
-            <w:proofErr w:type="spellEnd"/>
-            <w:r>
-              <w:rPr>
-                <w:lang w:val="en-US"/>
-              </w:rPr>
-              <w:t xml:space="preserve"> favorite </w:t>
+              <w:t xml:space="preserve">(8) Sebagai [USER] Saya ingin menyukai film yang saya suka agar tersimpan di halaman favorite </w:t>
             </w:r>
           </w:p>
         </w:tc>
@@ -13919,170 +12782,8 @@
               <w:rPr>
                 <w:lang w:val="en-US"/>
               </w:rPr>
-              <w:t xml:space="preserve">(13) </w:t>
-            </w:r>
-            <w:proofErr w:type="spellStart"/>
-            <w:r>
-              <w:rPr>
-                <w:lang w:val="en-US"/>
-              </w:rPr>
-              <w:t>Sebagai</w:t>
-            </w:r>
-            <w:proofErr w:type="spellEnd"/>
-            <w:r>
-              <w:rPr>
-                <w:lang w:val="en-US"/>
-              </w:rPr>
-              <w:t xml:space="preserve"> [USER] Saya </w:t>
-            </w:r>
-            <w:proofErr w:type="spellStart"/>
-            <w:r>
-              <w:rPr>
-                <w:lang w:val="en-US"/>
-              </w:rPr>
-              <w:t>ingin</w:t>
-            </w:r>
-            <w:proofErr w:type="spellEnd"/>
-            <w:r>
-              <w:rPr>
-                <w:lang w:val="en-US"/>
-              </w:rPr>
-              <w:t xml:space="preserve"> </w:t>
-            </w:r>
-            <w:proofErr w:type="spellStart"/>
-            <w:r>
-              <w:rPr>
-                <w:lang w:val="en-US"/>
-              </w:rPr>
-              <w:t>melihat</w:t>
-            </w:r>
-            <w:proofErr w:type="spellEnd"/>
-            <w:r>
-              <w:rPr>
-                <w:lang w:val="en-US"/>
-              </w:rPr>
-              <w:t xml:space="preserve"> </w:t>
-            </w:r>
-            <w:proofErr w:type="spellStart"/>
-            <w:r>
-              <w:rPr>
-                <w:lang w:val="en-US"/>
-              </w:rPr>
-              <w:t>jadwal</w:t>
-            </w:r>
-            <w:proofErr w:type="spellEnd"/>
-            <w:r>
-              <w:rPr>
-                <w:lang w:val="en-US"/>
-              </w:rPr>
-              <w:t xml:space="preserve"> film yang </w:t>
-            </w:r>
-            <w:proofErr w:type="spellStart"/>
-            <w:r>
-              <w:rPr>
-                <w:lang w:val="en-US"/>
-              </w:rPr>
-              <w:t>sedang</w:t>
-            </w:r>
-            <w:proofErr w:type="spellEnd"/>
-            <w:r>
-              <w:rPr>
-                <w:lang w:val="en-US"/>
-              </w:rPr>
-              <w:t xml:space="preserve"> </w:t>
-            </w:r>
-            <w:proofErr w:type="spellStart"/>
-            <w:r>
-              <w:rPr>
-                <w:lang w:val="en-US"/>
-              </w:rPr>
-              <w:t>ditayangkan</w:t>
-            </w:r>
-            <w:proofErr w:type="spellEnd"/>
-            <w:r>
-              <w:rPr>
-                <w:lang w:val="en-US"/>
-              </w:rPr>
-              <w:t xml:space="preserve"> agar </w:t>
-            </w:r>
-            <w:proofErr w:type="spellStart"/>
-            <w:r>
-              <w:rPr>
-                <w:lang w:val="en-US"/>
-              </w:rPr>
-              <w:t>dapat</w:t>
-            </w:r>
-            <w:proofErr w:type="spellEnd"/>
-            <w:r>
-              <w:rPr>
-                <w:lang w:val="en-US"/>
-              </w:rPr>
-              <w:t xml:space="preserve"> </w:t>
-            </w:r>
-            <w:proofErr w:type="spellStart"/>
-            <w:r>
-              <w:rPr>
-                <w:lang w:val="en-US"/>
-              </w:rPr>
-              <w:t>mengetahui</w:t>
-            </w:r>
-            <w:proofErr w:type="spellEnd"/>
-            <w:r>
-              <w:rPr>
-                <w:lang w:val="en-US"/>
-              </w:rPr>
-              <w:t xml:space="preserve"> </w:t>
-            </w:r>
-            <w:proofErr w:type="spellStart"/>
-            <w:r>
-              <w:rPr>
-                <w:lang w:val="en-US"/>
-              </w:rPr>
-              <w:t>kapan</w:t>
-            </w:r>
-            <w:proofErr w:type="spellEnd"/>
-            <w:r>
-              <w:rPr>
-                <w:lang w:val="en-US"/>
-              </w:rPr>
-              <w:t xml:space="preserve"> </w:t>
-            </w:r>
-            <w:proofErr w:type="spellStart"/>
-            <w:r>
-              <w:rPr>
-                <w:lang w:val="en-US"/>
-              </w:rPr>
-              <w:t>waktu</w:t>
-            </w:r>
-            <w:proofErr w:type="spellEnd"/>
-            <w:r>
-              <w:rPr>
-                <w:lang w:val="en-US"/>
-              </w:rPr>
-              <w:t xml:space="preserve"> film </w:t>
-            </w:r>
-            <w:proofErr w:type="spellStart"/>
-            <w:r>
-              <w:rPr>
-                <w:lang w:val="en-US"/>
-              </w:rPr>
-              <w:t>tersebut</w:t>
-            </w:r>
-            <w:proofErr w:type="spellEnd"/>
-            <w:r>
-              <w:rPr>
-                <w:lang w:val="en-US"/>
-              </w:rPr>
-              <w:t xml:space="preserve"> </w:t>
-            </w:r>
-            <w:proofErr w:type="spellStart"/>
-            <w:r>
-              <w:rPr>
-                <w:lang w:val="en-US"/>
-              </w:rPr>
-              <w:t>ditayangkan</w:t>
-            </w:r>
-            <w:proofErr w:type="spellEnd"/>
+              <w:t>(13) Sebagai [USER] Saya ingin melihat jadwal film yang sedang ditayangkan agar dapat mengetahui kapan waktu film tersebut ditayangkan</w:t>
+            </w:r>
           </w:p>
         </w:tc>
       </w:tr>
@@ -14129,114 +12830,8 @@
               <w:rPr>
                 <w:lang w:val="en-US"/>
               </w:rPr>
-              <w:t xml:space="preserve">(5) </w:t>
-            </w:r>
-            <w:proofErr w:type="spellStart"/>
-            <w:r>
-              <w:rPr>
-                <w:lang w:val="en-US"/>
-              </w:rPr>
-              <w:t>Sebagai</w:t>
-            </w:r>
-            <w:proofErr w:type="spellEnd"/>
-            <w:r>
-              <w:rPr>
-                <w:lang w:val="en-US"/>
-              </w:rPr>
-              <w:t xml:space="preserve"> [USER] Saya </w:t>
-            </w:r>
-            <w:proofErr w:type="spellStart"/>
-            <w:r>
-              <w:rPr>
-                <w:lang w:val="en-US"/>
-              </w:rPr>
-              <w:t>ingin</w:t>
-            </w:r>
-            <w:proofErr w:type="spellEnd"/>
-            <w:r>
-              <w:rPr>
-                <w:lang w:val="en-US"/>
-              </w:rPr>
-              <w:t xml:space="preserve"> </w:t>
-            </w:r>
-            <w:proofErr w:type="spellStart"/>
-            <w:r>
-              <w:rPr>
-                <w:lang w:val="en-US"/>
-              </w:rPr>
-              <w:t>keluar</w:t>
-            </w:r>
-            <w:proofErr w:type="spellEnd"/>
-            <w:r>
-              <w:rPr>
-                <w:lang w:val="en-US"/>
-              </w:rPr>
-              <w:t xml:space="preserve"> </w:t>
-            </w:r>
-            <w:proofErr w:type="spellStart"/>
-            <w:r>
-              <w:rPr>
-                <w:lang w:val="en-US"/>
-              </w:rPr>
-              <w:t>dari</w:t>
-            </w:r>
-            <w:proofErr w:type="spellEnd"/>
-            <w:r>
-              <w:rPr>
-                <w:lang w:val="en-US"/>
-              </w:rPr>
-              <w:t xml:space="preserve"> </w:t>
-            </w:r>
-            <w:proofErr w:type="spellStart"/>
-            <w:r>
-              <w:rPr>
-                <w:lang w:val="en-US"/>
-              </w:rPr>
-              <w:t>aplikasi</w:t>
-            </w:r>
-            <w:proofErr w:type="spellEnd"/>
-            <w:r>
-              <w:rPr>
-                <w:lang w:val="en-US"/>
-              </w:rPr>
-              <w:t xml:space="preserve"> </w:t>
-            </w:r>
-            <w:proofErr w:type="spellStart"/>
-            <w:r>
-              <w:rPr>
-                <w:lang w:val="en-US"/>
-              </w:rPr>
-              <w:t>tersebut</w:t>
-            </w:r>
-            <w:proofErr w:type="spellEnd"/>
-            <w:r>
-              <w:rPr>
-                <w:lang w:val="en-US"/>
-              </w:rPr>
-              <w:t xml:space="preserve"> agar </w:t>
-            </w:r>
-            <w:proofErr w:type="spellStart"/>
-            <w:r>
-              <w:rPr>
-                <w:lang w:val="en-US"/>
-              </w:rPr>
-              <w:t>saya</w:t>
-            </w:r>
-            <w:proofErr w:type="spellEnd"/>
-            <w:r>
-              <w:rPr>
-                <w:lang w:val="en-US"/>
-              </w:rPr>
-              <w:t xml:space="preserve"> </w:t>
-            </w:r>
-            <w:proofErr w:type="spellStart"/>
-            <w:r>
-              <w:rPr>
-                <w:lang w:val="en-US"/>
-              </w:rPr>
-              <w:t>keluar</w:t>
-            </w:r>
-            <w:proofErr w:type="spellEnd"/>
+              <w:t>(5) Sebagai [USER] Saya ingin keluar dari aplikasi tersebut agar saya keluar</w:t>
+            </w:r>
           </w:p>
         </w:tc>
       </w:tr>
@@ -14272,6 +12867,2325 @@
         </w:tc>
       </w:tr>
     </w:tbl>
+    <w:p>
+      <w:pPr>
+        <w:pStyle w:val="BodyText"/>
+        <w:ind w:left="1280"/>
+        <w:rPr>
+          <w:sz w:val="24"/>
+          <w:szCs w:val="24"/>
+          <w:lang w:val="en-US"/>
+        </w:rPr>
+      </w:pPr>
+    </w:p>
+    <w:p>
+      <w:pPr>
+        <w:pStyle w:val="BodyText"/>
+        <w:ind w:left="1280"/>
+        <w:rPr>
+          <w:sz w:val="24"/>
+          <w:szCs w:val="24"/>
+          <w:lang w:val="en-US"/>
+        </w:rPr>
+      </w:pPr>
+    </w:p>
+    <w:p>
+      <w:pPr>
+        <w:pStyle w:val="BodyText"/>
+        <w:ind w:left="1280"/>
+        <w:rPr>
+          <w:sz w:val="24"/>
+          <w:szCs w:val="24"/>
+          <w:lang w:val="en-US"/>
+        </w:rPr>
+      </w:pPr>
+    </w:p>
+    <w:p>
+      <w:pPr>
+        <w:pStyle w:val="BodyText"/>
+        <w:ind w:left="1280"/>
+        <w:rPr>
+          <w:sz w:val="24"/>
+          <w:szCs w:val="24"/>
+          <w:lang w:val="en-US"/>
+        </w:rPr>
+      </w:pPr>
+    </w:p>
+    <w:p>
+      <w:pPr>
+        <w:rPr>
+          <w:rFonts w:asciiTheme="minorHAnsi" w:hAnsiTheme="minorHAnsi" w:cstheme="minorHAnsi"/>
+          <w:b/>
+          <w:bCs/>
+          <w:color w:val="242424"/>
+          <w:sz w:val="32"/>
+          <w:szCs w:val="32"/>
+          <w:shd w:val="clear" w:color="auto" w:fill="FFFFFF"/>
+        </w:rPr>
+      </w:pPr>
+    </w:p>
+    <w:p>
+      <w:pPr>
+        <w:rPr>
+          <w:rFonts w:asciiTheme="minorHAnsi" w:hAnsiTheme="minorHAnsi" w:cstheme="minorHAnsi"/>
+          <w:b/>
+          <w:bCs/>
+          <w:sz w:val="32"/>
+          <w:szCs w:val="32"/>
+        </w:rPr>
+      </w:pPr>
+      <w:r>
+        <w:rPr>
+          <w:rFonts w:asciiTheme="minorHAnsi" w:hAnsiTheme="minorHAnsi" w:cstheme="minorHAnsi"/>
+          <w:b/>
+          <w:bCs/>
+          <w:color w:val="242424"/>
+          <w:sz w:val="32"/>
+          <w:szCs w:val="32"/>
+          <w:shd w:val="clear" w:color="auto" w:fill="FFFFFF"/>
+        </w:rPr>
+        <w:t>Daily Scrum Meeting Report</w:t>
+      </w:r>
+    </w:p>
+    <w:tbl>
+      <w:tblPr>
+        <w:tblStyle w:val="TableGrid"/>
+        <w:tblpPr w:leftFromText="180" w:rightFromText="180" w:vertAnchor="text" w:horzAnchor="margin" w:tblpXSpec="center" w:tblpY="4"/>
+        <w:tblW w:w="10421" w:type="dxa"/>
+        <w:tblInd w:w="0" w:type="dxa"/>
+        <w:tblLook w:val="04A0" w:firstRow="1" w:lastRow="0" w:firstColumn="1" w:lastColumn="0" w:noHBand="0" w:noVBand="1"/>
+      </w:tblPr>
+      <w:tblGrid>
+        <w:gridCol w:w="672"/>
+        <w:gridCol w:w="1251"/>
+        <w:gridCol w:w="2752"/>
+        <w:gridCol w:w="1327"/>
+        <w:gridCol w:w="3037"/>
+        <w:gridCol w:w="1382"/>
+      </w:tblGrid>
+      <w:tr>
+        <w:tc>
+          <w:tcPr>
+            <w:tcW w:w="10421" w:type="dxa"/>
+            <w:gridSpan w:val="6"/>
+            <w:tcBorders>
+              <w:top w:val="single" w:sz="4" w:space="0" w:color="auto"/>
+              <w:left w:val="single" w:sz="4" w:space="0" w:color="auto"/>
+              <w:bottom w:val="single" w:sz="4" w:space="0" w:color="auto"/>
+              <w:right w:val="single" w:sz="4" w:space="0" w:color="auto"/>
+            </w:tcBorders>
+            <w:shd w:val="clear" w:color="auto" w:fill="92D050"/>
+            <w:hideMark/>
+          </w:tcPr>
+          <w:p>
+            <w:pPr>
+              <w:jc w:val="center"/>
+              <w:rPr>
+                <w:rFonts w:asciiTheme="minorHAnsi" w:eastAsiaTheme="minorEastAsia" w:hAnsiTheme="minorHAnsi" w:cstheme="minorBidi"/>
+                <w:b/>
+                <w:bCs/>
+                <w:lang w:val="en-US"/>
+              </w:rPr>
+            </w:pPr>
+            <w:r>
+              <w:rPr>
+                <w:b/>
+                <w:bCs/>
+              </w:rPr>
+              <w:t>Daily Scrum Meeting Report</w:t>
+            </w:r>
+          </w:p>
+        </w:tc>
+      </w:tr>
+      <w:tr>
+        <w:tc>
+          <w:tcPr>
+            <w:tcW w:w="672" w:type="dxa"/>
+            <w:tcBorders>
+              <w:top w:val="single" w:sz="4" w:space="0" w:color="auto"/>
+              <w:left w:val="single" w:sz="4" w:space="0" w:color="auto"/>
+              <w:bottom w:val="single" w:sz="4" w:space="0" w:color="auto"/>
+              <w:right w:val="single" w:sz="4" w:space="0" w:color="auto"/>
+            </w:tcBorders>
+            <w:hideMark/>
+          </w:tcPr>
+          <w:p>
+            <w:pPr>
+              <w:jc w:val="center"/>
+              <w:rPr>
+                <w:b/>
+                <w:bCs/>
+              </w:rPr>
+            </w:pPr>
+            <w:r>
+              <w:rPr>
+                <w:b/>
+                <w:bCs/>
+              </w:rPr>
+              <w:t>NO</w:t>
+            </w:r>
+          </w:p>
+        </w:tc>
+        <w:tc>
+          <w:tcPr>
+            <w:tcW w:w="1251" w:type="dxa"/>
+            <w:tcBorders>
+              <w:top w:val="single" w:sz="4" w:space="0" w:color="auto"/>
+              <w:left w:val="single" w:sz="4" w:space="0" w:color="auto"/>
+              <w:bottom w:val="single" w:sz="4" w:space="0" w:color="auto"/>
+              <w:right w:val="single" w:sz="4" w:space="0" w:color="auto"/>
+            </w:tcBorders>
+            <w:hideMark/>
+          </w:tcPr>
+          <w:p>
+            <w:pPr>
+              <w:jc w:val="center"/>
+              <w:rPr>
+                <w:b/>
+                <w:bCs/>
+              </w:rPr>
+            </w:pPr>
+            <w:r>
+              <w:rPr>
+                <w:b/>
+                <w:bCs/>
+              </w:rPr>
+              <w:t>Nama Anggota</w:t>
+            </w:r>
+          </w:p>
+        </w:tc>
+        <w:tc>
+          <w:tcPr>
+            <w:tcW w:w="2752" w:type="dxa"/>
+            <w:tcBorders>
+              <w:top w:val="single" w:sz="4" w:space="0" w:color="auto"/>
+              <w:left w:val="single" w:sz="4" w:space="0" w:color="auto"/>
+              <w:bottom w:val="single" w:sz="4" w:space="0" w:color="auto"/>
+              <w:right w:val="single" w:sz="4" w:space="0" w:color="auto"/>
+            </w:tcBorders>
+            <w:hideMark/>
+          </w:tcPr>
+          <w:p>
+            <w:pPr>
+              <w:jc w:val="center"/>
+              <w:rPr>
+                <w:b/>
+                <w:bCs/>
+              </w:rPr>
+            </w:pPr>
+            <w:r>
+              <w:rPr>
+                <w:b/>
+                <w:bCs/>
+              </w:rPr>
+              <w:t>Task yang dikerjakan</w:t>
+            </w:r>
+          </w:p>
+        </w:tc>
+        <w:tc>
+          <w:tcPr>
+            <w:tcW w:w="1327" w:type="dxa"/>
+            <w:tcBorders>
+              <w:top w:val="single" w:sz="4" w:space="0" w:color="auto"/>
+              <w:left w:val="single" w:sz="4" w:space="0" w:color="auto"/>
+              <w:bottom w:val="single" w:sz="4" w:space="0" w:color="auto"/>
+              <w:right w:val="single" w:sz="4" w:space="0" w:color="auto"/>
+            </w:tcBorders>
+            <w:hideMark/>
+          </w:tcPr>
+          <w:p>
+            <w:pPr>
+              <w:jc w:val="center"/>
+              <w:rPr>
+                <w:b/>
+                <w:bCs/>
+              </w:rPr>
+            </w:pPr>
+            <w:r>
+              <w:rPr>
+                <w:b/>
+                <w:bCs/>
+              </w:rPr>
+              <w:t>Tanggal Pengerjaan</w:t>
+            </w:r>
+          </w:p>
+        </w:tc>
+        <w:tc>
+          <w:tcPr>
+            <w:tcW w:w="3037" w:type="dxa"/>
+            <w:tcBorders>
+              <w:top w:val="single" w:sz="4" w:space="0" w:color="auto"/>
+              <w:left w:val="single" w:sz="4" w:space="0" w:color="auto"/>
+              <w:bottom w:val="single" w:sz="4" w:space="0" w:color="auto"/>
+              <w:right w:val="single" w:sz="4" w:space="0" w:color="auto"/>
+            </w:tcBorders>
+            <w:hideMark/>
+          </w:tcPr>
+          <w:p>
+            <w:pPr>
+              <w:jc w:val="center"/>
+              <w:rPr>
+                <w:b/>
+                <w:bCs/>
+              </w:rPr>
+            </w:pPr>
+            <w:r>
+              <w:rPr>
+                <w:b/>
+                <w:bCs/>
+              </w:rPr>
+              <w:t>Kendala yang dihadapi</w:t>
+            </w:r>
+          </w:p>
+        </w:tc>
+        <w:tc>
+          <w:tcPr>
+            <w:tcW w:w="1382" w:type="dxa"/>
+            <w:tcBorders>
+              <w:top w:val="single" w:sz="4" w:space="0" w:color="auto"/>
+              <w:left w:val="single" w:sz="4" w:space="0" w:color="auto"/>
+              <w:bottom w:val="single" w:sz="4" w:space="0" w:color="auto"/>
+              <w:right w:val="single" w:sz="4" w:space="0" w:color="auto"/>
+            </w:tcBorders>
+            <w:hideMark/>
+          </w:tcPr>
+          <w:p>
+            <w:pPr>
+              <w:jc w:val="center"/>
+              <w:rPr>
+                <w:b/>
+                <w:bCs/>
+              </w:rPr>
+            </w:pPr>
+            <w:r>
+              <w:rPr>
+                <w:b/>
+                <w:bCs/>
+              </w:rPr>
+              <w:t>Waktu Perkiraan Selesai</w:t>
+            </w:r>
+          </w:p>
+        </w:tc>
+      </w:tr>
+      <w:tr>
+        <w:tc>
+          <w:tcPr>
+            <w:tcW w:w="672" w:type="dxa"/>
+            <w:tcBorders>
+              <w:top w:val="single" w:sz="4" w:space="0" w:color="auto"/>
+              <w:left w:val="single" w:sz="4" w:space="0" w:color="auto"/>
+              <w:bottom w:val="single" w:sz="4" w:space="0" w:color="auto"/>
+              <w:right w:val="single" w:sz="4" w:space="0" w:color="auto"/>
+            </w:tcBorders>
+            <w:hideMark/>
+          </w:tcPr>
+          <w:p>
+            <w:pPr>
+              <w:jc w:val="center"/>
+            </w:pPr>
+            <w:r>
+              <w:t>1</w:t>
+            </w:r>
+          </w:p>
+        </w:tc>
+        <w:tc>
+          <w:tcPr>
+            <w:tcW w:w="1251" w:type="dxa"/>
+            <w:tcBorders>
+              <w:top w:val="single" w:sz="4" w:space="0" w:color="auto"/>
+              <w:left w:val="single" w:sz="4" w:space="0" w:color="auto"/>
+              <w:bottom w:val="single" w:sz="4" w:space="0" w:color="auto"/>
+              <w:right w:val="single" w:sz="4" w:space="0" w:color="auto"/>
+            </w:tcBorders>
+            <w:hideMark/>
+          </w:tcPr>
+          <w:p>
+            <w:pPr>
+              <w:jc w:val="center"/>
+            </w:pPr>
+            <w:r>
+              <w:t>Brian</w:t>
+            </w:r>
+          </w:p>
+        </w:tc>
+        <w:tc>
+          <w:tcPr>
+            <w:tcW w:w="2752" w:type="dxa"/>
+            <w:tcBorders>
+              <w:top w:val="single" w:sz="4" w:space="0" w:color="auto"/>
+              <w:left w:val="single" w:sz="4" w:space="0" w:color="auto"/>
+              <w:bottom w:val="single" w:sz="4" w:space="0" w:color="auto"/>
+              <w:right w:val="single" w:sz="4" w:space="0" w:color="auto"/>
+            </w:tcBorders>
+            <w:hideMark/>
+          </w:tcPr>
+          <w:p>
+            <w:pPr>
+              <w:jc w:val="center"/>
+            </w:pPr>
+            <w:r>
+              <w:t>Membuat halaman Login</w:t>
+            </w:r>
+          </w:p>
+        </w:tc>
+        <w:tc>
+          <w:tcPr>
+            <w:tcW w:w="1327" w:type="dxa"/>
+            <w:tcBorders>
+              <w:top w:val="single" w:sz="4" w:space="0" w:color="auto"/>
+              <w:left w:val="single" w:sz="4" w:space="0" w:color="auto"/>
+              <w:bottom w:val="single" w:sz="4" w:space="0" w:color="auto"/>
+              <w:right w:val="single" w:sz="4" w:space="0" w:color="auto"/>
+            </w:tcBorders>
+            <w:hideMark/>
+          </w:tcPr>
+          <w:p>
+            <w:pPr>
+              <w:jc w:val="center"/>
+            </w:pPr>
+            <w:r>
+              <w:t>4 april</w:t>
+            </w:r>
+          </w:p>
+        </w:tc>
+        <w:tc>
+          <w:tcPr>
+            <w:tcW w:w="3037" w:type="dxa"/>
+            <w:tcBorders>
+              <w:top w:val="single" w:sz="4" w:space="0" w:color="auto"/>
+              <w:left w:val="single" w:sz="4" w:space="0" w:color="auto"/>
+              <w:bottom w:val="single" w:sz="4" w:space="0" w:color="auto"/>
+              <w:right w:val="single" w:sz="4" w:space="0" w:color="auto"/>
+            </w:tcBorders>
+            <w:hideMark/>
+          </w:tcPr>
+          <w:p>
+            <w:pPr>
+              <w:jc w:val="center"/>
+            </w:pPr>
+            <w:r>
+              <w:rPr>
+                <w:rFonts w:eastAsia="Times New Roman"/>
+                <w:color w:val="000000"/>
+              </w:rPr>
+              <w:t>-</w:t>
+            </w:r>
+          </w:p>
+        </w:tc>
+        <w:tc>
+          <w:tcPr>
+            <w:tcW w:w="1382" w:type="dxa"/>
+            <w:tcBorders>
+              <w:top w:val="single" w:sz="4" w:space="0" w:color="auto"/>
+              <w:left w:val="single" w:sz="4" w:space="0" w:color="auto"/>
+              <w:bottom w:val="single" w:sz="4" w:space="0" w:color="auto"/>
+              <w:right w:val="single" w:sz="4" w:space="0" w:color="auto"/>
+            </w:tcBorders>
+            <w:shd w:val="clear" w:color="auto" w:fill="FFFFFF" w:themeFill="background1"/>
+            <w:hideMark/>
+          </w:tcPr>
+          <w:p>
+            <w:pPr>
+              <w:jc w:val="center"/>
+              <w:rPr>
+                <w:lang w:val="en-US"/>
+              </w:rPr>
+            </w:pPr>
+            <w:r>
+              <w:t>2</w:t>
+            </w:r>
+            <w:r>
+              <w:rPr>
+                <w:lang w:val="en-US"/>
+              </w:rPr>
+              <w:t xml:space="preserve"> Hari</w:t>
+            </w:r>
+          </w:p>
+        </w:tc>
+      </w:tr>
+      <w:tr>
+        <w:tc>
+          <w:tcPr>
+            <w:tcW w:w="672" w:type="dxa"/>
+            <w:tcBorders>
+              <w:top w:val="single" w:sz="4" w:space="0" w:color="auto"/>
+              <w:left w:val="single" w:sz="4" w:space="0" w:color="auto"/>
+              <w:bottom w:val="single" w:sz="4" w:space="0" w:color="auto"/>
+              <w:right w:val="single" w:sz="4" w:space="0" w:color="auto"/>
+            </w:tcBorders>
+            <w:hideMark/>
+          </w:tcPr>
+          <w:p>
+            <w:pPr>
+              <w:jc w:val="center"/>
+            </w:pPr>
+            <w:r>
+              <w:t>2</w:t>
+            </w:r>
+          </w:p>
+        </w:tc>
+        <w:tc>
+          <w:tcPr>
+            <w:tcW w:w="1251" w:type="dxa"/>
+            <w:tcBorders>
+              <w:top w:val="single" w:sz="4" w:space="0" w:color="auto"/>
+              <w:left w:val="single" w:sz="4" w:space="0" w:color="auto"/>
+              <w:bottom w:val="single" w:sz="4" w:space="0" w:color="auto"/>
+              <w:right w:val="single" w:sz="4" w:space="0" w:color="auto"/>
+            </w:tcBorders>
+            <w:hideMark/>
+          </w:tcPr>
+          <w:p>
+            <w:pPr>
+              <w:jc w:val="center"/>
+            </w:pPr>
+            <w:r>
+              <w:t>Richard</w:t>
+            </w:r>
+          </w:p>
+        </w:tc>
+        <w:tc>
+          <w:tcPr>
+            <w:tcW w:w="2752" w:type="dxa"/>
+            <w:tcBorders>
+              <w:top w:val="single" w:sz="4" w:space="0" w:color="auto"/>
+              <w:left w:val="single" w:sz="4" w:space="0" w:color="auto"/>
+              <w:bottom w:val="single" w:sz="4" w:space="0" w:color="auto"/>
+              <w:right w:val="single" w:sz="4" w:space="0" w:color="auto"/>
+            </w:tcBorders>
+            <w:hideMark/>
+          </w:tcPr>
+          <w:p>
+            <w:pPr>
+              <w:jc w:val="center"/>
+            </w:pPr>
+            <w:r>
+              <w:t>Membuat halaman Register</w:t>
+            </w:r>
+          </w:p>
+        </w:tc>
+        <w:tc>
+          <w:tcPr>
+            <w:tcW w:w="1327" w:type="dxa"/>
+            <w:tcBorders>
+              <w:top w:val="single" w:sz="4" w:space="0" w:color="auto"/>
+              <w:left w:val="single" w:sz="4" w:space="0" w:color="auto"/>
+              <w:bottom w:val="single" w:sz="4" w:space="0" w:color="auto"/>
+              <w:right w:val="single" w:sz="4" w:space="0" w:color="auto"/>
+            </w:tcBorders>
+            <w:hideMark/>
+          </w:tcPr>
+          <w:p>
+            <w:pPr>
+              <w:jc w:val="center"/>
+            </w:pPr>
+            <w:r>
+              <w:rPr>
+                <w:rFonts w:eastAsia="Times New Roman"/>
+                <w:color w:val="000000"/>
+              </w:rPr>
+              <w:t>6 april</w:t>
+            </w:r>
+          </w:p>
+        </w:tc>
+        <w:tc>
+          <w:tcPr>
+            <w:tcW w:w="3037" w:type="dxa"/>
+            <w:tcBorders>
+              <w:top w:val="single" w:sz="4" w:space="0" w:color="auto"/>
+              <w:left w:val="single" w:sz="4" w:space="0" w:color="auto"/>
+              <w:bottom w:val="single" w:sz="4" w:space="0" w:color="auto"/>
+              <w:right w:val="single" w:sz="4" w:space="0" w:color="auto"/>
+            </w:tcBorders>
+            <w:hideMark/>
+          </w:tcPr>
+          <w:p>
+            <w:pPr>
+              <w:jc w:val="center"/>
+            </w:pPr>
+            <w:r>
+              <w:rPr>
+                <w:rFonts w:eastAsia="Times New Roman"/>
+                <w:color w:val="000000"/>
+              </w:rPr>
+              <w:t>-</w:t>
+            </w:r>
+          </w:p>
+        </w:tc>
+        <w:tc>
+          <w:tcPr>
+            <w:tcW w:w="1382" w:type="dxa"/>
+            <w:tcBorders>
+              <w:top w:val="single" w:sz="4" w:space="0" w:color="auto"/>
+              <w:left w:val="single" w:sz="4" w:space="0" w:color="auto"/>
+              <w:bottom w:val="single" w:sz="4" w:space="0" w:color="auto"/>
+              <w:right w:val="single" w:sz="4" w:space="0" w:color="auto"/>
+            </w:tcBorders>
+            <w:shd w:val="clear" w:color="auto" w:fill="FFFFFF" w:themeFill="background1"/>
+            <w:hideMark/>
+          </w:tcPr>
+          <w:p>
+            <w:pPr>
+              <w:jc w:val="center"/>
+              <w:rPr>
+                <w:lang w:val="en-US"/>
+              </w:rPr>
+            </w:pPr>
+            <w:r>
+              <w:t>1</w:t>
+            </w:r>
+            <w:r>
+              <w:rPr>
+                <w:lang w:val="en-US"/>
+              </w:rPr>
+              <w:t xml:space="preserve"> Hari</w:t>
+            </w:r>
+          </w:p>
+        </w:tc>
+      </w:tr>
+      <w:tr>
+        <w:tc>
+          <w:tcPr>
+            <w:tcW w:w="672" w:type="dxa"/>
+            <w:tcBorders>
+              <w:top w:val="single" w:sz="4" w:space="0" w:color="auto"/>
+              <w:left w:val="single" w:sz="4" w:space="0" w:color="auto"/>
+              <w:bottom w:val="single" w:sz="4" w:space="0" w:color="auto"/>
+              <w:right w:val="single" w:sz="4" w:space="0" w:color="auto"/>
+            </w:tcBorders>
+            <w:hideMark/>
+          </w:tcPr>
+          <w:p>
+            <w:pPr>
+              <w:jc w:val="center"/>
+            </w:pPr>
+            <w:r>
+              <w:t>3</w:t>
+            </w:r>
+          </w:p>
+        </w:tc>
+        <w:tc>
+          <w:tcPr>
+            <w:tcW w:w="1251" w:type="dxa"/>
+            <w:tcBorders>
+              <w:top w:val="single" w:sz="4" w:space="0" w:color="auto"/>
+              <w:left w:val="single" w:sz="4" w:space="0" w:color="auto"/>
+              <w:bottom w:val="single" w:sz="4" w:space="0" w:color="auto"/>
+              <w:right w:val="single" w:sz="4" w:space="0" w:color="auto"/>
+            </w:tcBorders>
+            <w:hideMark/>
+          </w:tcPr>
+          <w:p>
+            <w:pPr>
+              <w:jc w:val="center"/>
+              <w:rPr>
+                <w:lang w:val="en-US"/>
+              </w:rPr>
+            </w:pPr>
+            <w:r>
+              <w:rPr>
+                <w:lang w:val="en-US"/>
+              </w:rPr>
+              <w:t>Wilbert</w:t>
+            </w:r>
+          </w:p>
+        </w:tc>
+        <w:tc>
+          <w:tcPr>
+            <w:tcW w:w="2752" w:type="dxa"/>
+            <w:tcBorders>
+              <w:top w:val="single" w:sz="4" w:space="0" w:color="auto"/>
+              <w:left w:val="single" w:sz="4" w:space="0" w:color="auto"/>
+              <w:bottom w:val="single" w:sz="4" w:space="0" w:color="auto"/>
+              <w:right w:val="single" w:sz="4" w:space="0" w:color="auto"/>
+            </w:tcBorders>
+            <w:hideMark/>
+          </w:tcPr>
+          <w:p>
+            <w:pPr>
+              <w:jc w:val="center"/>
+            </w:pPr>
+            <w:r>
+              <w:t xml:space="preserve">Membuat 3 halaman </w:t>
+            </w:r>
+            <w:r>
+              <w:rPr>
+                <w:rFonts w:eastAsia="Times New Roman"/>
+                <w:color w:val="000000"/>
+              </w:rPr>
+              <w:t xml:space="preserve"> Trending Movies, Trending on TV dan profile</w:t>
+            </w:r>
+          </w:p>
+        </w:tc>
+        <w:tc>
+          <w:tcPr>
+            <w:tcW w:w="1327" w:type="dxa"/>
+            <w:tcBorders>
+              <w:top w:val="single" w:sz="4" w:space="0" w:color="auto"/>
+              <w:left w:val="single" w:sz="4" w:space="0" w:color="auto"/>
+              <w:bottom w:val="single" w:sz="4" w:space="0" w:color="auto"/>
+              <w:right w:val="single" w:sz="4" w:space="0" w:color="auto"/>
+            </w:tcBorders>
+            <w:hideMark/>
+          </w:tcPr>
+          <w:p>
+            <w:pPr>
+              <w:jc w:val="center"/>
+            </w:pPr>
+            <w:r>
+              <w:rPr>
+                <w:rFonts w:eastAsia="Times New Roman"/>
+                <w:color w:val="000000"/>
+              </w:rPr>
+              <w:t>10 april</w:t>
+            </w:r>
+          </w:p>
+        </w:tc>
+        <w:tc>
+          <w:tcPr>
+            <w:tcW w:w="3037" w:type="dxa"/>
+            <w:tcBorders>
+              <w:top w:val="single" w:sz="4" w:space="0" w:color="auto"/>
+              <w:left w:val="single" w:sz="4" w:space="0" w:color="auto"/>
+              <w:bottom w:val="single" w:sz="4" w:space="0" w:color="auto"/>
+              <w:right w:val="single" w:sz="4" w:space="0" w:color="auto"/>
+            </w:tcBorders>
+            <w:hideMark/>
+          </w:tcPr>
+          <w:p>
+            <w:pPr>
+              <w:jc w:val="center"/>
+            </w:pPr>
+            <w:r>
+              <w:rPr>
+                <w:rFonts w:eastAsia="Times New Roman"/>
+                <w:color w:val="000000"/>
+              </w:rPr>
+              <w:t>Kesulitan mencari icon untuk fitur tersebut</w:t>
+            </w:r>
+          </w:p>
+        </w:tc>
+        <w:tc>
+          <w:tcPr>
+            <w:tcW w:w="1382" w:type="dxa"/>
+            <w:tcBorders>
+              <w:top w:val="single" w:sz="4" w:space="0" w:color="auto"/>
+              <w:left w:val="single" w:sz="4" w:space="0" w:color="auto"/>
+              <w:bottom w:val="single" w:sz="4" w:space="0" w:color="auto"/>
+              <w:right w:val="single" w:sz="4" w:space="0" w:color="auto"/>
+            </w:tcBorders>
+            <w:shd w:val="clear" w:color="auto" w:fill="FFFFFF" w:themeFill="background1"/>
+            <w:hideMark/>
+          </w:tcPr>
+          <w:p>
+            <w:pPr>
+              <w:jc w:val="center"/>
+              <w:rPr>
+                <w:lang w:val="en-US"/>
+              </w:rPr>
+            </w:pPr>
+            <w:r>
+              <w:t>4</w:t>
+            </w:r>
+            <w:r>
+              <w:rPr>
+                <w:lang w:val="en-US"/>
+              </w:rPr>
+              <w:t xml:space="preserve"> Hari</w:t>
+            </w:r>
+          </w:p>
+        </w:tc>
+      </w:tr>
+      <w:tr>
+        <w:tc>
+          <w:tcPr>
+            <w:tcW w:w="672" w:type="dxa"/>
+            <w:tcBorders>
+              <w:top w:val="single" w:sz="4" w:space="0" w:color="auto"/>
+              <w:left w:val="single" w:sz="4" w:space="0" w:color="auto"/>
+              <w:bottom w:val="single" w:sz="4" w:space="0" w:color="auto"/>
+              <w:right w:val="single" w:sz="4" w:space="0" w:color="auto"/>
+            </w:tcBorders>
+            <w:hideMark/>
+          </w:tcPr>
+          <w:p>
+            <w:pPr>
+              <w:jc w:val="center"/>
+            </w:pPr>
+            <w:r>
+              <w:t>4</w:t>
+            </w:r>
+          </w:p>
+        </w:tc>
+        <w:tc>
+          <w:tcPr>
+            <w:tcW w:w="1251" w:type="dxa"/>
+            <w:tcBorders>
+              <w:top w:val="single" w:sz="4" w:space="0" w:color="auto"/>
+              <w:left w:val="single" w:sz="4" w:space="0" w:color="auto"/>
+              <w:bottom w:val="single" w:sz="4" w:space="0" w:color="auto"/>
+              <w:right w:val="single" w:sz="4" w:space="0" w:color="auto"/>
+            </w:tcBorders>
+            <w:hideMark/>
+          </w:tcPr>
+          <w:p>
+            <w:pPr>
+              <w:jc w:val="center"/>
+            </w:pPr>
+            <w:r>
+              <w:t>Wilbert</w:t>
+            </w:r>
+          </w:p>
+        </w:tc>
+        <w:tc>
+          <w:tcPr>
+            <w:tcW w:w="2752" w:type="dxa"/>
+            <w:tcBorders>
+              <w:top w:val="single" w:sz="4" w:space="0" w:color="auto"/>
+              <w:left w:val="single" w:sz="4" w:space="0" w:color="auto"/>
+              <w:bottom w:val="single" w:sz="4" w:space="0" w:color="auto"/>
+              <w:right w:val="single" w:sz="4" w:space="0" w:color="auto"/>
+            </w:tcBorders>
+            <w:hideMark/>
+          </w:tcPr>
+          <w:p>
+            <w:pPr>
+              <w:jc w:val="center"/>
+            </w:pPr>
+            <w:r>
+              <w:t>Membuat halaman Trending on TV beserta informasi film dalam Trending on TV</w:t>
+            </w:r>
+          </w:p>
+        </w:tc>
+        <w:tc>
+          <w:tcPr>
+            <w:tcW w:w="1327" w:type="dxa"/>
+            <w:tcBorders>
+              <w:top w:val="single" w:sz="4" w:space="0" w:color="auto"/>
+              <w:left w:val="single" w:sz="4" w:space="0" w:color="auto"/>
+              <w:bottom w:val="single" w:sz="4" w:space="0" w:color="auto"/>
+              <w:right w:val="single" w:sz="4" w:space="0" w:color="auto"/>
+            </w:tcBorders>
+            <w:hideMark/>
+          </w:tcPr>
+          <w:p>
+            <w:pPr>
+              <w:jc w:val="center"/>
+            </w:pPr>
+            <w:r>
+              <w:t>14 arpil</w:t>
+            </w:r>
+          </w:p>
+        </w:tc>
+        <w:tc>
+          <w:tcPr>
+            <w:tcW w:w="3037" w:type="dxa"/>
+            <w:tcBorders>
+              <w:top w:val="single" w:sz="4" w:space="0" w:color="auto"/>
+              <w:left w:val="single" w:sz="4" w:space="0" w:color="auto"/>
+              <w:bottom w:val="single" w:sz="4" w:space="0" w:color="auto"/>
+              <w:right w:val="single" w:sz="4" w:space="0" w:color="auto"/>
+            </w:tcBorders>
+            <w:hideMark/>
+          </w:tcPr>
+          <w:p>
+            <w:pPr>
+              <w:jc w:val="center"/>
+            </w:pPr>
+            <w:r>
+              <w:t>Mencari informasi penting mengenai movie</w:t>
+            </w:r>
+          </w:p>
+        </w:tc>
+        <w:tc>
+          <w:tcPr>
+            <w:tcW w:w="1382" w:type="dxa"/>
+            <w:tcBorders>
+              <w:top w:val="single" w:sz="4" w:space="0" w:color="auto"/>
+              <w:left w:val="single" w:sz="4" w:space="0" w:color="auto"/>
+              <w:bottom w:val="single" w:sz="4" w:space="0" w:color="auto"/>
+              <w:right w:val="single" w:sz="4" w:space="0" w:color="auto"/>
+            </w:tcBorders>
+            <w:shd w:val="clear" w:color="auto" w:fill="FFFFFF" w:themeFill="background1"/>
+            <w:hideMark/>
+          </w:tcPr>
+          <w:p>
+            <w:pPr>
+              <w:jc w:val="center"/>
+              <w:rPr>
+                <w:lang w:val="en-US"/>
+              </w:rPr>
+            </w:pPr>
+            <w:r>
+              <w:t>3</w:t>
+            </w:r>
+            <w:r>
+              <w:rPr>
+                <w:lang w:val="en-US"/>
+              </w:rPr>
+              <w:t xml:space="preserve"> Hari</w:t>
+            </w:r>
+          </w:p>
+        </w:tc>
+      </w:tr>
+      <w:tr>
+        <w:tc>
+          <w:tcPr>
+            <w:tcW w:w="672" w:type="dxa"/>
+            <w:tcBorders>
+              <w:top w:val="single" w:sz="4" w:space="0" w:color="auto"/>
+              <w:left w:val="single" w:sz="4" w:space="0" w:color="auto"/>
+              <w:bottom w:val="single" w:sz="4" w:space="0" w:color="auto"/>
+              <w:right w:val="single" w:sz="4" w:space="0" w:color="auto"/>
+            </w:tcBorders>
+            <w:hideMark/>
+          </w:tcPr>
+          <w:p>
+            <w:pPr>
+              <w:jc w:val="center"/>
+            </w:pPr>
+            <w:r>
+              <w:t>5</w:t>
+            </w:r>
+          </w:p>
+        </w:tc>
+        <w:tc>
+          <w:tcPr>
+            <w:tcW w:w="1251" w:type="dxa"/>
+            <w:tcBorders>
+              <w:top w:val="single" w:sz="4" w:space="0" w:color="auto"/>
+              <w:left w:val="single" w:sz="4" w:space="0" w:color="auto"/>
+              <w:bottom w:val="single" w:sz="4" w:space="0" w:color="auto"/>
+              <w:right w:val="single" w:sz="4" w:space="0" w:color="auto"/>
+            </w:tcBorders>
+            <w:hideMark/>
+          </w:tcPr>
+          <w:p>
+            <w:pPr>
+              <w:jc w:val="center"/>
+            </w:pPr>
+            <w:r>
+              <w:t>Richard</w:t>
+            </w:r>
+          </w:p>
+        </w:tc>
+        <w:tc>
+          <w:tcPr>
+            <w:tcW w:w="2752" w:type="dxa"/>
+            <w:tcBorders>
+              <w:top w:val="single" w:sz="4" w:space="0" w:color="auto"/>
+              <w:left w:val="single" w:sz="4" w:space="0" w:color="auto"/>
+              <w:bottom w:val="single" w:sz="4" w:space="0" w:color="auto"/>
+              <w:right w:val="single" w:sz="4" w:space="0" w:color="auto"/>
+            </w:tcBorders>
+            <w:hideMark/>
+          </w:tcPr>
+          <w:p>
+            <w:pPr>
+              <w:jc w:val="center"/>
+            </w:pPr>
+            <w:r>
+              <w:t>Membuat halaman Trending Movies beserta informasi film dalam Trending Movies</w:t>
+            </w:r>
+          </w:p>
+        </w:tc>
+        <w:tc>
+          <w:tcPr>
+            <w:tcW w:w="1327" w:type="dxa"/>
+            <w:tcBorders>
+              <w:top w:val="single" w:sz="4" w:space="0" w:color="auto"/>
+              <w:left w:val="single" w:sz="4" w:space="0" w:color="auto"/>
+              <w:bottom w:val="single" w:sz="4" w:space="0" w:color="auto"/>
+              <w:right w:val="single" w:sz="4" w:space="0" w:color="auto"/>
+            </w:tcBorders>
+            <w:hideMark/>
+          </w:tcPr>
+          <w:p>
+            <w:pPr>
+              <w:jc w:val="center"/>
+            </w:pPr>
+            <w:r>
+              <w:t>17 april</w:t>
+            </w:r>
+          </w:p>
+        </w:tc>
+        <w:tc>
+          <w:tcPr>
+            <w:tcW w:w="3037" w:type="dxa"/>
+            <w:tcBorders>
+              <w:top w:val="single" w:sz="4" w:space="0" w:color="auto"/>
+              <w:left w:val="single" w:sz="4" w:space="0" w:color="auto"/>
+              <w:bottom w:val="single" w:sz="4" w:space="0" w:color="auto"/>
+              <w:right w:val="single" w:sz="4" w:space="0" w:color="auto"/>
+            </w:tcBorders>
+            <w:hideMark/>
+          </w:tcPr>
+          <w:p>
+            <w:pPr>
+              <w:jc w:val="center"/>
+            </w:pPr>
+            <w:r>
+              <w:t>Mencari informasi penting</w:t>
+            </w:r>
+          </w:p>
+        </w:tc>
+        <w:tc>
+          <w:tcPr>
+            <w:tcW w:w="1382" w:type="dxa"/>
+            <w:tcBorders>
+              <w:top w:val="single" w:sz="4" w:space="0" w:color="auto"/>
+              <w:left w:val="single" w:sz="4" w:space="0" w:color="auto"/>
+              <w:bottom w:val="single" w:sz="4" w:space="0" w:color="auto"/>
+              <w:right w:val="single" w:sz="4" w:space="0" w:color="auto"/>
+            </w:tcBorders>
+            <w:shd w:val="clear" w:color="auto" w:fill="FFFFFF" w:themeFill="background1"/>
+            <w:hideMark/>
+          </w:tcPr>
+          <w:p>
+            <w:pPr>
+              <w:jc w:val="center"/>
+              <w:rPr>
+                <w:lang w:val="en-US"/>
+              </w:rPr>
+            </w:pPr>
+            <w:r>
+              <w:t>2</w:t>
+            </w:r>
+            <w:r>
+              <w:rPr>
+                <w:lang w:val="en-US"/>
+              </w:rPr>
+              <w:t xml:space="preserve"> Hari</w:t>
+            </w:r>
+          </w:p>
+        </w:tc>
+      </w:tr>
+      <w:tr>
+        <w:tc>
+          <w:tcPr>
+            <w:tcW w:w="672" w:type="dxa"/>
+            <w:tcBorders>
+              <w:top w:val="single" w:sz="4" w:space="0" w:color="auto"/>
+              <w:left w:val="single" w:sz="4" w:space="0" w:color="auto"/>
+              <w:bottom w:val="single" w:sz="4" w:space="0" w:color="auto"/>
+              <w:right w:val="single" w:sz="4" w:space="0" w:color="auto"/>
+            </w:tcBorders>
+            <w:hideMark/>
+          </w:tcPr>
+          <w:p>
+            <w:pPr>
+              <w:jc w:val="center"/>
+            </w:pPr>
+            <w:r>
+              <w:t>6</w:t>
+            </w:r>
+          </w:p>
+        </w:tc>
+        <w:tc>
+          <w:tcPr>
+            <w:tcW w:w="1251" w:type="dxa"/>
+            <w:tcBorders>
+              <w:top w:val="single" w:sz="4" w:space="0" w:color="auto"/>
+              <w:left w:val="single" w:sz="4" w:space="0" w:color="auto"/>
+              <w:bottom w:val="single" w:sz="4" w:space="0" w:color="auto"/>
+              <w:right w:val="single" w:sz="4" w:space="0" w:color="auto"/>
+            </w:tcBorders>
+            <w:hideMark/>
+          </w:tcPr>
+          <w:p>
+            <w:pPr>
+              <w:jc w:val="center"/>
+            </w:pPr>
+            <w:r>
+              <w:t>Richard</w:t>
+            </w:r>
+          </w:p>
+        </w:tc>
+        <w:tc>
+          <w:tcPr>
+            <w:tcW w:w="2752" w:type="dxa"/>
+            <w:tcBorders>
+              <w:top w:val="single" w:sz="4" w:space="0" w:color="auto"/>
+              <w:left w:val="single" w:sz="4" w:space="0" w:color="auto"/>
+              <w:bottom w:val="single" w:sz="4" w:space="0" w:color="auto"/>
+              <w:right w:val="single" w:sz="4" w:space="0" w:color="auto"/>
+            </w:tcBorders>
+            <w:hideMark/>
+          </w:tcPr>
+          <w:p>
+            <w:pPr>
+              <w:jc w:val="center"/>
+            </w:pPr>
+            <w:r>
+              <w:t>Membuat halaman Profile</w:t>
+            </w:r>
+          </w:p>
+        </w:tc>
+        <w:tc>
+          <w:tcPr>
+            <w:tcW w:w="1327" w:type="dxa"/>
+            <w:tcBorders>
+              <w:top w:val="single" w:sz="4" w:space="0" w:color="auto"/>
+              <w:left w:val="single" w:sz="4" w:space="0" w:color="auto"/>
+              <w:bottom w:val="single" w:sz="4" w:space="0" w:color="auto"/>
+              <w:right w:val="single" w:sz="4" w:space="0" w:color="auto"/>
+            </w:tcBorders>
+            <w:hideMark/>
+          </w:tcPr>
+          <w:p>
+            <w:pPr>
+              <w:jc w:val="center"/>
+            </w:pPr>
+            <w:r>
+              <w:t>19 april</w:t>
+            </w:r>
+          </w:p>
+        </w:tc>
+        <w:tc>
+          <w:tcPr>
+            <w:tcW w:w="3037" w:type="dxa"/>
+            <w:tcBorders>
+              <w:top w:val="single" w:sz="4" w:space="0" w:color="auto"/>
+              <w:left w:val="single" w:sz="4" w:space="0" w:color="auto"/>
+              <w:bottom w:val="single" w:sz="4" w:space="0" w:color="auto"/>
+              <w:right w:val="single" w:sz="4" w:space="0" w:color="auto"/>
+            </w:tcBorders>
+            <w:hideMark/>
+          </w:tcPr>
+          <w:p>
+            <w:pPr>
+              <w:jc w:val="center"/>
+            </w:pPr>
+            <w:r>
+              <w:t>-</w:t>
+            </w:r>
+          </w:p>
+        </w:tc>
+        <w:tc>
+          <w:tcPr>
+            <w:tcW w:w="1382" w:type="dxa"/>
+            <w:tcBorders>
+              <w:top w:val="single" w:sz="4" w:space="0" w:color="auto"/>
+              <w:left w:val="single" w:sz="4" w:space="0" w:color="auto"/>
+              <w:bottom w:val="single" w:sz="4" w:space="0" w:color="auto"/>
+              <w:right w:val="single" w:sz="4" w:space="0" w:color="auto"/>
+            </w:tcBorders>
+            <w:shd w:val="clear" w:color="auto" w:fill="FFFFFF" w:themeFill="background1"/>
+            <w:hideMark/>
+          </w:tcPr>
+          <w:p>
+            <w:pPr>
+              <w:jc w:val="center"/>
+              <w:rPr>
+                <w:lang w:val="en-US"/>
+              </w:rPr>
+            </w:pPr>
+            <w:r>
+              <w:t>1</w:t>
+            </w:r>
+            <w:r>
+              <w:rPr>
+                <w:lang w:val="en-US"/>
+              </w:rPr>
+              <w:t xml:space="preserve"> Hari</w:t>
+            </w:r>
+          </w:p>
+        </w:tc>
+      </w:tr>
+      <w:tr>
+        <w:tc>
+          <w:tcPr>
+            <w:tcW w:w="672" w:type="dxa"/>
+            <w:tcBorders>
+              <w:top w:val="single" w:sz="4" w:space="0" w:color="auto"/>
+              <w:left w:val="single" w:sz="4" w:space="0" w:color="auto"/>
+              <w:bottom w:val="single" w:sz="4" w:space="0" w:color="auto"/>
+              <w:right w:val="single" w:sz="4" w:space="0" w:color="auto"/>
+            </w:tcBorders>
+            <w:hideMark/>
+          </w:tcPr>
+          <w:p>
+            <w:pPr>
+              <w:jc w:val="center"/>
+            </w:pPr>
+            <w:r>
+              <w:t>7</w:t>
+            </w:r>
+          </w:p>
+        </w:tc>
+        <w:tc>
+          <w:tcPr>
+            <w:tcW w:w="1251" w:type="dxa"/>
+            <w:tcBorders>
+              <w:top w:val="single" w:sz="4" w:space="0" w:color="auto"/>
+              <w:left w:val="single" w:sz="4" w:space="0" w:color="auto"/>
+              <w:bottom w:val="single" w:sz="4" w:space="0" w:color="auto"/>
+              <w:right w:val="single" w:sz="4" w:space="0" w:color="auto"/>
+            </w:tcBorders>
+            <w:hideMark/>
+          </w:tcPr>
+          <w:p>
+            <w:pPr>
+              <w:jc w:val="center"/>
+            </w:pPr>
+            <w:r>
+              <w:t>Brian</w:t>
+            </w:r>
+          </w:p>
+        </w:tc>
+        <w:tc>
+          <w:tcPr>
+            <w:tcW w:w="2752" w:type="dxa"/>
+            <w:tcBorders>
+              <w:top w:val="single" w:sz="4" w:space="0" w:color="auto"/>
+              <w:left w:val="single" w:sz="4" w:space="0" w:color="auto"/>
+              <w:bottom w:val="single" w:sz="4" w:space="0" w:color="auto"/>
+              <w:right w:val="single" w:sz="4" w:space="0" w:color="auto"/>
+            </w:tcBorders>
+            <w:hideMark/>
+          </w:tcPr>
+          <w:p>
+            <w:pPr>
+              <w:jc w:val="center"/>
+            </w:pPr>
+            <w:r>
+              <w:t>Membuat profile picture, username, email dan nomor telepon di halman Profile</w:t>
+            </w:r>
+          </w:p>
+        </w:tc>
+        <w:tc>
+          <w:tcPr>
+            <w:tcW w:w="1327" w:type="dxa"/>
+            <w:tcBorders>
+              <w:top w:val="single" w:sz="4" w:space="0" w:color="auto"/>
+              <w:left w:val="single" w:sz="4" w:space="0" w:color="auto"/>
+              <w:bottom w:val="single" w:sz="4" w:space="0" w:color="auto"/>
+              <w:right w:val="single" w:sz="4" w:space="0" w:color="auto"/>
+            </w:tcBorders>
+            <w:hideMark/>
+          </w:tcPr>
+          <w:p>
+            <w:pPr>
+              <w:jc w:val="center"/>
+            </w:pPr>
+            <w:r>
+              <w:t>20 april</w:t>
+            </w:r>
+          </w:p>
+        </w:tc>
+        <w:tc>
+          <w:tcPr>
+            <w:tcW w:w="3037" w:type="dxa"/>
+            <w:tcBorders>
+              <w:top w:val="single" w:sz="4" w:space="0" w:color="auto"/>
+              <w:left w:val="single" w:sz="4" w:space="0" w:color="auto"/>
+              <w:bottom w:val="single" w:sz="4" w:space="0" w:color="auto"/>
+              <w:right w:val="single" w:sz="4" w:space="0" w:color="auto"/>
+            </w:tcBorders>
+            <w:hideMark/>
+          </w:tcPr>
+          <w:p>
+            <w:pPr>
+              <w:jc w:val="center"/>
+            </w:pPr>
+            <w:r>
+              <w:t>-</w:t>
+            </w:r>
+          </w:p>
+        </w:tc>
+        <w:tc>
+          <w:tcPr>
+            <w:tcW w:w="1382" w:type="dxa"/>
+            <w:tcBorders>
+              <w:top w:val="single" w:sz="4" w:space="0" w:color="auto"/>
+              <w:left w:val="single" w:sz="4" w:space="0" w:color="auto"/>
+              <w:bottom w:val="single" w:sz="4" w:space="0" w:color="auto"/>
+              <w:right w:val="single" w:sz="4" w:space="0" w:color="auto"/>
+            </w:tcBorders>
+            <w:shd w:val="clear" w:color="auto" w:fill="FFFFFF" w:themeFill="background1"/>
+            <w:hideMark/>
+          </w:tcPr>
+          <w:p>
+            <w:pPr>
+              <w:jc w:val="center"/>
+              <w:rPr>
+                <w:lang w:val="en-US"/>
+              </w:rPr>
+            </w:pPr>
+            <w:r>
+              <w:t>2</w:t>
+            </w:r>
+            <w:r>
+              <w:rPr>
+                <w:lang w:val="en-US"/>
+              </w:rPr>
+              <w:t xml:space="preserve"> Hari</w:t>
+            </w:r>
+          </w:p>
+        </w:tc>
+      </w:tr>
+      <w:tr>
+        <w:tc>
+          <w:tcPr>
+            <w:tcW w:w="672" w:type="dxa"/>
+            <w:tcBorders>
+              <w:top w:val="single" w:sz="4" w:space="0" w:color="auto"/>
+              <w:left w:val="single" w:sz="4" w:space="0" w:color="auto"/>
+              <w:bottom w:val="single" w:sz="4" w:space="0" w:color="auto"/>
+              <w:right w:val="single" w:sz="4" w:space="0" w:color="auto"/>
+            </w:tcBorders>
+            <w:hideMark/>
+          </w:tcPr>
+          <w:p>
+            <w:pPr>
+              <w:jc w:val="center"/>
+            </w:pPr>
+            <w:r>
+              <w:t>8</w:t>
+            </w:r>
+          </w:p>
+        </w:tc>
+        <w:tc>
+          <w:tcPr>
+            <w:tcW w:w="1251" w:type="dxa"/>
+            <w:tcBorders>
+              <w:top w:val="single" w:sz="4" w:space="0" w:color="auto"/>
+              <w:left w:val="single" w:sz="4" w:space="0" w:color="auto"/>
+              <w:bottom w:val="single" w:sz="4" w:space="0" w:color="auto"/>
+              <w:right w:val="single" w:sz="4" w:space="0" w:color="auto"/>
+            </w:tcBorders>
+            <w:hideMark/>
+          </w:tcPr>
+          <w:p>
+            <w:pPr>
+              <w:jc w:val="center"/>
+            </w:pPr>
+            <w:r>
+              <w:t>Richard</w:t>
+            </w:r>
+          </w:p>
+        </w:tc>
+        <w:tc>
+          <w:tcPr>
+            <w:tcW w:w="2752" w:type="dxa"/>
+            <w:tcBorders>
+              <w:top w:val="single" w:sz="4" w:space="0" w:color="auto"/>
+              <w:left w:val="single" w:sz="4" w:space="0" w:color="auto"/>
+              <w:bottom w:val="single" w:sz="4" w:space="0" w:color="auto"/>
+              <w:right w:val="single" w:sz="4" w:space="0" w:color="auto"/>
+            </w:tcBorders>
+            <w:hideMark/>
+          </w:tcPr>
+          <w:p>
+            <w:pPr>
+              <w:jc w:val="center"/>
+            </w:pPr>
+            <w:r>
+              <w:t>Membuat button setting di halaman Profile</w:t>
+            </w:r>
+          </w:p>
+        </w:tc>
+        <w:tc>
+          <w:tcPr>
+            <w:tcW w:w="1327" w:type="dxa"/>
+            <w:tcBorders>
+              <w:top w:val="single" w:sz="4" w:space="0" w:color="auto"/>
+              <w:left w:val="single" w:sz="4" w:space="0" w:color="auto"/>
+              <w:bottom w:val="single" w:sz="4" w:space="0" w:color="auto"/>
+              <w:right w:val="single" w:sz="4" w:space="0" w:color="auto"/>
+            </w:tcBorders>
+            <w:hideMark/>
+          </w:tcPr>
+          <w:p>
+            <w:pPr>
+              <w:jc w:val="center"/>
+            </w:pPr>
+            <w:r>
+              <w:t>22 april</w:t>
+            </w:r>
+          </w:p>
+        </w:tc>
+        <w:tc>
+          <w:tcPr>
+            <w:tcW w:w="3037" w:type="dxa"/>
+            <w:tcBorders>
+              <w:top w:val="single" w:sz="4" w:space="0" w:color="auto"/>
+              <w:left w:val="single" w:sz="4" w:space="0" w:color="auto"/>
+              <w:bottom w:val="single" w:sz="4" w:space="0" w:color="auto"/>
+              <w:right w:val="single" w:sz="4" w:space="0" w:color="auto"/>
+            </w:tcBorders>
+            <w:hideMark/>
+          </w:tcPr>
+          <w:p>
+            <w:pPr>
+              <w:jc w:val="center"/>
+            </w:pPr>
+            <w:r>
+              <w:t xml:space="preserve">Membuat tombol itu bisa dipencet </w:t>
+            </w:r>
+          </w:p>
+        </w:tc>
+        <w:tc>
+          <w:tcPr>
+            <w:tcW w:w="1382" w:type="dxa"/>
+            <w:tcBorders>
+              <w:top w:val="single" w:sz="4" w:space="0" w:color="auto"/>
+              <w:left w:val="single" w:sz="4" w:space="0" w:color="auto"/>
+              <w:bottom w:val="single" w:sz="4" w:space="0" w:color="auto"/>
+              <w:right w:val="single" w:sz="4" w:space="0" w:color="auto"/>
+            </w:tcBorders>
+            <w:shd w:val="clear" w:color="auto" w:fill="FFFFFF" w:themeFill="background1"/>
+            <w:hideMark/>
+          </w:tcPr>
+          <w:p>
+            <w:pPr>
+              <w:jc w:val="center"/>
+              <w:rPr>
+                <w:lang w:val="en-US"/>
+              </w:rPr>
+            </w:pPr>
+            <w:r>
+              <w:t>1</w:t>
+            </w:r>
+            <w:r>
+              <w:rPr>
+                <w:lang w:val="en-US"/>
+              </w:rPr>
+              <w:t xml:space="preserve"> Hari</w:t>
+            </w:r>
+          </w:p>
+        </w:tc>
+      </w:tr>
+      <w:tr>
+        <w:tc>
+          <w:tcPr>
+            <w:tcW w:w="672" w:type="dxa"/>
+            <w:tcBorders>
+              <w:top w:val="single" w:sz="4" w:space="0" w:color="auto"/>
+              <w:left w:val="single" w:sz="4" w:space="0" w:color="auto"/>
+              <w:bottom w:val="single" w:sz="4" w:space="0" w:color="auto"/>
+              <w:right w:val="single" w:sz="4" w:space="0" w:color="auto"/>
+            </w:tcBorders>
+          </w:tcPr>
+          <w:p>
+            <w:pPr>
+              <w:jc w:val="center"/>
+              <w:rPr>
+                <w:lang w:val="en-US"/>
+              </w:rPr>
+            </w:pPr>
+            <w:r>
+              <w:rPr>
+                <w:lang w:val="en-US"/>
+              </w:rPr>
+              <w:t>9</w:t>
+            </w:r>
+          </w:p>
+        </w:tc>
+        <w:tc>
+          <w:tcPr>
+            <w:tcW w:w="1251" w:type="dxa"/>
+            <w:tcBorders>
+              <w:top w:val="single" w:sz="4" w:space="0" w:color="auto"/>
+              <w:left w:val="single" w:sz="4" w:space="0" w:color="auto"/>
+              <w:bottom w:val="single" w:sz="4" w:space="0" w:color="auto"/>
+              <w:right w:val="single" w:sz="4" w:space="0" w:color="auto"/>
+            </w:tcBorders>
+          </w:tcPr>
+          <w:p>
+            <w:pPr>
+              <w:jc w:val="center"/>
+              <w:rPr>
+                <w:lang w:val="en-US"/>
+              </w:rPr>
+            </w:pPr>
+            <w:r>
+              <w:rPr>
+                <w:lang w:val="en-US"/>
+              </w:rPr>
+              <w:t>Wilbert</w:t>
+            </w:r>
+          </w:p>
+        </w:tc>
+        <w:tc>
+          <w:tcPr>
+            <w:tcW w:w="2752" w:type="dxa"/>
+            <w:tcBorders>
+              <w:top w:val="single" w:sz="4" w:space="0" w:color="auto"/>
+              <w:left w:val="single" w:sz="4" w:space="0" w:color="auto"/>
+              <w:bottom w:val="single" w:sz="4" w:space="0" w:color="auto"/>
+              <w:right w:val="single" w:sz="4" w:space="0" w:color="auto"/>
+            </w:tcBorders>
+          </w:tcPr>
+          <w:p>
+            <w:pPr>
+              <w:jc w:val="center"/>
+              <w:rPr>
+                <w:lang w:val="en-US"/>
+              </w:rPr>
+            </w:pPr>
+            <w:r>
+              <w:rPr>
+                <w:lang w:val="en-US"/>
+              </w:rPr>
+              <w:t>Membuat floating action button</w:t>
+            </w:r>
+          </w:p>
+        </w:tc>
+        <w:tc>
+          <w:tcPr>
+            <w:tcW w:w="1327" w:type="dxa"/>
+            <w:tcBorders>
+              <w:top w:val="single" w:sz="4" w:space="0" w:color="auto"/>
+              <w:left w:val="single" w:sz="4" w:space="0" w:color="auto"/>
+              <w:bottom w:val="single" w:sz="4" w:space="0" w:color="auto"/>
+              <w:right w:val="single" w:sz="4" w:space="0" w:color="auto"/>
+            </w:tcBorders>
+          </w:tcPr>
+          <w:p>
+            <w:pPr>
+              <w:jc w:val="center"/>
+              <w:rPr>
+                <w:lang w:val="en-US"/>
+              </w:rPr>
+            </w:pPr>
+            <w:r>
+              <w:rPr>
+                <w:lang w:val="en-US"/>
+              </w:rPr>
+              <w:t>25 Mei</w:t>
+            </w:r>
+          </w:p>
+        </w:tc>
+        <w:tc>
+          <w:tcPr>
+            <w:tcW w:w="3037" w:type="dxa"/>
+            <w:tcBorders>
+              <w:top w:val="single" w:sz="4" w:space="0" w:color="auto"/>
+              <w:left w:val="single" w:sz="4" w:space="0" w:color="auto"/>
+              <w:bottom w:val="single" w:sz="4" w:space="0" w:color="auto"/>
+              <w:right w:val="single" w:sz="4" w:space="0" w:color="auto"/>
+            </w:tcBorders>
+          </w:tcPr>
+          <w:p>
+            <w:pPr>
+              <w:jc w:val="center"/>
+              <w:rPr>
+                <w:lang w:val="en-US"/>
+              </w:rPr>
+            </w:pPr>
+            <w:r>
+              <w:rPr>
+                <w:lang w:val="en-US"/>
+              </w:rPr>
+              <w:t>-</w:t>
+            </w:r>
+          </w:p>
+        </w:tc>
+        <w:tc>
+          <w:tcPr>
+            <w:tcW w:w="1382" w:type="dxa"/>
+            <w:tcBorders>
+              <w:top w:val="single" w:sz="4" w:space="0" w:color="auto"/>
+              <w:left w:val="single" w:sz="4" w:space="0" w:color="auto"/>
+              <w:bottom w:val="single" w:sz="4" w:space="0" w:color="auto"/>
+              <w:right w:val="single" w:sz="4" w:space="0" w:color="auto"/>
+            </w:tcBorders>
+            <w:shd w:val="clear" w:color="auto" w:fill="FFFFFF" w:themeFill="background1"/>
+          </w:tcPr>
+          <w:p>
+            <w:pPr>
+              <w:jc w:val="center"/>
+              <w:rPr>
+                <w:lang w:val="en-US"/>
+              </w:rPr>
+            </w:pPr>
+            <w:r>
+              <w:rPr>
+                <w:lang w:val="en-US"/>
+              </w:rPr>
+              <w:t>2 Hari</w:t>
+            </w:r>
+          </w:p>
+        </w:tc>
+      </w:tr>
+      <w:tr>
+        <w:tc>
+          <w:tcPr>
+            <w:tcW w:w="672" w:type="dxa"/>
+            <w:tcBorders>
+              <w:top w:val="single" w:sz="4" w:space="0" w:color="auto"/>
+              <w:left w:val="single" w:sz="4" w:space="0" w:color="auto"/>
+              <w:bottom w:val="single" w:sz="4" w:space="0" w:color="auto"/>
+              <w:right w:val="single" w:sz="4" w:space="0" w:color="auto"/>
+            </w:tcBorders>
+          </w:tcPr>
+          <w:p>
+            <w:pPr>
+              <w:jc w:val="center"/>
+              <w:rPr>
+                <w:lang w:val="en-US"/>
+              </w:rPr>
+            </w:pPr>
+            <w:r>
+              <w:rPr>
+                <w:lang w:val="en-US"/>
+              </w:rPr>
+              <w:t>10</w:t>
+            </w:r>
+          </w:p>
+        </w:tc>
+        <w:tc>
+          <w:tcPr>
+            <w:tcW w:w="1251" w:type="dxa"/>
+            <w:tcBorders>
+              <w:top w:val="single" w:sz="4" w:space="0" w:color="auto"/>
+              <w:left w:val="single" w:sz="4" w:space="0" w:color="auto"/>
+              <w:bottom w:val="single" w:sz="4" w:space="0" w:color="auto"/>
+              <w:right w:val="single" w:sz="4" w:space="0" w:color="auto"/>
+            </w:tcBorders>
+          </w:tcPr>
+          <w:p>
+            <w:pPr>
+              <w:jc w:val="center"/>
+              <w:rPr>
+                <w:lang w:val="en-US"/>
+              </w:rPr>
+            </w:pPr>
+            <w:r>
+              <w:rPr>
+                <w:lang w:val="en-US"/>
+              </w:rPr>
+              <w:t>Brian</w:t>
+            </w:r>
+          </w:p>
+        </w:tc>
+        <w:tc>
+          <w:tcPr>
+            <w:tcW w:w="2752" w:type="dxa"/>
+            <w:tcBorders>
+              <w:top w:val="single" w:sz="4" w:space="0" w:color="auto"/>
+              <w:left w:val="single" w:sz="4" w:space="0" w:color="auto"/>
+              <w:bottom w:val="single" w:sz="4" w:space="0" w:color="auto"/>
+              <w:right w:val="single" w:sz="4" w:space="0" w:color="auto"/>
+            </w:tcBorders>
+          </w:tcPr>
+          <w:p>
+            <w:pPr>
+              <w:jc w:val="center"/>
+              <w:rPr>
+                <w:lang w:val="en-US"/>
+              </w:rPr>
+            </w:pPr>
+            <w:r>
+              <w:rPr>
+                <w:lang w:val="en-US"/>
+              </w:rPr>
+              <w:t>Membuat fitur Dark Mode</w:t>
+            </w:r>
+          </w:p>
+        </w:tc>
+        <w:tc>
+          <w:tcPr>
+            <w:tcW w:w="1327" w:type="dxa"/>
+            <w:tcBorders>
+              <w:top w:val="single" w:sz="4" w:space="0" w:color="auto"/>
+              <w:left w:val="single" w:sz="4" w:space="0" w:color="auto"/>
+              <w:bottom w:val="single" w:sz="4" w:space="0" w:color="auto"/>
+              <w:right w:val="single" w:sz="4" w:space="0" w:color="auto"/>
+            </w:tcBorders>
+          </w:tcPr>
+          <w:p>
+            <w:pPr>
+              <w:jc w:val="center"/>
+              <w:rPr>
+                <w:lang w:val="en-US"/>
+              </w:rPr>
+            </w:pPr>
+            <w:r>
+              <w:rPr>
+                <w:lang w:val="en-US"/>
+              </w:rPr>
+              <w:t>3 Juni</w:t>
+            </w:r>
+          </w:p>
+        </w:tc>
+        <w:tc>
+          <w:tcPr>
+            <w:tcW w:w="3037" w:type="dxa"/>
+            <w:tcBorders>
+              <w:top w:val="single" w:sz="4" w:space="0" w:color="auto"/>
+              <w:left w:val="single" w:sz="4" w:space="0" w:color="auto"/>
+              <w:bottom w:val="single" w:sz="4" w:space="0" w:color="auto"/>
+              <w:right w:val="single" w:sz="4" w:space="0" w:color="auto"/>
+            </w:tcBorders>
+          </w:tcPr>
+          <w:p>
+            <w:pPr>
+              <w:jc w:val="center"/>
+              <w:rPr>
+                <w:lang w:val="en-US"/>
+              </w:rPr>
+            </w:pPr>
+            <w:r>
+              <w:rPr>
+                <w:lang w:val="en-US"/>
+              </w:rPr>
+              <w:t>-</w:t>
+            </w:r>
+          </w:p>
+        </w:tc>
+        <w:tc>
+          <w:tcPr>
+            <w:tcW w:w="1382" w:type="dxa"/>
+            <w:tcBorders>
+              <w:top w:val="single" w:sz="4" w:space="0" w:color="auto"/>
+              <w:left w:val="single" w:sz="4" w:space="0" w:color="auto"/>
+              <w:bottom w:val="single" w:sz="4" w:space="0" w:color="auto"/>
+              <w:right w:val="single" w:sz="4" w:space="0" w:color="auto"/>
+            </w:tcBorders>
+            <w:shd w:val="clear" w:color="auto" w:fill="FFFFFF" w:themeFill="background1"/>
+          </w:tcPr>
+          <w:p>
+            <w:pPr>
+              <w:jc w:val="center"/>
+              <w:rPr>
+                <w:lang w:val="en-US"/>
+              </w:rPr>
+            </w:pPr>
+            <w:r>
+              <w:rPr>
+                <w:lang w:val="en-US"/>
+              </w:rPr>
+              <w:t>3 Hari</w:t>
+            </w:r>
+          </w:p>
+        </w:tc>
+      </w:tr>
+      <w:tr>
+        <w:tc>
+          <w:tcPr>
+            <w:tcW w:w="672" w:type="dxa"/>
+            <w:tcBorders>
+              <w:top w:val="single" w:sz="4" w:space="0" w:color="auto"/>
+              <w:left w:val="single" w:sz="4" w:space="0" w:color="auto"/>
+              <w:bottom w:val="single" w:sz="4" w:space="0" w:color="auto"/>
+              <w:right w:val="single" w:sz="4" w:space="0" w:color="auto"/>
+            </w:tcBorders>
+          </w:tcPr>
+          <w:p>
+            <w:pPr>
+              <w:jc w:val="center"/>
+              <w:rPr>
+                <w:lang w:val="en-US"/>
+              </w:rPr>
+            </w:pPr>
+            <w:r>
+              <w:rPr>
+                <w:lang w:val="en-US"/>
+              </w:rPr>
+              <w:t>11</w:t>
+            </w:r>
+          </w:p>
+        </w:tc>
+        <w:tc>
+          <w:tcPr>
+            <w:tcW w:w="1251" w:type="dxa"/>
+            <w:tcBorders>
+              <w:top w:val="single" w:sz="4" w:space="0" w:color="auto"/>
+              <w:left w:val="single" w:sz="4" w:space="0" w:color="auto"/>
+              <w:bottom w:val="single" w:sz="4" w:space="0" w:color="auto"/>
+              <w:right w:val="single" w:sz="4" w:space="0" w:color="auto"/>
+            </w:tcBorders>
+          </w:tcPr>
+          <w:p>
+            <w:pPr>
+              <w:jc w:val="center"/>
+              <w:rPr>
+                <w:lang w:val="en-US"/>
+              </w:rPr>
+            </w:pPr>
+            <w:r>
+              <w:rPr>
+                <w:lang w:val="en-US"/>
+              </w:rPr>
+              <w:t>Richard</w:t>
+            </w:r>
+          </w:p>
+        </w:tc>
+        <w:tc>
+          <w:tcPr>
+            <w:tcW w:w="2752" w:type="dxa"/>
+            <w:tcBorders>
+              <w:top w:val="single" w:sz="4" w:space="0" w:color="auto"/>
+              <w:left w:val="single" w:sz="4" w:space="0" w:color="auto"/>
+              <w:bottom w:val="single" w:sz="4" w:space="0" w:color="auto"/>
+              <w:right w:val="single" w:sz="4" w:space="0" w:color="auto"/>
+            </w:tcBorders>
+          </w:tcPr>
+          <w:p>
+            <w:pPr>
+              <w:jc w:val="center"/>
+              <w:rPr>
+                <w:lang w:val="en-US"/>
+              </w:rPr>
+            </w:pPr>
+            <w:r>
+              <w:rPr>
+                <w:lang w:val="en-US"/>
+              </w:rPr>
+              <w:t>Membuat fitur Vertifikasi</w:t>
+            </w:r>
+          </w:p>
+        </w:tc>
+        <w:tc>
+          <w:tcPr>
+            <w:tcW w:w="1327" w:type="dxa"/>
+            <w:tcBorders>
+              <w:top w:val="single" w:sz="4" w:space="0" w:color="auto"/>
+              <w:left w:val="single" w:sz="4" w:space="0" w:color="auto"/>
+              <w:bottom w:val="single" w:sz="4" w:space="0" w:color="auto"/>
+              <w:right w:val="single" w:sz="4" w:space="0" w:color="auto"/>
+            </w:tcBorders>
+          </w:tcPr>
+          <w:p>
+            <w:pPr>
+              <w:jc w:val="center"/>
+              <w:rPr>
+                <w:lang w:val="en-US"/>
+              </w:rPr>
+            </w:pPr>
+            <w:r>
+              <w:rPr>
+                <w:lang w:val="en-US"/>
+              </w:rPr>
+              <w:t>8 Juni</w:t>
+            </w:r>
+          </w:p>
+        </w:tc>
+        <w:tc>
+          <w:tcPr>
+            <w:tcW w:w="3037" w:type="dxa"/>
+            <w:tcBorders>
+              <w:top w:val="single" w:sz="4" w:space="0" w:color="auto"/>
+              <w:left w:val="single" w:sz="4" w:space="0" w:color="auto"/>
+              <w:bottom w:val="single" w:sz="4" w:space="0" w:color="auto"/>
+              <w:right w:val="single" w:sz="4" w:space="0" w:color="auto"/>
+            </w:tcBorders>
+          </w:tcPr>
+          <w:p>
+            <w:pPr>
+              <w:jc w:val="center"/>
+              <w:rPr>
+                <w:lang w:val="en-US"/>
+              </w:rPr>
+            </w:pPr>
+            <w:r>
+              <w:rPr>
+                <w:lang w:val="en-US"/>
+              </w:rPr>
+              <w:t>-</w:t>
+            </w:r>
+          </w:p>
+        </w:tc>
+        <w:tc>
+          <w:tcPr>
+            <w:tcW w:w="1382" w:type="dxa"/>
+            <w:tcBorders>
+              <w:top w:val="single" w:sz="4" w:space="0" w:color="auto"/>
+              <w:left w:val="single" w:sz="4" w:space="0" w:color="auto"/>
+              <w:bottom w:val="single" w:sz="4" w:space="0" w:color="auto"/>
+              <w:right w:val="single" w:sz="4" w:space="0" w:color="auto"/>
+            </w:tcBorders>
+            <w:shd w:val="clear" w:color="auto" w:fill="FFFFFF" w:themeFill="background1"/>
+          </w:tcPr>
+          <w:p>
+            <w:pPr>
+              <w:jc w:val="center"/>
+              <w:rPr>
+                <w:lang w:val="en-US"/>
+              </w:rPr>
+            </w:pPr>
+            <w:r>
+              <w:rPr>
+                <w:lang w:val="en-US"/>
+              </w:rPr>
+              <w:t>3 Hari</w:t>
+            </w:r>
+          </w:p>
+        </w:tc>
+      </w:tr>
+      <w:tr>
+        <w:tc>
+          <w:tcPr>
+            <w:tcW w:w="672" w:type="dxa"/>
+            <w:tcBorders>
+              <w:top w:val="single" w:sz="4" w:space="0" w:color="auto"/>
+              <w:left w:val="single" w:sz="4" w:space="0" w:color="auto"/>
+              <w:bottom w:val="single" w:sz="4" w:space="0" w:color="auto"/>
+              <w:right w:val="single" w:sz="4" w:space="0" w:color="auto"/>
+            </w:tcBorders>
+          </w:tcPr>
+          <w:p>
+            <w:pPr>
+              <w:jc w:val="center"/>
+              <w:rPr>
+                <w:lang w:val="en-US"/>
+              </w:rPr>
+            </w:pPr>
+            <w:r>
+              <w:rPr>
+                <w:lang w:val="en-US"/>
+              </w:rPr>
+              <w:t>12</w:t>
+            </w:r>
+          </w:p>
+        </w:tc>
+        <w:tc>
+          <w:tcPr>
+            <w:tcW w:w="1251" w:type="dxa"/>
+            <w:tcBorders>
+              <w:top w:val="single" w:sz="4" w:space="0" w:color="auto"/>
+              <w:left w:val="single" w:sz="4" w:space="0" w:color="auto"/>
+              <w:bottom w:val="single" w:sz="4" w:space="0" w:color="auto"/>
+              <w:right w:val="single" w:sz="4" w:space="0" w:color="auto"/>
+            </w:tcBorders>
+          </w:tcPr>
+          <w:p>
+            <w:pPr>
+              <w:jc w:val="center"/>
+              <w:rPr>
+                <w:lang w:val="en-US"/>
+              </w:rPr>
+            </w:pPr>
+            <w:r>
+              <w:rPr>
+                <w:lang w:val="en-US"/>
+              </w:rPr>
+              <w:t>Brian</w:t>
+            </w:r>
+          </w:p>
+        </w:tc>
+        <w:tc>
+          <w:tcPr>
+            <w:tcW w:w="2752" w:type="dxa"/>
+            <w:tcBorders>
+              <w:top w:val="single" w:sz="4" w:space="0" w:color="auto"/>
+              <w:left w:val="single" w:sz="4" w:space="0" w:color="auto"/>
+              <w:bottom w:val="single" w:sz="4" w:space="0" w:color="auto"/>
+              <w:right w:val="single" w:sz="4" w:space="0" w:color="auto"/>
+            </w:tcBorders>
+          </w:tcPr>
+          <w:p>
+            <w:pPr>
+              <w:jc w:val="center"/>
+              <w:rPr>
+                <w:lang w:val="en-US"/>
+              </w:rPr>
+            </w:pPr>
+            <w:r>
+              <w:rPr>
+                <w:lang w:val="en-US"/>
+              </w:rPr>
+              <w:t>Membuat halaman Detail Film dan halaman Film yang disukai</w:t>
+            </w:r>
+          </w:p>
+        </w:tc>
+        <w:tc>
+          <w:tcPr>
+            <w:tcW w:w="1327" w:type="dxa"/>
+            <w:tcBorders>
+              <w:top w:val="single" w:sz="4" w:space="0" w:color="auto"/>
+              <w:left w:val="single" w:sz="4" w:space="0" w:color="auto"/>
+              <w:bottom w:val="single" w:sz="4" w:space="0" w:color="auto"/>
+              <w:right w:val="single" w:sz="4" w:space="0" w:color="auto"/>
+            </w:tcBorders>
+          </w:tcPr>
+          <w:p>
+            <w:pPr>
+              <w:jc w:val="center"/>
+              <w:rPr>
+                <w:lang w:val="en-US"/>
+              </w:rPr>
+            </w:pPr>
+            <w:r>
+              <w:rPr>
+                <w:lang w:val="en-US"/>
+              </w:rPr>
+              <w:t>21 Juni</w:t>
+            </w:r>
+          </w:p>
+        </w:tc>
+        <w:tc>
+          <w:tcPr>
+            <w:tcW w:w="3037" w:type="dxa"/>
+            <w:tcBorders>
+              <w:top w:val="single" w:sz="4" w:space="0" w:color="auto"/>
+              <w:left w:val="single" w:sz="4" w:space="0" w:color="auto"/>
+              <w:bottom w:val="single" w:sz="4" w:space="0" w:color="auto"/>
+              <w:right w:val="single" w:sz="4" w:space="0" w:color="auto"/>
+            </w:tcBorders>
+          </w:tcPr>
+          <w:p>
+            <w:pPr>
+              <w:jc w:val="center"/>
+              <w:rPr>
+                <w:lang w:val="en-US"/>
+              </w:rPr>
+            </w:pPr>
+            <w:r>
+              <w:rPr>
+                <w:lang w:val="en-US"/>
+              </w:rPr>
+              <w:t>Membuat tampilan</w:t>
+            </w:r>
+          </w:p>
+        </w:tc>
+        <w:tc>
+          <w:tcPr>
+            <w:tcW w:w="1382" w:type="dxa"/>
+            <w:tcBorders>
+              <w:top w:val="single" w:sz="4" w:space="0" w:color="auto"/>
+              <w:left w:val="single" w:sz="4" w:space="0" w:color="auto"/>
+              <w:bottom w:val="single" w:sz="4" w:space="0" w:color="auto"/>
+              <w:right w:val="single" w:sz="4" w:space="0" w:color="auto"/>
+            </w:tcBorders>
+            <w:shd w:val="clear" w:color="auto" w:fill="FFFFFF" w:themeFill="background1"/>
+          </w:tcPr>
+          <w:p>
+            <w:pPr>
+              <w:jc w:val="center"/>
+              <w:rPr>
+                <w:lang w:val="en-US"/>
+              </w:rPr>
+            </w:pPr>
+            <w:r>
+              <w:rPr>
+                <w:lang w:val="en-US"/>
+              </w:rPr>
+              <w:t>5 Hari</w:t>
+            </w:r>
+          </w:p>
+        </w:tc>
+      </w:tr>
+      <w:tr>
+        <w:tc>
+          <w:tcPr>
+            <w:tcW w:w="672" w:type="dxa"/>
+            <w:tcBorders>
+              <w:top w:val="single" w:sz="4" w:space="0" w:color="auto"/>
+              <w:left w:val="single" w:sz="4" w:space="0" w:color="auto"/>
+              <w:bottom w:val="single" w:sz="4" w:space="0" w:color="auto"/>
+              <w:right w:val="single" w:sz="4" w:space="0" w:color="auto"/>
+            </w:tcBorders>
+          </w:tcPr>
+          <w:p>
+            <w:pPr>
+              <w:jc w:val="center"/>
+              <w:rPr>
+                <w:lang w:val="en-US"/>
+              </w:rPr>
+            </w:pPr>
+            <w:r>
+              <w:rPr>
+                <w:lang w:val="en-US"/>
+              </w:rPr>
+              <w:t>13</w:t>
+            </w:r>
+          </w:p>
+        </w:tc>
+        <w:tc>
+          <w:tcPr>
+            <w:tcW w:w="1251" w:type="dxa"/>
+            <w:tcBorders>
+              <w:top w:val="single" w:sz="4" w:space="0" w:color="auto"/>
+              <w:left w:val="single" w:sz="4" w:space="0" w:color="auto"/>
+              <w:bottom w:val="single" w:sz="4" w:space="0" w:color="auto"/>
+              <w:right w:val="single" w:sz="4" w:space="0" w:color="auto"/>
+            </w:tcBorders>
+          </w:tcPr>
+          <w:p>
+            <w:pPr>
+              <w:jc w:val="center"/>
+              <w:rPr>
+                <w:lang w:val="en-US"/>
+              </w:rPr>
+            </w:pPr>
+            <w:r>
+              <w:rPr>
+                <w:lang w:val="en-US"/>
+              </w:rPr>
+              <w:t>Richard</w:t>
+            </w:r>
+          </w:p>
+        </w:tc>
+        <w:tc>
+          <w:tcPr>
+            <w:tcW w:w="2752" w:type="dxa"/>
+            <w:tcBorders>
+              <w:top w:val="single" w:sz="4" w:space="0" w:color="auto"/>
+              <w:left w:val="single" w:sz="4" w:space="0" w:color="auto"/>
+              <w:bottom w:val="single" w:sz="4" w:space="0" w:color="auto"/>
+              <w:right w:val="single" w:sz="4" w:space="0" w:color="auto"/>
+            </w:tcBorders>
+          </w:tcPr>
+          <w:p>
+            <w:pPr>
+              <w:jc w:val="center"/>
+              <w:rPr>
+                <w:lang w:val="en-US"/>
+              </w:rPr>
+            </w:pPr>
+            <w:r>
+              <w:rPr>
+                <w:lang w:val="en-US"/>
+              </w:rPr>
+              <w:t>Membuat halaman jadwal film</w:t>
+            </w:r>
+          </w:p>
+        </w:tc>
+        <w:tc>
+          <w:tcPr>
+            <w:tcW w:w="1327" w:type="dxa"/>
+            <w:tcBorders>
+              <w:top w:val="single" w:sz="4" w:space="0" w:color="auto"/>
+              <w:left w:val="single" w:sz="4" w:space="0" w:color="auto"/>
+              <w:bottom w:val="single" w:sz="4" w:space="0" w:color="auto"/>
+              <w:right w:val="single" w:sz="4" w:space="0" w:color="auto"/>
+            </w:tcBorders>
+          </w:tcPr>
+          <w:p>
+            <w:pPr>
+              <w:jc w:val="center"/>
+              <w:rPr>
+                <w:lang w:val="en-US"/>
+              </w:rPr>
+            </w:pPr>
+            <w:r>
+              <w:rPr>
+                <w:lang w:val="en-US"/>
+              </w:rPr>
+              <w:t>27 Juni</w:t>
+            </w:r>
+          </w:p>
+        </w:tc>
+        <w:tc>
+          <w:tcPr>
+            <w:tcW w:w="3037" w:type="dxa"/>
+            <w:tcBorders>
+              <w:top w:val="single" w:sz="4" w:space="0" w:color="auto"/>
+              <w:left w:val="single" w:sz="4" w:space="0" w:color="auto"/>
+              <w:bottom w:val="single" w:sz="4" w:space="0" w:color="auto"/>
+              <w:right w:val="single" w:sz="4" w:space="0" w:color="auto"/>
+            </w:tcBorders>
+          </w:tcPr>
+          <w:p>
+            <w:pPr>
+              <w:jc w:val="center"/>
+              <w:rPr>
+                <w:lang w:val="en-US"/>
+              </w:rPr>
+            </w:pPr>
+            <w:r>
+              <w:rPr>
+                <w:lang w:val="en-US"/>
+              </w:rPr>
+              <w:t>-</w:t>
+            </w:r>
+          </w:p>
+        </w:tc>
+        <w:tc>
+          <w:tcPr>
+            <w:tcW w:w="1382" w:type="dxa"/>
+            <w:tcBorders>
+              <w:top w:val="single" w:sz="4" w:space="0" w:color="auto"/>
+              <w:left w:val="single" w:sz="4" w:space="0" w:color="auto"/>
+              <w:bottom w:val="single" w:sz="4" w:space="0" w:color="auto"/>
+              <w:right w:val="single" w:sz="4" w:space="0" w:color="auto"/>
+            </w:tcBorders>
+            <w:shd w:val="clear" w:color="auto" w:fill="FFFFFF" w:themeFill="background1"/>
+          </w:tcPr>
+          <w:p>
+            <w:pPr>
+              <w:jc w:val="center"/>
+              <w:rPr>
+                <w:lang w:val="en-US"/>
+              </w:rPr>
+            </w:pPr>
+            <w:r>
+              <w:rPr>
+                <w:lang w:val="en-US"/>
+              </w:rPr>
+              <w:t>4 Hari</w:t>
+            </w:r>
+          </w:p>
+        </w:tc>
+      </w:tr>
+      <w:tr>
+        <w:tc>
+          <w:tcPr>
+            <w:tcW w:w="672" w:type="dxa"/>
+            <w:tcBorders>
+              <w:top w:val="single" w:sz="4" w:space="0" w:color="auto"/>
+              <w:left w:val="single" w:sz="4" w:space="0" w:color="auto"/>
+              <w:bottom w:val="single" w:sz="4" w:space="0" w:color="auto"/>
+              <w:right w:val="single" w:sz="4" w:space="0" w:color="auto"/>
+            </w:tcBorders>
+          </w:tcPr>
+          <w:p>
+            <w:pPr>
+              <w:jc w:val="center"/>
+              <w:rPr>
+                <w:lang w:val="en-US"/>
+              </w:rPr>
+            </w:pPr>
+            <w:r>
+              <w:rPr>
+                <w:lang w:val="en-US"/>
+              </w:rPr>
+              <w:t>14</w:t>
+            </w:r>
+          </w:p>
+        </w:tc>
+        <w:tc>
+          <w:tcPr>
+            <w:tcW w:w="1251" w:type="dxa"/>
+            <w:tcBorders>
+              <w:top w:val="single" w:sz="4" w:space="0" w:color="auto"/>
+              <w:left w:val="single" w:sz="4" w:space="0" w:color="auto"/>
+              <w:bottom w:val="single" w:sz="4" w:space="0" w:color="auto"/>
+              <w:right w:val="single" w:sz="4" w:space="0" w:color="auto"/>
+            </w:tcBorders>
+          </w:tcPr>
+          <w:p>
+            <w:pPr>
+              <w:jc w:val="center"/>
+              <w:rPr>
+                <w:lang w:val="en-US"/>
+              </w:rPr>
+            </w:pPr>
+            <w:r>
+              <w:rPr>
+                <w:lang w:val="en-US"/>
+              </w:rPr>
+              <w:t>Brian</w:t>
+            </w:r>
+          </w:p>
+        </w:tc>
+        <w:tc>
+          <w:tcPr>
+            <w:tcW w:w="2752" w:type="dxa"/>
+            <w:tcBorders>
+              <w:top w:val="single" w:sz="4" w:space="0" w:color="auto"/>
+              <w:left w:val="single" w:sz="4" w:space="0" w:color="auto"/>
+              <w:bottom w:val="single" w:sz="4" w:space="0" w:color="auto"/>
+              <w:right w:val="single" w:sz="4" w:space="0" w:color="auto"/>
+            </w:tcBorders>
+          </w:tcPr>
+          <w:p>
+            <w:pPr>
+              <w:jc w:val="center"/>
+              <w:rPr>
+                <w:lang w:val="en-US"/>
+              </w:rPr>
+            </w:pPr>
+            <w:r>
+              <w:rPr>
+                <w:lang w:val="en-US"/>
+              </w:rPr>
+              <w:t>Membuat Fitur untuk Logout</w:t>
+            </w:r>
+          </w:p>
+        </w:tc>
+        <w:tc>
+          <w:tcPr>
+            <w:tcW w:w="1327" w:type="dxa"/>
+            <w:tcBorders>
+              <w:top w:val="single" w:sz="4" w:space="0" w:color="auto"/>
+              <w:left w:val="single" w:sz="4" w:space="0" w:color="auto"/>
+              <w:bottom w:val="single" w:sz="4" w:space="0" w:color="auto"/>
+              <w:right w:val="single" w:sz="4" w:space="0" w:color="auto"/>
+            </w:tcBorders>
+          </w:tcPr>
+          <w:p>
+            <w:pPr>
+              <w:jc w:val="center"/>
+              <w:rPr>
+                <w:lang w:val="en-US"/>
+              </w:rPr>
+            </w:pPr>
+            <w:r>
+              <w:rPr>
+                <w:lang w:val="en-US"/>
+              </w:rPr>
+              <w:t>2 Juli</w:t>
+            </w:r>
+          </w:p>
+        </w:tc>
+        <w:tc>
+          <w:tcPr>
+            <w:tcW w:w="3037" w:type="dxa"/>
+            <w:tcBorders>
+              <w:top w:val="single" w:sz="4" w:space="0" w:color="auto"/>
+              <w:left w:val="single" w:sz="4" w:space="0" w:color="auto"/>
+              <w:bottom w:val="single" w:sz="4" w:space="0" w:color="auto"/>
+              <w:right w:val="single" w:sz="4" w:space="0" w:color="auto"/>
+            </w:tcBorders>
+          </w:tcPr>
+          <w:p>
+            <w:pPr>
+              <w:jc w:val="center"/>
+              <w:rPr>
+                <w:lang w:val="en-US"/>
+              </w:rPr>
+            </w:pPr>
+            <w:r>
+              <w:rPr>
+                <w:lang w:val="en-US"/>
+              </w:rPr>
+              <w:t>-</w:t>
+            </w:r>
+          </w:p>
+        </w:tc>
+        <w:tc>
+          <w:tcPr>
+            <w:tcW w:w="1382" w:type="dxa"/>
+            <w:tcBorders>
+              <w:top w:val="single" w:sz="4" w:space="0" w:color="auto"/>
+              <w:left w:val="single" w:sz="4" w:space="0" w:color="auto"/>
+              <w:bottom w:val="single" w:sz="4" w:space="0" w:color="auto"/>
+              <w:right w:val="single" w:sz="4" w:space="0" w:color="auto"/>
+            </w:tcBorders>
+            <w:shd w:val="clear" w:color="auto" w:fill="FFFFFF" w:themeFill="background1"/>
+          </w:tcPr>
+          <w:p>
+            <w:pPr>
+              <w:jc w:val="center"/>
+              <w:rPr>
+                <w:lang w:val="en-US"/>
+              </w:rPr>
+            </w:pPr>
+            <w:r>
+              <w:rPr>
+                <w:lang w:val="en-US"/>
+              </w:rPr>
+              <w:t>1 Hari</w:t>
+            </w:r>
+          </w:p>
+        </w:tc>
+      </w:tr>
+    </w:tbl>
+    <w:p>
+      <w:pPr>
+        <w:pStyle w:val="BodyText"/>
+        <w:ind w:left="1280"/>
+        <w:rPr>
+          <w:sz w:val="24"/>
+          <w:szCs w:val="24"/>
+          <w:lang w:val="en-US"/>
+        </w:rPr>
+      </w:pPr>
+    </w:p>
     <w:p>
       <w:pPr>
         <w:pStyle w:val="BodyText"/>
@@ -15007,6 +15921,34 @@
       <w:lang w:val="id"/>
     </w:rPr>
   </w:style>
+  <w:style w:type="table" w:styleId="TableGrid">
+    <w:name w:val="Table Grid"/>
+    <w:basedOn w:val="TableNormal"/>
+    <w:uiPriority w:val="39"/>
+    <w:rsid w:val="00E75493"/>
+    <w:pPr>
+      <w:widowControl/>
+      <w:autoSpaceDE/>
+      <w:autoSpaceDN/>
+    </w:pPr>
+    <w:rPr>
+      <w:rFonts w:eastAsiaTheme="minorEastAsia"/>
+      <w:kern w:val="2"/>
+      <w:lang w:eastAsia="zh-CN"/>
+      <w14:ligatures w14:val="standardContextual"/>
+    </w:rPr>
+    <w:tblPr>
+      <w:tblInd w:w="0" w:type="nil"/>
+      <w:tblBorders>
+        <w:top w:val="single" w:sz="4" w:space="0" w:color="auto"/>
+        <w:left w:val="single" w:sz="4" w:space="0" w:color="auto"/>
+        <w:bottom w:val="single" w:sz="4" w:space="0" w:color="auto"/>
+        <w:right w:val="single" w:sz="4" w:space="0" w:color="auto"/>
+        <w:insideH w:val="single" w:sz="4" w:space="0" w:color="auto"/>
+        <w:insideV w:val="single" w:sz="4" w:space="0" w:color="auto"/>
+      </w:tblBorders>
+    </w:tblPr>
+  </w:style>
 </w:styles>
 </file>
 

</xml_diff>

<commit_message>
Menambahkan Laporan Hasil Sprint Review
</commit_message>
<xml_diff>
--- a/TuruGes_Tugas2.docx
+++ b/TuruGes_Tugas2.docx
@@ -143,7 +143,6 @@
           <w:lang w:val="en-US"/>
         </w:rPr>
       </w:pPr>
-      <w:proofErr w:type="spellStart"/>
       <w:r>
         <w:rPr>
           <w:b/>
@@ -151,17 +150,7 @@
           <w:sz w:val="25"/>
           <w:lang w:val="en-US"/>
         </w:rPr>
-        <w:t>Tugas</w:t>
-      </w:r>
-      <w:proofErr w:type="spellEnd"/>
-      <w:r>
-        <w:rPr>
-          <w:b/>
-          <w:bCs/>
-          <w:sz w:val="25"/>
-          <w:lang w:val="en-US"/>
-        </w:rPr>
-        <w:t xml:space="preserve"> UTS</w:t>
+        <w:t>Tugas UTS</w:t>
       </w:r>
     </w:p>
     <w:p>
@@ -5828,44 +5817,7 @@
           <w:szCs w:val="24"/>
           <w:lang w:val="en-US"/>
         </w:rPr>
-        <w:t xml:space="preserve">Nama </w:t>
-      </w:r>
-      <w:proofErr w:type="spellStart"/>
-      <w:proofErr w:type="gramStart"/>
-      <w:r>
-        <w:rPr>
-          <w:sz w:val="24"/>
-          <w:szCs w:val="24"/>
-          <w:lang w:val="en-US"/>
-        </w:rPr>
-        <w:t>Kelompok</w:t>
-      </w:r>
-      <w:proofErr w:type="spellEnd"/>
-      <w:r>
-        <w:rPr>
-          <w:sz w:val="24"/>
-          <w:szCs w:val="24"/>
-          <w:lang w:val="en-US"/>
-        </w:rPr>
-        <w:t xml:space="preserve"> :</w:t>
-      </w:r>
-      <w:proofErr w:type="gramEnd"/>
-      <w:r>
-        <w:rPr>
-          <w:sz w:val="24"/>
-          <w:szCs w:val="24"/>
-          <w:lang w:val="en-US"/>
-        </w:rPr>
-        <w:t xml:space="preserve"> </w:t>
-      </w:r>
-      <w:proofErr w:type="spellStart"/>
-      <w:r>
-        <w:rPr>
-          <w:sz w:val="24"/>
-          <w:szCs w:val="24"/>
-          <w:lang w:val="en-US"/>
-        </w:rPr>
-        <w:t>Turu</w:t>
+        <w:t>Nama Kelompok : Turu</w:t>
       </w:r>
       <w:r>
         <w:rPr>
@@ -5875,7 +5827,6 @@
         </w:rPr>
         <w:t>Ges</w:t>
       </w:r>
-      <w:proofErr w:type="spellEnd"/>
     </w:p>
     <w:p>
       <w:pPr>
@@ -5894,19 +5845,11 @@
         <w:spacing w:before="39"/>
         <w:ind w:left="1280"/>
       </w:pPr>
-      <w:proofErr w:type="spellStart"/>
       <w:r>
         <w:rPr>
           <w:lang w:val="en-US"/>
         </w:rPr>
-        <w:t>Anggota</w:t>
-      </w:r>
-      <w:proofErr w:type="spellEnd"/>
-      <w:r>
-        <w:rPr>
-          <w:lang w:val="en-US"/>
-        </w:rPr>
-        <w:t xml:space="preserve"> </w:t>
+        <w:t xml:space="preserve">Anggota </w:t>
       </w:r>
       <w:r>
         <w:t>Tim</w:t>
@@ -5920,14 +5863,12 @@
       <w:r>
         <w:t>Turu</w:t>
       </w:r>
-      <w:proofErr w:type="spellStart"/>
       <w:r>
         <w:rPr>
           <w:lang w:val="en-US"/>
         </w:rPr>
         <w:t>Ges</w:t>
       </w:r>
-      <w:proofErr w:type="spellEnd"/>
       <w:r>
         <w:t>:</w:t>
       </w:r>
@@ -7998,19 +7939,11 @@
               <w:ind w:left="185" w:right="167"/>
               <w:jc w:val="left"/>
             </w:pPr>
-            <w:proofErr w:type="spellStart"/>
-            <w:r>
-              <w:rPr>
-                <w:lang w:val="en-US"/>
-              </w:rPr>
-              <w:t>Dapat</w:t>
-            </w:r>
-            <w:proofErr w:type="spellEnd"/>
-            <w:r>
-              <w:rPr>
-                <w:lang w:val="en-US"/>
-              </w:rPr>
-              <w:t xml:space="preserve"> </w:t>
+            <w:r>
+              <w:rPr>
+                <w:lang w:val="en-US"/>
+              </w:rPr>
+              <w:t xml:space="preserve">Dapat </w:t>
             </w:r>
             <w:r>
               <w:t>mempermudah</w:t>
@@ -8377,28 +8310,12 @@
                 <w:lang w:val="en-US"/>
               </w:rPr>
             </w:pPr>
-            <w:proofErr w:type="spellStart"/>
-            <w:r>
-              <w:rPr>
-                <w:lang w:val="en-US"/>
-              </w:rPr>
-              <w:t>Verifikasi</w:t>
-            </w:r>
-            <w:proofErr w:type="spellEnd"/>
-            <w:r>
-              <w:rPr>
-                <w:lang w:val="en-US"/>
-              </w:rPr>
-              <w:t xml:space="preserve"> </w:t>
-            </w:r>
-            <w:proofErr w:type="spellStart"/>
-            <w:r>
-              <w:rPr>
-                <w:lang w:val="en-US"/>
-              </w:rPr>
-              <w:t>Diri</w:t>
-            </w:r>
-            <w:proofErr w:type="spellEnd"/>
+            <w:r>
+              <w:rPr>
+                <w:lang w:val="en-US"/>
+              </w:rPr>
+              <w:t>Verifikasi Diri</w:t>
+            </w:r>
           </w:p>
         </w:tc>
         <w:tc>
@@ -8438,47 +8355,13 @@
                 <w:lang w:val="en-US"/>
               </w:rPr>
             </w:pPr>
-            <w:proofErr w:type="spellStart"/>
             <w:r>
               <w:rPr>
                 <w:sz w:val="21"/>
                 <w:lang w:val="en-US"/>
               </w:rPr>
-              <w:t>Ingin</w:t>
-            </w:r>
-            <w:proofErr w:type="spellEnd"/>
-            <w:r>
-              <w:rPr>
-                <w:sz w:val="21"/>
-                <w:lang w:val="en-US"/>
-              </w:rPr>
-              <w:t xml:space="preserve"> </w:t>
-            </w:r>
-            <w:proofErr w:type="spellStart"/>
-            <w:r>
-              <w:rPr>
-                <w:sz w:val="21"/>
-                <w:lang w:val="en-US"/>
-              </w:rPr>
-              <w:t>memverifikasi</w:t>
-            </w:r>
-            <w:proofErr w:type="spellEnd"/>
-            <w:r>
-              <w:rPr>
-                <w:sz w:val="21"/>
-                <w:lang w:val="en-US"/>
-              </w:rPr>
-              <w:t xml:space="preserve"> </w:t>
-            </w:r>
-            <w:proofErr w:type="spellStart"/>
-            <w:r>
-              <w:rPr>
-                <w:sz w:val="21"/>
-                <w:lang w:val="en-US"/>
-              </w:rPr>
-              <w:t>diri</w:t>
-            </w:r>
-            <w:proofErr w:type="spellEnd"/>
+              <w:t>Ingin memverifikasi diri</w:t>
+            </w:r>
           </w:p>
         </w:tc>
         <w:tc>
@@ -8494,42 +8377,12 @@
                 <w:lang w:val="en-US"/>
               </w:rPr>
             </w:pPr>
-            <w:proofErr w:type="spellStart"/>
-            <w:r>
-              <w:rPr>
-                <w:lang w:val="en-US"/>
-              </w:rPr>
-              <w:t>dapat</w:t>
-            </w:r>
-            <w:proofErr w:type="spellEnd"/>
-            <w:r>
-              <w:rPr>
-                <w:lang w:val="en-US"/>
-              </w:rPr>
-              <w:t xml:space="preserve"> </w:t>
-            </w:r>
-            <w:proofErr w:type="spellStart"/>
-            <w:r>
-              <w:rPr>
-                <w:lang w:val="en-US"/>
-              </w:rPr>
-              <w:t>mendaftarkan</w:t>
-            </w:r>
-            <w:proofErr w:type="spellEnd"/>
-            <w:r>
-              <w:rPr>
-                <w:lang w:val="en-US"/>
-              </w:rPr>
-              <w:t xml:space="preserve"> </w:t>
-            </w:r>
-            <w:proofErr w:type="spellStart"/>
-            <w:r>
-              <w:rPr>
-                <w:lang w:val="en-US"/>
-              </w:rPr>
-              <w:t>akun</w:t>
-            </w:r>
-            <w:proofErr w:type="spellEnd"/>
+            <w:r>
+              <w:rPr>
+                <w:lang w:val="en-US"/>
+              </w:rPr>
+              <w:t>dapat mendaftarkan akun</w:t>
+            </w:r>
           </w:p>
         </w:tc>
         <w:tc>
@@ -8666,37 +8519,12 @@
                 <w:lang w:val="en-US"/>
               </w:rPr>
             </w:pPr>
-            <w:proofErr w:type="spellStart"/>
             <w:r>
               <w:rPr>
                 <w:sz w:val="21"/>
                 <w:lang w:val="en-US"/>
               </w:rPr>
-              <w:t>Ingin</w:t>
-            </w:r>
-            <w:proofErr w:type="spellEnd"/>
-            <w:r>
-              <w:rPr>
-                <w:sz w:val="21"/>
-                <w:lang w:val="en-US"/>
-              </w:rPr>
-              <w:t xml:space="preserve"> </w:t>
-            </w:r>
-            <w:proofErr w:type="spellStart"/>
-            <w:r>
-              <w:rPr>
-                <w:sz w:val="21"/>
-                <w:lang w:val="en-US"/>
-              </w:rPr>
-              <w:t>melihat</w:t>
-            </w:r>
-            <w:proofErr w:type="spellEnd"/>
-            <w:r>
-              <w:rPr>
-                <w:sz w:val="21"/>
-                <w:lang w:val="en-US"/>
-              </w:rPr>
-              <w:t xml:space="preserve"> detail film</w:t>
+              <w:t>Ingin melihat detail film</w:t>
             </w:r>
           </w:p>
         </w:tc>
@@ -8713,56 +8541,12 @@
                 <w:lang w:val="en-US"/>
               </w:rPr>
             </w:pPr>
-            <w:proofErr w:type="spellStart"/>
-            <w:r>
-              <w:rPr>
-                <w:lang w:val="en-US"/>
-              </w:rPr>
-              <w:t>dapat</w:t>
-            </w:r>
-            <w:proofErr w:type="spellEnd"/>
-            <w:r>
-              <w:rPr>
-                <w:lang w:val="en-US"/>
-              </w:rPr>
-              <w:t xml:space="preserve"> </w:t>
-            </w:r>
-            <w:proofErr w:type="spellStart"/>
-            <w:r>
-              <w:rPr>
-                <w:lang w:val="en-US"/>
-              </w:rPr>
-              <w:t>mengetahui</w:t>
-            </w:r>
-            <w:proofErr w:type="spellEnd"/>
-            <w:r>
-              <w:rPr>
-                <w:lang w:val="en-US"/>
-              </w:rPr>
-              <w:t xml:space="preserve"> detail film yang </w:t>
-            </w:r>
-            <w:proofErr w:type="spellStart"/>
-            <w:r>
-              <w:rPr>
-                <w:lang w:val="en-US"/>
-              </w:rPr>
-              <w:t>ingin</w:t>
-            </w:r>
-            <w:proofErr w:type="spellEnd"/>
-            <w:r>
-              <w:rPr>
-                <w:lang w:val="en-US"/>
-              </w:rPr>
-              <w:t xml:space="preserve"> </w:t>
-            </w:r>
-            <w:proofErr w:type="spellStart"/>
-            <w:r>
-              <w:rPr>
-                <w:lang w:val="en-US"/>
-              </w:rPr>
-              <w:t>ditonton</w:t>
-            </w:r>
-            <w:proofErr w:type="spellEnd"/>
+            <w:r>
+              <w:rPr>
+                <w:lang w:val="en-US"/>
+              </w:rPr>
+              <w:t>dapat mengetahui detail film yang ingin ditonton</w:t>
+            </w:r>
           </w:p>
         </w:tc>
         <w:tc>
@@ -8854,19 +8638,11 @@
                 <w:lang w:val="en-US"/>
               </w:rPr>
             </w:pPr>
-            <w:proofErr w:type="spellStart"/>
-            <w:r>
-              <w:rPr>
-                <w:lang w:val="en-US"/>
-              </w:rPr>
-              <w:t>Favourite</w:t>
-            </w:r>
-            <w:proofErr w:type="spellEnd"/>
-            <w:r>
-              <w:rPr>
-                <w:lang w:val="en-US"/>
-              </w:rPr>
-              <w:t xml:space="preserve"> </w:t>
+            <w:r>
+              <w:rPr>
+                <w:lang w:val="en-US"/>
+              </w:rPr>
+              <w:t xml:space="preserve">Favourite </w:t>
             </w:r>
             <w:r>
               <w:rPr>
@@ -8915,63 +8691,13 @@
                 <w:lang w:val="en-US"/>
               </w:rPr>
             </w:pPr>
-            <w:proofErr w:type="spellStart"/>
             <w:r>
               <w:rPr>
                 <w:sz w:val="21"/>
                 <w:lang w:val="en-US"/>
               </w:rPr>
-              <w:t>Ingin</w:t>
-            </w:r>
-            <w:proofErr w:type="spellEnd"/>
-            <w:r>
-              <w:rPr>
-                <w:sz w:val="21"/>
-                <w:lang w:val="en-US"/>
-              </w:rPr>
-              <w:t xml:space="preserve"> </w:t>
-            </w:r>
-            <w:proofErr w:type="spellStart"/>
-            <w:r>
-              <w:rPr>
-                <w:sz w:val="21"/>
-                <w:lang w:val="en-US"/>
-              </w:rPr>
-              <w:t>melihat</w:t>
-            </w:r>
-            <w:proofErr w:type="spellEnd"/>
-            <w:r>
-              <w:rPr>
-                <w:sz w:val="21"/>
-                <w:lang w:val="en-US"/>
-              </w:rPr>
-              <w:t xml:space="preserve"> </w:t>
-            </w:r>
-            <w:proofErr w:type="spellStart"/>
-            <w:r>
-              <w:rPr>
-                <w:sz w:val="21"/>
-                <w:lang w:val="en-US"/>
-              </w:rPr>
-              <w:t>favorit</w:t>
-            </w:r>
-            <w:proofErr w:type="spellEnd"/>
-            <w:r>
-              <w:rPr>
-                <w:sz w:val="21"/>
-                <w:lang w:val="en-US"/>
-              </w:rPr>
-              <w:t xml:space="preserve"> film yang </w:t>
-            </w:r>
-            <w:proofErr w:type="spellStart"/>
-            <w:r>
-              <w:rPr>
-                <w:sz w:val="21"/>
-                <w:lang w:val="en-US"/>
-              </w:rPr>
-              <w:t>disimpan</w:t>
-            </w:r>
-            <w:proofErr w:type="spellEnd"/>
+              <w:t>Ingin melihat favorit film yang disimpan</w:t>
+            </w:r>
           </w:p>
         </w:tc>
         <w:tc>
@@ -8987,70 +8713,12 @@
                 <w:lang w:val="en-US"/>
               </w:rPr>
             </w:pPr>
-            <w:proofErr w:type="spellStart"/>
-            <w:r>
-              <w:rPr>
-                <w:lang w:val="en-US"/>
-              </w:rPr>
-              <w:t>dapat</w:t>
-            </w:r>
-            <w:proofErr w:type="spellEnd"/>
-            <w:r>
-              <w:rPr>
-                <w:lang w:val="en-US"/>
-              </w:rPr>
-              <w:t xml:space="preserve"> </w:t>
-            </w:r>
-            <w:proofErr w:type="spellStart"/>
-            <w:r>
-              <w:rPr>
-                <w:lang w:val="en-US"/>
-              </w:rPr>
-              <w:t>mengetahui</w:t>
-            </w:r>
-            <w:proofErr w:type="spellEnd"/>
-            <w:r>
-              <w:rPr>
-                <w:lang w:val="en-US"/>
-              </w:rPr>
-              <w:t xml:space="preserve"> film </w:t>
-            </w:r>
-            <w:proofErr w:type="spellStart"/>
-            <w:r>
-              <w:rPr>
-                <w:lang w:val="en-US"/>
-              </w:rPr>
-              <w:t>apa</w:t>
-            </w:r>
-            <w:proofErr w:type="spellEnd"/>
-            <w:r>
-              <w:rPr>
-                <w:lang w:val="en-US"/>
-              </w:rPr>
-              <w:t xml:space="preserve"> yang </w:t>
-            </w:r>
-            <w:proofErr w:type="spellStart"/>
-            <w:r>
-              <w:rPr>
-                <w:lang w:val="en-US"/>
-              </w:rPr>
-              <w:t>pernah</w:t>
-            </w:r>
-            <w:proofErr w:type="spellEnd"/>
-            <w:r>
-              <w:rPr>
-                <w:lang w:val="en-US"/>
-              </w:rPr>
-              <w:t xml:space="preserve"> </w:t>
-            </w:r>
-            <w:proofErr w:type="spellStart"/>
-            <w:r>
-              <w:rPr>
-                <w:lang w:val="en-US"/>
-              </w:rPr>
-              <w:t>disukai</w:t>
-            </w:r>
-            <w:proofErr w:type="spellEnd"/>
+            <w:r>
+              <w:rPr>
+                <w:lang w:val="en-US"/>
+              </w:rPr>
+              <w:t>dapat mengetahui film apa yang pernah disukai</w:t>
+            </w:r>
           </w:p>
         </w:tc>
         <w:tc>
@@ -9142,19 +8810,11 @@
                 <w:lang w:val="en-US"/>
               </w:rPr>
             </w:pPr>
-            <w:proofErr w:type="spellStart"/>
-            <w:r>
-              <w:rPr>
-                <w:lang w:val="en-US"/>
-              </w:rPr>
-              <w:t>Jadwal</w:t>
-            </w:r>
-            <w:proofErr w:type="spellEnd"/>
-            <w:r>
-              <w:rPr>
-                <w:lang w:val="en-US"/>
-              </w:rPr>
-              <w:t xml:space="preserve"> Film</w:t>
+            <w:r>
+              <w:rPr>
+                <w:lang w:val="en-US"/>
+              </w:rPr>
+              <w:t>Jadwal Film</w:t>
             </w:r>
           </w:p>
         </w:tc>
@@ -9195,63 +8855,13 @@
                 <w:lang w:val="en-US"/>
               </w:rPr>
             </w:pPr>
-            <w:proofErr w:type="spellStart"/>
             <w:r>
               <w:rPr>
                 <w:sz w:val="21"/>
                 <w:lang w:val="en-US"/>
               </w:rPr>
-              <w:t>Ingin</w:t>
-            </w:r>
-            <w:proofErr w:type="spellEnd"/>
-            <w:r>
-              <w:rPr>
-                <w:sz w:val="21"/>
-                <w:lang w:val="en-US"/>
-              </w:rPr>
-              <w:t xml:space="preserve"> </w:t>
-            </w:r>
-            <w:proofErr w:type="spellStart"/>
-            <w:r>
-              <w:rPr>
-                <w:sz w:val="21"/>
-                <w:lang w:val="en-US"/>
-              </w:rPr>
-              <w:t>melihat</w:t>
-            </w:r>
-            <w:proofErr w:type="spellEnd"/>
-            <w:r>
-              <w:rPr>
-                <w:sz w:val="21"/>
-                <w:lang w:val="en-US"/>
-              </w:rPr>
-              <w:t xml:space="preserve"> </w:t>
-            </w:r>
-            <w:proofErr w:type="spellStart"/>
-            <w:r>
-              <w:rPr>
-                <w:sz w:val="21"/>
-                <w:lang w:val="en-US"/>
-              </w:rPr>
-              <w:t>jadwal</w:t>
-            </w:r>
-            <w:proofErr w:type="spellEnd"/>
-            <w:r>
-              <w:rPr>
-                <w:sz w:val="21"/>
-                <w:lang w:val="en-US"/>
-              </w:rPr>
-              <w:t xml:space="preserve"> film yang </w:t>
-            </w:r>
-            <w:proofErr w:type="spellStart"/>
-            <w:r>
-              <w:rPr>
-                <w:sz w:val="21"/>
-                <w:lang w:val="en-US"/>
-              </w:rPr>
-              <w:t>tersedia</w:t>
-            </w:r>
-            <w:proofErr w:type="spellEnd"/>
+              <w:t>Ingin melihat jadwal film yang tersedia</w:t>
+            </w:r>
           </w:p>
         </w:tc>
         <w:tc>
@@ -9267,98 +8877,12 @@
                 <w:lang w:val="en-US"/>
               </w:rPr>
             </w:pPr>
-            <w:proofErr w:type="spellStart"/>
-            <w:r>
-              <w:rPr>
-                <w:lang w:val="en-US"/>
-              </w:rPr>
-              <w:t>dapat</w:t>
-            </w:r>
-            <w:proofErr w:type="spellEnd"/>
-            <w:r>
-              <w:rPr>
-                <w:lang w:val="en-US"/>
-              </w:rPr>
-              <w:t xml:space="preserve"> </w:t>
-            </w:r>
-            <w:proofErr w:type="spellStart"/>
-            <w:r>
-              <w:rPr>
-                <w:lang w:val="en-US"/>
-              </w:rPr>
-              <w:t>mengetahui</w:t>
-            </w:r>
-            <w:proofErr w:type="spellEnd"/>
-            <w:r>
-              <w:rPr>
-                <w:lang w:val="en-US"/>
-              </w:rPr>
-              <w:t xml:space="preserve"> </w:t>
-            </w:r>
-            <w:proofErr w:type="spellStart"/>
-            <w:r>
-              <w:rPr>
-                <w:lang w:val="en-US"/>
-              </w:rPr>
-              <w:t>kapan</w:t>
-            </w:r>
-            <w:proofErr w:type="spellEnd"/>
-            <w:r>
-              <w:rPr>
-                <w:lang w:val="en-US"/>
-              </w:rPr>
-              <w:t xml:space="preserve"> dan </w:t>
-            </w:r>
-            <w:proofErr w:type="spellStart"/>
-            <w:r>
-              <w:rPr>
-                <w:lang w:val="en-US"/>
-              </w:rPr>
-              <w:t>dimana</w:t>
-            </w:r>
-            <w:proofErr w:type="spellEnd"/>
-            <w:r>
-              <w:rPr>
-                <w:lang w:val="en-US"/>
-              </w:rPr>
-              <w:t xml:space="preserve"> </w:t>
-            </w:r>
-            <w:proofErr w:type="spellStart"/>
-            <w:r>
-              <w:rPr>
-                <w:lang w:val="en-US"/>
-              </w:rPr>
-              <w:t>jadwal</w:t>
-            </w:r>
-            <w:proofErr w:type="spellEnd"/>
-            <w:r>
-              <w:rPr>
-                <w:lang w:val="en-US"/>
-              </w:rPr>
-              <w:t xml:space="preserve"> film </w:t>
-            </w:r>
-            <w:proofErr w:type="spellStart"/>
-            <w:r>
-              <w:rPr>
-                <w:lang w:val="en-US"/>
-              </w:rPr>
-              <w:t>tersebut</w:t>
-            </w:r>
-            <w:proofErr w:type="spellEnd"/>
-            <w:r>
-              <w:rPr>
-                <w:lang w:val="en-US"/>
-              </w:rPr>
-              <w:t xml:space="preserve"> </w:t>
-            </w:r>
-            <w:proofErr w:type="spellStart"/>
-            <w:r>
-              <w:rPr>
-                <w:lang w:val="en-US"/>
-              </w:rPr>
-              <w:t>ditayangkan</w:t>
-            </w:r>
-            <w:proofErr w:type="spellEnd"/>
+            <w:r>
+              <w:rPr>
+                <w:lang w:val="en-US"/>
+              </w:rPr>
+              <w:t>dapat mengetahui kapan dan dimana jadwal film tersebut ditayangkan</w:t>
+            </w:r>
           </w:p>
         </w:tc>
         <w:tc>
@@ -9495,69 +9019,12 @@
                 <w:lang w:val="en-US"/>
               </w:rPr>
             </w:pPr>
-            <w:proofErr w:type="spellStart"/>
             <w:r>
               <w:rPr>
                 <w:sz w:val="21"/>
                 <w:lang w:val="en-US"/>
               </w:rPr>
-              <w:t>Ingin</w:t>
-            </w:r>
-            <w:proofErr w:type="spellEnd"/>
-            <w:r>
-              <w:rPr>
-                <w:sz w:val="21"/>
-                <w:lang w:val="en-US"/>
-              </w:rPr>
-              <w:t xml:space="preserve"> </w:t>
-            </w:r>
-            <w:proofErr w:type="spellStart"/>
-            <w:r>
-              <w:rPr>
-                <w:sz w:val="21"/>
-                <w:lang w:val="en-US"/>
-              </w:rPr>
-              <w:t>keluar</w:t>
-            </w:r>
-            <w:proofErr w:type="spellEnd"/>
-            <w:r>
-              <w:rPr>
-                <w:sz w:val="21"/>
-                <w:lang w:val="en-US"/>
-              </w:rPr>
-              <w:t xml:space="preserve"> </w:t>
-            </w:r>
-            <w:proofErr w:type="spellStart"/>
-            <w:r>
-              <w:rPr>
-                <w:sz w:val="21"/>
-                <w:lang w:val="en-US"/>
-              </w:rPr>
-              <w:t>dari</w:t>
-            </w:r>
-            <w:proofErr w:type="spellEnd"/>
-            <w:r>
-              <w:rPr>
-                <w:sz w:val="21"/>
-                <w:lang w:val="en-US"/>
-              </w:rPr>
-              <w:t xml:space="preserve"> </w:t>
-            </w:r>
-            <w:proofErr w:type="spellStart"/>
-            <w:r>
-              <w:rPr>
-                <w:sz w:val="21"/>
-                <w:lang w:val="en-US"/>
-              </w:rPr>
-              <w:t>akun</w:t>
-            </w:r>
-            <w:proofErr w:type="spellEnd"/>
-            <w:r>
-              <w:rPr>
-                <w:sz w:val="21"/>
-                <w:lang w:val="en-US"/>
-              </w:rPr>
-              <w:t xml:space="preserve">  </w:t>
+              <w:t xml:space="preserve">Ingin keluar dari akun  </w:t>
             </w:r>
           </w:p>
         </w:tc>
@@ -9574,70 +9041,12 @@
                 <w:lang w:val="en-US"/>
               </w:rPr>
             </w:pPr>
-            <w:proofErr w:type="spellStart"/>
-            <w:r>
-              <w:rPr>
-                <w:lang w:val="en-US"/>
-              </w:rPr>
-              <w:t>dapat</w:t>
-            </w:r>
-            <w:proofErr w:type="spellEnd"/>
-            <w:r>
-              <w:rPr>
-                <w:lang w:val="en-US"/>
-              </w:rPr>
-              <w:t xml:space="preserve"> </w:t>
-            </w:r>
-            <w:proofErr w:type="spellStart"/>
-            <w:r>
-              <w:rPr>
-                <w:lang w:val="en-US"/>
-              </w:rPr>
-              <w:t>masuk</w:t>
-            </w:r>
-            <w:proofErr w:type="spellEnd"/>
-            <w:r>
-              <w:rPr>
-                <w:lang w:val="en-US"/>
-              </w:rPr>
-              <w:t xml:space="preserve"> </w:t>
-            </w:r>
-            <w:proofErr w:type="spellStart"/>
-            <w:r>
-              <w:rPr>
-                <w:lang w:val="en-US"/>
-              </w:rPr>
-              <w:t>dengan</w:t>
-            </w:r>
-            <w:proofErr w:type="spellEnd"/>
-            <w:r>
-              <w:rPr>
-                <w:lang w:val="en-US"/>
-              </w:rPr>
-              <w:t xml:space="preserve"> </w:t>
-            </w:r>
-            <w:proofErr w:type="spellStart"/>
-            <w:r>
-              <w:rPr>
-                <w:lang w:val="en-US"/>
-              </w:rPr>
-              <w:t>akun</w:t>
-            </w:r>
-            <w:proofErr w:type="spellEnd"/>
-            <w:r>
-              <w:rPr>
-                <w:lang w:val="en-US"/>
-              </w:rPr>
-              <w:t xml:space="preserve"> yang </w:t>
-            </w:r>
-            <w:proofErr w:type="spellStart"/>
-            <w:r>
-              <w:rPr>
-                <w:lang w:val="en-US"/>
-              </w:rPr>
-              <w:t>berbeda</w:t>
-            </w:r>
-            <w:proofErr w:type="spellEnd"/>
+            <w:r>
+              <w:rPr>
+                <w:lang w:val="en-US"/>
+              </w:rPr>
+              <w:t>dapat masuk dengan akun yang berbeda</w:t>
+            </w:r>
           </w:p>
         </w:tc>
         <w:tc>
@@ -12926,75 +12335,11 @@
                 <w:lang w:val="en-US"/>
               </w:rPr>
             </w:pPr>
-            <w:proofErr w:type="spellStart"/>
-            <w:r>
-              <w:rPr>
-                <w:lang w:val="en-US"/>
-              </w:rPr>
-              <w:t>Berhasil</w:t>
-            </w:r>
-            <w:proofErr w:type="spellEnd"/>
-            <w:r>
-              <w:rPr>
-                <w:lang w:val="en-US"/>
-              </w:rPr>
-              <w:t xml:space="preserve"> </w:t>
-            </w:r>
-            <w:proofErr w:type="spellStart"/>
-            <w:r>
-              <w:rPr>
-                <w:lang w:val="en-US"/>
-              </w:rPr>
-              <w:t>membuat</w:t>
-            </w:r>
-            <w:proofErr w:type="spellEnd"/>
-            <w:r>
-              <w:rPr>
-                <w:lang w:val="en-US"/>
-              </w:rPr>
-              <w:t xml:space="preserve"> </w:t>
-            </w:r>
-            <w:proofErr w:type="spellStart"/>
-            <w:r>
-              <w:rPr>
-                <w:lang w:val="en-US"/>
-              </w:rPr>
-              <w:t>Verifikasi</w:t>
-            </w:r>
-            <w:proofErr w:type="spellEnd"/>
-            <w:r>
-              <w:rPr>
-                <w:lang w:val="en-US"/>
-              </w:rPr>
-              <w:t xml:space="preserve"> </w:t>
-            </w:r>
-            <w:proofErr w:type="spellStart"/>
-            <w:r>
-              <w:rPr>
-                <w:lang w:val="en-US"/>
-              </w:rPr>
-              <w:t>Diri</w:t>
-            </w:r>
-            <w:proofErr w:type="spellEnd"/>
-            <w:r>
-              <w:rPr>
-                <w:lang w:val="en-US"/>
-              </w:rPr>
-              <w:t xml:space="preserve"> </w:t>
-            </w:r>
-            <w:proofErr w:type="spellStart"/>
-            <w:r>
-              <w:rPr>
-                <w:lang w:val="en-US"/>
-              </w:rPr>
-              <w:t>untuk</w:t>
-            </w:r>
-            <w:proofErr w:type="spellEnd"/>
-            <w:r>
-              <w:rPr>
-                <w:lang w:val="en-US"/>
-              </w:rPr>
-              <w:t xml:space="preserve"> Page Register</w:t>
+            <w:r>
+              <w:rPr>
+                <w:lang w:val="en-US"/>
+              </w:rPr>
+              <w:t>Berhasil membuat Verifikasi Diri untuk Page Register</w:t>
             </w:r>
           </w:p>
         </w:tc>
@@ -13038,47 +12383,11 @@
                 <w:lang w:val="en-US"/>
               </w:rPr>
             </w:pPr>
-            <w:proofErr w:type="spellStart"/>
-            <w:r>
-              <w:rPr>
-                <w:lang w:val="en-US"/>
-              </w:rPr>
-              <w:t>Berhasil</w:t>
-            </w:r>
-            <w:proofErr w:type="spellEnd"/>
-            <w:r>
-              <w:rPr>
-                <w:lang w:val="en-US"/>
-              </w:rPr>
-              <w:t xml:space="preserve"> </w:t>
-            </w:r>
-            <w:proofErr w:type="spellStart"/>
-            <w:r>
-              <w:rPr>
-                <w:lang w:val="en-US"/>
-              </w:rPr>
-              <w:t>membuat</w:t>
-            </w:r>
-            <w:proofErr w:type="spellEnd"/>
-            <w:r>
-              <w:rPr>
-                <w:lang w:val="en-US"/>
-              </w:rPr>
-              <w:t xml:space="preserve"> </w:t>
-            </w:r>
-            <w:proofErr w:type="spellStart"/>
-            <w:r>
-              <w:rPr>
-                <w:lang w:val="en-US"/>
-              </w:rPr>
-              <w:t>halaman</w:t>
-            </w:r>
-            <w:proofErr w:type="spellEnd"/>
-            <w:r>
-              <w:rPr>
-                <w:lang w:val="en-US"/>
-              </w:rPr>
-              <w:t xml:space="preserve"> detail film </w:t>
+            <w:r>
+              <w:rPr>
+                <w:lang w:val="en-US"/>
+              </w:rPr>
+              <w:t xml:space="preserve">Berhasil membuat halaman detail film </w:t>
             </w:r>
           </w:p>
         </w:tc>
@@ -13122,47 +12431,11 @@
                 <w:lang w:val="en-US"/>
               </w:rPr>
             </w:pPr>
-            <w:proofErr w:type="spellStart"/>
-            <w:r>
-              <w:rPr>
-                <w:lang w:val="en-US"/>
-              </w:rPr>
-              <w:t>Berhasil</w:t>
-            </w:r>
-            <w:proofErr w:type="spellEnd"/>
-            <w:r>
-              <w:rPr>
-                <w:lang w:val="en-US"/>
-              </w:rPr>
-              <w:t xml:space="preserve"> </w:t>
-            </w:r>
-            <w:proofErr w:type="spellStart"/>
-            <w:r>
-              <w:rPr>
-                <w:lang w:val="en-US"/>
-              </w:rPr>
-              <w:t>membuat</w:t>
-            </w:r>
-            <w:proofErr w:type="spellEnd"/>
-            <w:r>
-              <w:rPr>
-                <w:lang w:val="en-US"/>
-              </w:rPr>
-              <w:t xml:space="preserve"> </w:t>
-            </w:r>
-            <w:proofErr w:type="spellStart"/>
-            <w:r>
-              <w:rPr>
-                <w:lang w:val="en-US"/>
-              </w:rPr>
-              <w:t>halaman</w:t>
-            </w:r>
-            <w:proofErr w:type="spellEnd"/>
-            <w:r>
-              <w:rPr>
-                <w:lang w:val="en-US"/>
-              </w:rPr>
-              <w:t xml:space="preserve"> favorite</w:t>
+            <w:r>
+              <w:rPr>
+                <w:lang w:val="en-US"/>
+              </w:rPr>
+              <w:t>Berhasil membuat halaman favorite</w:t>
             </w:r>
           </w:p>
         </w:tc>
@@ -13206,70 +12479,12 @@
                 <w:lang w:val="en-US"/>
               </w:rPr>
             </w:pPr>
-            <w:proofErr w:type="spellStart"/>
-            <w:r>
-              <w:rPr>
-                <w:lang w:val="en-US"/>
-              </w:rPr>
-              <w:t>Berhasil</w:t>
-            </w:r>
-            <w:proofErr w:type="spellEnd"/>
-            <w:r>
-              <w:rPr>
-                <w:lang w:val="en-US"/>
-              </w:rPr>
-              <w:t xml:space="preserve"> </w:t>
-            </w:r>
-            <w:proofErr w:type="spellStart"/>
-            <w:r>
-              <w:rPr>
-                <w:lang w:val="en-US"/>
-              </w:rPr>
-              <w:t>membuat</w:t>
-            </w:r>
-            <w:proofErr w:type="spellEnd"/>
-            <w:r>
-              <w:rPr>
-                <w:lang w:val="en-US"/>
-              </w:rPr>
-              <w:t xml:space="preserve"> </w:t>
-            </w:r>
-            <w:proofErr w:type="spellStart"/>
-            <w:r>
-              <w:rPr>
-                <w:lang w:val="en-US"/>
-              </w:rPr>
-              <w:t>halaman</w:t>
-            </w:r>
-            <w:proofErr w:type="spellEnd"/>
-            <w:r>
-              <w:rPr>
-                <w:lang w:val="en-US"/>
-              </w:rPr>
-              <w:t xml:space="preserve"> </w:t>
-            </w:r>
-            <w:proofErr w:type="spellStart"/>
-            <w:r>
-              <w:rPr>
-                <w:lang w:val="en-US"/>
-              </w:rPr>
-              <w:t>jadwal</w:t>
-            </w:r>
-            <w:proofErr w:type="spellEnd"/>
-            <w:r>
-              <w:rPr>
-                <w:lang w:val="en-US"/>
-              </w:rPr>
-              <w:t xml:space="preserve"> film </w:t>
-            </w:r>
-            <w:proofErr w:type="spellStart"/>
-            <w:r>
-              <w:rPr>
-                <w:lang w:val="en-US"/>
-              </w:rPr>
-              <w:t>ditayangkan</w:t>
-            </w:r>
-            <w:proofErr w:type="spellEnd"/>
+            <w:r>
+              <w:rPr>
+                <w:lang w:val="en-US"/>
+              </w:rPr>
+              <w:t>Berhasil membuat halaman jadwal film ditayangkan</w:t>
+            </w:r>
           </w:p>
         </w:tc>
       </w:tr>
@@ -13312,47 +12527,11 @@
                 <w:lang w:val="en-US"/>
               </w:rPr>
             </w:pPr>
-            <w:proofErr w:type="spellStart"/>
-            <w:r>
-              <w:rPr>
-                <w:lang w:val="en-US"/>
-              </w:rPr>
-              <w:t>Berhasil</w:t>
-            </w:r>
-            <w:proofErr w:type="spellEnd"/>
-            <w:r>
-              <w:rPr>
-                <w:lang w:val="en-US"/>
-              </w:rPr>
-              <w:t xml:space="preserve"> </w:t>
-            </w:r>
-            <w:proofErr w:type="spellStart"/>
-            <w:r>
-              <w:rPr>
-                <w:lang w:val="en-US"/>
-              </w:rPr>
-              <w:t>membuat</w:t>
-            </w:r>
-            <w:proofErr w:type="spellEnd"/>
-            <w:r>
-              <w:rPr>
-                <w:lang w:val="en-US"/>
-              </w:rPr>
-              <w:t xml:space="preserve"> </w:t>
-            </w:r>
-            <w:proofErr w:type="spellStart"/>
-            <w:r>
-              <w:rPr>
-                <w:lang w:val="en-US"/>
-              </w:rPr>
-              <w:t>fitur</w:t>
-            </w:r>
-            <w:proofErr w:type="spellEnd"/>
-            <w:r>
-              <w:rPr>
-                <w:lang w:val="en-US"/>
-              </w:rPr>
-              <w:t xml:space="preserve"> logout</w:t>
+            <w:r>
+              <w:rPr>
+                <w:lang w:val="en-US"/>
+              </w:rPr>
+              <w:t>Berhasil membuat fitur logout</w:t>
             </w:r>
           </w:p>
         </w:tc>
@@ -13458,119 +12637,7 @@
               <w:rPr>
                 <w:lang w:val="en-US"/>
               </w:rPr>
-              <w:t xml:space="preserve">(5) </w:t>
-            </w:r>
-            <w:proofErr w:type="spellStart"/>
-            <w:r>
-              <w:rPr>
-                <w:lang w:val="en-US"/>
-              </w:rPr>
-              <w:t>Sebagai</w:t>
-            </w:r>
-            <w:proofErr w:type="spellEnd"/>
-            <w:r>
-              <w:rPr>
-                <w:lang w:val="en-US"/>
-              </w:rPr>
-              <w:t xml:space="preserve"> [USER] Saya </w:t>
-            </w:r>
-            <w:proofErr w:type="spellStart"/>
-            <w:r>
-              <w:rPr>
-                <w:lang w:val="en-US"/>
-              </w:rPr>
-              <w:t>ingin</w:t>
-            </w:r>
-            <w:proofErr w:type="spellEnd"/>
-            <w:r>
-              <w:rPr>
-                <w:lang w:val="en-US"/>
-              </w:rPr>
-              <w:t xml:space="preserve"> </w:t>
-            </w:r>
-            <w:proofErr w:type="spellStart"/>
-            <w:r>
-              <w:rPr>
-                <w:lang w:val="en-US"/>
-              </w:rPr>
-              <w:t>mengverifikasi</w:t>
-            </w:r>
-            <w:proofErr w:type="spellEnd"/>
-            <w:r>
-              <w:rPr>
-                <w:lang w:val="en-US"/>
-              </w:rPr>
-              <w:t xml:space="preserve"> </w:t>
-            </w:r>
-            <w:proofErr w:type="spellStart"/>
-            <w:r>
-              <w:rPr>
-                <w:lang w:val="en-US"/>
-              </w:rPr>
-              <w:t>diri</w:t>
-            </w:r>
-            <w:proofErr w:type="spellEnd"/>
-            <w:r>
-              <w:rPr>
-                <w:lang w:val="en-US"/>
-              </w:rPr>
-              <w:t xml:space="preserve"> agar </w:t>
-            </w:r>
-            <w:proofErr w:type="spellStart"/>
-            <w:r>
-              <w:rPr>
-                <w:lang w:val="en-US"/>
-              </w:rPr>
-              <w:t>saya</w:t>
-            </w:r>
-            <w:proofErr w:type="spellEnd"/>
-            <w:r>
-              <w:rPr>
-                <w:lang w:val="en-US"/>
-              </w:rPr>
-              <w:t xml:space="preserve"> </w:t>
-            </w:r>
-            <w:proofErr w:type="spellStart"/>
-            <w:r>
-              <w:rPr>
-                <w:lang w:val="en-US"/>
-              </w:rPr>
-              <w:t>dapat</w:t>
-            </w:r>
-            <w:proofErr w:type="spellEnd"/>
-            <w:r>
-              <w:rPr>
-                <w:lang w:val="en-US"/>
-              </w:rPr>
-              <w:t xml:space="preserve"> </w:t>
-            </w:r>
-            <w:proofErr w:type="spellStart"/>
-            <w:r>
-              <w:rPr>
-                <w:lang w:val="en-US"/>
-              </w:rPr>
-              <w:t>mendaftarkan</w:t>
-            </w:r>
-            <w:proofErr w:type="spellEnd"/>
-            <w:r>
-              <w:rPr>
-                <w:lang w:val="en-US"/>
-              </w:rPr>
-              <w:t xml:space="preserve"> </w:t>
-            </w:r>
-            <w:proofErr w:type="spellStart"/>
-            <w:r>
-              <w:rPr>
-                <w:lang w:val="en-US"/>
-              </w:rPr>
-              <w:t>akun</w:t>
-            </w:r>
-            <w:proofErr w:type="spellEnd"/>
-            <w:r>
-              <w:rPr>
-                <w:lang w:val="en-US"/>
-              </w:rPr>
-              <w:t xml:space="preserve"> </w:t>
+              <w:t xml:space="preserve">(5) Sebagai [USER] Saya ingin mengverifikasi diri agar saya dapat mendaftarkan akun </w:t>
             </w:r>
           </w:p>
         </w:tc>
@@ -13618,114 +12685,8 @@
               <w:rPr>
                 <w:lang w:val="en-US"/>
               </w:rPr>
-              <w:t xml:space="preserve">(13) </w:t>
-            </w:r>
-            <w:proofErr w:type="spellStart"/>
-            <w:r>
-              <w:rPr>
-                <w:lang w:val="en-US"/>
-              </w:rPr>
-              <w:t>Sebagai</w:t>
-            </w:r>
-            <w:proofErr w:type="spellEnd"/>
-            <w:r>
-              <w:rPr>
-                <w:lang w:val="en-US"/>
-              </w:rPr>
-              <w:t xml:space="preserve"> [USER] Saya </w:t>
-            </w:r>
-            <w:proofErr w:type="spellStart"/>
-            <w:r>
-              <w:rPr>
-                <w:lang w:val="en-US"/>
-              </w:rPr>
-              <w:t>ingin</w:t>
-            </w:r>
-            <w:proofErr w:type="spellEnd"/>
-            <w:r>
-              <w:rPr>
-                <w:lang w:val="en-US"/>
-              </w:rPr>
-              <w:t xml:space="preserve"> </w:t>
-            </w:r>
-            <w:proofErr w:type="spellStart"/>
-            <w:r>
-              <w:rPr>
-                <w:lang w:val="en-US"/>
-              </w:rPr>
-              <w:t>melihat</w:t>
-            </w:r>
-            <w:proofErr w:type="spellEnd"/>
-            <w:r>
-              <w:rPr>
-                <w:lang w:val="en-US"/>
-              </w:rPr>
-              <w:t xml:space="preserve"> </w:t>
-            </w:r>
-            <w:proofErr w:type="spellStart"/>
-            <w:r>
-              <w:rPr>
-                <w:lang w:val="en-US"/>
-              </w:rPr>
-              <w:t>halaman</w:t>
-            </w:r>
-            <w:proofErr w:type="spellEnd"/>
-            <w:r>
-              <w:rPr>
-                <w:lang w:val="en-US"/>
-              </w:rPr>
-              <w:t xml:space="preserve"> detail film agar </w:t>
-            </w:r>
-            <w:proofErr w:type="spellStart"/>
-            <w:r>
-              <w:rPr>
-                <w:lang w:val="en-US"/>
-              </w:rPr>
-              <w:t>dapat</w:t>
-            </w:r>
-            <w:proofErr w:type="spellEnd"/>
-            <w:r>
-              <w:rPr>
-                <w:lang w:val="en-US"/>
-              </w:rPr>
-              <w:t xml:space="preserve"> </w:t>
-            </w:r>
-            <w:proofErr w:type="spellStart"/>
-            <w:r>
-              <w:rPr>
-                <w:lang w:val="en-US"/>
-              </w:rPr>
-              <w:t>melihat</w:t>
-            </w:r>
-            <w:proofErr w:type="spellEnd"/>
-            <w:r>
-              <w:rPr>
-                <w:lang w:val="en-US"/>
-              </w:rPr>
-              <w:t xml:space="preserve"> detail film yang </w:t>
-            </w:r>
-            <w:proofErr w:type="spellStart"/>
-            <w:r>
-              <w:rPr>
-                <w:lang w:val="en-US"/>
-              </w:rPr>
-              <w:t>ingin</w:t>
-            </w:r>
-            <w:proofErr w:type="spellEnd"/>
-            <w:r>
-              <w:rPr>
-                <w:lang w:val="en-US"/>
-              </w:rPr>
-              <w:t xml:space="preserve"> </w:t>
-            </w:r>
-            <w:proofErr w:type="spellStart"/>
-            <w:r>
-              <w:rPr>
-                <w:lang w:val="en-US"/>
-              </w:rPr>
-              <w:t>ditonton</w:t>
-            </w:r>
-            <w:proofErr w:type="spellEnd"/>
+              <w:t>(13) Sebagai [USER] Saya ingin melihat halaman detail film agar dapat melihat detail film yang ingin ditonton</w:t>
+            </w:r>
           </w:p>
         </w:tc>
       </w:tr>
@@ -13772,105 +12733,7 @@
               <w:rPr>
                 <w:lang w:val="en-US"/>
               </w:rPr>
-              <w:t xml:space="preserve">(8) </w:t>
-            </w:r>
-            <w:proofErr w:type="spellStart"/>
-            <w:r>
-              <w:rPr>
-                <w:lang w:val="en-US"/>
-              </w:rPr>
-              <w:t>Sebagai</w:t>
-            </w:r>
-            <w:proofErr w:type="spellEnd"/>
-            <w:r>
-              <w:rPr>
-                <w:lang w:val="en-US"/>
-              </w:rPr>
-              <w:t xml:space="preserve"> [USER] Saya </w:t>
-            </w:r>
-            <w:proofErr w:type="spellStart"/>
-            <w:r>
-              <w:rPr>
-                <w:lang w:val="en-US"/>
-              </w:rPr>
-              <w:t>ingin</w:t>
-            </w:r>
-            <w:proofErr w:type="spellEnd"/>
-            <w:r>
-              <w:rPr>
-                <w:lang w:val="en-US"/>
-              </w:rPr>
-              <w:t xml:space="preserve"> </w:t>
-            </w:r>
-            <w:proofErr w:type="spellStart"/>
-            <w:r>
-              <w:rPr>
-                <w:lang w:val="en-US"/>
-              </w:rPr>
-              <w:t>menyukai</w:t>
-            </w:r>
-            <w:proofErr w:type="spellEnd"/>
-            <w:r>
-              <w:rPr>
-                <w:lang w:val="en-US"/>
-              </w:rPr>
-              <w:t xml:space="preserve"> film yang </w:t>
-            </w:r>
-            <w:proofErr w:type="spellStart"/>
-            <w:r>
-              <w:rPr>
-                <w:lang w:val="en-US"/>
-              </w:rPr>
-              <w:t>saya</w:t>
-            </w:r>
-            <w:proofErr w:type="spellEnd"/>
-            <w:r>
-              <w:rPr>
-                <w:lang w:val="en-US"/>
-              </w:rPr>
-              <w:t xml:space="preserve"> </w:t>
-            </w:r>
-            <w:proofErr w:type="spellStart"/>
-            <w:r>
-              <w:rPr>
-                <w:lang w:val="en-US"/>
-              </w:rPr>
-              <w:t>suka</w:t>
-            </w:r>
-            <w:proofErr w:type="spellEnd"/>
-            <w:r>
-              <w:rPr>
-                <w:lang w:val="en-US"/>
-              </w:rPr>
-              <w:t xml:space="preserve"> agar </w:t>
-            </w:r>
-            <w:proofErr w:type="spellStart"/>
-            <w:r>
-              <w:rPr>
-                <w:lang w:val="en-US"/>
-              </w:rPr>
-              <w:t>tersimpan</w:t>
-            </w:r>
-            <w:proofErr w:type="spellEnd"/>
-            <w:r>
-              <w:rPr>
-                <w:lang w:val="en-US"/>
-              </w:rPr>
-              <w:t xml:space="preserve"> di </w:t>
-            </w:r>
-            <w:proofErr w:type="spellStart"/>
-            <w:r>
-              <w:rPr>
-                <w:lang w:val="en-US"/>
-              </w:rPr>
-              <w:t>halaman</w:t>
-            </w:r>
-            <w:proofErr w:type="spellEnd"/>
-            <w:r>
-              <w:rPr>
-                <w:lang w:val="en-US"/>
-              </w:rPr>
-              <w:t xml:space="preserve"> favorite </w:t>
+              <w:t xml:space="preserve">(8) Sebagai [USER] Saya ingin menyukai film yang saya suka agar tersimpan di halaman favorite </w:t>
             </w:r>
           </w:p>
         </w:tc>
@@ -13919,170 +12782,8 @@
               <w:rPr>
                 <w:lang w:val="en-US"/>
               </w:rPr>
-              <w:t xml:space="preserve">(13) </w:t>
-            </w:r>
-            <w:proofErr w:type="spellStart"/>
-            <w:r>
-              <w:rPr>
-                <w:lang w:val="en-US"/>
-              </w:rPr>
-              <w:t>Sebagai</w:t>
-            </w:r>
-            <w:proofErr w:type="spellEnd"/>
-            <w:r>
-              <w:rPr>
-                <w:lang w:val="en-US"/>
-              </w:rPr>
-              <w:t xml:space="preserve"> [USER] Saya </w:t>
-            </w:r>
-            <w:proofErr w:type="spellStart"/>
-            <w:r>
-              <w:rPr>
-                <w:lang w:val="en-US"/>
-              </w:rPr>
-              <w:t>ingin</w:t>
-            </w:r>
-            <w:proofErr w:type="spellEnd"/>
-            <w:r>
-              <w:rPr>
-                <w:lang w:val="en-US"/>
-              </w:rPr>
-              <w:t xml:space="preserve"> </w:t>
-            </w:r>
-            <w:proofErr w:type="spellStart"/>
-            <w:r>
-              <w:rPr>
-                <w:lang w:val="en-US"/>
-              </w:rPr>
-              <w:t>melihat</w:t>
-            </w:r>
-            <w:proofErr w:type="spellEnd"/>
-            <w:r>
-              <w:rPr>
-                <w:lang w:val="en-US"/>
-              </w:rPr>
-              <w:t xml:space="preserve"> </w:t>
-            </w:r>
-            <w:proofErr w:type="spellStart"/>
-            <w:r>
-              <w:rPr>
-                <w:lang w:val="en-US"/>
-              </w:rPr>
-              <w:t>jadwal</w:t>
-            </w:r>
-            <w:proofErr w:type="spellEnd"/>
-            <w:r>
-              <w:rPr>
-                <w:lang w:val="en-US"/>
-              </w:rPr>
-              <w:t xml:space="preserve"> film yang </w:t>
-            </w:r>
-            <w:proofErr w:type="spellStart"/>
-            <w:r>
-              <w:rPr>
-                <w:lang w:val="en-US"/>
-              </w:rPr>
-              <w:t>sedang</w:t>
-            </w:r>
-            <w:proofErr w:type="spellEnd"/>
-            <w:r>
-              <w:rPr>
-                <w:lang w:val="en-US"/>
-              </w:rPr>
-              <w:t xml:space="preserve"> </w:t>
-            </w:r>
-            <w:proofErr w:type="spellStart"/>
-            <w:r>
-              <w:rPr>
-                <w:lang w:val="en-US"/>
-              </w:rPr>
-              <w:t>ditayangkan</w:t>
-            </w:r>
-            <w:proofErr w:type="spellEnd"/>
-            <w:r>
-              <w:rPr>
-                <w:lang w:val="en-US"/>
-              </w:rPr>
-              <w:t xml:space="preserve"> agar </w:t>
-            </w:r>
-            <w:proofErr w:type="spellStart"/>
-            <w:r>
-              <w:rPr>
-                <w:lang w:val="en-US"/>
-              </w:rPr>
-              <w:t>dapat</w:t>
-            </w:r>
-            <w:proofErr w:type="spellEnd"/>
-            <w:r>
-              <w:rPr>
-                <w:lang w:val="en-US"/>
-              </w:rPr>
-              <w:t xml:space="preserve"> </w:t>
-            </w:r>
-            <w:proofErr w:type="spellStart"/>
-            <w:r>
-              <w:rPr>
-                <w:lang w:val="en-US"/>
-              </w:rPr>
-              <w:t>mengetahui</w:t>
-            </w:r>
-            <w:proofErr w:type="spellEnd"/>
-            <w:r>
-              <w:rPr>
-                <w:lang w:val="en-US"/>
-              </w:rPr>
-              <w:t xml:space="preserve"> </w:t>
-            </w:r>
-            <w:proofErr w:type="spellStart"/>
-            <w:r>
-              <w:rPr>
-                <w:lang w:val="en-US"/>
-              </w:rPr>
-              <w:t>kapan</w:t>
-            </w:r>
-            <w:proofErr w:type="spellEnd"/>
-            <w:r>
-              <w:rPr>
-                <w:lang w:val="en-US"/>
-              </w:rPr>
-              <w:t xml:space="preserve"> </w:t>
-            </w:r>
-            <w:proofErr w:type="spellStart"/>
-            <w:r>
-              <w:rPr>
-                <w:lang w:val="en-US"/>
-              </w:rPr>
-              <w:t>waktu</w:t>
-            </w:r>
-            <w:proofErr w:type="spellEnd"/>
-            <w:r>
-              <w:rPr>
-                <w:lang w:val="en-US"/>
-              </w:rPr>
-              <w:t xml:space="preserve"> film </w:t>
-            </w:r>
-            <w:proofErr w:type="spellStart"/>
-            <w:r>
-              <w:rPr>
-                <w:lang w:val="en-US"/>
-              </w:rPr>
-              <w:t>tersebut</w:t>
-            </w:r>
-            <w:proofErr w:type="spellEnd"/>
-            <w:r>
-              <w:rPr>
-                <w:lang w:val="en-US"/>
-              </w:rPr>
-              <w:t xml:space="preserve"> </w:t>
-            </w:r>
-            <w:proofErr w:type="spellStart"/>
-            <w:r>
-              <w:rPr>
-                <w:lang w:val="en-US"/>
-              </w:rPr>
-              <w:t>ditayangkan</w:t>
-            </w:r>
-            <w:proofErr w:type="spellEnd"/>
+              <w:t>(13) Sebagai [USER] Saya ingin melihat jadwal film yang sedang ditayangkan agar dapat mengetahui kapan waktu film tersebut ditayangkan</w:t>
+            </w:r>
           </w:p>
         </w:tc>
       </w:tr>
@@ -14129,114 +12830,8 @@
               <w:rPr>
                 <w:lang w:val="en-US"/>
               </w:rPr>
-              <w:t xml:space="preserve">(5) </w:t>
-            </w:r>
-            <w:proofErr w:type="spellStart"/>
-            <w:r>
-              <w:rPr>
-                <w:lang w:val="en-US"/>
-              </w:rPr>
-              <w:t>Sebagai</w:t>
-            </w:r>
-            <w:proofErr w:type="spellEnd"/>
-            <w:r>
-              <w:rPr>
-                <w:lang w:val="en-US"/>
-              </w:rPr>
-              <w:t xml:space="preserve"> [USER] Saya </w:t>
-            </w:r>
-            <w:proofErr w:type="spellStart"/>
-            <w:r>
-              <w:rPr>
-                <w:lang w:val="en-US"/>
-              </w:rPr>
-              <w:t>ingin</w:t>
-            </w:r>
-            <w:proofErr w:type="spellEnd"/>
-            <w:r>
-              <w:rPr>
-                <w:lang w:val="en-US"/>
-              </w:rPr>
-              <w:t xml:space="preserve"> </w:t>
-            </w:r>
-            <w:proofErr w:type="spellStart"/>
-            <w:r>
-              <w:rPr>
-                <w:lang w:val="en-US"/>
-              </w:rPr>
-              <w:t>keluar</w:t>
-            </w:r>
-            <w:proofErr w:type="spellEnd"/>
-            <w:r>
-              <w:rPr>
-                <w:lang w:val="en-US"/>
-              </w:rPr>
-              <w:t xml:space="preserve"> </w:t>
-            </w:r>
-            <w:proofErr w:type="spellStart"/>
-            <w:r>
-              <w:rPr>
-                <w:lang w:val="en-US"/>
-              </w:rPr>
-              <w:t>dari</w:t>
-            </w:r>
-            <w:proofErr w:type="spellEnd"/>
-            <w:r>
-              <w:rPr>
-                <w:lang w:val="en-US"/>
-              </w:rPr>
-              <w:t xml:space="preserve"> </w:t>
-            </w:r>
-            <w:proofErr w:type="spellStart"/>
-            <w:r>
-              <w:rPr>
-                <w:lang w:val="en-US"/>
-              </w:rPr>
-              <w:t>aplikasi</w:t>
-            </w:r>
-            <w:proofErr w:type="spellEnd"/>
-            <w:r>
-              <w:rPr>
-                <w:lang w:val="en-US"/>
-              </w:rPr>
-              <w:t xml:space="preserve"> </w:t>
-            </w:r>
-            <w:proofErr w:type="spellStart"/>
-            <w:r>
-              <w:rPr>
-                <w:lang w:val="en-US"/>
-              </w:rPr>
-              <w:t>tersebut</w:t>
-            </w:r>
-            <w:proofErr w:type="spellEnd"/>
-            <w:r>
-              <w:rPr>
-                <w:lang w:val="en-US"/>
-              </w:rPr>
-              <w:t xml:space="preserve"> agar </w:t>
-            </w:r>
-            <w:proofErr w:type="spellStart"/>
-            <w:r>
-              <w:rPr>
-                <w:lang w:val="en-US"/>
-              </w:rPr>
-              <w:t>saya</w:t>
-            </w:r>
-            <w:proofErr w:type="spellEnd"/>
-            <w:r>
-              <w:rPr>
-                <w:lang w:val="en-US"/>
-              </w:rPr>
-              <w:t xml:space="preserve"> </w:t>
-            </w:r>
-            <w:proofErr w:type="spellStart"/>
-            <w:r>
-              <w:rPr>
-                <w:lang w:val="en-US"/>
-              </w:rPr>
-              <w:t>keluar</w:t>
-            </w:r>
-            <w:proofErr w:type="spellEnd"/>
+              <w:t>(5) Sebagai [USER] Saya ingin keluar dari aplikasi tersebut agar saya keluar</w:t>
+            </w:r>
           </w:p>
         </w:tc>
       </w:tr>
@@ -14272,6 +12867,2325 @@
         </w:tc>
       </w:tr>
     </w:tbl>
+    <w:p>
+      <w:pPr>
+        <w:pStyle w:val="BodyText"/>
+        <w:ind w:left="1280"/>
+        <w:rPr>
+          <w:sz w:val="24"/>
+          <w:szCs w:val="24"/>
+          <w:lang w:val="en-US"/>
+        </w:rPr>
+      </w:pPr>
+    </w:p>
+    <w:p>
+      <w:pPr>
+        <w:pStyle w:val="BodyText"/>
+        <w:ind w:left="1280"/>
+        <w:rPr>
+          <w:sz w:val="24"/>
+          <w:szCs w:val="24"/>
+          <w:lang w:val="en-US"/>
+        </w:rPr>
+      </w:pPr>
+    </w:p>
+    <w:p>
+      <w:pPr>
+        <w:pStyle w:val="BodyText"/>
+        <w:ind w:left="1280"/>
+        <w:rPr>
+          <w:sz w:val="24"/>
+          <w:szCs w:val="24"/>
+          <w:lang w:val="en-US"/>
+        </w:rPr>
+      </w:pPr>
+    </w:p>
+    <w:p>
+      <w:pPr>
+        <w:pStyle w:val="BodyText"/>
+        <w:ind w:left="1280"/>
+        <w:rPr>
+          <w:sz w:val="24"/>
+          <w:szCs w:val="24"/>
+          <w:lang w:val="en-US"/>
+        </w:rPr>
+      </w:pPr>
+    </w:p>
+    <w:p>
+      <w:pPr>
+        <w:rPr>
+          <w:rFonts w:asciiTheme="minorHAnsi" w:hAnsiTheme="minorHAnsi" w:cstheme="minorHAnsi"/>
+          <w:b/>
+          <w:bCs/>
+          <w:color w:val="242424"/>
+          <w:sz w:val="32"/>
+          <w:szCs w:val="32"/>
+          <w:shd w:val="clear" w:color="auto" w:fill="FFFFFF"/>
+        </w:rPr>
+      </w:pPr>
+    </w:p>
+    <w:p>
+      <w:pPr>
+        <w:rPr>
+          <w:rFonts w:asciiTheme="minorHAnsi" w:hAnsiTheme="minorHAnsi" w:cstheme="minorHAnsi"/>
+          <w:b/>
+          <w:bCs/>
+          <w:sz w:val="32"/>
+          <w:szCs w:val="32"/>
+        </w:rPr>
+      </w:pPr>
+      <w:r>
+        <w:rPr>
+          <w:rFonts w:asciiTheme="minorHAnsi" w:hAnsiTheme="minorHAnsi" w:cstheme="minorHAnsi"/>
+          <w:b/>
+          <w:bCs/>
+          <w:color w:val="242424"/>
+          <w:sz w:val="32"/>
+          <w:szCs w:val="32"/>
+          <w:shd w:val="clear" w:color="auto" w:fill="FFFFFF"/>
+        </w:rPr>
+        <w:t>Daily Scrum Meeting Report</w:t>
+      </w:r>
+    </w:p>
+    <w:tbl>
+      <w:tblPr>
+        <w:tblStyle w:val="TableGrid"/>
+        <w:tblpPr w:leftFromText="180" w:rightFromText="180" w:vertAnchor="text" w:horzAnchor="margin" w:tblpXSpec="center" w:tblpY="4"/>
+        <w:tblW w:w="10421" w:type="dxa"/>
+        <w:tblInd w:w="0" w:type="dxa"/>
+        <w:tblLook w:val="04A0" w:firstRow="1" w:lastRow="0" w:firstColumn="1" w:lastColumn="0" w:noHBand="0" w:noVBand="1"/>
+      </w:tblPr>
+      <w:tblGrid>
+        <w:gridCol w:w="672"/>
+        <w:gridCol w:w="1251"/>
+        <w:gridCol w:w="2752"/>
+        <w:gridCol w:w="1327"/>
+        <w:gridCol w:w="3037"/>
+        <w:gridCol w:w="1382"/>
+      </w:tblGrid>
+      <w:tr>
+        <w:tc>
+          <w:tcPr>
+            <w:tcW w:w="10421" w:type="dxa"/>
+            <w:gridSpan w:val="6"/>
+            <w:tcBorders>
+              <w:top w:val="single" w:sz="4" w:space="0" w:color="auto"/>
+              <w:left w:val="single" w:sz="4" w:space="0" w:color="auto"/>
+              <w:bottom w:val="single" w:sz="4" w:space="0" w:color="auto"/>
+              <w:right w:val="single" w:sz="4" w:space="0" w:color="auto"/>
+            </w:tcBorders>
+            <w:shd w:val="clear" w:color="auto" w:fill="92D050"/>
+            <w:hideMark/>
+          </w:tcPr>
+          <w:p>
+            <w:pPr>
+              <w:jc w:val="center"/>
+              <w:rPr>
+                <w:rFonts w:asciiTheme="minorHAnsi" w:eastAsiaTheme="minorEastAsia" w:hAnsiTheme="minorHAnsi" w:cstheme="minorBidi"/>
+                <w:b/>
+                <w:bCs/>
+                <w:lang w:val="en-US"/>
+              </w:rPr>
+            </w:pPr>
+            <w:r>
+              <w:rPr>
+                <w:b/>
+                <w:bCs/>
+              </w:rPr>
+              <w:t>Daily Scrum Meeting Report</w:t>
+            </w:r>
+          </w:p>
+        </w:tc>
+      </w:tr>
+      <w:tr>
+        <w:tc>
+          <w:tcPr>
+            <w:tcW w:w="672" w:type="dxa"/>
+            <w:tcBorders>
+              <w:top w:val="single" w:sz="4" w:space="0" w:color="auto"/>
+              <w:left w:val="single" w:sz="4" w:space="0" w:color="auto"/>
+              <w:bottom w:val="single" w:sz="4" w:space="0" w:color="auto"/>
+              <w:right w:val="single" w:sz="4" w:space="0" w:color="auto"/>
+            </w:tcBorders>
+            <w:hideMark/>
+          </w:tcPr>
+          <w:p>
+            <w:pPr>
+              <w:jc w:val="center"/>
+              <w:rPr>
+                <w:b/>
+                <w:bCs/>
+              </w:rPr>
+            </w:pPr>
+            <w:r>
+              <w:rPr>
+                <w:b/>
+                <w:bCs/>
+              </w:rPr>
+              <w:t>NO</w:t>
+            </w:r>
+          </w:p>
+        </w:tc>
+        <w:tc>
+          <w:tcPr>
+            <w:tcW w:w="1251" w:type="dxa"/>
+            <w:tcBorders>
+              <w:top w:val="single" w:sz="4" w:space="0" w:color="auto"/>
+              <w:left w:val="single" w:sz="4" w:space="0" w:color="auto"/>
+              <w:bottom w:val="single" w:sz="4" w:space="0" w:color="auto"/>
+              <w:right w:val="single" w:sz="4" w:space="0" w:color="auto"/>
+            </w:tcBorders>
+            <w:hideMark/>
+          </w:tcPr>
+          <w:p>
+            <w:pPr>
+              <w:jc w:val="center"/>
+              <w:rPr>
+                <w:b/>
+                <w:bCs/>
+              </w:rPr>
+            </w:pPr>
+            <w:r>
+              <w:rPr>
+                <w:b/>
+                <w:bCs/>
+              </w:rPr>
+              <w:t>Nama Anggota</w:t>
+            </w:r>
+          </w:p>
+        </w:tc>
+        <w:tc>
+          <w:tcPr>
+            <w:tcW w:w="2752" w:type="dxa"/>
+            <w:tcBorders>
+              <w:top w:val="single" w:sz="4" w:space="0" w:color="auto"/>
+              <w:left w:val="single" w:sz="4" w:space="0" w:color="auto"/>
+              <w:bottom w:val="single" w:sz="4" w:space="0" w:color="auto"/>
+              <w:right w:val="single" w:sz="4" w:space="0" w:color="auto"/>
+            </w:tcBorders>
+            <w:hideMark/>
+          </w:tcPr>
+          <w:p>
+            <w:pPr>
+              <w:jc w:val="center"/>
+              <w:rPr>
+                <w:b/>
+                <w:bCs/>
+              </w:rPr>
+            </w:pPr>
+            <w:r>
+              <w:rPr>
+                <w:b/>
+                <w:bCs/>
+              </w:rPr>
+              <w:t>Task yang dikerjakan</w:t>
+            </w:r>
+          </w:p>
+        </w:tc>
+        <w:tc>
+          <w:tcPr>
+            <w:tcW w:w="1327" w:type="dxa"/>
+            <w:tcBorders>
+              <w:top w:val="single" w:sz="4" w:space="0" w:color="auto"/>
+              <w:left w:val="single" w:sz="4" w:space="0" w:color="auto"/>
+              <w:bottom w:val="single" w:sz="4" w:space="0" w:color="auto"/>
+              <w:right w:val="single" w:sz="4" w:space="0" w:color="auto"/>
+            </w:tcBorders>
+            <w:hideMark/>
+          </w:tcPr>
+          <w:p>
+            <w:pPr>
+              <w:jc w:val="center"/>
+              <w:rPr>
+                <w:b/>
+                <w:bCs/>
+              </w:rPr>
+            </w:pPr>
+            <w:r>
+              <w:rPr>
+                <w:b/>
+                <w:bCs/>
+              </w:rPr>
+              <w:t>Tanggal Pengerjaan</w:t>
+            </w:r>
+          </w:p>
+        </w:tc>
+        <w:tc>
+          <w:tcPr>
+            <w:tcW w:w="3037" w:type="dxa"/>
+            <w:tcBorders>
+              <w:top w:val="single" w:sz="4" w:space="0" w:color="auto"/>
+              <w:left w:val="single" w:sz="4" w:space="0" w:color="auto"/>
+              <w:bottom w:val="single" w:sz="4" w:space="0" w:color="auto"/>
+              <w:right w:val="single" w:sz="4" w:space="0" w:color="auto"/>
+            </w:tcBorders>
+            <w:hideMark/>
+          </w:tcPr>
+          <w:p>
+            <w:pPr>
+              <w:jc w:val="center"/>
+              <w:rPr>
+                <w:b/>
+                <w:bCs/>
+              </w:rPr>
+            </w:pPr>
+            <w:r>
+              <w:rPr>
+                <w:b/>
+                <w:bCs/>
+              </w:rPr>
+              <w:t>Kendala yang dihadapi</w:t>
+            </w:r>
+          </w:p>
+        </w:tc>
+        <w:tc>
+          <w:tcPr>
+            <w:tcW w:w="1382" w:type="dxa"/>
+            <w:tcBorders>
+              <w:top w:val="single" w:sz="4" w:space="0" w:color="auto"/>
+              <w:left w:val="single" w:sz="4" w:space="0" w:color="auto"/>
+              <w:bottom w:val="single" w:sz="4" w:space="0" w:color="auto"/>
+              <w:right w:val="single" w:sz="4" w:space="0" w:color="auto"/>
+            </w:tcBorders>
+            <w:hideMark/>
+          </w:tcPr>
+          <w:p>
+            <w:pPr>
+              <w:jc w:val="center"/>
+              <w:rPr>
+                <w:b/>
+                <w:bCs/>
+              </w:rPr>
+            </w:pPr>
+            <w:r>
+              <w:rPr>
+                <w:b/>
+                <w:bCs/>
+              </w:rPr>
+              <w:t>Waktu Perkiraan Selesai</w:t>
+            </w:r>
+          </w:p>
+        </w:tc>
+      </w:tr>
+      <w:tr>
+        <w:tc>
+          <w:tcPr>
+            <w:tcW w:w="672" w:type="dxa"/>
+            <w:tcBorders>
+              <w:top w:val="single" w:sz="4" w:space="0" w:color="auto"/>
+              <w:left w:val="single" w:sz="4" w:space="0" w:color="auto"/>
+              <w:bottom w:val="single" w:sz="4" w:space="0" w:color="auto"/>
+              <w:right w:val="single" w:sz="4" w:space="0" w:color="auto"/>
+            </w:tcBorders>
+            <w:hideMark/>
+          </w:tcPr>
+          <w:p>
+            <w:pPr>
+              <w:jc w:val="center"/>
+            </w:pPr>
+            <w:r>
+              <w:t>1</w:t>
+            </w:r>
+          </w:p>
+        </w:tc>
+        <w:tc>
+          <w:tcPr>
+            <w:tcW w:w="1251" w:type="dxa"/>
+            <w:tcBorders>
+              <w:top w:val="single" w:sz="4" w:space="0" w:color="auto"/>
+              <w:left w:val="single" w:sz="4" w:space="0" w:color="auto"/>
+              <w:bottom w:val="single" w:sz="4" w:space="0" w:color="auto"/>
+              <w:right w:val="single" w:sz="4" w:space="0" w:color="auto"/>
+            </w:tcBorders>
+            <w:hideMark/>
+          </w:tcPr>
+          <w:p>
+            <w:pPr>
+              <w:jc w:val="center"/>
+            </w:pPr>
+            <w:r>
+              <w:t>Brian</w:t>
+            </w:r>
+          </w:p>
+        </w:tc>
+        <w:tc>
+          <w:tcPr>
+            <w:tcW w:w="2752" w:type="dxa"/>
+            <w:tcBorders>
+              <w:top w:val="single" w:sz="4" w:space="0" w:color="auto"/>
+              <w:left w:val="single" w:sz="4" w:space="0" w:color="auto"/>
+              <w:bottom w:val="single" w:sz="4" w:space="0" w:color="auto"/>
+              <w:right w:val="single" w:sz="4" w:space="0" w:color="auto"/>
+            </w:tcBorders>
+            <w:hideMark/>
+          </w:tcPr>
+          <w:p>
+            <w:pPr>
+              <w:jc w:val="center"/>
+            </w:pPr>
+            <w:r>
+              <w:t>Membuat halaman Login</w:t>
+            </w:r>
+          </w:p>
+        </w:tc>
+        <w:tc>
+          <w:tcPr>
+            <w:tcW w:w="1327" w:type="dxa"/>
+            <w:tcBorders>
+              <w:top w:val="single" w:sz="4" w:space="0" w:color="auto"/>
+              <w:left w:val="single" w:sz="4" w:space="0" w:color="auto"/>
+              <w:bottom w:val="single" w:sz="4" w:space="0" w:color="auto"/>
+              <w:right w:val="single" w:sz="4" w:space="0" w:color="auto"/>
+            </w:tcBorders>
+            <w:hideMark/>
+          </w:tcPr>
+          <w:p>
+            <w:pPr>
+              <w:jc w:val="center"/>
+            </w:pPr>
+            <w:r>
+              <w:t>4 april</w:t>
+            </w:r>
+          </w:p>
+        </w:tc>
+        <w:tc>
+          <w:tcPr>
+            <w:tcW w:w="3037" w:type="dxa"/>
+            <w:tcBorders>
+              <w:top w:val="single" w:sz="4" w:space="0" w:color="auto"/>
+              <w:left w:val="single" w:sz="4" w:space="0" w:color="auto"/>
+              <w:bottom w:val="single" w:sz="4" w:space="0" w:color="auto"/>
+              <w:right w:val="single" w:sz="4" w:space="0" w:color="auto"/>
+            </w:tcBorders>
+            <w:hideMark/>
+          </w:tcPr>
+          <w:p>
+            <w:pPr>
+              <w:jc w:val="center"/>
+            </w:pPr>
+            <w:r>
+              <w:rPr>
+                <w:rFonts w:eastAsia="Times New Roman"/>
+                <w:color w:val="000000"/>
+              </w:rPr>
+              <w:t>-</w:t>
+            </w:r>
+          </w:p>
+        </w:tc>
+        <w:tc>
+          <w:tcPr>
+            <w:tcW w:w="1382" w:type="dxa"/>
+            <w:tcBorders>
+              <w:top w:val="single" w:sz="4" w:space="0" w:color="auto"/>
+              <w:left w:val="single" w:sz="4" w:space="0" w:color="auto"/>
+              <w:bottom w:val="single" w:sz="4" w:space="0" w:color="auto"/>
+              <w:right w:val="single" w:sz="4" w:space="0" w:color="auto"/>
+            </w:tcBorders>
+            <w:shd w:val="clear" w:color="auto" w:fill="FFFFFF" w:themeFill="background1"/>
+            <w:hideMark/>
+          </w:tcPr>
+          <w:p>
+            <w:pPr>
+              <w:jc w:val="center"/>
+              <w:rPr>
+                <w:lang w:val="en-US"/>
+              </w:rPr>
+            </w:pPr>
+            <w:r>
+              <w:t>2</w:t>
+            </w:r>
+            <w:r>
+              <w:rPr>
+                <w:lang w:val="en-US"/>
+              </w:rPr>
+              <w:t xml:space="preserve"> Hari</w:t>
+            </w:r>
+          </w:p>
+        </w:tc>
+      </w:tr>
+      <w:tr>
+        <w:tc>
+          <w:tcPr>
+            <w:tcW w:w="672" w:type="dxa"/>
+            <w:tcBorders>
+              <w:top w:val="single" w:sz="4" w:space="0" w:color="auto"/>
+              <w:left w:val="single" w:sz="4" w:space="0" w:color="auto"/>
+              <w:bottom w:val="single" w:sz="4" w:space="0" w:color="auto"/>
+              <w:right w:val="single" w:sz="4" w:space="0" w:color="auto"/>
+            </w:tcBorders>
+            <w:hideMark/>
+          </w:tcPr>
+          <w:p>
+            <w:pPr>
+              <w:jc w:val="center"/>
+            </w:pPr>
+            <w:r>
+              <w:t>2</w:t>
+            </w:r>
+          </w:p>
+        </w:tc>
+        <w:tc>
+          <w:tcPr>
+            <w:tcW w:w="1251" w:type="dxa"/>
+            <w:tcBorders>
+              <w:top w:val="single" w:sz="4" w:space="0" w:color="auto"/>
+              <w:left w:val="single" w:sz="4" w:space="0" w:color="auto"/>
+              <w:bottom w:val="single" w:sz="4" w:space="0" w:color="auto"/>
+              <w:right w:val="single" w:sz="4" w:space="0" w:color="auto"/>
+            </w:tcBorders>
+            <w:hideMark/>
+          </w:tcPr>
+          <w:p>
+            <w:pPr>
+              <w:jc w:val="center"/>
+            </w:pPr>
+            <w:r>
+              <w:t>Richard</w:t>
+            </w:r>
+          </w:p>
+        </w:tc>
+        <w:tc>
+          <w:tcPr>
+            <w:tcW w:w="2752" w:type="dxa"/>
+            <w:tcBorders>
+              <w:top w:val="single" w:sz="4" w:space="0" w:color="auto"/>
+              <w:left w:val="single" w:sz="4" w:space="0" w:color="auto"/>
+              <w:bottom w:val="single" w:sz="4" w:space="0" w:color="auto"/>
+              <w:right w:val="single" w:sz="4" w:space="0" w:color="auto"/>
+            </w:tcBorders>
+            <w:hideMark/>
+          </w:tcPr>
+          <w:p>
+            <w:pPr>
+              <w:jc w:val="center"/>
+            </w:pPr>
+            <w:r>
+              <w:t>Membuat halaman Register</w:t>
+            </w:r>
+          </w:p>
+        </w:tc>
+        <w:tc>
+          <w:tcPr>
+            <w:tcW w:w="1327" w:type="dxa"/>
+            <w:tcBorders>
+              <w:top w:val="single" w:sz="4" w:space="0" w:color="auto"/>
+              <w:left w:val="single" w:sz="4" w:space="0" w:color="auto"/>
+              <w:bottom w:val="single" w:sz="4" w:space="0" w:color="auto"/>
+              <w:right w:val="single" w:sz="4" w:space="0" w:color="auto"/>
+            </w:tcBorders>
+            <w:hideMark/>
+          </w:tcPr>
+          <w:p>
+            <w:pPr>
+              <w:jc w:val="center"/>
+            </w:pPr>
+            <w:r>
+              <w:rPr>
+                <w:rFonts w:eastAsia="Times New Roman"/>
+                <w:color w:val="000000"/>
+              </w:rPr>
+              <w:t>6 april</w:t>
+            </w:r>
+          </w:p>
+        </w:tc>
+        <w:tc>
+          <w:tcPr>
+            <w:tcW w:w="3037" w:type="dxa"/>
+            <w:tcBorders>
+              <w:top w:val="single" w:sz="4" w:space="0" w:color="auto"/>
+              <w:left w:val="single" w:sz="4" w:space="0" w:color="auto"/>
+              <w:bottom w:val="single" w:sz="4" w:space="0" w:color="auto"/>
+              <w:right w:val="single" w:sz="4" w:space="0" w:color="auto"/>
+            </w:tcBorders>
+            <w:hideMark/>
+          </w:tcPr>
+          <w:p>
+            <w:pPr>
+              <w:jc w:val="center"/>
+            </w:pPr>
+            <w:r>
+              <w:rPr>
+                <w:rFonts w:eastAsia="Times New Roman"/>
+                <w:color w:val="000000"/>
+              </w:rPr>
+              <w:t>-</w:t>
+            </w:r>
+          </w:p>
+        </w:tc>
+        <w:tc>
+          <w:tcPr>
+            <w:tcW w:w="1382" w:type="dxa"/>
+            <w:tcBorders>
+              <w:top w:val="single" w:sz="4" w:space="0" w:color="auto"/>
+              <w:left w:val="single" w:sz="4" w:space="0" w:color="auto"/>
+              <w:bottom w:val="single" w:sz="4" w:space="0" w:color="auto"/>
+              <w:right w:val="single" w:sz="4" w:space="0" w:color="auto"/>
+            </w:tcBorders>
+            <w:shd w:val="clear" w:color="auto" w:fill="FFFFFF" w:themeFill="background1"/>
+            <w:hideMark/>
+          </w:tcPr>
+          <w:p>
+            <w:pPr>
+              <w:jc w:val="center"/>
+              <w:rPr>
+                <w:lang w:val="en-US"/>
+              </w:rPr>
+            </w:pPr>
+            <w:r>
+              <w:t>1</w:t>
+            </w:r>
+            <w:r>
+              <w:rPr>
+                <w:lang w:val="en-US"/>
+              </w:rPr>
+              <w:t xml:space="preserve"> Hari</w:t>
+            </w:r>
+          </w:p>
+        </w:tc>
+      </w:tr>
+      <w:tr>
+        <w:tc>
+          <w:tcPr>
+            <w:tcW w:w="672" w:type="dxa"/>
+            <w:tcBorders>
+              <w:top w:val="single" w:sz="4" w:space="0" w:color="auto"/>
+              <w:left w:val="single" w:sz="4" w:space="0" w:color="auto"/>
+              <w:bottom w:val="single" w:sz="4" w:space="0" w:color="auto"/>
+              <w:right w:val="single" w:sz="4" w:space="0" w:color="auto"/>
+            </w:tcBorders>
+            <w:hideMark/>
+          </w:tcPr>
+          <w:p>
+            <w:pPr>
+              <w:jc w:val="center"/>
+            </w:pPr>
+            <w:r>
+              <w:t>3</w:t>
+            </w:r>
+          </w:p>
+        </w:tc>
+        <w:tc>
+          <w:tcPr>
+            <w:tcW w:w="1251" w:type="dxa"/>
+            <w:tcBorders>
+              <w:top w:val="single" w:sz="4" w:space="0" w:color="auto"/>
+              <w:left w:val="single" w:sz="4" w:space="0" w:color="auto"/>
+              <w:bottom w:val="single" w:sz="4" w:space="0" w:color="auto"/>
+              <w:right w:val="single" w:sz="4" w:space="0" w:color="auto"/>
+            </w:tcBorders>
+            <w:hideMark/>
+          </w:tcPr>
+          <w:p>
+            <w:pPr>
+              <w:jc w:val="center"/>
+              <w:rPr>
+                <w:lang w:val="en-US"/>
+              </w:rPr>
+            </w:pPr>
+            <w:r>
+              <w:rPr>
+                <w:lang w:val="en-US"/>
+              </w:rPr>
+              <w:t>Wilbert</w:t>
+            </w:r>
+          </w:p>
+        </w:tc>
+        <w:tc>
+          <w:tcPr>
+            <w:tcW w:w="2752" w:type="dxa"/>
+            <w:tcBorders>
+              <w:top w:val="single" w:sz="4" w:space="0" w:color="auto"/>
+              <w:left w:val="single" w:sz="4" w:space="0" w:color="auto"/>
+              <w:bottom w:val="single" w:sz="4" w:space="0" w:color="auto"/>
+              <w:right w:val="single" w:sz="4" w:space="0" w:color="auto"/>
+            </w:tcBorders>
+            <w:hideMark/>
+          </w:tcPr>
+          <w:p>
+            <w:pPr>
+              <w:jc w:val="center"/>
+            </w:pPr>
+            <w:r>
+              <w:t xml:space="preserve">Membuat 3 halaman </w:t>
+            </w:r>
+            <w:r>
+              <w:rPr>
+                <w:rFonts w:eastAsia="Times New Roman"/>
+                <w:color w:val="000000"/>
+              </w:rPr>
+              <w:t xml:space="preserve"> Trending Movies, Trending on TV dan profile</w:t>
+            </w:r>
+          </w:p>
+        </w:tc>
+        <w:tc>
+          <w:tcPr>
+            <w:tcW w:w="1327" w:type="dxa"/>
+            <w:tcBorders>
+              <w:top w:val="single" w:sz="4" w:space="0" w:color="auto"/>
+              <w:left w:val="single" w:sz="4" w:space="0" w:color="auto"/>
+              <w:bottom w:val="single" w:sz="4" w:space="0" w:color="auto"/>
+              <w:right w:val="single" w:sz="4" w:space="0" w:color="auto"/>
+            </w:tcBorders>
+            <w:hideMark/>
+          </w:tcPr>
+          <w:p>
+            <w:pPr>
+              <w:jc w:val="center"/>
+            </w:pPr>
+            <w:r>
+              <w:rPr>
+                <w:rFonts w:eastAsia="Times New Roman"/>
+                <w:color w:val="000000"/>
+              </w:rPr>
+              <w:t>10 april</w:t>
+            </w:r>
+          </w:p>
+        </w:tc>
+        <w:tc>
+          <w:tcPr>
+            <w:tcW w:w="3037" w:type="dxa"/>
+            <w:tcBorders>
+              <w:top w:val="single" w:sz="4" w:space="0" w:color="auto"/>
+              <w:left w:val="single" w:sz="4" w:space="0" w:color="auto"/>
+              <w:bottom w:val="single" w:sz="4" w:space="0" w:color="auto"/>
+              <w:right w:val="single" w:sz="4" w:space="0" w:color="auto"/>
+            </w:tcBorders>
+            <w:hideMark/>
+          </w:tcPr>
+          <w:p>
+            <w:pPr>
+              <w:jc w:val="center"/>
+            </w:pPr>
+            <w:r>
+              <w:rPr>
+                <w:rFonts w:eastAsia="Times New Roman"/>
+                <w:color w:val="000000"/>
+              </w:rPr>
+              <w:t>Kesulitan mencari icon untuk fitur tersebut</w:t>
+            </w:r>
+          </w:p>
+        </w:tc>
+        <w:tc>
+          <w:tcPr>
+            <w:tcW w:w="1382" w:type="dxa"/>
+            <w:tcBorders>
+              <w:top w:val="single" w:sz="4" w:space="0" w:color="auto"/>
+              <w:left w:val="single" w:sz="4" w:space="0" w:color="auto"/>
+              <w:bottom w:val="single" w:sz="4" w:space="0" w:color="auto"/>
+              <w:right w:val="single" w:sz="4" w:space="0" w:color="auto"/>
+            </w:tcBorders>
+            <w:shd w:val="clear" w:color="auto" w:fill="FFFFFF" w:themeFill="background1"/>
+            <w:hideMark/>
+          </w:tcPr>
+          <w:p>
+            <w:pPr>
+              <w:jc w:val="center"/>
+              <w:rPr>
+                <w:lang w:val="en-US"/>
+              </w:rPr>
+            </w:pPr>
+            <w:r>
+              <w:t>4</w:t>
+            </w:r>
+            <w:r>
+              <w:rPr>
+                <w:lang w:val="en-US"/>
+              </w:rPr>
+              <w:t xml:space="preserve"> Hari</w:t>
+            </w:r>
+          </w:p>
+        </w:tc>
+      </w:tr>
+      <w:tr>
+        <w:tc>
+          <w:tcPr>
+            <w:tcW w:w="672" w:type="dxa"/>
+            <w:tcBorders>
+              <w:top w:val="single" w:sz="4" w:space="0" w:color="auto"/>
+              <w:left w:val="single" w:sz="4" w:space="0" w:color="auto"/>
+              <w:bottom w:val="single" w:sz="4" w:space="0" w:color="auto"/>
+              <w:right w:val="single" w:sz="4" w:space="0" w:color="auto"/>
+            </w:tcBorders>
+            <w:hideMark/>
+          </w:tcPr>
+          <w:p>
+            <w:pPr>
+              <w:jc w:val="center"/>
+            </w:pPr>
+            <w:r>
+              <w:t>4</w:t>
+            </w:r>
+          </w:p>
+        </w:tc>
+        <w:tc>
+          <w:tcPr>
+            <w:tcW w:w="1251" w:type="dxa"/>
+            <w:tcBorders>
+              <w:top w:val="single" w:sz="4" w:space="0" w:color="auto"/>
+              <w:left w:val="single" w:sz="4" w:space="0" w:color="auto"/>
+              <w:bottom w:val="single" w:sz="4" w:space="0" w:color="auto"/>
+              <w:right w:val="single" w:sz="4" w:space="0" w:color="auto"/>
+            </w:tcBorders>
+            <w:hideMark/>
+          </w:tcPr>
+          <w:p>
+            <w:pPr>
+              <w:jc w:val="center"/>
+            </w:pPr>
+            <w:r>
+              <w:t>Wilbert</w:t>
+            </w:r>
+          </w:p>
+        </w:tc>
+        <w:tc>
+          <w:tcPr>
+            <w:tcW w:w="2752" w:type="dxa"/>
+            <w:tcBorders>
+              <w:top w:val="single" w:sz="4" w:space="0" w:color="auto"/>
+              <w:left w:val="single" w:sz="4" w:space="0" w:color="auto"/>
+              <w:bottom w:val="single" w:sz="4" w:space="0" w:color="auto"/>
+              <w:right w:val="single" w:sz="4" w:space="0" w:color="auto"/>
+            </w:tcBorders>
+            <w:hideMark/>
+          </w:tcPr>
+          <w:p>
+            <w:pPr>
+              <w:jc w:val="center"/>
+            </w:pPr>
+            <w:r>
+              <w:t>Membuat halaman Trending on TV beserta informasi film dalam Trending on TV</w:t>
+            </w:r>
+          </w:p>
+        </w:tc>
+        <w:tc>
+          <w:tcPr>
+            <w:tcW w:w="1327" w:type="dxa"/>
+            <w:tcBorders>
+              <w:top w:val="single" w:sz="4" w:space="0" w:color="auto"/>
+              <w:left w:val="single" w:sz="4" w:space="0" w:color="auto"/>
+              <w:bottom w:val="single" w:sz="4" w:space="0" w:color="auto"/>
+              <w:right w:val="single" w:sz="4" w:space="0" w:color="auto"/>
+            </w:tcBorders>
+            <w:hideMark/>
+          </w:tcPr>
+          <w:p>
+            <w:pPr>
+              <w:jc w:val="center"/>
+            </w:pPr>
+            <w:r>
+              <w:t>14 arpil</w:t>
+            </w:r>
+          </w:p>
+        </w:tc>
+        <w:tc>
+          <w:tcPr>
+            <w:tcW w:w="3037" w:type="dxa"/>
+            <w:tcBorders>
+              <w:top w:val="single" w:sz="4" w:space="0" w:color="auto"/>
+              <w:left w:val="single" w:sz="4" w:space="0" w:color="auto"/>
+              <w:bottom w:val="single" w:sz="4" w:space="0" w:color="auto"/>
+              <w:right w:val="single" w:sz="4" w:space="0" w:color="auto"/>
+            </w:tcBorders>
+            <w:hideMark/>
+          </w:tcPr>
+          <w:p>
+            <w:pPr>
+              <w:jc w:val="center"/>
+            </w:pPr>
+            <w:r>
+              <w:t>Mencari informasi penting mengenai movie</w:t>
+            </w:r>
+          </w:p>
+        </w:tc>
+        <w:tc>
+          <w:tcPr>
+            <w:tcW w:w="1382" w:type="dxa"/>
+            <w:tcBorders>
+              <w:top w:val="single" w:sz="4" w:space="0" w:color="auto"/>
+              <w:left w:val="single" w:sz="4" w:space="0" w:color="auto"/>
+              <w:bottom w:val="single" w:sz="4" w:space="0" w:color="auto"/>
+              <w:right w:val="single" w:sz="4" w:space="0" w:color="auto"/>
+            </w:tcBorders>
+            <w:shd w:val="clear" w:color="auto" w:fill="FFFFFF" w:themeFill="background1"/>
+            <w:hideMark/>
+          </w:tcPr>
+          <w:p>
+            <w:pPr>
+              <w:jc w:val="center"/>
+              <w:rPr>
+                <w:lang w:val="en-US"/>
+              </w:rPr>
+            </w:pPr>
+            <w:r>
+              <w:t>3</w:t>
+            </w:r>
+            <w:r>
+              <w:rPr>
+                <w:lang w:val="en-US"/>
+              </w:rPr>
+              <w:t xml:space="preserve"> Hari</w:t>
+            </w:r>
+          </w:p>
+        </w:tc>
+      </w:tr>
+      <w:tr>
+        <w:tc>
+          <w:tcPr>
+            <w:tcW w:w="672" w:type="dxa"/>
+            <w:tcBorders>
+              <w:top w:val="single" w:sz="4" w:space="0" w:color="auto"/>
+              <w:left w:val="single" w:sz="4" w:space="0" w:color="auto"/>
+              <w:bottom w:val="single" w:sz="4" w:space="0" w:color="auto"/>
+              <w:right w:val="single" w:sz="4" w:space="0" w:color="auto"/>
+            </w:tcBorders>
+            <w:hideMark/>
+          </w:tcPr>
+          <w:p>
+            <w:pPr>
+              <w:jc w:val="center"/>
+            </w:pPr>
+            <w:r>
+              <w:t>5</w:t>
+            </w:r>
+          </w:p>
+        </w:tc>
+        <w:tc>
+          <w:tcPr>
+            <w:tcW w:w="1251" w:type="dxa"/>
+            <w:tcBorders>
+              <w:top w:val="single" w:sz="4" w:space="0" w:color="auto"/>
+              <w:left w:val="single" w:sz="4" w:space="0" w:color="auto"/>
+              <w:bottom w:val="single" w:sz="4" w:space="0" w:color="auto"/>
+              <w:right w:val="single" w:sz="4" w:space="0" w:color="auto"/>
+            </w:tcBorders>
+            <w:hideMark/>
+          </w:tcPr>
+          <w:p>
+            <w:pPr>
+              <w:jc w:val="center"/>
+            </w:pPr>
+            <w:r>
+              <w:t>Richard</w:t>
+            </w:r>
+          </w:p>
+        </w:tc>
+        <w:tc>
+          <w:tcPr>
+            <w:tcW w:w="2752" w:type="dxa"/>
+            <w:tcBorders>
+              <w:top w:val="single" w:sz="4" w:space="0" w:color="auto"/>
+              <w:left w:val="single" w:sz="4" w:space="0" w:color="auto"/>
+              <w:bottom w:val="single" w:sz="4" w:space="0" w:color="auto"/>
+              <w:right w:val="single" w:sz="4" w:space="0" w:color="auto"/>
+            </w:tcBorders>
+            <w:hideMark/>
+          </w:tcPr>
+          <w:p>
+            <w:pPr>
+              <w:jc w:val="center"/>
+            </w:pPr>
+            <w:r>
+              <w:t>Membuat halaman Trending Movies beserta informasi film dalam Trending Movies</w:t>
+            </w:r>
+          </w:p>
+        </w:tc>
+        <w:tc>
+          <w:tcPr>
+            <w:tcW w:w="1327" w:type="dxa"/>
+            <w:tcBorders>
+              <w:top w:val="single" w:sz="4" w:space="0" w:color="auto"/>
+              <w:left w:val="single" w:sz="4" w:space="0" w:color="auto"/>
+              <w:bottom w:val="single" w:sz="4" w:space="0" w:color="auto"/>
+              <w:right w:val="single" w:sz="4" w:space="0" w:color="auto"/>
+            </w:tcBorders>
+            <w:hideMark/>
+          </w:tcPr>
+          <w:p>
+            <w:pPr>
+              <w:jc w:val="center"/>
+            </w:pPr>
+            <w:r>
+              <w:t>17 april</w:t>
+            </w:r>
+          </w:p>
+        </w:tc>
+        <w:tc>
+          <w:tcPr>
+            <w:tcW w:w="3037" w:type="dxa"/>
+            <w:tcBorders>
+              <w:top w:val="single" w:sz="4" w:space="0" w:color="auto"/>
+              <w:left w:val="single" w:sz="4" w:space="0" w:color="auto"/>
+              <w:bottom w:val="single" w:sz="4" w:space="0" w:color="auto"/>
+              <w:right w:val="single" w:sz="4" w:space="0" w:color="auto"/>
+            </w:tcBorders>
+            <w:hideMark/>
+          </w:tcPr>
+          <w:p>
+            <w:pPr>
+              <w:jc w:val="center"/>
+            </w:pPr>
+            <w:r>
+              <w:t>Mencari informasi penting</w:t>
+            </w:r>
+          </w:p>
+        </w:tc>
+        <w:tc>
+          <w:tcPr>
+            <w:tcW w:w="1382" w:type="dxa"/>
+            <w:tcBorders>
+              <w:top w:val="single" w:sz="4" w:space="0" w:color="auto"/>
+              <w:left w:val="single" w:sz="4" w:space="0" w:color="auto"/>
+              <w:bottom w:val="single" w:sz="4" w:space="0" w:color="auto"/>
+              <w:right w:val="single" w:sz="4" w:space="0" w:color="auto"/>
+            </w:tcBorders>
+            <w:shd w:val="clear" w:color="auto" w:fill="FFFFFF" w:themeFill="background1"/>
+            <w:hideMark/>
+          </w:tcPr>
+          <w:p>
+            <w:pPr>
+              <w:jc w:val="center"/>
+              <w:rPr>
+                <w:lang w:val="en-US"/>
+              </w:rPr>
+            </w:pPr>
+            <w:r>
+              <w:t>2</w:t>
+            </w:r>
+            <w:r>
+              <w:rPr>
+                <w:lang w:val="en-US"/>
+              </w:rPr>
+              <w:t xml:space="preserve"> Hari</w:t>
+            </w:r>
+          </w:p>
+        </w:tc>
+      </w:tr>
+      <w:tr>
+        <w:tc>
+          <w:tcPr>
+            <w:tcW w:w="672" w:type="dxa"/>
+            <w:tcBorders>
+              <w:top w:val="single" w:sz="4" w:space="0" w:color="auto"/>
+              <w:left w:val="single" w:sz="4" w:space="0" w:color="auto"/>
+              <w:bottom w:val="single" w:sz="4" w:space="0" w:color="auto"/>
+              <w:right w:val="single" w:sz="4" w:space="0" w:color="auto"/>
+            </w:tcBorders>
+            <w:hideMark/>
+          </w:tcPr>
+          <w:p>
+            <w:pPr>
+              <w:jc w:val="center"/>
+            </w:pPr>
+            <w:r>
+              <w:t>6</w:t>
+            </w:r>
+          </w:p>
+        </w:tc>
+        <w:tc>
+          <w:tcPr>
+            <w:tcW w:w="1251" w:type="dxa"/>
+            <w:tcBorders>
+              <w:top w:val="single" w:sz="4" w:space="0" w:color="auto"/>
+              <w:left w:val="single" w:sz="4" w:space="0" w:color="auto"/>
+              <w:bottom w:val="single" w:sz="4" w:space="0" w:color="auto"/>
+              <w:right w:val="single" w:sz="4" w:space="0" w:color="auto"/>
+            </w:tcBorders>
+            <w:hideMark/>
+          </w:tcPr>
+          <w:p>
+            <w:pPr>
+              <w:jc w:val="center"/>
+            </w:pPr>
+            <w:r>
+              <w:t>Richard</w:t>
+            </w:r>
+          </w:p>
+        </w:tc>
+        <w:tc>
+          <w:tcPr>
+            <w:tcW w:w="2752" w:type="dxa"/>
+            <w:tcBorders>
+              <w:top w:val="single" w:sz="4" w:space="0" w:color="auto"/>
+              <w:left w:val="single" w:sz="4" w:space="0" w:color="auto"/>
+              <w:bottom w:val="single" w:sz="4" w:space="0" w:color="auto"/>
+              <w:right w:val="single" w:sz="4" w:space="0" w:color="auto"/>
+            </w:tcBorders>
+            <w:hideMark/>
+          </w:tcPr>
+          <w:p>
+            <w:pPr>
+              <w:jc w:val="center"/>
+            </w:pPr>
+            <w:r>
+              <w:t>Membuat halaman Profile</w:t>
+            </w:r>
+          </w:p>
+        </w:tc>
+        <w:tc>
+          <w:tcPr>
+            <w:tcW w:w="1327" w:type="dxa"/>
+            <w:tcBorders>
+              <w:top w:val="single" w:sz="4" w:space="0" w:color="auto"/>
+              <w:left w:val="single" w:sz="4" w:space="0" w:color="auto"/>
+              <w:bottom w:val="single" w:sz="4" w:space="0" w:color="auto"/>
+              <w:right w:val="single" w:sz="4" w:space="0" w:color="auto"/>
+            </w:tcBorders>
+            <w:hideMark/>
+          </w:tcPr>
+          <w:p>
+            <w:pPr>
+              <w:jc w:val="center"/>
+            </w:pPr>
+            <w:r>
+              <w:t>19 april</w:t>
+            </w:r>
+          </w:p>
+        </w:tc>
+        <w:tc>
+          <w:tcPr>
+            <w:tcW w:w="3037" w:type="dxa"/>
+            <w:tcBorders>
+              <w:top w:val="single" w:sz="4" w:space="0" w:color="auto"/>
+              <w:left w:val="single" w:sz="4" w:space="0" w:color="auto"/>
+              <w:bottom w:val="single" w:sz="4" w:space="0" w:color="auto"/>
+              <w:right w:val="single" w:sz="4" w:space="0" w:color="auto"/>
+            </w:tcBorders>
+            <w:hideMark/>
+          </w:tcPr>
+          <w:p>
+            <w:pPr>
+              <w:jc w:val="center"/>
+            </w:pPr>
+            <w:r>
+              <w:t>-</w:t>
+            </w:r>
+          </w:p>
+        </w:tc>
+        <w:tc>
+          <w:tcPr>
+            <w:tcW w:w="1382" w:type="dxa"/>
+            <w:tcBorders>
+              <w:top w:val="single" w:sz="4" w:space="0" w:color="auto"/>
+              <w:left w:val="single" w:sz="4" w:space="0" w:color="auto"/>
+              <w:bottom w:val="single" w:sz="4" w:space="0" w:color="auto"/>
+              <w:right w:val="single" w:sz="4" w:space="0" w:color="auto"/>
+            </w:tcBorders>
+            <w:shd w:val="clear" w:color="auto" w:fill="FFFFFF" w:themeFill="background1"/>
+            <w:hideMark/>
+          </w:tcPr>
+          <w:p>
+            <w:pPr>
+              <w:jc w:val="center"/>
+              <w:rPr>
+                <w:lang w:val="en-US"/>
+              </w:rPr>
+            </w:pPr>
+            <w:r>
+              <w:t>1</w:t>
+            </w:r>
+            <w:r>
+              <w:rPr>
+                <w:lang w:val="en-US"/>
+              </w:rPr>
+              <w:t xml:space="preserve"> Hari</w:t>
+            </w:r>
+          </w:p>
+        </w:tc>
+      </w:tr>
+      <w:tr>
+        <w:tc>
+          <w:tcPr>
+            <w:tcW w:w="672" w:type="dxa"/>
+            <w:tcBorders>
+              <w:top w:val="single" w:sz="4" w:space="0" w:color="auto"/>
+              <w:left w:val="single" w:sz="4" w:space="0" w:color="auto"/>
+              <w:bottom w:val="single" w:sz="4" w:space="0" w:color="auto"/>
+              <w:right w:val="single" w:sz="4" w:space="0" w:color="auto"/>
+            </w:tcBorders>
+            <w:hideMark/>
+          </w:tcPr>
+          <w:p>
+            <w:pPr>
+              <w:jc w:val="center"/>
+            </w:pPr>
+            <w:r>
+              <w:t>7</w:t>
+            </w:r>
+          </w:p>
+        </w:tc>
+        <w:tc>
+          <w:tcPr>
+            <w:tcW w:w="1251" w:type="dxa"/>
+            <w:tcBorders>
+              <w:top w:val="single" w:sz="4" w:space="0" w:color="auto"/>
+              <w:left w:val="single" w:sz="4" w:space="0" w:color="auto"/>
+              <w:bottom w:val="single" w:sz="4" w:space="0" w:color="auto"/>
+              <w:right w:val="single" w:sz="4" w:space="0" w:color="auto"/>
+            </w:tcBorders>
+            <w:hideMark/>
+          </w:tcPr>
+          <w:p>
+            <w:pPr>
+              <w:jc w:val="center"/>
+            </w:pPr>
+            <w:r>
+              <w:t>Brian</w:t>
+            </w:r>
+          </w:p>
+        </w:tc>
+        <w:tc>
+          <w:tcPr>
+            <w:tcW w:w="2752" w:type="dxa"/>
+            <w:tcBorders>
+              <w:top w:val="single" w:sz="4" w:space="0" w:color="auto"/>
+              <w:left w:val="single" w:sz="4" w:space="0" w:color="auto"/>
+              <w:bottom w:val="single" w:sz="4" w:space="0" w:color="auto"/>
+              <w:right w:val="single" w:sz="4" w:space="0" w:color="auto"/>
+            </w:tcBorders>
+            <w:hideMark/>
+          </w:tcPr>
+          <w:p>
+            <w:pPr>
+              <w:jc w:val="center"/>
+            </w:pPr>
+            <w:r>
+              <w:t>Membuat profile picture, username, email dan nomor telepon di halman Profile</w:t>
+            </w:r>
+          </w:p>
+        </w:tc>
+        <w:tc>
+          <w:tcPr>
+            <w:tcW w:w="1327" w:type="dxa"/>
+            <w:tcBorders>
+              <w:top w:val="single" w:sz="4" w:space="0" w:color="auto"/>
+              <w:left w:val="single" w:sz="4" w:space="0" w:color="auto"/>
+              <w:bottom w:val="single" w:sz="4" w:space="0" w:color="auto"/>
+              <w:right w:val="single" w:sz="4" w:space="0" w:color="auto"/>
+            </w:tcBorders>
+            <w:hideMark/>
+          </w:tcPr>
+          <w:p>
+            <w:pPr>
+              <w:jc w:val="center"/>
+            </w:pPr>
+            <w:r>
+              <w:t>20 april</w:t>
+            </w:r>
+          </w:p>
+        </w:tc>
+        <w:tc>
+          <w:tcPr>
+            <w:tcW w:w="3037" w:type="dxa"/>
+            <w:tcBorders>
+              <w:top w:val="single" w:sz="4" w:space="0" w:color="auto"/>
+              <w:left w:val="single" w:sz="4" w:space="0" w:color="auto"/>
+              <w:bottom w:val="single" w:sz="4" w:space="0" w:color="auto"/>
+              <w:right w:val="single" w:sz="4" w:space="0" w:color="auto"/>
+            </w:tcBorders>
+            <w:hideMark/>
+          </w:tcPr>
+          <w:p>
+            <w:pPr>
+              <w:jc w:val="center"/>
+            </w:pPr>
+            <w:r>
+              <w:t>-</w:t>
+            </w:r>
+          </w:p>
+        </w:tc>
+        <w:tc>
+          <w:tcPr>
+            <w:tcW w:w="1382" w:type="dxa"/>
+            <w:tcBorders>
+              <w:top w:val="single" w:sz="4" w:space="0" w:color="auto"/>
+              <w:left w:val="single" w:sz="4" w:space="0" w:color="auto"/>
+              <w:bottom w:val="single" w:sz="4" w:space="0" w:color="auto"/>
+              <w:right w:val="single" w:sz="4" w:space="0" w:color="auto"/>
+            </w:tcBorders>
+            <w:shd w:val="clear" w:color="auto" w:fill="FFFFFF" w:themeFill="background1"/>
+            <w:hideMark/>
+          </w:tcPr>
+          <w:p>
+            <w:pPr>
+              <w:jc w:val="center"/>
+              <w:rPr>
+                <w:lang w:val="en-US"/>
+              </w:rPr>
+            </w:pPr>
+            <w:r>
+              <w:t>2</w:t>
+            </w:r>
+            <w:r>
+              <w:rPr>
+                <w:lang w:val="en-US"/>
+              </w:rPr>
+              <w:t xml:space="preserve"> Hari</w:t>
+            </w:r>
+          </w:p>
+        </w:tc>
+      </w:tr>
+      <w:tr>
+        <w:tc>
+          <w:tcPr>
+            <w:tcW w:w="672" w:type="dxa"/>
+            <w:tcBorders>
+              <w:top w:val="single" w:sz="4" w:space="0" w:color="auto"/>
+              <w:left w:val="single" w:sz="4" w:space="0" w:color="auto"/>
+              <w:bottom w:val="single" w:sz="4" w:space="0" w:color="auto"/>
+              <w:right w:val="single" w:sz="4" w:space="0" w:color="auto"/>
+            </w:tcBorders>
+            <w:hideMark/>
+          </w:tcPr>
+          <w:p>
+            <w:pPr>
+              <w:jc w:val="center"/>
+            </w:pPr>
+            <w:r>
+              <w:t>8</w:t>
+            </w:r>
+          </w:p>
+        </w:tc>
+        <w:tc>
+          <w:tcPr>
+            <w:tcW w:w="1251" w:type="dxa"/>
+            <w:tcBorders>
+              <w:top w:val="single" w:sz="4" w:space="0" w:color="auto"/>
+              <w:left w:val="single" w:sz="4" w:space="0" w:color="auto"/>
+              <w:bottom w:val="single" w:sz="4" w:space="0" w:color="auto"/>
+              <w:right w:val="single" w:sz="4" w:space="0" w:color="auto"/>
+            </w:tcBorders>
+            <w:hideMark/>
+          </w:tcPr>
+          <w:p>
+            <w:pPr>
+              <w:jc w:val="center"/>
+            </w:pPr>
+            <w:r>
+              <w:t>Richard</w:t>
+            </w:r>
+          </w:p>
+        </w:tc>
+        <w:tc>
+          <w:tcPr>
+            <w:tcW w:w="2752" w:type="dxa"/>
+            <w:tcBorders>
+              <w:top w:val="single" w:sz="4" w:space="0" w:color="auto"/>
+              <w:left w:val="single" w:sz="4" w:space="0" w:color="auto"/>
+              <w:bottom w:val="single" w:sz="4" w:space="0" w:color="auto"/>
+              <w:right w:val="single" w:sz="4" w:space="0" w:color="auto"/>
+            </w:tcBorders>
+            <w:hideMark/>
+          </w:tcPr>
+          <w:p>
+            <w:pPr>
+              <w:jc w:val="center"/>
+            </w:pPr>
+            <w:r>
+              <w:t>Membuat button setting di halaman Profile</w:t>
+            </w:r>
+          </w:p>
+        </w:tc>
+        <w:tc>
+          <w:tcPr>
+            <w:tcW w:w="1327" w:type="dxa"/>
+            <w:tcBorders>
+              <w:top w:val="single" w:sz="4" w:space="0" w:color="auto"/>
+              <w:left w:val="single" w:sz="4" w:space="0" w:color="auto"/>
+              <w:bottom w:val="single" w:sz="4" w:space="0" w:color="auto"/>
+              <w:right w:val="single" w:sz="4" w:space="0" w:color="auto"/>
+            </w:tcBorders>
+            <w:hideMark/>
+          </w:tcPr>
+          <w:p>
+            <w:pPr>
+              <w:jc w:val="center"/>
+            </w:pPr>
+            <w:r>
+              <w:t>22 april</w:t>
+            </w:r>
+          </w:p>
+        </w:tc>
+        <w:tc>
+          <w:tcPr>
+            <w:tcW w:w="3037" w:type="dxa"/>
+            <w:tcBorders>
+              <w:top w:val="single" w:sz="4" w:space="0" w:color="auto"/>
+              <w:left w:val="single" w:sz="4" w:space="0" w:color="auto"/>
+              <w:bottom w:val="single" w:sz="4" w:space="0" w:color="auto"/>
+              <w:right w:val="single" w:sz="4" w:space="0" w:color="auto"/>
+            </w:tcBorders>
+            <w:hideMark/>
+          </w:tcPr>
+          <w:p>
+            <w:pPr>
+              <w:jc w:val="center"/>
+            </w:pPr>
+            <w:r>
+              <w:t xml:space="preserve">Membuat tombol itu bisa dipencet </w:t>
+            </w:r>
+          </w:p>
+        </w:tc>
+        <w:tc>
+          <w:tcPr>
+            <w:tcW w:w="1382" w:type="dxa"/>
+            <w:tcBorders>
+              <w:top w:val="single" w:sz="4" w:space="0" w:color="auto"/>
+              <w:left w:val="single" w:sz="4" w:space="0" w:color="auto"/>
+              <w:bottom w:val="single" w:sz="4" w:space="0" w:color="auto"/>
+              <w:right w:val="single" w:sz="4" w:space="0" w:color="auto"/>
+            </w:tcBorders>
+            <w:shd w:val="clear" w:color="auto" w:fill="FFFFFF" w:themeFill="background1"/>
+            <w:hideMark/>
+          </w:tcPr>
+          <w:p>
+            <w:pPr>
+              <w:jc w:val="center"/>
+              <w:rPr>
+                <w:lang w:val="en-US"/>
+              </w:rPr>
+            </w:pPr>
+            <w:r>
+              <w:t>1</w:t>
+            </w:r>
+            <w:r>
+              <w:rPr>
+                <w:lang w:val="en-US"/>
+              </w:rPr>
+              <w:t xml:space="preserve"> Hari</w:t>
+            </w:r>
+          </w:p>
+        </w:tc>
+      </w:tr>
+      <w:tr>
+        <w:tc>
+          <w:tcPr>
+            <w:tcW w:w="672" w:type="dxa"/>
+            <w:tcBorders>
+              <w:top w:val="single" w:sz="4" w:space="0" w:color="auto"/>
+              <w:left w:val="single" w:sz="4" w:space="0" w:color="auto"/>
+              <w:bottom w:val="single" w:sz="4" w:space="0" w:color="auto"/>
+              <w:right w:val="single" w:sz="4" w:space="0" w:color="auto"/>
+            </w:tcBorders>
+          </w:tcPr>
+          <w:p>
+            <w:pPr>
+              <w:jc w:val="center"/>
+              <w:rPr>
+                <w:lang w:val="en-US"/>
+              </w:rPr>
+            </w:pPr>
+            <w:r>
+              <w:rPr>
+                <w:lang w:val="en-US"/>
+              </w:rPr>
+              <w:t>9</w:t>
+            </w:r>
+          </w:p>
+        </w:tc>
+        <w:tc>
+          <w:tcPr>
+            <w:tcW w:w="1251" w:type="dxa"/>
+            <w:tcBorders>
+              <w:top w:val="single" w:sz="4" w:space="0" w:color="auto"/>
+              <w:left w:val="single" w:sz="4" w:space="0" w:color="auto"/>
+              <w:bottom w:val="single" w:sz="4" w:space="0" w:color="auto"/>
+              <w:right w:val="single" w:sz="4" w:space="0" w:color="auto"/>
+            </w:tcBorders>
+          </w:tcPr>
+          <w:p>
+            <w:pPr>
+              <w:jc w:val="center"/>
+              <w:rPr>
+                <w:lang w:val="en-US"/>
+              </w:rPr>
+            </w:pPr>
+            <w:r>
+              <w:rPr>
+                <w:lang w:val="en-US"/>
+              </w:rPr>
+              <w:t>Wilbert</w:t>
+            </w:r>
+          </w:p>
+        </w:tc>
+        <w:tc>
+          <w:tcPr>
+            <w:tcW w:w="2752" w:type="dxa"/>
+            <w:tcBorders>
+              <w:top w:val="single" w:sz="4" w:space="0" w:color="auto"/>
+              <w:left w:val="single" w:sz="4" w:space="0" w:color="auto"/>
+              <w:bottom w:val="single" w:sz="4" w:space="0" w:color="auto"/>
+              <w:right w:val="single" w:sz="4" w:space="0" w:color="auto"/>
+            </w:tcBorders>
+          </w:tcPr>
+          <w:p>
+            <w:pPr>
+              <w:jc w:val="center"/>
+              <w:rPr>
+                <w:lang w:val="en-US"/>
+              </w:rPr>
+            </w:pPr>
+            <w:r>
+              <w:rPr>
+                <w:lang w:val="en-US"/>
+              </w:rPr>
+              <w:t>Membuat floating action button</w:t>
+            </w:r>
+          </w:p>
+        </w:tc>
+        <w:tc>
+          <w:tcPr>
+            <w:tcW w:w="1327" w:type="dxa"/>
+            <w:tcBorders>
+              <w:top w:val="single" w:sz="4" w:space="0" w:color="auto"/>
+              <w:left w:val="single" w:sz="4" w:space="0" w:color="auto"/>
+              <w:bottom w:val="single" w:sz="4" w:space="0" w:color="auto"/>
+              <w:right w:val="single" w:sz="4" w:space="0" w:color="auto"/>
+            </w:tcBorders>
+          </w:tcPr>
+          <w:p>
+            <w:pPr>
+              <w:jc w:val="center"/>
+              <w:rPr>
+                <w:lang w:val="en-US"/>
+              </w:rPr>
+            </w:pPr>
+            <w:r>
+              <w:rPr>
+                <w:lang w:val="en-US"/>
+              </w:rPr>
+              <w:t>25 Mei</w:t>
+            </w:r>
+          </w:p>
+        </w:tc>
+        <w:tc>
+          <w:tcPr>
+            <w:tcW w:w="3037" w:type="dxa"/>
+            <w:tcBorders>
+              <w:top w:val="single" w:sz="4" w:space="0" w:color="auto"/>
+              <w:left w:val="single" w:sz="4" w:space="0" w:color="auto"/>
+              <w:bottom w:val="single" w:sz="4" w:space="0" w:color="auto"/>
+              <w:right w:val="single" w:sz="4" w:space="0" w:color="auto"/>
+            </w:tcBorders>
+          </w:tcPr>
+          <w:p>
+            <w:pPr>
+              <w:jc w:val="center"/>
+              <w:rPr>
+                <w:lang w:val="en-US"/>
+              </w:rPr>
+            </w:pPr>
+            <w:r>
+              <w:rPr>
+                <w:lang w:val="en-US"/>
+              </w:rPr>
+              <w:t>-</w:t>
+            </w:r>
+          </w:p>
+        </w:tc>
+        <w:tc>
+          <w:tcPr>
+            <w:tcW w:w="1382" w:type="dxa"/>
+            <w:tcBorders>
+              <w:top w:val="single" w:sz="4" w:space="0" w:color="auto"/>
+              <w:left w:val="single" w:sz="4" w:space="0" w:color="auto"/>
+              <w:bottom w:val="single" w:sz="4" w:space="0" w:color="auto"/>
+              <w:right w:val="single" w:sz="4" w:space="0" w:color="auto"/>
+            </w:tcBorders>
+            <w:shd w:val="clear" w:color="auto" w:fill="FFFFFF" w:themeFill="background1"/>
+          </w:tcPr>
+          <w:p>
+            <w:pPr>
+              <w:jc w:val="center"/>
+              <w:rPr>
+                <w:lang w:val="en-US"/>
+              </w:rPr>
+            </w:pPr>
+            <w:r>
+              <w:rPr>
+                <w:lang w:val="en-US"/>
+              </w:rPr>
+              <w:t>2 Hari</w:t>
+            </w:r>
+          </w:p>
+        </w:tc>
+      </w:tr>
+      <w:tr>
+        <w:tc>
+          <w:tcPr>
+            <w:tcW w:w="672" w:type="dxa"/>
+            <w:tcBorders>
+              <w:top w:val="single" w:sz="4" w:space="0" w:color="auto"/>
+              <w:left w:val="single" w:sz="4" w:space="0" w:color="auto"/>
+              <w:bottom w:val="single" w:sz="4" w:space="0" w:color="auto"/>
+              <w:right w:val="single" w:sz="4" w:space="0" w:color="auto"/>
+            </w:tcBorders>
+          </w:tcPr>
+          <w:p>
+            <w:pPr>
+              <w:jc w:val="center"/>
+              <w:rPr>
+                <w:lang w:val="en-US"/>
+              </w:rPr>
+            </w:pPr>
+            <w:r>
+              <w:rPr>
+                <w:lang w:val="en-US"/>
+              </w:rPr>
+              <w:t>10</w:t>
+            </w:r>
+          </w:p>
+        </w:tc>
+        <w:tc>
+          <w:tcPr>
+            <w:tcW w:w="1251" w:type="dxa"/>
+            <w:tcBorders>
+              <w:top w:val="single" w:sz="4" w:space="0" w:color="auto"/>
+              <w:left w:val="single" w:sz="4" w:space="0" w:color="auto"/>
+              <w:bottom w:val="single" w:sz="4" w:space="0" w:color="auto"/>
+              <w:right w:val="single" w:sz="4" w:space="0" w:color="auto"/>
+            </w:tcBorders>
+          </w:tcPr>
+          <w:p>
+            <w:pPr>
+              <w:jc w:val="center"/>
+              <w:rPr>
+                <w:lang w:val="en-US"/>
+              </w:rPr>
+            </w:pPr>
+            <w:r>
+              <w:rPr>
+                <w:lang w:val="en-US"/>
+              </w:rPr>
+              <w:t>Brian</w:t>
+            </w:r>
+          </w:p>
+        </w:tc>
+        <w:tc>
+          <w:tcPr>
+            <w:tcW w:w="2752" w:type="dxa"/>
+            <w:tcBorders>
+              <w:top w:val="single" w:sz="4" w:space="0" w:color="auto"/>
+              <w:left w:val="single" w:sz="4" w:space="0" w:color="auto"/>
+              <w:bottom w:val="single" w:sz="4" w:space="0" w:color="auto"/>
+              <w:right w:val="single" w:sz="4" w:space="0" w:color="auto"/>
+            </w:tcBorders>
+          </w:tcPr>
+          <w:p>
+            <w:pPr>
+              <w:jc w:val="center"/>
+              <w:rPr>
+                <w:lang w:val="en-US"/>
+              </w:rPr>
+            </w:pPr>
+            <w:r>
+              <w:rPr>
+                <w:lang w:val="en-US"/>
+              </w:rPr>
+              <w:t>Membuat fitur Dark Mode</w:t>
+            </w:r>
+          </w:p>
+        </w:tc>
+        <w:tc>
+          <w:tcPr>
+            <w:tcW w:w="1327" w:type="dxa"/>
+            <w:tcBorders>
+              <w:top w:val="single" w:sz="4" w:space="0" w:color="auto"/>
+              <w:left w:val="single" w:sz="4" w:space="0" w:color="auto"/>
+              <w:bottom w:val="single" w:sz="4" w:space="0" w:color="auto"/>
+              <w:right w:val="single" w:sz="4" w:space="0" w:color="auto"/>
+            </w:tcBorders>
+          </w:tcPr>
+          <w:p>
+            <w:pPr>
+              <w:jc w:val="center"/>
+              <w:rPr>
+                <w:lang w:val="en-US"/>
+              </w:rPr>
+            </w:pPr>
+            <w:r>
+              <w:rPr>
+                <w:lang w:val="en-US"/>
+              </w:rPr>
+              <w:t>3 Juni</w:t>
+            </w:r>
+          </w:p>
+        </w:tc>
+        <w:tc>
+          <w:tcPr>
+            <w:tcW w:w="3037" w:type="dxa"/>
+            <w:tcBorders>
+              <w:top w:val="single" w:sz="4" w:space="0" w:color="auto"/>
+              <w:left w:val="single" w:sz="4" w:space="0" w:color="auto"/>
+              <w:bottom w:val="single" w:sz="4" w:space="0" w:color="auto"/>
+              <w:right w:val="single" w:sz="4" w:space="0" w:color="auto"/>
+            </w:tcBorders>
+          </w:tcPr>
+          <w:p>
+            <w:pPr>
+              <w:jc w:val="center"/>
+              <w:rPr>
+                <w:lang w:val="en-US"/>
+              </w:rPr>
+            </w:pPr>
+            <w:r>
+              <w:rPr>
+                <w:lang w:val="en-US"/>
+              </w:rPr>
+              <w:t>-</w:t>
+            </w:r>
+          </w:p>
+        </w:tc>
+        <w:tc>
+          <w:tcPr>
+            <w:tcW w:w="1382" w:type="dxa"/>
+            <w:tcBorders>
+              <w:top w:val="single" w:sz="4" w:space="0" w:color="auto"/>
+              <w:left w:val="single" w:sz="4" w:space="0" w:color="auto"/>
+              <w:bottom w:val="single" w:sz="4" w:space="0" w:color="auto"/>
+              <w:right w:val="single" w:sz="4" w:space="0" w:color="auto"/>
+            </w:tcBorders>
+            <w:shd w:val="clear" w:color="auto" w:fill="FFFFFF" w:themeFill="background1"/>
+          </w:tcPr>
+          <w:p>
+            <w:pPr>
+              <w:jc w:val="center"/>
+              <w:rPr>
+                <w:lang w:val="en-US"/>
+              </w:rPr>
+            </w:pPr>
+            <w:r>
+              <w:rPr>
+                <w:lang w:val="en-US"/>
+              </w:rPr>
+              <w:t>3 Hari</w:t>
+            </w:r>
+          </w:p>
+        </w:tc>
+      </w:tr>
+      <w:tr>
+        <w:tc>
+          <w:tcPr>
+            <w:tcW w:w="672" w:type="dxa"/>
+            <w:tcBorders>
+              <w:top w:val="single" w:sz="4" w:space="0" w:color="auto"/>
+              <w:left w:val="single" w:sz="4" w:space="0" w:color="auto"/>
+              <w:bottom w:val="single" w:sz="4" w:space="0" w:color="auto"/>
+              <w:right w:val="single" w:sz="4" w:space="0" w:color="auto"/>
+            </w:tcBorders>
+          </w:tcPr>
+          <w:p>
+            <w:pPr>
+              <w:jc w:val="center"/>
+              <w:rPr>
+                <w:lang w:val="en-US"/>
+              </w:rPr>
+            </w:pPr>
+            <w:r>
+              <w:rPr>
+                <w:lang w:val="en-US"/>
+              </w:rPr>
+              <w:t>11</w:t>
+            </w:r>
+          </w:p>
+        </w:tc>
+        <w:tc>
+          <w:tcPr>
+            <w:tcW w:w="1251" w:type="dxa"/>
+            <w:tcBorders>
+              <w:top w:val="single" w:sz="4" w:space="0" w:color="auto"/>
+              <w:left w:val="single" w:sz="4" w:space="0" w:color="auto"/>
+              <w:bottom w:val="single" w:sz="4" w:space="0" w:color="auto"/>
+              <w:right w:val="single" w:sz="4" w:space="0" w:color="auto"/>
+            </w:tcBorders>
+          </w:tcPr>
+          <w:p>
+            <w:pPr>
+              <w:jc w:val="center"/>
+              <w:rPr>
+                <w:lang w:val="en-US"/>
+              </w:rPr>
+            </w:pPr>
+            <w:r>
+              <w:rPr>
+                <w:lang w:val="en-US"/>
+              </w:rPr>
+              <w:t>Richard</w:t>
+            </w:r>
+          </w:p>
+        </w:tc>
+        <w:tc>
+          <w:tcPr>
+            <w:tcW w:w="2752" w:type="dxa"/>
+            <w:tcBorders>
+              <w:top w:val="single" w:sz="4" w:space="0" w:color="auto"/>
+              <w:left w:val="single" w:sz="4" w:space="0" w:color="auto"/>
+              <w:bottom w:val="single" w:sz="4" w:space="0" w:color="auto"/>
+              <w:right w:val="single" w:sz="4" w:space="0" w:color="auto"/>
+            </w:tcBorders>
+          </w:tcPr>
+          <w:p>
+            <w:pPr>
+              <w:jc w:val="center"/>
+              <w:rPr>
+                <w:lang w:val="en-US"/>
+              </w:rPr>
+            </w:pPr>
+            <w:r>
+              <w:rPr>
+                <w:lang w:val="en-US"/>
+              </w:rPr>
+              <w:t>Membuat fitur Vertifikasi</w:t>
+            </w:r>
+          </w:p>
+        </w:tc>
+        <w:tc>
+          <w:tcPr>
+            <w:tcW w:w="1327" w:type="dxa"/>
+            <w:tcBorders>
+              <w:top w:val="single" w:sz="4" w:space="0" w:color="auto"/>
+              <w:left w:val="single" w:sz="4" w:space="0" w:color="auto"/>
+              <w:bottom w:val="single" w:sz="4" w:space="0" w:color="auto"/>
+              <w:right w:val="single" w:sz="4" w:space="0" w:color="auto"/>
+            </w:tcBorders>
+          </w:tcPr>
+          <w:p>
+            <w:pPr>
+              <w:jc w:val="center"/>
+              <w:rPr>
+                <w:lang w:val="en-US"/>
+              </w:rPr>
+            </w:pPr>
+            <w:r>
+              <w:rPr>
+                <w:lang w:val="en-US"/>
+              </w:rPr>
+              <w:t>8 Juni</w:t>
+            </w:r>
+          </w:p>
+        </w:tc>
+        <w:tc>
+          <w:tcPr>
+            <w:tcW w:w="3037" w:type="dxa"/>
+            <w:tcBorders>
+              <w:top w:val="single" w:sz="4" w:space="0" w:color="auto"/>
+              <w:left w:val="single" w:sz="4" w:space="0" w:color="auto"/>
+              <w:bottom w:val="single" w:sz="4" w:space="0" w:color="auto"/>
+              <w:right w:val="single" w:sz="4" w:space="0" w:color="auto"/>
+            </w:tcBorders>
+          </w:tcPr>
+          <w:p>
+            <w:pPr>
+              <w:jc w:val="center"/>
+              <w:rPr>
+                <w:lang w:val="en-US"/>
+              </w:rPr>
+            </w:pPr>
+            <w:r>
+              <w:rPr>
+                <w:lang w:val="en-US"/>
+              </w:rPr>
+              <w:t>-</w:t>
+            </w:r>
+          </w:p>
+        </w:tc>
+        <w:tc>
+          <w:tcPr>
+            <w:tcW w:w="1382" w:type="dxa"/>
+            <w:tcBorders>
+              <w:top w:val="single" w:sz="4" w:space="0" w:color="auto"/>
+              <w:left w:val="single" w:sz="4" w:space="0" w:color="auto"/>
+              <w:bottom w:val="single" w:sz="4" w:space="0" w:color="auto"/>
+              <w:right w:val="single" w:sz="4" w:space="0" w:color="auto"/>
+            </w:tcBorders>
+            <w:shd w:val="clear" w:color="auto" w:fill="FFFFFF" w:themeFill="background1"/>
+          </w:tcPr>
+          <w:p>
+            <w:pPr>
+              <w:jc w:val="center"/>
+              <w:rPr>
+                <w:lang w:val="en-US"/>
+              </w:rPr>
+            </w:pPr>
+            <w:r>
+              <w:rPr>
+                <w:lang w:val="en-US"/>
+              </w:rPr>
+              <w:t>3 Hari</w:t>
+            </w:r>
+          </w:p>
+        </w:tc>
+      </w:tr>
+      <w:tr>
+        <w:tc>
+          <w:tcPr>
+            <w:tcW w:w="672" w:type="dxa"/>
+            <w:tcBorders>
+              <w:top w:val="single" w:sz="4" w:space="0" w:color="auto"/>
+              <w:left w:val="single" w:sz="4" w:space="0" w:color="auto"/>
+              <w:bottom w:val="single" w:sz="4" w:space="0" w:color="auto"/>
+              <w:right w:val="single" w:sz="4" w:space="0" w:color="auto"/>
+            </w:tcBorders>
+          </w:tcPr>
+          <w:p>
+            <w:pPr>
+              <w:jc w:val="center"/>
+              <w:rPr>
+                <w:lang w:val="en-US"/>
+              </w:rPr>
+            </w:pPr>
+            <w:r>
+              <w:rPr>
+                <w:lang w:val="en-US"/>
+              </w:rPr>
+              <w:t>12</w:t>
+            </w:r>
+          </w:p>
+        </w:tc>
+        <w:tc>
+          <w:tcPr>
+            <w:tcW w:w="1251" w:type="dxa"/>
+            <w:tcBorders>
+              <w:top w:val="single" w:sz="4" w:space="0" w:color="auto"/>
+              <w:left w:val="single" w:sz="4" w:space="0" w:color="auto"/>
+              <w:bottom w:val="single" w:sz="4" w:space="0" w:color="auto"/>
+              <w:right w:val="single" w:sz="4" w:space="0" w:color="auto"/>
+            </w:tcBorders>
+          </w:tcPr>
+          <w:p>
+            <w:pPr>
+              <w:jc w:val="center"/>
+              <w:rPr>
+                <w:lang w:val="en-US"/>
+              </w:rPr>
+            </w:pPr>
+            <w:r>
+              <w:rPr>
+                <w:lang w:val="en-US"/>
+              </w:rPr>
+              <w:t>Brian</w:t>
+            </w:r>
+          </w:p>
+        </w:tc>
+        <w:tc>
+          <w:tcPr>
+            <w:tcW w:w="2752" w:type="dxa"/>
+            <w:tcBorders>
+              <w:top w:val="single" w:sz="4" w:space="0" w:color="auto"/>
+              <w:left w:val="single" w:sz="4" w:space="0" w:color="auto"/>
+              <w:bottom w:val="single" w:sz="4" w:space="0" w:color="auto"/>
+              <w:right w:val="single" w:sz="4" w:space="0" w:color="auto"/>
+            </w:tcBorders>
+          </w:tcPr>
+          <w:p>
+            <w:pPr>
+              <w:jc w:val="center"/>
+              <w:rPr>
+                <w:lang w:val="en-US"/>
+              </w:rPr>
+            </w:pPr>
+            <w:r>
+              <w:rPr>
+                <w:lang w:val="en-US"/>
+              </w:rPr>
+              <w:t>Membuat halaman Detail Film dan halaman Film yang disukai</w:t>
+            </w:r>
+          </w:p>
+        </w:tc>
+        <w:tc>
+          <w:tcPr>
+            <w:tcW w:w="1327" w:type="dxa"/>
+            <w:tcBorders>
+              <w:top w:val="single" w:sz="4" w:space="0" w:color="auto"/>
+              <w:left w:val="single" w:sz="4" w:space="0" w:color="auto"/>
+              <w:bottom w:val="single" w:sz="4" w:space="0" w:color="auto"/>
+              <w:right w:val="single" w:sz="4" w:space="0" w:color="auto"/>
+            </w:tcBorders>
+          </w:tcPr>
+          <w:p>
+            <w:pPr>
+              <w:jc w:val="center"/>
+              <w:rPr>
+                <w:lang w:val="en-US"/>
+              </w:rPr>
+            </w:pPr>
+            <w:r>
+              <w:rPr>
+                <w:lang w:val="en-US"/>
+              </w:rPr>
+              <w:t>21 Juni</w:t>
+            </w:r>
+          </w:p>
+        </w:tc>
+        <w:tc>
+          <w:tcPr>
+            <w:tcW w:w="3037" w:type="dxa"/>
+            <w:tcBorders>
+              <w:top w:val="single" w:sz="4" w:space="0" w:color="auto"/>
+              <w:left w:val="single" w:sz="4" w:space="0" w:color="auto"/>
+              <w:bottom w:val="single" w:sz="4" w:space="0" w:color="auto"/>
+              <w:right w:val="single" w:sz="4" w:space="0" w:color="auto"/>
+            </w:tcBorders>
+          </w:tcPr>
+          <w:p>
+            <w:pPr>
+              <w:jc w:val="center"/>
+              <w:rPr>
+                <w:lang w:val="en-US"/>
+              </w:rPr>
+            </w:pPr>
+            <w:r>
+              <w:rPr>
+                <w:lang w:val="en-US"/>
+              </w:rPr>
+              <w:t>Membuat tampilan</w:t>
+            </w:r>
+          </w:p>
+        </w:tc>
+        <w:tc>
+          <w:tcPr>
+            <w:tcW w:w="1382" w:type="dxa"/>
+            <w:tcBorders>
+              <w:top w:val="single" w:sz="4" w:space="0" w:color="auto"/>
+              <w:left w:val="single" w:sz="4" w:space="0" w:color="auto"/>
+              <w:bottom w:val="single" w:sz="4" w:space="0" w:color="auto"/>
+              <w:right w:val="single" w:sz="4" w:space="0" w:color="auto"/>
+            </w:tcBorders>
+            <w:shd w:val="clear" w:color="auto" w:fill="FFFFFF" w:themeFill="background1"/>
+          </w:tcPr>
+          <w:p>
+            <w:pPr>
+              <w:jc w:val="center"/>
+              <w:rPr>
+                <w:lang w:val="en-US"/>
+              </w:rPr>
+            </w:pPr>
+            <w:r>
+              <w:rPr>
+                <w:lang w:val="en-US"/>
+              </w:rPr>
+              <w:t>5 Hari</w:t>
+            </w:r>
+          </w:p>
+        </w:tc>
+      </w:tr>
+      <w:tr>
+        <w:tc>
+          <w:tcPr>
+            <w:tcW w:w="672" w:type="dxa"/>
+            <w:tcBorders>
+              <w:top w:val="single" w:sz="4" w:space="0" w:color="auto"/>
+              <w:left w:val="single" w:sz="4" w:space="0" w:color="auto"/>
+              <w:bottom w:val="single" w:sz="4" w:space="0" w:color="auto"/>
+              <w:right w:val="single" w:sz="4" w:space="0" w:color="auto"/>
+            </w:tcBorders>
+          </w:tcPr>
+          <w:p>
+            <w:pPr>
+              <w:jc w:val="center"/>
+              <w:rPr>
+                <w:lang w:val="en-US"/>
+              </w:rPr>
+            </w:pPr>
+            <w:r>
+              <w:rPr>
+                <w:lang w:val="en-US"/>
+              </w:rPr>
+              <w:t>13</w:t>
+            </w:r>
+          </w:p>
+        </w:tc>
+        <w:tc>
+          <w:tcPr>
+            <w:tcW w:w="1251" w:type="dxa"/>
+            <w:tcBorders>
+              <w:top w:val="single" w:sz="4" w:space="0" w:color="auto"/>
+              <w:left w:val="single" w:sz="4" w:space="0" w:color="auto"/>
+              <w:bottom w:val="single" w:sz="4" w:space="0" w:color="auto"/>
+              <w:right w:val="single" w:sz="4" w:space="0" w:color="auto"/>
+            </w:tcBorders>
+          </w:tcPr>
+          <w:p>
+            <w:pPr>
+              <w:jc w:val="center"/>
+              <w:rPr>
+                <w:lang w:val="en-US"/>
+              </w:rPr>
+            </w:pPr>
+            <w:r>
+              <w:rPr>
+                <w:lang w:val="en-US"/>
+              </w:rPr>
+              <w:t>Richard</w:t>
+            </w:r>
+          </w:p>
+        </w:tc>
+        <w:tc>
+          <w:tcPr>
+            <w:tcW w:w="2752" w:type="dxa"/>
+            <w:tcBorders>
+              <w:top w:val="single" w:sz="4" w:space="0" w:color="auto"/>
+              <w:left w:val="single" w:sz="4" w:space="0" w:color="auto"/>
+              <w:bottom w:val="single" w:sz="4" w:space="0" w:color="auto"/>
+              <w:right w:val="single" w:sz="4" w:space="0" w:color="auto"/>
+            </w:tcBorders>
+          </w:tcPr>
+          <w:p>
+            <w:pPr>
+              <w:jc w:val="center"/>
+              <w:rPr>
+                <w:lang w:val="en-US"/>
+              </w:rPr>
+            </w:pPr>
+            <w:r>
+              <w:rPr>
+                <w:lang w:val="en-US"/>
+              </w:rPr>
+              <w:t>Membuat halaman jadwal film</w:t>
+            </w:r>
+          </w:p>
+        </w:tc>
+        <w:tc>
+          <w:tcPr>
+            <w:tcW w:w="1327" w:type="dxa"/>
+            <w:tcBorders>
+              <w:top w:val="single" w:sz="4" w:space="0" w:color="auto"/>
+              <w:left w:val="single" w:sz="4" w:space="0" w:color="auto"/>
+              <w:bottom w:val="single" w:sz="4" w:space="0" w:color="auto"/>
+              <w:right w:val="single" w:sz="4" w:space="0" w:color="auto"/>
+            </w:tcBorders>
+          </w:tcPr>
+          <w:p>
+            <w:pPr>
+              <w:jc w:val="center"/>
+              <w:rPr>
+                <w:lang w:val="en-US"/>
+              </w:rPr>
+            </w:pPr>
+            <w:r>
+              <w:rPr>
+                <w:lang w:val="en-US"/>
+              </w:rPr>
+              <w:t>27 Juni</w:t>
+            </w:r>
+          </w:p>
+        </w:tc>
+        <w:tc>
+          <w:tcPr>
+            <w:tcW w:w="3037" w:type="dxa"/>
+            <w:tcBorders>
+              <w:top w:val="single" w:sz="4" w:space="0" w:color="auto"/>
+              <w:left w:val="single" w:sz="4" w:space="0" w:color="auto"/>
+              <w:bottom w:val="single" w:sz="4" w:space="0" w:color="auto"/>
+              <w:right w:val="single" w:sz="4" w:space="0" w:color="auto"/>
+            </w:tcBorders>
+          </w:tcPr>
+          <w:p>
+            <w:pPr>
+              <w:jc w:val="center"/>
+              <w:rPr>
+                <w:lang w:val="en-US"/>
+              </w:rPr>
+            </w:pPr>
+            <w:r>
+              <w:rPr>
+                <w:lang w:val="en-US"/>
+              </w:rPr>
+              <w:t>-</w:t>
+            </w:r>
+          </w:p>
+        </w:tc>
+        <w:tc>
+          <w:tcPr>
+            <w:tcW w:w="1382" w:type="dxa"/>
+            <w:tcBorders>
+              <w:top w:val="single" w:sz="4" w:space="0" w:color="auto"/>
+              <w:left w:val="single" w:sz="4" w:space="0" w:color="auto"/>
+              <w:bottom w:val="single" w:sz="4" w:space="0" w:color="auto"/>
+              <w:right w:val="single" w:sz="4" w:space="0" w:color="auto"/>
+            </w:tcBorders>
+            <w:shd w:val="clear" w:color="auto" w:fill="FFFFFF" w:themeFill="background1"/>
+          </w:tcPr>
+          <w:p>
+            <w:pPr>
+              <w:jc w:val="center"/>
+              <w:rPr>
+                <w:lang w:val="en-US"/>
+              </w:rPr>
+            </w:pPr>
+            <w:r>
+              <w:rPr>
+                <w:lang w:val="en-US"/>
+              </w:rPr>
+              <w:t>4 Hari</w:t>
+            </w:r>
+          </w:p>
+        </w:tc>
+      </w:tr>
+      <w:tr>
+        <w:tc>
+          <w:tcPr>
+            <w:tcW w:w="672" w:type="dxa"/>
+            <w:tcBorders>
+              <w:top w:val="single" w:sz="4" w:space="0" w:color="auto"/>
+              <w:left w:val="single" w:sz="4" w:space="0" w:color="auto"/>
+              <w:bottom w:val="single" w:sz="4" w:space="0" w:color="auto"/>
+              <w:right w:val="single" w:sz="4" w:space="0" w:color="auto"/>
+            </w:tcBorders>
+          </w:tcPr>
+          <w:p>
+            <w:pPr>
+              <w:jc w:val="center"/>
+              <w:rPr>
+                <w:lang w:val="en-US"/>
+              </w:rPr>
+            </w:pPr>
+            <w:r>
+              <w:rPr>
+                <w:lang w:val="en-US"/>
+              </w:rPr>
+              <w:t>14</w:t>
+            </w:r>
+          </w:p>
+        </w:tc>
+        <w:tc>
+          <w:tcPr>
+            <w:tcW w:w="1251" w:type="dxa"/>
+            <w:tcBorders>
+              <w:top w:val="single" w:sz="4" w:space="0" w:color="auto"/>
+              <w:left w:val="single" w:sz="4" w:space="0" w:color="auto"/>
+              <w:bottom w:val="single" w:sz="4" w:space="0" w:color="auto"/>
+              <w:right w:val="single" w:sz="4" w:space="0" w:color="auto"/>
+            </w:tcBorders>
+          </w:tcPr>
+          <w:p>
+            <w:pPr>
+              <w:jc w:val="center"/>
+              <w:rPr>
+                <w:lang w:val="en-US"/>
+              </w:rPr>
+            </w:pPr>
+            <w:r>
+              <w:rPr>
+                <w:lang w:val="en-US"/>
+              </w:rPr>
+              <w:t>Brian</w:t>
+            </w:r>
+          </w:p>
+        </w:tc>
+        <w:tc>
+          <w:tcPr>
+            <w:tcW w:w="2752" w:type="dxa"/>
+            <w:tcBorders>
+              <w:top w:val="single" w:sz="4" w:space="0" w:color="auto"/>
+              <w:left w:val="single" w:sz="4" w:space="0" w:color="auto"/>
+              <w:bottom w:val="single" w:sz="4" w:space="0" w:color="auto"/>
+              <w:right w:val="single" w:sz="4" w:space="0" w:color="auto"/>
+            </w:tcBorders>
+          </w:tcPr>
+          <w:p>
+            <w:pPr>
+              <w:jc w:val="center"/>
+              <w:rPr>
+                <w:lang w:val="en-US"/>
+              </w:rPr>
+            </w:pPr>
+            <w:r>
+              <w:rPr>
+                <w:lang w:val="en-US"/>
+              </w:rPr>
+              <w:t>Membuat Fitur untuk Logout</w:t>
+            </w:r>
+          </w:p>
+        </w:tc>
+        <w:tc>
+          <w:tcPr>
+            <w:tcW w:w="1327" w:type="dxa"/>
+            <w:tcBorders>
+              <w:top w:val="single" w:sz="4" w:space="0" w:color="auto"/>
+              <w:left w:val="single" w:sz="4" w:space="0" w:color="auto"/>
+              <w:bottom w:val="single" w:sz="4" w:space="0" w:color="auto"/>
+              <w:right w:val="single" w:sz="4" w:space="0" w:color="auto"/>
+            </w:tcBorders>
+          </w:tcPr>
+          <w:p>
+            <w:pPr>
+              <w:jc w:val="center"/>
+              <w:rPr>
+                <w:lang w:val="en-US"/>
+              </w:rPr>
+            </w:pPr>
+            <w:r>
+              <w:rPr>
+                <w:lang w:val="en-US"/>
+              </w:rPr>
+              <w:t>2 Juli</w:t>
+            </w:r>
+          </w:p>
+        </w:tc>
+        <w:tc>
+          <w:tcPr>
+            <w:tcW w:w="3037" w:type="dxa"/>
+            <w:tcBorders>
+              <w:top w:val="single" w:sz="4" w:space="0" w:color="auto"/>
+              <w:left w:val="single" w:sz="4" w:space="0" w:color="auto"/>
+              <w:bottom w:val="single" w:sz="4" w:space="0" w:color="auto"/>
+              <w:right w:val="single" w:sz="4" w:space="0" w:color="auto"/>
+            </w:tcBorders>
+          </w:tcPr>
+          <w:p>
+            <w:pPr>
+              <w:jc w:val="center"/>
+              <w:rPr>
+                <w:lang w:val="en-US"/>
+              </w:rPr>
+            </w:pPr>
+            <w:r>
+              <w:rPr>
+                <w:lang w:val="en-US"/>
+              </w:rPr>
+              <w:t>-</w:t>
+            </w:r>
+          </w:p>
+        </w:tc>
+        <w:tc>
+          <w:tcPr>
+            <w:tcW w:w="1382" w:type="dxa"/>
+            <w:tcBorders>
+              <w:top w:val="single" w:sz="4" w:space="0" w:color="auto"/>
+              <w:left w:val="single" w:sz="4" w:space="0" w:color="auto"/>
+              <w:bottom w:val="single" w:sz="4" w:space="0" w:color="auto"/>
+              <w:right w:val="single" w:sz="4" w:space="0" w:color="auto"/>
+            </w:tcBorders>
+            <w:shd w:val="clear" w:color="auto" w:fill="FFFFFF" w:themeFill="background1"/>
+          </w:tcPr>
+          <w:p>
+            <w:pPr>
+              <w:jc w:val="center"/>
+              <w:rPr>
+                <w:lang w:val="en-US"/>
+              </w:rPr>
+            </w:pPr>
+            <w:r>
+              <w:rPr>
+                <w:lang w:val="en-US"/>
+              </w:rPr>
+              <w:t>1 Hari</w:t>
+            </w:r>
+          </w:p>
+        </w:tc>
+      </w:tr>
+    </w:tbl>
+    <w:p>
+      <w:pPr>
+        <w:pStyle w:val="BodyText"/>
+        <w:ind w:left="1280"/>
+        <w:rPr>
+          <w:sz w:val="24"/>
+          <w:szCs w:val="24"/>
+          <w:lang w:val="en-US"/>
+        </w:rPr>
+      </w:pPr>
+    </w:p>
     <w:p>
       <w:pPr>
         <w:pStyle w:val="BodyText"/>
@@ -15007,6 +15921,34 @@
       <w:lang w:val="id"/>
     </w:rPr>
   </w:style>
+  <w:style w:type="table" w:styleId="TableGrid">
+    <w:name w:val="Table Grid"/>
+    <w:basedOn w:val="TableNormal"/>
+    <w:uiPriority w:val="39"/>
+    <w:rsid w:val="00E75493"/>
+    <w:pPr>
+      <w:widowControl/>
+      <w:autoSpaceDE/>
+      <w:autoSpaceDN/>
+    </w:pPr>
+    <w:rPr>
+      <w:rFonts w:eastAsiaTheme="minorEastAsia"/>
+      <w:kern w:val="2"/>
+      <w:lang w:eastAsia="zh-CN"/>
+      <w14:ligatures w14:val="standardContextual"/>
+    </w:rPr>
+    <w:tblPr>
+      <w:tblInd w:w="0" w:type="nil"/>
+      <w:tblBorders>
+        <w:top w:val="single" w:sz="4" w:space="0" w:color="auto"/>
+        <w:left w:val="single" w:sz="4" w:space="0" w:color="auto"/>
+        <w:bottom w:val="single" w:sz="4" w:space="0" w:color="auto"/>
+        <w:right w:val="single" w:sz="4" w:space="0" w:color="auto"/>
+        <w:insideH w:val="single" w:sz="4" w:space="0" w:color="auto"/>
+        <w:insideV w:val="single" w:sz="4" w:space="0" w:color="auto"/>
+      </w:tblBorders>
+    </w:tblPr>
+  </w:style>
 </w:styles>
 </file>
 

</xml_diff>

<commit_message>
Menambahkan Screenshot Board Trello 1
</commit_message>
<xml_diff>
--- a/TuruGes_Tugas2.docx
+++ b/TuruGes_Tugas2.docx
@@ -2395,7 +2395,7 @@
         <w:sectPr>
           <w:type w:val="continuous"/>
           <w:pgSz w:w="12240" w:h="15840"/>
-          <w:pgMar w:top="1400" w:right="0" w:bottom="280" w:left="160" w:header="720" w:footer="720" w:gutter="0"/>
+          <w:pgMar w:top="1400" w:right="0" w:bottom="280" w:left="993" w:header="720" w:footer="720" w:gutter="0"/>
           <w:cols w:space="720"/>
         </w:sectPr>
       </w:pPr>
@@ -5443,7 +5443,7 @@
         <w:spacing w:line="248" w:lineRule="exact"/>
         <w:sectPr>
           <w:pgSz w:w="12240" w:h="15840"/>
-          <w:pgMar w:top="1440" w:right="0" w:bottom="280" w:left="160" w:header="720" w:footer="720" w:gutter="0"/>
+          <w:pgMar w:top="1440" w:right="0" w:bottom="280" w:left="993" w:header="720" w:footer="720" w:gutter="0"/>
           <w:cols w:space="720"/>
         </w:sectPr>
       </w:pPr>
@@ -5579,7 +5579,7 @@
         </w:rPr>
         <w:sectPr>
           <w:pgSz w:w="12240" w:h="15840"/>
-          <w:pgMar w:top="1500" w:right="0" w:bottom="280" w:left="160" w:header="720" w:footer="720" w:gutter="0"/>
+          <w:pgMar w:top="1500" w:right="0" w:bottom="280" w:left="993" w:header="720" w:footer="720" w:gutter="0"/>
           <w:cols w:space="720"/>
         </w:sectPr>
       </w:pPr>
@@ -15224,7 +15224,6 @@
           <w:sz w:val="32"/>
           <w:szCs w:val="32"/>
         </w:rPr>
-        <w:lastRenderedPageBreak/>
         <w:t xml:space="preserve">Laporan Hasil Sprint Review </w:t>
       </w:r>
     </w:p>
@@ -15451,6 +15450,7 @@
               </w:rPr>
             </w:pPr>
             <w:r>
+              <w:lastRenderedPageBreak/>
               <w:t>Task 1 : Membuat halaman Login</w:t>
             </w:r>
           </w:p>
@@ -16949,6 +16949,17 @@
         </w:tc>
       </w:tr>
     </w:tbl>
+    <w:p>
+      <w:pPr>
+        <w:spacing w:after="228" w:line="259" w:lineRule="auto"/>
+        <w:rPr>
+          <w:b/>
+          <w:bCs/>
+          <w:sz w:val="32"/>
+          <w:szCs w:val="32"/>
+        </w:rPr>
+      </w:pPr>
+    </w:p>
     <w:p>
       <w:pPr>
         <w:spacing w:after="228" w:line="259" w:lineRule="auto"/>
@@ -16986,7 +16997,6 @@
           <w:sz w:val="32"/>
           <w:szCs w:val="32"/>
         </w:rPr>
-        <w:lastRenderedPageBreak/>
         <w:t xml:space="preserve">Sprint Retrospective </w:t>
       </w:r>
     </w:p>
@@ -17174,6 +17184,7 @@
               <w:rPr>
                 <w:b/>
               </w:rPr>
+              <w:lastRenderedPageBreak/>
               <w:t xml:space="preserve">Analysis </w:t>
             </w:r>
           </w:p>
@@ -18242,6 +18253,340 @@
         </w:tc>
       </w:tr>
     </w:tbl>
+    <w:p>
+      <w:pPr>
+        <w:rPr>
+          <w:b/>
+          <w:bCs/>
+          <w:sz w:val="32"/>
+          <w:szCs w:val="32"/>
+          <w:lang w:val="en-US"/>
+        </w:rPr>
+      </w:pPr>
+    </w:p>
+    <w:p>
+      <w:pPr>
+        <w:rPr>
+          <w:b/>
+          <w:bCs/>
+          <w:sz w:val="32"/>
+          <w:szCs w:val="32"/>
+          <w:lang w:val="en-US"/>
+        </w:rPr>
+      </w:pPr>
+    </w:p>
+    <w:p>
+      <w:pPr>
+        <w:rPr>
+          <w:b/>
+          <w:bCs/>
+          <w:sz w:val="32"/>
+          <w:szCs w:val="32"/>
+          <w:lang w:val="en-US"/>
+        </w:rPr>
+      </w:pPr>
+    </w:p>
+    <w:p>
+      <w:pPr>
+        <w:rPr>
+          <w:b/>
+          <w:bCs/>
+          <w:sz w:val="32"/>
+          <w:szCs w:val="32"/>
+          <w:lang w:val="en-US"/>
+        </w:rPr>
+      </w:pPr>
+    </w:p>
+    <w:p>
+      <w:pPr>
+        <w:rPr>
+          <w:b/>
+          <w:bCs/>
+          <w:sz w:val="32"/>
+          <w:szCs w:val="32"/>
+          <w:lang w:val="en-US"/>
+        </w:rPr>
+      </w:pPr>
+    </w:p>
+    <w:p>
+      <w:pPr>
+        <w:rPr>
+          <w:b/>
+          <w:bCs/>
+          <w:sz w:val="32"/>
+          <w:szCs w:val="32"/>
+          <w:lang w:val="en-US"/>
+        </w:rPr>
+      </w:pPr>
+    </w:p>
+    <w:p>
+      <w:pPr>
+        <w:rPr>
+          <w:b/>
+          <w:bCs/>
+          <w:sz w:val="32"/>
+          <w:szCs w:val="32"/>
+          <w:lang w:val="en-US"/>
+        </w:rPr>
+      </w:pPr>
+    </w:p>
+    <w:p>
+      <w:pPr>
+        <w:rPr>
+          <w:b/>
+          <w:bCs/>
+          <w:sz w:val="32"/>
+          <w:szCs w:val="32"/>
+          <w:lang w:val="en-US"/>
+        </w:rPr>
+      </w:pPr>
+    </w:p>
+    <w:p>
+      <w:pPr>
+        <w:rPr>
+          <w:b/>
+          <w:bCs/>
+          <w:sz w:val="32"/>
+          <w:szCs w:val="32"/>
+          <w:lang w:val="en-US"/>
+        </w:rPr>
+      </w:pPr>
+    </w:p>
+    <w:p>
+      <w:pPr>
+        <w:rPr>
+          <w:b/>
+          <w:bCs/>
+          <w:sz w:val="32"/>
+          <w:szCs w:val="32"/>
+          <w:lang w:val="en-US"/>
+        </w:rPr>
+      </w:pPr>
+    </w:p>
+    <w:p>
+      <w:pPr>
+        <w:rPr>
+          <w:b/>
+          <w:bCs/>
+          <w:sz w:val="32"/>
+          <w:szCs w:val="32"/>
+          <w:lang w:val="en-US"/>
+        </w:rPr>
+      </w:pPr>
+    </w:p>
+    <w:p>
+      <w:pPr>
+        <w:rPr>
+          <w:b/>
+          <w:bCs/>
+          <w:sz w:val="32"/>
+          <w:szCs w:val="32"/>
+          <w:lang w:val="en-US"/>
+        </w:rPr>
+      </w:pPr>
+    </w:p>
+    <w:p>
+      <w:pPr>
+        <w:rPr>
+          <w:b/>
+          <w:bCs/>
+          <w:sz w:val="32"/>
+          <w:szCs w:val="32"/>
+          <w:lang w:val="en-US"/>
+        </w:rPr>
+      </w:pPr>
+    </w:p>
+    <w:p>
+      <w:pPr>
+        <w:rPr>
+          <w:b/>
+          <w:bCs/>
+          <w:sz w:val="32"/>
+          <w:szCs w:val="32"/>
+          <w:lang w:val="en-US"/>
+        </w:rPr>
+      </w:pPr>
+    </w:p>
+    <w:p>
+      <w:pPr>
+        <w:rPr>
+          <w:b/>
+          <w:bCs/>
+          <w:sz w:val="32"/>
+          <w:szCs w:val="32"/>
+          <w:lang w:val="en-US"/>
+        </w:rPr>
+      </w:pPr>
+    </w:p>
+    <w:p>
+      <w:pPr>
+        <w:rPr>
+          <w:b/>
+          <w:bCs/>
+          <w:sz w:val="32"/>
+          <w:szCs w:val="32"/>
+          <w:lang w:val="en-US"/>
+        </w:rPr>
+      </w:pPr>
+    </w:p>
+    <w:p>
+      <w:pPr>
+        <w:rPr>
+          <w:b/>
+          <w:bCs/>
+          <w:sz w:val="32"/>
+          <w:szCs w:val="32"/>
+          <w:lang w:val="en-US"/>
+        </w:rPr>
+      </w:pPr>
+    </w:p>
+    <w:p>
+      <w:pPr>
+        <w:rPr>
+          <w:b/>
+          <w:bCs/>
+          <w:sz w:val="32"/>
+          <w:szCs w:val="32"/>
+          <w:lang w:val="en-US"/>
+        </w:rPr>
+      </w:pPr>
+    </w:p>
+    <w:p>
+      <w:pPr>
+        <w:rPr>
+          <w:b/>
+          <w:bCs/>
+          <w:sz w:val="32"/>
+          <w:szCs w:val="32"/>
+          <w:lang w:val="en-US"/>
+        </w:rPr>
+      </w:pPr>
+    </w:p>
+    <w:p>
+      <w:pPr>
+        <w:rPr>
+          <w:b/>
+          <w:bCs/>
+          <w:sz w:val="32"/>
+          <w:szCs w:val="32"/>
+          <w:lang w:val="en-US"/>
+        </w:rPr>
+      </w:pPr>
+      <w:r>
+        <w:rPr>
+          <w:b/>
+          <w:bCs/>
+          <w:sz w:val="32"/>
+          <w:szCs w:val="32"/>
+          <w:lang w:val="en-US"/>
+        </w:rPr>
+        <w:lastRenderedPageBreak/>
+        <w:t>Screenshot Board Trello</w:t>
+      </w:r>
+    </w:p>
+    <w:p>
+      <w:pPr>
+        <w:rPr>
+          <w:lang w:val="en-US"/>
+        </w:rPr>
+      </w:pPr>
+      <w:r>
+        <w:rPr>
+          <w:noProof/>
+          <w:lang w:val="en-US"/>
+        </w:rPr>
+        <w:drawing>
+          <wp:inline distT="0" distB="0" distL="0" distR="0" wp14:anchorId="1F6151A6" wp14:editId="7386171B">
+            <wp:extent cx="5943600" cy="3138805"/>
+            <wp:effectExtent l="0" t="0" r="0" b="4445"/>
+            <wp:docPr id="1129004524" name="Picture 1"/>
+            <wp:cNvGraphicFramePr>
+              <a:graphicFrameLocks xmlns:a="http://schemas.openxmlformats.org/drawingml/2006/main" noChangeAspect="1"/>
+            </wp:cNvGraphicFramePr>
+            <a:graphic xmlns:a="http://schemas.openxmlformats.org/drawingml/2006/main">
+              <a:graphicData uri="http://schemas.openxmlformats.org/drawingml/2006/picture">
+                <pic:pic xmlns:pic="http://schemas.openxmlformats.org/drawingml/2006/picture">
+                  <pic:nvPicPr>
+                    <pic:cNvPr id="1129004524" name=""/>
+                    <pic:cNvPicPr/>
+                  </pic:nvPicPr>
+                  <pic:blipFill>
+                    <a:blip r:embed="rId8"/>
+                    <a:stretch>
+                      <a:fillRect/>
+                    </a:stretch>
+                  </pic:blipFill>
+                  <pic:spPr>
+                    <a:xfrm>
+                      <a:off x="0" y="0"/>
+                      <a:ext cx="5943600" cy="3138805"/>
+                    </a:xfrm>
+                    <a:prstGeom prst="rect">
+                      <a:avLst/>
+                    </a:prstGeom>
+                  </pic:spPr>
+                </pic:pic>
+              </a:graphicData>
+            </a:graphic>
+          </wp:inline>
+        </w:drawing>
+      </w:r>
+    </w:p>
+    <w:p>
+      <w:pPr>
+        <w:rPr>
+          <w:lang w:val="en-US"/>
+        </w:rPr>
+      </w:pPr>
+      <w:r>
+        <w:rPr>
+          <w:noProof/>
+          <w:lang w:val="en-US"/>
+        </w:rPr>
+        <w:drawing>
+          <wp:inline distT="0" distB="0" distL="0" distR="0" wp14:anchorId="4FCC8052" wp14:editId="73639889">
+            <wp:extent cx="5943600" cy="3121660"/>
+            <wp:effectExtent l="0" t="0" r="0" b="2540"/>
+            <wp:docPr id="149171465" name="Picture 1"/>
+            <wp:cNvGraphicFramePr>
+              <a:graphicFrameLocks xmlns:a="http://schemas.openxmlformats.org/drawingml/2006/main" noChangeAspect="1"/>
+            </wp:cNvGraphicFramePr>
+            <a:graphic xmlns:a="http://schemas.openxmlformats.org/drawingml/2006/main">
+              <a:graphicData uri="http://schemas.openxmlformats.org/drawingml/2006/picture">
+                <pic:pic xmlns:pic="http://schemas.openxmlformats.org/drawingml/2006/picture">
+                  <pic:nvPicPr>
+                    <pic:cNvPr id="149171465" name=""/>
+                    <pic:cNvPicPr/>
+                  </pic:nvPicPr>
+                  <pic:blipFill>
+                    <a:blip r:embed="rId9"/>
+                    <a:stretch>
+                      <a:fillRect/>
+                    </a:stretch>
+                  </pic:blipFill>
+                  <pic:spPr>
+                    <a:xfrm>
+                      <a:off x="0" y="0"/>
+                      <a:ext cx="5943600" cy="3121660"/>
+                    </a:xfrm>
+                    <a:prstGeom prst="rect">
+                      <a:avLst/>
+                    </a:prstGeom>
+                  </pic:spPr>
+                </pic:pic>
+              </a:graphicData>
+            </a:graphic>
+          </wp:inline>
+        </w:drawing>
+      </w:r>
+    </w:p>
+    <w:p>
+      <w:pPr>
+        <w:rPr>
+          <w:lang w:val="en-US"/>
+        </w:rPr>
+      </w:pPr>
+    </w:p>
     <w:p>
       <w:pPr>
         <w:pStyle w:val="BodyText"/>
@@ -18255,7 +18600,7 @@
     </w:p>
     <w:sectPr>
       <w:pgSz w:w="12240" w:h="15840"/>
-      <w:pgMar w:top="1500" w:right="0" w:bottom="280" w:left="160" w:header="720" w:footer="720" w:gutter="0"/>
+      <w:pgMar w:top="1500" w:right="0" w:bottom="280" w:left="993" w:header="720" w:footer="720" w:gutter="0"/>
       <w:cols w:space="720"/>
     </w:sectPr>
   </w:body>

</xml_diff>

<commit_message>
Menambahkan Screenshot Board Trello 2
</commit_message>
<xml_diff>
--- a/TuruGes_Tugas2.docx
+++ b/TuruGes_Tugas2.docx
@@ -5528,7 +5528,7 @@
           <w:noProof/>
         </w:rPr>
         <w:drawing>
-          <wp:anchor distT="0" distB="0" distL="0" distR="0" simplePos="0" relativeHeight="251658240" behindDoc="0" locked="0" layoutInCell="1" allowOverlap="1" wp14:anchorId="7C287E2E" wp14:editId="387DAA8A">
+          <wp:anchor distT="0" distB="0" distL="0" distR="0" simplePos="0" relativeHeight="251657216" behindDoc="0" locked="0" layoutInCell="1" allowOverlap="1" wp14:anchorId="7C287E2E" wp14:editId="387DAA8A">
             <wp:simplePos x="0" y="0"/>
             <wp:positionH relativeFrom="page">
               <wp:posOffset>914400</wp:posOffset>
@@ -18590,13 +18590,105 @@
     <w:p>
       <w:pPr>
         <w:pStyle w:val="BodyText"/>
-        <w:ind w:left="1280"/>
         <w:rPr>
           <w:sz w:val="24"/>
           <w:szCs w:val="24"/>
           <w:lang w:val="en-US"/>
         </w:rPr>
       </w:pPr>
+      <w:r>
+        <w:rPr>
+          <w:noProof/>
+          <w:lang w:val="en-US"/>
+        </w:rPr>
+        <w:lastRenderedPageBreak/>
+        <w:drawing>
+          <wp:inline distT="0" distB="0" distL="0" distR="0" wp14:anchorId="4FED4D82" wp14:editId="5DC34A78">
+            <wp:extent cx="5943600" cy="3091815"/>
+            <wp:effectExtent l="0" t="0" r="0" b="0"/>
+            <wp:docPr id="236749031" name="Picture 1"/>
+            <wp:cNvGraphicFramePr>
+              <a:graphicFrameLocks xmlns:a="http://schemas.openxmlformats.org/drawingml/2006/main" noChangeAspect="1"/>
+            </wp:cNvGraphicFramePr>
+            <a:graphic xmlns:a="http://schemas.openxmlformats.org/drawingml/2006/main">
+              <a:graphicData uri="http://schemas.openxmlformats.org/drawingml/2006/picture">
+                <pic:pic xmlns:pic="http://schemas.openxmlformats.org/drawingml/2006/picture">
+                  <pic:nvPicPr>
+                    <pic:cNvPr id="236749031" name=""/>
+                    <pic:cNvPicPr/>
+                  </pic:nvPicPr>
+                  <pic:blipFill>
+                    <a:blip r:embed="rId10"/>
+                    <a:stretch>
+                      <a:fillRect/>
+                    </a:stretch>
+                  </pic:blipFill>
+                  <pic:spPr>
+                    <a:xfrm>
+                      <a:off x="0" y="0"/>
+                      <a:ext cx="5943600" cy="3091815"/>
+                    </a:xfrm>
+                    <a:prstGeom prst="rect">
+                      <a:avLst/>
+                    </a:prstGeom>
+                  </pic:spPr>
+                </pic:pic>
+              </a:graphicData>
+            </a:graphic>
+          </wp:inline>
+        </w:drawing>
+      </w:r>
+    </w:p>
+    <w:p>
+      <w:pPr>
+        <w:pStyle w:val="BodyText"/>
+        <w:rPr>
+          <w:sz w:val="24"/>
+          <w:szCs w:val="24"/>
+          <w:lang w:val="en-US"/>
+        </w:rPr>
+      </w:pPr>
+      <w:r>
+        <w:rPr>
+          <w:noProof/>
+          <w:lang w:val="en-US"/>
+        </w:rPr>
+        <w:drawing>
+          <wp:inline distT="0" distB="0" distL="0" distR="0" wp14:anchorId="091668F7" wp14:editId="3BC57252">
+            <wp:extent cx="5943600" cy="3093085"/>
+            <wp:effectExtent l="0" t="0" r="0" b="0"/>
+            <wp:docPr id="1913111116" name="Picture 1"/>
+            <wp:cNvGraphicFramePr>
+              <a:graphicFrameLocks xmlns:a="http://schemas.openxmlformats.org/drawingml/2006/main" noChangeAspect="1"/>
+            </wp:cNvGraphicFramePr>
+            <a:graphic xmlns:a="http://schemas.openxmlformats.org/drawingml/2006/main">
+              <a:graphicData uri="http://schemas.openxmlformats.org/drawingml/2006/picture">
+                <pic:pic xmlns:pic="http://schemas.openxmlformats.org/drawingml/2006/picture">
+                  <pic:nvPicPr>
+                    <pic:cNvPr id="1913111116" name=""/>
+                    <pic:cNvPicPr/>
+                  </pic:nvPicPr>
+                  <pic:blipFill>
+                    <a:blip r:embed="rId11"/>
+                    <a:stretch>
+                      <a:fillRect/>
+                    </a:stretch>
+                  </pic:blipFill>
+                  <pic:spPr>
+                    <a:xfrm>
+                      <a:off x="0" y="0"/>
+                      <a:ext cx="5943600" cy="3093085"/>
+                    </a:xfrm>
+                    <a:prstGeom prst="rect">
+                      <a:avLst/>
+                    </a:prstGeom>
+                  </pic:spPr>
+                </pic:pic>
+              </a:graphicData>
+            </a:graphic>
+          </wp:inline>
+        </w:drawing>
+      </w:r>
     </w:p>
     <w:sectPr>
       <w:pgSz w:w="12240" w:h="15840"/>

</xml_diff>

<commit_message>
screenshot board trello 3
</commit_message>
<xml_diff>
--- a/TuruGes_Tugas2.docx
+++ b/TuruGes_Tugas2.docx
@@ -1,6 +1,6 @@
 
 <file path=word/document.xml><?xml version="1.0" encoding="utf-8"?>
-<w:document xmlns:wpc="http://schemas.microsoft.com/office/word/2010/wordprocessingCanvas" xmlns:cx="http://schemas.microsoft.com/office/drawing/2014/chartex" xmlns:cx1="http://schemas.microsoft.com/office/drawing/2015/9/8/chartex" xmlns:cx2="http://schemas.microsoft.com/office/drawing/2015/10/21/chartex" xmlns:cx3="http://schemas.microsoft.com/office/drawing/2016/5/9/chartex" xmlns:cx4="http://schemas.microsoft.com/office/drawing/2016/5/10/chartex" xmlns:cx5="http://schemas.microsoft.com/office/drawing/2016/5/11/chartex" xmlns:cx6="http://schemas.microsoft.com/office/drawing/2016/5/12/chartex" xmlns:cx7="http://schemas.microsoft.com/office/drawing/2016/5/13/chartex" xmlns:cx8="http://schemas.microsoft.com/office/drawing/2016/5/14/chartex" xmlns:mc="http://schemas.openxmlformats.org/markup-compatibility/2006" xmlns:aink="http://schemas.microsoft.com/office/drawing/2016/ink" xmlns:am3d="http://schemas.microsoft.com/office/drawing/2017/model3d" xmlns:o="urn:schemas-microsoft-com:office:office" xmlns:oel="http://schemas.microsoft.com/office/2019/extlst" xmlns:r="http://schemas.openxmlformats.org/officeDocument/2006/relationships" xmlns:m="http://schemas.openxmlformats.org/officeDocument/2006/math" xmlns:v="urn:schemas-microsoft-com:vml" xmlns:wp14="http://schemas.microsoft.com/office/word/2010/wordprocessingDrawing" xmlns:wp="http://schemas.openxmlformats.org/drawingml/2006/wordprocessingDrawing" xmlns:w10="urn:schemas-microsoft-com:office:word" xmlns:w="http://schemas.openxmlformats.org/wordprocessingml/2006/main" xmlns:w14="http://schemas.microsoft.com/office/word/2010/wordml" xmlns:w15="http://schemas.microsoft.com/office/word/2012/wordml" xmlns:w16cex="http://schemas.microsoft.com/office/word/2018/wordml/cex" xmlns:w16cid="http://schemas.microsoft.com/office/word/2016/wordml/cid" xmlns:w16="http://schemas.microsoft.com/office/word/2018/wordml" xmlns:w16sdtdh="http://schemas.microsoft.com/office/word/2020/wordml/sdtdatahash" xmlns:w16se="http://schemas.microsoft.com/office/word/2015/wordml/symex" xmlns:wpg="http://schemas.microsoft.com/office/word/2010/wordprocessingGroup" xmlns:wpi="http://schemas.microsoft.com/office/word/2010/wordprocessingInk" xmlns:wne="http://schemas.microsoft.com/office/word/2006/wordml" xmlns:wps="http://schemas.microsoft.com/office/word/2010/wordprocessingShape" mc:Ignorable="w14 w15 w16se w16cid w16 w16cex w16sdtdh wp14">
+<w:document xmlns:wpc="http://schemas.microsoft.com/office/word/2010/wordprocessingCanvas" xmlns:cx="http://schemas.microsoft.com/office/drawing/2014/chartex" xmlns:cx1="http://schemas.microsoft.com/office/drawing/2015/9/8/chartex" xmlns:cx2="http://schemas.microsoft.com/office/drawing/2015/10/21/chartex" xmlns:cx3="http://schemas.microsoft.com/office/drawing/2016/5/9/chartex" xmlns:cx4="http://schemas.microsoft.com/office/drawing/2016/5/10/chartex" xmlns:cx5="http://schemas.microsoft.com/office/drawing/2016/5/11/chartex" xmlns:cx6="http://schemas.microsoft.com/office/drawing/2016/5/12/chartex" xmlns:cx7="http://schemas.microsoft.com/office/drawing/2016/5/13/chartex" xmlns:cx8="http://schemas.microsoft.com/office/drawing/2016/5/14/chartex" xmlns:mc="http://schemas.openxmlformats.org/markup-compatibility/2006" xmlns:aink="http://schemas.microsoft.com/office/drawing/2016/ink" xmlns:am3d="http://schemas.microsoft.com/office/drawing/2017/model3d" xmlns:o="urn:schemas-microsoft-com:office:office" xmlns:oel="http://schemas.microsoft.com/office/2019/extlst" xmlns:r="http://schemas.openxmlformats.org/officeDocument/2006/relationships" xmlns:m="http://schemas.openxmlformats.org/officeDocument/2006/math" xmlns:v="urn:schemas-microsoft-com:vml" xmlns:wp14="http://schemas.microsoft.com/office/word/2010/wordprocessingDrawing" xmlns:wp="http://schemas.openxmlformats.org/drawingml/2006/wordprocessingDrawing" xmlns:w10="urn:schemas-microsoft-com:office:word" xmlns:w="http://schemas.openxmlformats.org/wordprocessingml/2006/main" xmlns:w14="http://schemas.microsoft.com/office/word/2010/wordml" xmlns:w15="http://schemas.microsoft.com/office/word/2012/wordml" xmlns:w16cex="http://schemas.microsoft.com/office/word/2018/wordml/cex" xmlns:w16cid="http://schemas.microsoft.com/office/word/2016/wordml/cid" xmlns:w16="http://schemas.microsoft.com/office/word/2018/wordml" xmlns:w16du="http://schemas.microsoft.com/office/word/2023/wordml/word16du" xmlns:w16sdtdh="http://schemas.microsoft.com/office/word/2020/wordml/sdtdatahash" xmlns:w16se="http://schemas.microsoft.com/office/word/2015/wordml/symex" xmlns:wpg="http://schemas.microsoft.com/office/word/2010/wordprocessingGroup" xmlns:wpi="http://schemas.microsoft.com/office/word/2010/wordprocessingInk" xmlns:wne="http://schemas.microsoft.com/office/word/2006/wordml" xmlns:wps="http://schemas.microsoft.com/office/word/2010/wordprocessingShape" mc:Ignorable="w14 w15 w16se w16cid w16 w16cex w16sdtdh wp14">
   <w:body>
     <w:p>
       <w:pPr>
@@ -143,6 +143,7 @@
           <w:lang w:val="en-US"/>
         </w:rPr>
       </w:pPr>
+      <w:proofErr w:type="spellStart"/>
       <w:r>
         <w:rPr>
           <w:b/>
@@ -150,7 +151,17 @@
           <w:sz w:val="25"/>
           <w:lang w:val="en-US"/>
         </w:rPr>
-        <w:t>Tugas UTS</w:t>
+        <w:t>Tugas</w:t>
+      </w:r>
+      <w:proofErr w:type="spellEnd"/>
+      <w:r>
+        <w:rPr>
+          <w:b/>
+          <w:bCs/>
+          <w:sz w:val="25"/>
+          <w:lang w:val="en-US"/>
+        </w:rPr>
+        <w:t xml:space="preserve"> UTS</w:t>
       </w:r>
     </w:p>
     <w:p>
@@ -5817,7 +5828,44 @@
           <w:szCs w:val="24"/>
           <w:lang w:val="en-US"/>
         </w:rPr>
-        <w:t>Nama Kelompok : Turu</w:t>
+        <w:t xml:space="preserve">Nama </w:t>
+      </w:r>
+      <w:proofErr w:type="spellStart"/>
+      <w:proofErr w:type="gramStart"/>
+      <w:r>
+        <w:rPr>
+          <w:sz w:val="24"/>
+          <w:szCs w:val="24"/>
+          <w:lang w:val="en-US"/>
+        </w:rPr>
+        <w:t>Kelompok</w:t>
+      </w:r>
+      <w:proofErr w:type="spellEnd"/>
+      <w:r>
+        <w:rPr>
+          <w:sz w:val="24"/>
+          <w:szCs w:val="24"/>
+          <w:lang w:val="en-US"/>
+        </w:rPr>
+        <w:t xml:space="preserve"> :</w:t>
+      </w:r>
+      <w:proofErr w:type="gramEnd"/>
+      <w:r>
+        <w:rPr>
+          <w:sz w:val="24"/>
+          <w:szCs w:val="24"/>
+          <w:lang w:val="en-US"/>
+        </w:rPr>
+        <w:t xml:space="preserve"> </w:t>
+      </w:r>
+      <w:proofErr w:type="spellStart"/>
+      <w:r>
+        <w:rPr>
+          <w:sz w:val="24"/>
+          <w:szCs w:val="24"/>
+          <w:lang w:val="en-US"/>
+        </w:rPr>
+        <w:t>Turu</w:t>
       </w:r>
       <w:r>
         <w:rPr>
@@ -5827,6 +5875,7 @@
         </w:rPr>
         <w:t>Ges</w:t>
       </w:r>
+      <w:proofErr w:type="spellEnd"/>
     </w:p>
     <w:p>
       <w:pPr>
@@ -5845,11 +5894,19 @@
         <w:spacing w:before="39"/>
         <w:ind w:left="1280"/>
       </w:pPr>
+      <w:proofErr w:type="spellStart"/>
       <w:r>
         <w:rPr>
           <w:lang w:val="en-US"/>
         </w:rPr>
-        <w:t xml:space="preserve">Anggota </w:t>
+        <w:t>Anggota</w:t>
+      </w:r>
+      <w:proofErr w:type="spellEnd"/>
+      <w:r>
+        <w:rPr>
+          <w:lang w:val="en-US"/>
+        </w:rPr>
+        <w:t xml:space="preserve"> </w:t>
       </w:r>
       <w:r>
         <w:t>Tim</w:t>
@@ -5863,12 +5920,14 @@
       <w:r>
         <w:t>Turu</w:t>
       </w:r>
+      <w:proofErr w:type="spellStart"/>
       <w:r>
         <w:rPr>
           <w:lang w:val="en-US"/>
         </w:rPr>
         <w:t>Ges</w:t>
       </w:r>
+      <w:proofErr w:type="spellEnd"/>
       <w:r>
         <w:t>:</w:t>
       </w:r>
@@ -7939,11 +7998,19 @@
               <w:ind w:left="185" w:right="167"/>
               <w:jc w:val="left"/>
             </w:pPr>
-            <w:r>
-              <w:rPr>
-                <w:lang w:val="en-US"/>
-              </w:rPr>
-              <w:t xml:space="preserve">Dapat </w:t>
+            <w:proofErr w:type="spellStart"/>
+            <w:r>
+              <w:rPr>
+                <w:lang w:val="en-US"/>
+              </w:rPr>
+              <w:t>Dapat</w:t>
+            </w:r>
+            <w:proofErr w:type="spellEnd"/>
+            <w:r>
+              <w:rPr>
+                <w:lang w:val="en-US"/>
+              </w:rPr>
+              <w:t xml:space="preserve"> </w:t>
             </w:r>
             <w:r>
               <w:t>mempermudah</w:t>
@@ -8310,12 +8377,28 @@
                 <w:lang w:val="en-US"/>
               </w:rPr>
             </w:pPr>
-            <w:r>
-              <w:rPr>
-                <w:lang w:val="en-US"/>
-              </w:rPr>
-              <w:t>Verifikasi Diri</w:t>
-            </w:r>
+            <w:proofErr w:type="spellStart"/>
+            <w:r>
+              <w:rPr>
+                <w:lang w:val="en-US"/>
+              </w:rPr>
+              <w:t>Verifikasi</w:t>
+            </w:r>
+            <w:proofErr w:type="spellEnd"/>
+            <w:r>
+              <w:rPr>
+                <w:lang w:val="en-US"/>
+              </w:rPr>
+              <w:t xml:space="preserve"> </w:t>
+            </w:r>
+            <w:proofErr w:type="spellStart"/>
+            <w:r>
+              <w:rPr>
+                <w:lang w:val="en-US"/>
+              </w:rPr>
+              <w:t>Diri</w:t>
+            </w:r>
+            <w:proofErr w:type="spellEnd"/>
           </w:p>
         </w:tc>
         <w:tc>
@@ -8355,13 +8438,47 @@
                 <w:lang w:val="en-US"/>
               </w:rPr>
             </w:pPr>
+            <w:proofErr w:type="spellStart"/>
             <w:r>
               <w:rPr>
                 <w:sz w:val="21"/>
                 <w:lang w:val="en-US"/>
               </w:rPr>
-              <w:t>Ingin memverifikasi diri</w:t>
-            </w:r>
+              <w:t>Ingin</w:t>
+            </w:r>
+            <w:proofErr w:type="spellEnd"/>
+            <w:r>
+              <w:rPr>
+                <w:sz w:val="21"/>
+                <w:lang w:val="en-US"/>
+              </w:rPr>
+              <w:t xml:space="preserve"> </w:t>
+            </w:r>
+            <w:proofErr w:type="spellStart"/>
+            <w:r>
+              <w:rPr>
+                <w:sz w:val="21"/>
+                <w:lang w:val="en-US"/>
+              </w:rPr>
+              <w:t>memverifikasi</w:t>
+            </w:r>
+            <w:proofErr w:type="spellEnd"/>
+            <w:r>
+              <w:rPr>
+                <w:sz w:val="21"/>
+                <w:lang w:val="en-US"/>
+              </w:rPr>
+              <w:t xml:space="preserve"> </w:t>
+            </w:r>
+            <w:proofErr w:type="spellStart"/>
+            <w:r>
+              <w:rPr>
+                <w:sz w:val="21"/>
+                <w:lang w:val="en-US"/>
+              </w:rPr>
+              <w:t>diri</w:t>
+            </w:r>
+            <w:proofErr w:type="spellEnd"/>
           </w:p>
         </w:tc>
         <w:tc>
@@ -8377,12 +8494,42 @@
                 <w:lang w:val="en-US"/>
               </w:rPr>
             </w:pPr>
-            <w:r>
-              <w:rPr>
-                <w:lang w:val="en-US"/>
-              </w:rPr>
-              <w:t>dapat mendaftarkan akun</w:t>
-            </w:r>
+            <w:proofErr w:type="spellStart"/>
+            <w:r>
+              <w:rPr>
+                <w:lang w:val="en-US"/>
+              </w:rPr>
+              <w:t>dapat</w:t>
+            </w:r>
+            <w:proofErr w:type="spellEnd"/>
+            <w:r>
+              <w:rPr>
+                <w:lang w:val="en-US"/>
+              </w:rPr>
+              <w:t xml:space="preserve"> </w:t>
+            </w:r>
+            <w:proofErr w:type="spellStart"/>
+            <w:r>
+              <w:rPr>
+                <w:lang w:val="en-US"/>
+              </w:rPr>
+              <w:t>mendaftarkan</w:t>
+            </w:r>
+            <w:proofErr w:type="spellEnd"/>
+            <w:r>
+              <w:rPr>
+                <w:lang w:val="en-US"/>
+              </w:rPr>
+              <w:t xml:space="preserve"> </w:t>
+            </w:r>
+            <w:proofErr w:type="spellStart"/>
+            <w:r>
+              <w:rPr>
+                <w:lang w:val="en-US"/>
+              </w:rPr>
+              <w:t>akun</w:t>
+            </w:r>
+            <w:proofErr w:type="spellEnd"/>
           </w:p>
         </w:tc>
         <w:tc>
@@ -8519,12 +8666,37 @@
                 <w:lang w:val="en-US"/>
               </w:rPr>
             </w:pPr>
+            <w:proofErr w:type="spellStart"/>
             <w:r>
               <w:rPr>
                 <w:sz w:val="21"/>
                 <w:lang w:val="en-US"/>
               </w:rPr>
-              <w:t>Ingin melihat detail film</w:t>
+              <w:t>Ingin</w:t>
+            </w:r>
+            <w:proofErr w:type="spellEnd"/>
+            <w:r>
+              <w:rPr>
+                <w:sz w:val="21"/>
+                <w:lang w:val="en-US"/>
+              </w:rPr>
+              <w:t xml:space="preserve"> </w:t>
+            </w:r>
+            <w:proofErr w:type="spellStart"/>
+            <w:r>
+              <w:rPr>
+                <w:sz w:val="21"/>
+                <w:lang w:val="en-US"/>
+              </w:rPr>
+              <w:t>melihat</w:t>
+            </w:r>
+            <w:proofErr w:type="spellEnd"/>
+            <w:r>
+              <w:rPr>
+                <w:sz w:val="21"/>
+                <w:lang w:val="en-US"/>
+              </w:rPr>
+              <w:t xml:space="preserve"> detail film</w:t>
             </w:r>
           </w:p>
         </w:tc>
@@ -8541,12 +8713,56 @@
                 <w:lang w:val="en-US"/>
               </w:rPr>
             </w:pPr>
-            <w:r>
-              <w:rPr>
-                <w:lang w:val="en-US"/>
-              </w:rPr>
-              <w:t>dapat mengetahui detail film yang ingin ditonton</w:t>
-            </w:r>
+            <w:proofErr w:type="spellStart"/>
+            <w:r>
+              <w:rPr>
+                <w:lang w:val="en-US"/>
+              </w:rPr>
+              <w:t>dapat</w:t>
+            </w:r>
+            <w:proofErr w:type="spellEnd"/>
+            <w:r>
+              <w:rPr>
+                <w:lang w:val="en-US"/>
+              </w:rPr>
+              <w:t xml:space="preserve"> </w:t>
+            </w:r>
+            <w:proofErr w:type="spellStart"/>
+            <w:r>
+              <w:rPr>
+                <w:lang w:val="en-US"/>
+              </w:rPr>
+              <w:t>mengetahui</w:t>
+            </w:r>
+            <w:proofErr w:type="spellEnd"/>
+            <w:r>
+              <w:rPr>
+                <w:lang w:val="en-US"/>
+              </w:rPr>
+              <w:t xml:space="preserve"> detail film yang </w:t>
+            </w:r>
+            <w:proofErr w:type="spellStart"/>
+            <w:r>
+              <w:rPr>
+                <w:lang w:val="en-US"/>
+              </w:rPr>
+              <w:t>ingin</w:t>
+            </w:r>
+            <w:proofErr w:type="spellEnd"/>
+            <w:r>
+              <w:rPr>
+                <w:lang w:val="en-US"/>
+              </w:rPr>
+              <w:t xml:space="preserve"> </w:t>
+            </w:r>
+            <w:proofErr w:type="spellStart"/>
+            <w:r>
+              <w:rPr>
+                <w:lang w:val="en-US"/>
+              </w:rPr>
+              <w:t>ditonton</w:t>
+            </w:r>
+            <w:proofErr w:type="spellEnd"/>
           </w:p>
         </w:tc>
         <w:tc>
@@ -8638,11 +8854,19 @@
                 <w:lang w:val="en-US"/>
               </w:rPr>
             </w:pPr>
-            <w:r>
-              <w:rPr>
-                <w:lang w:val="en-US"/>
-              </w:rPr>
-              <w:t xml:space="preserve">Favourite </w:t>
+            <w:proofErr w:type="spellStart"/>
+            <w:r>
+              <w:rPr>
+                <w:lang w:val="en-US"/>
+              </w:rPr>
+              <w:t>Favourite</w:t>
+            </w:r>
+            <w:proofErr w:type="spellEnd"/>
+            <w:r>
+              <w:rPr>
+                <w:lang w:val="en-US"/>
+              </w:rPr>
+              <w:t xml:space="preserve"> </w:t>
             </w:r>
             <w:r>
               <w:rPr>
@@ -8691,13 +8915,63 @@
                 <w:lang w:val="en-US"/>
               </w:rPr>
             </w:pPr>
+            <w:proofErr w:type="spellStart"/>
             <w:r>
               <w:rPr>
                 <w:sz w:val="21"/>
                 <w:lang w:val="en-US"/>
               </w:rPr>
-              <w:t>Ingin melihat favorit film yang disimpan</w:t>
-            </w:r>
+              <w:t>Ingin</w:t>
+            </w:r>
+            <w:proofErr w:type="spellEnd"/>
+            <w:r>
+              <w:rPr>
+                <w:sz w:val="21"/>
+                <w:lang w:val="en-US"/>
+              </w:rPr>
+              <w:t xml:space="preserve"> </w:t>
+            </w:r>
+            <w:proofErr w:type="spellStart"/>
+            <w:r>
+              <w:rPr>
+                <w:sz w:val="21"/>
+                <w:lang w:val="en-US"/>
+              </w:rPr>
+              <w:t>melihat</w:t>
+            </w:r>
+            <w:proofErr w:type="spellEnd"/>
+            <w:r>
+              <w:rPr>
+                <w:sz w:val="21"/>
+                <w:lang w:val="en-US"/>
+              </w:rPr>
+              <w:t xml:space="preserve"> </w:t>
+            </w:r>
+            <w:proofErr w:type="spellStart"/>
+            <w:r>
+              <w:rPr>
+                <w:sz w:val="21"/>
+                <w:lang w:val="en-US"/>
+              </w:rPr>
+              <w:t>favorit</w:t>
+            </w:r>
+            <w:proofErr w:type="spellEnd"/>
+            <w:r>
+              <w:rPr>
+                <w:sz w:val="21"/>
+                <w:lang w:val="en-US"/>
+              </w:rPr>
+              <w:t xml:space="preserve"> film yang </w:t>
+            </w:r>
+            <w:proofErr w:type="spellStart"/>
+            <w:r>
+              <w:rPr>
+                <w:sz w:val="21"/>
+                <w:lang w:val="en-US"/>
+              </w:rPr>
+              <w:t>disimpan</w:t>
+            </w:r>
+            <w:proofErr w:type="spellEnd"/>
           </w:p>
         </w:tc>
         <w:tc>
@@ -8713,12 +8987,70 @@
                 <w:lang w:val="en-US"/>
               </w:rPr>
             </w:pPr>
-            <w:r>
-              <w:rPr>
-                <w:lang w:val="en-US"/>
-              </w:rPr>
-              <w:t>dapat mengetahui film apa yang pernah disukai</w:t>
-            </w:r>
+            <w:proofErr w:type="spellStart"/>
+            <w:r>
+              <w:rPr>
+                <w:lang w:val="en-US"/>
+              </w:rPr>
+              <w:t>dapat</w:t>
+            </w:r>
+            <w:proofErr w:type="spellEnd"/>
+            <w:r>
+              <w:rPr>
+                <w:lang w:val="en-US"/>
+              </w:rPr>
+              <w:t xml:space="preserve"> </w:t>
+            </w:r>
+            <w:proofErr w:type="spellStart"/>
+            <w:r>
+              <w:rPr>
+                <w:lang w:val="en-US"/>
+              </w:rPr>
+              <w:t>mengetahui</w:t>
+            </w:r>
+            <w:proofErr w:type="spellEnd"/>
+            <w:r>
+              <w:rPr>
+                <w:lang w:val="en-US"/>
+              </w:rPr>
+              <w:t xml:space="preserve"> film </w:t>
+            </w:r>
+            <w:proofErr w:type="spellStart"/>
+            <w:r>
+              <w:rPr>
+                <w:lang w:val="en-US"/>
+              </w:rPr>
+              <w:t>apa</w:t>
+            </w:r>
+            <w:proofErr w:type="spellEnd"/>
+            <w:r>
+              <w:rPr>
+                <w:lang w:val="en-US"/>
+              </w:rPr>
+              <w:t xml:space="preserve"> yang </w:t>
+            </w:r>
+            <w:proofErr w:type="spellStart"/>
+            <w:r>
+              <w:rPr>
+                <w:lang w:val="en-US"/>
+              </w:rPr>
+              <w:t>pernah</w:t>
+            </w:r>
+            <w:proofErr w:type="spellEnd"/>
+            <w:r>
+              <w:rPr>
+                <w:lang w:val="en-US"/>
+              </w:rPr>
+              <w:t xml:space="preserve"> </w:t>
+            </w:r>
+            <w:proofErr w:type="spellStart"/>
+            <w:r>
+              <w:rPr>
+                <w:lang w:val="en-US"/>
+              </w:rPr>
+              <w:t>disukai</w:t>
+            </w:r>
+            <w:proofErr w:type="spellEnd"/>
           </w:p>
         </w:tc>
         <w:tc>
@@ -8810,11 +9142,19 @@
                 <w:lang w:val="en-US"/>
               </w:rPr>
             </w:pPr>
-            <w:r>
-              <w:rPr>
-                <w:lang w:val="en-US"/>
-              </w:rPr>
-              <w:t>Jadwal Film</w:t>
+            <w:proofErr w:type="spellStart"/>
+            <w:r>
+              <w:rPr>
+                <w:lang w:val="en-US"/>
+              </w:rPr>
+              <w:t>Jadwal</w:t>
+            </w:r>
+            <w:proofErr w:type="spellEnd"/>
+            <w:r>
+              <w:rPr>
+                <w:lang w:val="en-US"/>
+              </w:rPr>
+              <w:t xml:space="preserve"> Film</w:t>
             </w:r>
           </w:p>
         </w:tc>
@@ -8855,13 +9195,63 @@
                 <w:lang w:val="en-US"/>
               </w:rPr>
             </w:pPr>
+            <w:proofErr w:type="spellStart"/>
             <w:r>
               <w:rPr>
                 <w:sz w:val="21"/>
                 <w:lang w:val="en-US"/>
               </w:rPr>
-              <w:t>Ingin melihat jadwal film yang tersedia</w:t>
-            </w:r>
+              <w:t>Ingin</w:t>
+            </w:r>
+            <w:proofErr w:type="spellEnd"/>
+            <w:r>
+              <w:rPr>
+                <w:sz w:val="21"/>
+                <w:lang w:val="en-US"/>
+              </w:rPr>
+              <w:t xml:space="preserve"> </w:t>
+            </w:r>
+            <w:proofErr w:type="spellStart"/>
+            <w:r>
+              <w:rPr>
+                <w:sz w:val="21"/>
+                <w:lang w:val="en-US"/>
+              </w:rPr>
+              <w:t>melihat</w:t>
+            </w:r>
+            <w:proofErr w:type="spellEnd"/>
+            <w:r>
+              <w:rPr>
+                <w:sz w:val="21"/>
+                <w:lang w:val="en-US"/>
+              </w:rPr>
+              <w:t xml:space="preserve"> </w:t>
+            </w:r>
+            <w:proofErr w:type="spellStart"/>
+            <w:r>
+              <w:rPr>
+                <w:sz w:val="21"/>
+                <w:lang w:val="en-US"/>
+              </w:rPr>
+              <w:t>jadwal</w:t>
+            </w:r>
+            <w:proofErr w:type="spellEnd"/>
+            <w:r>
+              <w:rPr>
+                <w:sz w:val="21"/>
+                <w:lang w:val="en-US"/>
+              </w:rPr>
+              <w:t xml:space="preserve"> film yang </w:t>
+            </w:r>
+            <w:proofErr w:type="spellStart"/>
+            <w:r>
+              <w:rPr>
+                <w:sz w:val="21"/>
+                <w:lang w:val="en-US"/>
+              </w:rPr>
+              <w:t>tersedia</w:t>
+            </w:r>
+            <w:proofErr w:type="spellEnd"/>
           </w:p>
         </w:tc>
         <w:tc>
@@ -8877,12 +9267,98 @@
                 <w:lang w:val="en-US"/>
               </w:rPr>
             </w:pPr>
-            <w:r>
-              <w:rPr>
-                <w:lang w:val="en-US"/>
-              </w:rPr>
-              <w:t>dapat mengetahui kapan dan dimana jadwal film tersebut ditayangkan</w:t>
-            </w:r>
+            <w:proofErr w:type="spellStart"/>
+            <w:r>
+              <w:rPr>
+                <w:lang w:val="en-US"/>
+              </w:rPr>
+              <w:t>dapat</w:t>
+            </w:r>
+            <w:proofErr w:type="spellEnd"/>
+            <w:r>
+              <w:rPr>
+                <w:lang w:val="en-US"/>
+              </w:rPr>
+              <w:t xml:space="preserve"> </w:t>
+            </w:r>
+            <w:proofErr w:type="spellStart"/>
+            <w:r>
+              <w:rPr>
+                <w:lang w:val="en-US"/>
+              </w:rPr>
+              <w:t>mengetahui</w:t>
+            </w:r>
+            <w:proofErr w:type="spellEnd"/>
+            <w:r>
+              <w:rPr>
+                <w:lang w:val="en-US"/>
+              </w:rPr>
+              <w:t xml:space="preserve"> </w:t>
+            </w:r>
+            <w:proofErr w:type="spellStart"/>
+            <w:r>
+              <w:rPr>
+                <w:lang w:val="en-US"/>
+              </w:rPr>
+              <w:t>kapan</w:t>
+            </w:r>
+            <w:proofErr w:type="spellEnd"/>
+            <w:r>
+              <w:rPr>
+                <w:lang w:val="en-US"/>
+              </w:rPr>
+              <w:t xml:space="preserve"> dan </w:t>
+            </w:r>
+            <w:proofErr w:type="spellStart"/>
+            <w:r>
+              <w:rPr>
+                <w:lang w:val="en-US"/>
+              </w:rPr>
+              <w:t>dimana</w:t>
+            </w:r>
+            <w:proofErr w:type="spellEnd"/>
+            <w:r>
+              <w:rPr>
+                <w:lang w:val="en-US"/>
+              </w:rPr>
+              <w:t xml:space="preserve"> </w:t>
+            </w:r>
+            <w:proofErr w:type="spellStart"/>
+            <w:r>
+              <w:rPr>
+                <w:lang w:val="en-US"/>
+              </w:rPr>
+              <w:t>jadwal</w:t>
+            </w:r>
+            <w:proofErr w:type="spellEnd"/>
+            <w:r>
+              <w:rPr>
+                <w:lang w:val="en-US"/>
+              </w:rPr>
+              <w:t xml:space="preserve"> film </w:t>
+            </w:r>
+            <w:proofErr w:type="spellStart"/>
+            <w:r>
+              <w:rPr>
+                <w:lang w:val="en-US"/>
+              </w:rPr>
+              <w:t>tersebut</w:t>
+            </w:r>
+            <w:proofErr w:type="spellEnd"/>
+            <w:r>
+              <w:rPr>
+                <w:lang w:val="en-US"/>
+              </w:rPr>
+              <w:t xml:space="preserve"> </w:t>
+            </w:r>
+            <w:proofErr w:type="spellStart"/>
+            <w:r>
+              <w:rPr>
+                <w:lang w:val="en-US"/>
+              </w:rPr>
+              <w:t>ditayangkan</w:t>
+            </w:r>
+            <w:proofErr w:type="spellEnd"/>
           </w:p>
         </w:tc>
         <w:tc>
@@ -9019,12 +9495,69 @@
                 <w:lang w:val="en-US"/>
               </w:rPr>
             </w:pPr>
+            <w:proofErr w:type="spellStart"/>
             <w:r>
               <w:rPr>
                 <w:sz w:val="21"/>
                 <w:lang w:val="en-US"/>
               </w:rPr>
-              <w:t xml:space="preserve">Ingin keluar dari akun  </w:t>
+              <w:t>Ingin</w:t>
+            </w:r>
+            <w:proofErr w:type="spellEnd"/>
+            <w:r>
+              <w:rPr>
+                <w:sz w:val="21"/>
+                <w:lang w:val="en-US"/>
+              </w:rPr>
+              <w:t xml:space="preserve"> </w:t>
+            </w:r>
+            <w:proofErr w:type="spellStart"/>
+            <w:r>
+              <w:rPr>
+                <w:sz w:val="21"/>
+                <w:lang w:val="en-US"/>
+              </w:rPr>
+              <w:t>keluar</w:t>
+            </w:r>
+            <w:proofErr w:type="spellEnd"/>
+            <w:r>
+              <w:rPr>
+                <w:sz w:val="21"/>
+                <w:lang w:val="en-US"/>
+              </w:rPr>
+              <w:t xml:space="preserve"> </w:t>
+            </w:r>
+            <w:proofErr w:type="spellStart"/>
+            <w:r>
+              <w:rPr>
+                <w:sz w:val="21"/>
+                <w:lang w:val="en-US"/>
+              </w:rPr>
+              <w:t>dari</w:t>
+            </w:r>
+            <w:proofErr w:type="spellEnd"/>
+            <w:r>
+              <w:rPr>
+                <w:sz w:val="21"/>
+                <w:lang w:val="en-US"/>
+              </w:rPr>
+              <w:t xml:space="preserve"> </w:t>
+            </w:r>
+            <w:proofErr w:type="spellStart"/>
+            <w:r>
+              <w:rPr>
+                <w:sz w:val="21"/>
+                <w:lang w:val="en-US"/>
+              </w:rPr>
+              <w:t>akun</w:t>
+            </w:r>
+            <w:proofErr w:type="spellEnd"/>
+            <w:r>
+              <w:rPr>
+                <w:sz w:val="21"/>
+                <w:lang w:val="en-US"/>
+              </w:rPr>
+              <w:t xml:space="preserve">  </w:t>
             </w:r>
           </w:p>
         </w:tc>
@@ -9041,12 +9574,70 @@
                 <w:lang w:val="en-US"/>
               </w:rPr>
             </w:pPr>
-            <w:r>
-              <w:rPr>
-                <w:lang w:val="en-US"/>
-              </w:rPr>
-              <w:t>dapat masuk dengan akun yang berbeda</w:t>
-            </w:r>
+            <w:proofErr w:type="spellStart"/>
+            <w:r>
+              <w:rPr>
+                <w:lang w:val="en-US"/>
+              </w:rPr>
+              <w:t>dapat</w:t>
+            </w:r>
+            <w:proofErr w:type="spellEnd"/>
+            <w:r>
+              <w:rPr>
+                <w:lang w:val="en-US"/>
+              </w:rPr>
+              <w:t xml:space="preserve"> </w:t>
+            </w:r>
+            <w:proofErr w:type="spellStart"/>
+            <w:r>
+              <w:rPr>
+                <w:lang w:val="en-US"/>
+              </w:rPr>
+              <w:t>masuk</w:t>
+            </w:r>
+            <w:proofErr w:type="spellEnd"/>
+            <w:r>
+              <w:rPr>
+                <w:lang w:val="en-US"/>
+              </w:rPr>
+              <w:t xml:space="preserve"> </w:t>
+            </w:r>
+            <w:proofErr w:type="spellStart"/>
+            <w:r>
+              <w:rPr>
+                <w:lang w:val="en-US"/>
+              </w:rPr>
+              <w:t>dengan</w:t>
+            </w:r>
+            <w:proofErr w:type="spellEnd"/>
+            <w:r>
+              <w:rPr>
+                <w:lang w:val="en-US"/>
+              </w:rPr>
+              <w:t xml:space="preserve"> </w:t>
+            </w:r>
+            <w:proofErr w:type="spellStart"/>
+            <w:r>
+              <w:rPr>
+                <w:lang w:val="en-US"/>
+              </w:rPr>
+              <w:t>akun</w:t>
+            </w:r>
+            <w:proofErr w:type="spellEnd"/>
+            <w:r>
+              <w:rPr>
+                <w:lang w:val="en-US"/>
+              </w:rPr>
+              <w:t xml:space="preserve"> yang </w:t>
+            </w:r>
+            <w:proofErr w:type="spellStart"/>
+            <w:r>
+              <w:rPr>
+                <w:lang w:val="en-US"/>
+              </w:rPr>
+              <w:t>berbeda</w:t>
+            </w:r>
+            <w:proofErr w:type="spellEnd"/>
           </w:p>
         </w:tc>
         <w:tc>
@@ -12335,11 +12926,75 @@
                 <w:lang w:val="en-US"/>
               </w:rPr>
             </w:pPr>
-            <w:r>
-              <w:rPr>
-                <w:lang w:val="en-US"/>
-              </w:rPr>
-              <w:t>Berhasil membuat Verifikasi Diri untuk Page Register</w:t>
+            <w:proofErr w:type="spellStart"/>
+            <w:r>
+              <w:rPr>
+                <w:lang w:val="en-US"/>
+              </w:rPr>
+              <w:t>Berhasil</w:t>
+            </w:r>
+            <w:proofErr w:type="spellEnd"/>
+            <w:r>
+              <w:rPr>
+                <w:lang w:val="en-US"/>
+              </w:rPr>
+              <w:t xml:space="preserve"> </w:t>
+            </w:r>
+            <w:proofErr w:type="spellStart"/>
+            <w:r>
+              <w:rPr>
+                <w:lang w:val="en-US"/>
+              </w:rPr>
+              <w:t>membuat</w:t>
+            </w:r>
+            <w:proofErr w:type="spellEnd"/>
+            <w:r>
+              <w:rPr>
+                <w:lang w:val="en-US"/>
+              </w:rPr>
+              <w:t xml:space="preserve"> </w:t>
+            </w:r>
+            <w:proofErr w:type="spellStart"/>
+            <w:r>
+              <w:rPr>
+                <w:lang w:val="en-US"/>
+              </w:rPr>
+              <w:t>Verifikasi</w:t>
+            </w:r>
+            <w:proofErr w:type="spellEnd"/>
+            <w:r>
+              <w:rPr>
+                <w:lang w:val="en-US"/>
+              </w:rPr>
+              <w:t xml:space="preserve"> </w:t>
+            </w:r>
+            <w:proofErr w:type="spellStart"/>
+            <w:r>
+              <w:rPr>
+                <w:lang w:val="en-US"/>
+              </w:rPr>
+              <w:t>Diri</w:t>
+            </w:r>
+            <w:proofErr w:type="spellEnd"/>
+            <w:r>
+              <w:rPr>
+                <w:lang w:val="en-US"/>
+              </w:rPr>
+              <w:t xml:space="preserve"> </w:t>
+            </w:r>
+            <w:proofErr w:type="spellStart"/>
+            <w:r>
+              <w:rPr>
+                <w:lang w:val="en-US"/>
+              </w:rPr>
+              <w:t>untuk</w:t>
+            </w:r>
+            <w:proofErr w:type="spellEnd"/>
+            <w:r>
+              <w:rPr>
+                <w:lang w:val="en-US"/>
+              </w:rPr>
+              <w:t xml:space="preserve"> Page Register</w:t>
             </w:r>
           </w:p>
         </w:tc>
@@ -12383,11 +13038,47 @@
                 <w:lang w:val="en-US"/>
               </w:rPr>
             </w:pPr>
-            <w:r>
-              <w:rPr>
-                <w:lang w:val="en-US"/>
-              </w:rPr>
-              <w:t xml:space="preserve">Berhasil membuat halaman detail film </w:t>
+            <w:proofErr w:type="spellStart"/>
+            <w:r>
+              <w:rPr>
+                <w:lang w:val="en-US"/>
+              </w:rPr>
+              <w:t>Berhasil</w:t>
+            </w:r>
+            <w:proofErr w:type="spellEnd"/>
+            <w:r>
+              <w:rPr>
+                <w:lang w:val="en-US"/>
+              </w:rPr>
+              <w:t xml:space="preserve"> </w:t>
+            </w:r>
+            <w:proofErr w:type="spellStart"/>
+            <w:r>
+              <w:rPr>
+                <w:lang w:val="en-US"/>
+              </w:rPr>
+              <w:t>membuat</w:t>
+            </w:r>
+            <w:proofErr w:type="spellEnd"/>
+            <w:r>
+              <w:rPr>
+                <w:lang w:val="en-US"/>
+              </w:rPr>
+              <w:t xml:space="preserve"> </w:t>
+            </w:r>
+            <w:proofErr w:type="spellStart"/>
+            <w:r>
+              <w:rPr>
+                <w:lang w:val="en-US"/>
+              </w:rPr>
+              <w:t>halaman</w:t>
+            </w:r>
+            <w:proofErr w:type="spellEnd"/>
+            <w:r>
+              <w:rPr>
+                <w:lang w:val="en-US"/>
+              </w:rPr>
+              <w:t xml:space="preserve"> detail film </w:t>
             </w:r>
           </w:p>
         </w:tc>
@@ -12431,11 +13122,47 @@
                 <w:lang w:val="en-US"/>
               </w:rPr>
             </w:pPr>
-            <w:r>
-              <w:rPr>
-                <w:lang w:val="en-US"/>
-              </w:rPr>
-              <w:t>Berhasil membuat halaman favorite</w:t>
+            <w:proofErr w:type="spellStart"/>
+            <w:r>
+              <w:rPr>
+                <w:lang w:val="en-US"/>
+              </w:rPr>
+              <w:t>Berhasil</w:t>
+            </w:r>
+            <w:proofErr w:type="spellEnd"/>
+            <w:r>
+              <w:rPr>
+                <w:lang w:val="en-US"/>
+              </w:rPr>
+              <w:t xml:space="preserve"> </w:t>
+            </w:r>
+            <w:proofErr w:type="spellStart"/>
+            <w:r>
+              <w:rPr>
+                <w:lang w:val="en-US"/>
+              </w:rPr>
+              <w:t>membuat</w:t>
+            </w:r>
+            <w:proofErr w:type="spellEnd"/>
+            <w:r>
+              <w:rPr>
+                <w:lang w:val="en-US"/>
+              </w:rPr>
+              <w:t xml:space="preserve"> </w:t>
+            </w:r>
+            <w:proofErr w:type="spellStart"/>
+            <w:r>
+              <w:rPr>
+                <w:lang w:val="en-US"/>
+              </w:rPr>
+              <w:t>halaman</w:t>
+            </w:r>
+            <w:proofErr w:type="spellEnd"/>
+            <w:r>
+              <w:rPr>
+                <w:lang w:val="en-US"/>
+              </w:rPr>
+              <w:t xml:space="preserve"> favorite</w:t>
             </w:r>
           </w:p>
         </w:tc>
@@ -12479,12 +13206,70 @@
                 <w:lang w:val="en-US"/>
               </w:rPr>
             </w:pPr>
-            <w:r>
-              <w:rPr>
-                <w:lang w:val="en-US"/>
-              </w:rPr>
-              <w:t>Berhasil membuat halaman jadwal film ditayangkan</w:t>
-            </w:r>
+            <w:proofErr w:type="spellStart"/>
+            <w:r>
+              <w:rPr>
+                <w:lang w:val="en-US"/>
+              </w:rPr>
+              <w:t>Berhasil</w:t>
+            </w:r>
+            <w:proofErr w:type="spellEnd"/>
+            <w:r>
+              <w:rPr>
+                <w:lang w:val="en-US"/>
+              </w:rPr>
+              <w:t xml:space="preserve"> </w:t>
+            </w:r>
+            <w:proofErr w:type="spellStart"/>
+            <w:r>
+              <w:rPr>
+                <w:lang w:val="en-US"/>
+              </w:rPr>
+              <w:t>membuat</w:t>
+            </w:r>
+            <w:proofErr w:type="spellEnd"/>
+            <w:r>
+              <w:rPr>
+                <w:lang w:val="en-US"/>
+              </w:rPr>
+              <w:t xml:space="preserve"> </w:t>
+            </w:r>
+            <w:proofErr w:type="spellStart"/>
+            <w:r>
+              <w:rPr>
+                <w:lang w:val="en-US"/>
+              </w:rPr>
+              <w:t>halaman</w:t>
+            </w:r>
+            <w:proofErr w:type="spellEnd"/>
+            <w:r>
+              <w:rPr>
+                <w:lang w:val="en-US"/>
+              </w:rPr>
+              <w:t xml:space="preserve"> </w:t>
+            </w:r>
+            <w:proofErr w:type="spellStart"/>
+            <w:r>
+              <w:rPr>
+                <w:lang w:val="en-US"/>
+              </w:rPr>
+              <w:t>jadwal</w:t>
+            </w:r>
+            <w:proofErr w:type="spellEnd"/>
+            <w:r>
+              <w:rPr>
+                <w:lang w:val="en-US"/>
+              </w:rPr>
+              <w:t xml:space="preserve"> film </w:t>
+            </w:r>
+            <w:proofErr w:type="spellStart"/>
+            <w:r>
+              <w:rPr>
+                <w:lang w:val="en-US"/>
+              </w:rPr>
+              <w:t>ditayangkan</w:t>
+            </w:r>
+            <w:proofErr w:type="spellEnd"/>
           </w:p>
         </w:tc>
       </w:tr>
@@ -12527,11 +13312,47 @@
                 <w:lang w:val="en-US"/>
               </w:rPr>
             </w:pPr>
-            <w:r>
-              <w:rPr>
-                <w:lang w:val="en-US"/>
-              </w:rPr>
-              <w:t>Berhasil membuat fitur logout</w:t>
+            <w:proofErr w:type="spellStart"/>
+            <w:r>
+              <w:rPr>
+                <w:lang w:val="en-US"/>
+              </w:rPr>
+              <w:t>Berhasil</w:t>
+            </w:r>
+            <w:proofErr w:type="spellEnd"/>
+            <w:r>
+              <w:rPr>
+                <w:lang w:val="en-US"/>
+              </w:rPr>
+              <w:t xml:space="preserve"> </w:t>
+            </w:r>
+            <w:proofErr w:type="spellStart"/>
+            <w:r>
+              <w:rPr>
+                <w:lang w:val="en-US"/>
+              </w:rPr>
+              <w:t>membuat</w:t>
+            </w:r>
+            <w:proofErr w:type="spellEnd"/>
+            <w:r>
+              <w:rPr>
+                <w:lang w:val="en-US"/>
+              </w:rPr>
+              <w:t xml:space="preserve"> </w:t>
+            </w:r>
+            <w:proofErr w:type="spellStart"/>
+            <w:r>
+              <w:rPr>
+                <w:lang w:val="en-US"/>
+              </w:rPr>
+              <w:t>fitur</w:t>
+            </w:r>
+            <w:proofErr w:type="spellEnd"/>
+            <w:r>
+              <w:rPr>
+                <w:lang w:val="en-US"/>
+              </w:rPr>
+              <w:t xml:space="preserve"> logout</w:t>
             </w:r>
           </w:p>
         </w:tc>
@@ -12637,7 +13458,119 @@
               <w:rPr>
                 <w:lang w:val="en-US"/>
               </w:rPr>
-              <w:t xml:space="preserve">(5) Sebagai [USER] Saya ingin mengverifikasi diri agar saya dapat mendaftarkan akun </w:t>
+              <w:t xml:space="preserve">(5) </w:t>
+            </w:r>
+            <w:proofErr w:type="spellStart"/>
+            <w:r>
+              <w:rPr>
+                <w:lang w:val="en-US"/>
+              </w:rPr>
+              <w:t>Sebagai</w:t>
+            </w:r>
+            <w:proofErr w:type="spellEnd"/>
+            <w:r>
+              <w:rPr>
+                <w:lang w:val="en-US"/>
+              </w:rPr>
+              <w:t xml:space="preserve"> [USER] Saya </w:t>
+            </w:r>
+            <w:proofErr w:type="spellStart"/>
+            <w:r>
+              <w:rPr>
+                <w:lang w:val="en-US"/>
+              </w:rPr>
+              <w:t>ingin</w:t>
+            </w:r>
+            <w:proofErr w:type="spellEnd"/>
+            <w:r>
+              <w:rPr>
+                <w:lang w:val="en-US"/>
+              </w:rPr>
+              <w:t xml:space="preserve"> </w:t>
+            </w:r>
+            <w:proofErr w:type="spellStart"/>
+            <w:r>
+              <w:rPr>
+                <w:lang w:val="en-US"/>
+              </w:rPr>
+              <w:t>mengverifikasi</w:t>
+            </w:r>
+            <w:proofErr w:type="spellEnd"/>
+            <w:r>
+              <w:rPr>
+                <w:lang w:val="en-US"/>
+              </w:rPr>
+              <w:t xml:space="preserve"> </w:t>
+            </w:r>
+            <w:proofErr w:type="spellStart"/>
+            <w:r>
+              <w:rPr>
+                <w:lang w:val="en-US"/>
+              </w:rPr>
+              <w:t>diri</w:t>
+            </w:r>
+            <w:proofErr w:type="spellEnd"/>
+            <w:r>
+              <w:rPr>
+                <w:lang w:val="en-US"/>
+              </w:rPr>
+              <w:t xml:space="preserve"> agar </w:t>
+            </w:r>
+            <w:proofErr w:type="spellStart"/>
+            <w:r>
+              <w:rPr>
+                <w:lang w:val="en-US"/>
+              </w:rPr>
+              <w:t>saya</w:t>
+            </w:r>
+            <w:proofErr w:type="spellEnd"/>
+            <w:r>
+              <w:rPr>
+                <w:lang w:val="en-US"/>
+              </w:rPr>
+              <w:t xml:space="preserve"> </w:t>
+            </w:r>
+            <w:proofErr w:type="spellStart"/>
+            <w:r>
+              <w:rPr>
+                <w:lang w:val="en-US"/>
+              </w:rPr>
+              <w:t>dapat</w:t>
+            </w:r>
+            <w:proofErr w:type="spellEnd"/>
+            <w:r>
+              <w:rPr>
+                <w:lang w:val="en-US"/>
+              </w:rPr>
+              <w:t xml:space="preserve"> </w:t>
+            </w:r>
+            <w:proofErr w:type="spellStart"/>
+            <w:r>
+              <w:rPr>
+                <w:lang w:val="en-US"/>
+              </w:rPr>
+              <w:t>mendaftarkan</w:t>
+            </w:r>
+            <w:proofErr w:type="spellEnd"/>
+            <w:r>
+              <w:rPr>
+                <w:lang w:val="en-US"/>
+              </w:rPr>
+              <w:t xml:space="preserve"> </w:t>
+            </w:r>
+            <w:proofErr w:type="spellStart"/>
+            <w:r>
+              <w:rPr>
+                <w:lang w:val="en-US"/>
+              </w:rPr>
+              <w:t>akun</w:t>
+            </w:r>
+            <w:proofErr w:type="spellEnd"/>
+            <w:r>
+              <w:rPr>
+                <w:lang w:val="en-US"/>
+              </w:rPr>
+              <w:t xml:space="preserve"> </w:t>
             </w:r>
           </w:p>
         </w:tc>
@@ -12685,8 +13618,114 @@
               <w:rPr>
                 <w:lang w:val="en-US"/>
               </w:rPr>
-              <w:t>(13) Sebagai [USER] Saya ingin melihat halaman detail film agar dapat melihat detail film yang ingin ditonton</w:t>
-            </w:r>
+              <w:t xml:space="preserve">(13) </w:t>
+            </w:r>
+            <w:proofErr w:type="spellStart"/>
+            <w:r>
+              <w:rPr>
+                <w:lang w:val="en-US"/>
+              </w:rPr>
+              <w:t>Sebagai</w:t>
+            </w:r>
+            <w:proofErr w:type="spellEnd"/>
+            <w:r>
+              <w:rPr>
+                <w:lang w:val="en-US"/>
+              </w:rPr>
+              <w:t xml:space="preserve"> [USER] Saya </w:t>
+            </w:r>
+            <w:proofErr w:type="spellStart"/>
+            <w:r>
+              <w:rPr>
+                <w:lang w:val="en-US"/>
+              </w:rPr>
+              <w:t>ingin</w:t>
+            </w:r>
+            <w:proofErr w:type="spellEnd"/>
+            <w:r>
+              <w:rPr>
+                <w:lang w:val="en-US"/>
+              </w:rPr>
+              <w:t xml:space="preserve"> </w:t>
+            </w:r>
+            <w:proofErr w:type="spellStart"/>
+            <w:r>
+              <w:rPr>
+                <w:lang w:val="en-US"/>
+              </w:rPr>
+              <w:t>melihat</w:t>
+            </w:r>
+            <w:proofErr w:type="spellEnd"/>
+            <w:r>
+              <w:rPr>
+                <w:lang w:val="en-US"/>
+              </w:rPr>
+              <w:t xml:space="preserve"> </w:t>
+            </w:r>
+            <w:proofErr w:type="spellStart"/>
+            <w:r>
+              <w:rPr>
+                <w:lang w:val="en-US"/>
+              </w:rPr>
+              <w:t>halaman</w:t>
+            </w:r>
+            <w:proofErr w:type="spellEnd"/>
+            <w:r>
+              <w:rPr>
+                <w:lang w:val="en-US"/>
+              </w:rPr>
+              <w:t xml:space="preserve"> detail film agar </w:t>
+            </w:r>
+            <w:proofErr w:type="spellStart"/>
+            <w:r>
+              <w:rPr>
+                <w:lang w:val="en-US"/>
+              </w:rPr>
+              <w:t>dapat</w:t>
+            </w:r>
+            <w:proofErr w:type="spellEnd"/>
+            <w:r>
+              <w:rPr>
+                <w:lang w:val="en-US"/>
+              </w:rPr>
+              <w:t xml:space="preserve"> </w:t>
+            </w:r>
+            <w:proofErr w:type="spellStart"/>
+            <w:r>
+              <w:rPr>
+                <w:lang w:val="en-US"/>
+              </w:rPr>
+              <w:t>melihat</w:t>
+            </w:r>
+            <w:proofErr w:type="spellEnd"/>
+            <w:r>
+              <w:rPr>
+                <w:lang w:val="en-US"/>
+              </w:rPr>
+              <w:t xml:space="preserve"> detail film yang </w:t>
+            </w:r>
+            <w:proofErr w:type="spellStart"/>
+            <w:r>
+              <w:rPr>
+                <w:lang w:val="en-US"/>
+              </w:rPr>
+              <w:t>ingin</w:t>
+            </w:r>
+            <w:proofErr w:type="spellEnd"/>
+            <w:r>
+              <w:rPr>
+                <w:lang w:val="en-US"/>
+              </w:rPr>
+              <w:t xml:space="preserve"> </w:t>
+            </w:r>
+            <w:proofErr w:type="spellStart"/>
+            <w:r>
+              <w:rPr>
+                <w:lang w:val="en-US"/>
+              </w:rPr>
+              <w:t>ditonton</w:t>
+            </w:r>
+            <w:proofErr w:type="spellEnd"/>
           </w:p>
         </w:tc>
       </w:tr>
@@ -12733,7 +13772,105 @@
               <w:rPr>
                 <w:lang w:val="en-US"/>
               </w:rPr>
-              <w:t xml:space="preserve">(8) Sebagai [USER] Saya ingin menyukai film yang saya suka agar tersimpan di halaman favorite </w:t>
+              <w:t xml:space="preserve">(8) </w:t>
+            </w:r>
+            <w:proofErr w:type="spellStart"/>
+            <w:r>
+              <w:rPr>
+                <w:lang w:val="en-US"/>
+              </w:rPr>
+              <w:t>Sebagai</w:t>
+            </w:r>
+            <w:proofErr w:type="spellEnd"/>
+            <w:r>
+              <w:rPr>
+                <w:lang w:val="en-US"/>
+              </w:rPr>
+              <w:t xml:space="preserve"> [USER] Saya </w:t>
+            </w:r>
+            <w:proofErr w:type="spellStart"/>
+            <w:r>
+              <w:rPr>
+                <w:lang w:val="en-US"/>
+              </w:rPr>
+              <w:t>ingin</w:t>
+            </w:r>
+            <w:proofErr w:type="spellEnd"/>
+            <w:r>
+              <w:rPr>
+                <w:lang w:val="en-US"/>
+              </w:rPr>
+              <w:t xml:space="preserve"> </w:t>
+            </w:r>
+            <w:proofErr w:type="spellStart"/>
+            <w:r>
+              <w:rPr>
+                <w:lang w:val="en-US"/>
+              </w:rPr>
+              <w:t>menyukai</w:t>
+            </w:r>
+            <w:proofErr w:type="spellEnd"/>
+            <w:r>
+              <w:rPr>
+                <w:lang w:val="en-US"/>
+              </w:rPr>
+              <w:t xml:space="preserve"> film yang </w:t>
+            </w:r>
+            <w:proofErr w:type="spellStart"/>
+            <w:r>
+              <w:rPr>
+                <w:lang w:val="en-US"/>
+              </w:rPr>
+              <w:t>saya</w:t>
+            </w:r>
+            <w:proofErr w:type="spellEnd"/>
+            <w:r>
+              <w:rPr>
+                <w:lang w:val="en-US"/>
+              </w:rPr>
+              <w:t xml:space="preserve"> </w:t>
+            </w:r>
+            <w:proofErr w:type="spellStart"/>
+            <w:r>
+              <w:rPr>
+                <w:lang w:val="en-US"/>
+              </w:rPr>
+              <w:t>suka</w:t>
+            </w:r>
+            <w:proofErr w:type="spellEnd"/>
+            <w:r>
+              <w:rPr>
+                <w:lang w:val="en-US"/>
+              </w:rPr>
+              <w:t xml:space="preserve"> agar </w:t>
+            </w:r>
+            <w:proofErr w:type="spellStart"/>
+            <w:r>
+              <w:rPr>
+                <w:lang w:val="en-US"/>
+              </w:rPr>
+              <w:t>tersimpan</w:t>
+            </w:r>
+            <w:proofErr w:type="spellEnd"/>
+            <w:r>
+              <w:rPr>
+                <w:lang w:val="en-US"/>
+              </w:rPr>
+              <w:t xml:space="preserve"> di </w:t>
+            </w:r>
+            <w:proofErr w:type="spellStart"/>
+            <w:r>
+              <w:rPr>
+                <w:lang w:val="en-US"/>
+              </w:rPr>
+              <w:t>halaman</w:t>
+            </w:r>
+            <w:proofErr w:type="spellEnd"/>
+            <w:r>
+              <w:rPr>
+                <w:lang w:val="en-US"/>
+              </w:rPr>
+              <w:t xml:space="preserve"> favorite </w:t>
             </w:r>
           </w:p>
         </w:tc>
@@ -12782,8 +13919,170 @@
               <w:rPr>
                 <w:lang w:val="en-US"/>
               </w:rPr>
-              <w:t>(13) Sebagai [USER] Saya ingin melihat jadwal film yang sedang ditayangkan agar dapat mengetahui kapan waktu film tersebut ditayangkan</w:t>
-            </w:r>
+              <w:t xml:space="preserve">(13) </w:t>
+            </w:r>
+            <w:proofErr w:type="spellStart"/>
+            <w:r>
+              <w:rPr>
+                <w:lang w:val="en-US"/>
+              </w:rPr>
+              <w:t>Sebagai</w:t>
+            </w:r>
+            <w:proofErr w:type="spellEnd"/>
+            <w:r>
+              <w:rPr>
+                <w:lang w:val="en-US"/>
+              </w:rPr>
+              <w:t xml:space="preserve"> [USER] Saya </w:t>
+            </w:r>
+            <w:proofErr w:type="spellStart"/>
+            <w:r>
+              <w:rPr>
+                <w:lang w:val="en-US"/>
+              </w:rPr>
+              <w:t>ingin</w:t>
+            </w:r>
+            <w:proofErr w:type="spellEnd"/>
+            <w:r>
+              <w:rPr>
+                <w:lang w:val="en-US"/>
+              </w:rPr>
+              <w:t xml:space="preserve"> </w:t>
+            </w:r>
+            <w:proofErr w:type="spellStart"/>
+            <w:r>
+              <w:rPr>
+                <w:lang w:val="en-US"/>
+              </w:rPr>
+              <w:t>melihat</w:t>
+            </w:r>
+            <w:proofErr w:type="spellEnd"/>
+            <w:r>
+              <w:rPr>
+                <w:lang w:val="en-US"/>
+              </w:rPr>
+              <w:t xml:space="preserve"> </w:t>
+            </w:r>
+            <w:proofErr w:type="spellStart"/>
+            <w:r>
+              <w:rPr>
+                <w:lang w:val="en-US"/>
+              </w:rPr>
+              <w:t>jadwal</w:t>
+            </w:r>
+            <w:proofErr w:type="spellEnd"/>
+            <w:r>
+              <w:rPr>
+                <w:lang w:val="en-US"/>
+              </w:rPr>
+              <w:t xml:space="preserve"> film yang </w:t>
+            </w:r>
+            <w:proofErr w:type="spellStart"/>
+            <w:r>
+              <w:rPr>
+                <w:lang w:val="en-US"/>
+              </w:rPr>
+              <w:t>sedang</w:t>
+            </w:r>
+            <w:proofErr w:type="spellEnd"/>
+            <w:r>
+              <w:rPr>
+                <w:lang w:val="en-US"/>
+              </w:rPr>
+              <w:t xml:space="preserve"> </w:t>
+            </w:r>
+            <w:proofErr w:type="spellStart"/>
+            <w:r>
+              <w:rPr>
+                <w:lang w:val="en-US"/>
+              </w:rPr>
+              <w:t>ditayangkan</w:t>
+            </w:r>
+            <w:proofErr w:type="spellEnd"/>
+            <w:r>
+              <w:rPr>
+                <w:lang w:val="en-US"/>
+              </w:rPr>
+              <w:t xml:space="preserve"> agar </w:t>
+            </w:r>
+            <w:proofErr w:type="spellStart"/>
+            <w:r>
+              <w:rPr>
+                <w:lang w:val="en-US"/>
+              </w:rPr>
+              <w:t>dapat</w:t>
+            </w:r>
+            <w:proofErr w:type="spellEnd"/>
+            <w:r>
+              <w:rPr>
+                <w:lang w:val="en-US"/>
+              </w:rPr>
+              <w:t xml:space="preserve"> </w:t>
+            </w:r>
+            <w:proofErr w:type="spellStart"/>
+            <w:r>
+              <w:rPr>
+                <w:lang w:val="en-US"/>
+              </w:rPr>
+              <w:t>mengetahui</w:t>
+            </w:r>
+            <w:proofErr w:type="spellEnd"/>
+            <w:r>
+              <w:rPr>
+                <w:lang w:val="en-US"/>
+              </w:rPr>
+              <w:t xml:space="preserve"> </w:t>
+            </w:r>
+            <w:proofErr w:type="spellStart"/>
+            <w:r>
+              <w:rPr>
+                <w:lang w:val="en-US"/>
+              </w:rPr>
+              <w:t>kapan</w:t>
+            </w:r>
+            <w:proofErr w:type="spellEnd"/>
+            <w:r>
+              <w:rPr>
+                <w:lang w:val="en-US"/>
+              </w:rPr>
+              <w:t xml:space="preserve"> </w:t>
+            </w:r>
+            <w:proofErr w:type="spellStart"/>
+            <w:r>
+              <w:rPr>
+                <w:lang w:val="en-US"/>
+              </w:rPr>
+              <w:t>waktu</w:t>
+            </w:r>
+            <w:proofErr w:type="spellEnd"/>
+            <w:r>
+              <w:rPr>
+                <w:lang w:val="en-US"/>
+              </w:rPr>
+              <w:t xml:space="preserve"> film </w:t>
+            </w:r>
+            <w:proofErr w:type="spellStart"/>
+            <w:r>
+              <w:rPr>
+                <w:lang w:val="en-US"/>
+              </w:rPr>
+              <w:t>tersebut</w:t>
+            </w:r>
+            <w:proofErr w:type="spellEnd"/>
+            <w:r>
+              <w:rPr>
+                <w:lang w:val="en-US"/>
+              </w:rPr>
+              <w:t xml:space="preserve"> </w:t>
+            </w:r>
+            <w:proofErr w:type="spellStart"/>
+            <w:r>
+              <w:rPr>
+                <w:lang w:val="en-US"/>
+              </w:rPr>
+              <w:t>ditayangkan</w:t>
+            </w:r>
+            <w:proofErr w:type="spellEnd"/>
           </w:p>
         </w:tc>
       </w:tr>
@@ -12830,8 +14129,114 @@
               <w:rPr>
                 <w:lang w:val="en-US"/>
               </w:rPr>
-              <w:t>(5) Sebagai [USER] Saya ingin keluar dari aplikasi tersebut agar saya keluar</w:t>
-            </w:r>
+              <w:t xml:space="preserve">(5) </w:t>
+            </w:r>
+            <w:proofErr w:type="spellStart"/>
+            <w:r>
+              <w:rPr>
+                <w:lang w:val="en-US"/>
+              </w:rPr>
+              <w:t>Sebagai</w:t>
+            </w:r>
+            <w:proofErr w:type="spellEnd"/>
+            <w:r>
+              <w:rPr>
+                <w:lang w:val="en-US"/>
+              </w:rPr>
+              <w:t xml:space="preserve"> [USER] Saya </w:t>
+            </w:r>
+            <w:proofErr w:type="spellStart"/>
+            <w:r>
+              <w:rPr>
+                <w:lang w:val="en-US"/>
+              </w:rPr>
+              <w:t>ingin</w:t>
+            </w:r>
+            <w:proofErr w:type="spellEnd"/>
+            <w:r>
+              <w:rPr>
+                <w:lang w:val="en-US"/>
+              </w:rPr>
+              <w:t xml:space="preserve"> </w:t>
+            </w:r>
+            <w:proofErr w:type="spellStart"/>
+            <w:r>
+              <w:rPr>
+                <w:lang w:val="en-US"/>
+              </w:rPr>
+              <w:t>keluar</w:t>
+            </w:r>
+            <w:proofErr w:type="spellEnd"/>
+            <w:r>
+              <w:rPr>
+                <w:lang w:val="en-US"/>
+              </w:rPr>
+              <w:t xml:space="preserve"> </w:t>
+            </w:r>
+            <w:proofErr w:type="spellStart"/>
+            <w:r>
+              <w:rPr>
+                <w:lang w:val="en-US"/>
+              </w:rPr>
+              <w:t>dari</w:t>
+            </w:r>
+            <w:proofErr w:type="spellEnd"/>
+            <w:r>
+              <w:rPr>
+                <w:lang w:val="en-US"/>
+              </w:rPr>
+              <w:t xml:space="preserve"> </w:t>
+            </w:r>
+            <w:proofErr w:type="spellStart"/>
+            <w:r>
+              <w:rPr>
+                <w:lang w:val="en-US"/>
+              </w:rPr>
+              <w:t>aplikasi</w:t>
+            </w:r>
+            <w:proofErr w:type="spellEnd"/>
+            <w:r>
+              <w:rPr>
+                <w:lang w:val="en-US"/>
+              </w:rPr>
+              <w:t xml:space="preserve"> </w:t>
+            </w:r>
+            <w:proofErr w:type="spellStart"/>
+            <w:r>
+              <w:rPr>
+                <w:lang w:val="en-US"/>
+              </w:rPr>
+              <w:t>tersebut</w:t>
+            </w:r>
+            <w:proofErr w:type="spellEnd"/>
+            <w:r>
+              <w:rPr>
+                <w:lang w:val="en-US"/>
+              </w:rPr>
+              <w:t xml:space="preserve"> agar </w:t>
+            </w:r>
+            <w:proofErr w:type="spellStart"/>
+            <w:r>
+              <w:rPr>
+                <w:lang w:val="en-US"/>
+              </w:rPr>
+              <w:t>saya</w:t>
+            </w:r>
+            <w:proofErr w:type="spellEnd"/>
+            <w:r>
+              <w:rPr>
+                <w:lang w:val="en-US"/>
+              </w:rPr>
+              <w:t xml:space="preserve"> </w:t>
+            </w:r>
+            <w:proofErr w:type="spellStart"/>
+            <w:r>
+              <w:rPr>
+                <w:lang w:val="en-US"/>
+              </w:rPr>
+              <w:t>keluar</w:t>
+            </w:r>
+            <w:proofErr w:type="spellEnd"/>
           </w:p>
         </w:tc>
       </w:tr>
@@ -14324,11 +15729,19 @@
                 <w:lang w:val="en-US"/>
               </w:rPr>
             </w:pPr>
-            <w:r>
-              <w:rPr>
-                <w:lang w:val="en-US"/>
-              </w:rPr>
-              <w:t>Membuat floating action button</w:t>
+            <w:proofErr w:type="spellStart"/>
+            <w:r>
+              <w:rPr>
+                <w:lang w:val="en-US"/>
+              </w:rPr>
+              <w:t>Membuat</w:t>
+            </w:r>
+            <w:proofErr w:type="spellEnd"/>
+            <w:r>
+              <w:rPr>
+                <w:lang w:val="en-US"/>
+              </w:rPr>
+              <w:t xml:space="preserve"> floating action button</w:t>
             </w:r>
           </w:p>
         </w:tc>
@@ -14477,11 +15890,33 @@
                 <w:lang w:val="en-US"/>
               </w:rPr>
             </w:pPr>
-            <w:r>
-              <w:rPr>
-                <w:lang w:val="en-US"/>
-              </w:rPr>
-              <w:t>Membuat fitur Dark Mode</w:t>
+            <w:proofErr w:type="spellStart"/>
+            <w:r>
+              <w:rPr>
+                <w:lang w:val="en-US"/>
+              </w:rPr>
+              <w:t>Membuat</w:t>
+            </w:r>
+            <w:proofErr w:type="spellEnd"/>
+            <w:r>
+              <w:rPr>
+                <w:lang w:val="en-US"/>
+              </w:rPr>
+              <w:t xml:space="preserve"> </w:t>
+            </w:r>
+            <w:proofErr w:type="spellStart"/>
+            <w:r>
+              <w:rPr>
+                <w:lang w:val="en-US"/>
+              </w:rPr>
+              <w:t>fitur</w:t>
+            </w:r>
+            <w:proofErr w:type="spellEnd"/>
+            <w:r>
+              <w:rPr>
+                <w:lang w:val="en-US"/>
+              </w:rPr>
+              <w:t xml:space="preserve"> Dark Mode</w:t>
             </w:r>
           </w:p>
         </w:tc>
@@ -14506,8 +15941,16 @@
               <w:rPr>
                 <w:lang w:val="en-US"/>
               </w:rPr>
-              <w:t>3 Juni</w:t>
-            </w:r>
+              <w:t xml:space="preserve">3 </w:t>
+            </w:r>
+            <w:proofErr w:type="spellStart"/>
+            <w:r>
+              <w:rPr>
+                <w:lang w:val="en-US"/>
+              </w:rPr>
+              <w:t>Juni</w:t>
+            </w:r>
+            <w:proofErr w:type="spellEnd"/>
           </w:p>
         </w:tc>
         <w:tc>
@@ -14630,12 +16073,42 @@
                 <w:lang w:val="en-US"/>
               </w:rPr>
             </w:pPr>
-            <w:r>
-              <w:rPr>
-                <w:lang w:val="en-US"/>
-              </w:rPr>
-              <w:t>Membuat fitur Vertifikasi</w:t>
-            </w:r>
+            <w:proofErr w:type="spellStart"/>
+            <w:r>
+              <w:rPr>
+                <w:lang w:val="en-US"/>
+              </w:rPr>
+              <w:t>Membuat</w:t>
+            </w:r>
+            <w:proofErr w:type="spellEnd"/>
+            <w:r>
+              <w:rPr>
+                <w:lang w:val="en-US"/>
+              </w:rPr>
+              <w:t xml:space="preserve"> </w:t>
+            </w:r>
+            <w:proofErr w:type="spellStart"/>
+            <w:r>
+              <w:rPr>
+                <w:lang w:val="en-US"/>
+              </w:rPr>
+              <w:t>fitur</w:t>
+            </w:r>
+            <w:proofErr w:type="spellEnd"/>
+            <w:r>
+              <w:rPr>
+                <w:lang w:val="en-US"/>
+              </w:rPr>
+              <w:t xml:space="preserve"> </w:t>
+            </w:r>
+            <w:proofErr w:type="spellStart"/>
+            <w:r>
+              <w:rPr>
+                <w:lang w:val="en-US"/>
+              </w:rPr>
+              <w:t>Vertifikasi</w:t>
+            </w:r>
+            <w:proofErr w:type="spellEnd"/>
           </w:p>
         </w:tc>
         <w:tc>
@@ -14659,8 +16132,16 @@
               <w:rPr>
                 <w:lang w:val="en-US"/>
               </w:rPr>
-              <w:t>8 Juni</w:t>
-            </w:r>
+              <w:t xml:space="preserve">8 </w:t>
+            </w:r>
+            <w:proofErr w:type="spellStart"/>
+            <w:r>
+              <w:rPr>
+                <w:lang w:val="en-US"/>
+              </w:rPr>
+              <w:t>Juni</w:t>
+            </w:r>
+            <w:proofErr w:type="spellEnd"/>
           </w:p>
         </w:tc>
         <w:tc>
@@ -14783,12 +16264,56 @@
                 <w:lang w:val="en-US"/>
               </w:rPr>
             </w:pPr>
-            <w:r>
-              <w:rPr>
-                <w:lang w:val="en-US"/>
-              </w:rPr>
-              <w:t>Membuat halaman Detail Film dan halaman Film yang disukai</w:t>
-            </w:r>
+            <w:proofErr w:type="spellStart"/>
+            <w:r>
+              <w:rPr>
+                <w:lang w:val="en-US"/>
+              </w:rPr>
+              <w:t>Membuat</w:t>
+            </w:r>
+            <w:proofErr w:type="spellEnd"/>
+            <w:r>
+              <w:rPr>
+                <w:lang w:val="en-US"/>
+              </w:rPr>
+              <w:t xml:space="preserve"> </w:t>
+            </w:r>
+            <w:proofErr w:type="spellStart"/>
+            <w:r>
+              <w:rPr>
+                <w:lang w:val="en-US"/>
+              </w:rPr>
+              <w:t>halaman</w:t>
+            </w:r>
+            <w:proofErr w:type="spellEnd"/>
+            <w:r>
+              <w:rPr>
+                <w:lang w:val="en-US"/>
+              </w:rPr>
+              <w:t xml:space="preserve"> Detail Film dan </w:t>
+            </w:r>
+            <w:proofErr w:type="spellStart"/>
+            <w:r>
+              <w:rPr>
+                <w:lang w:val="en-US"/>
+              </w:rPr>
+              <w:t>halaman</w:t>
+            </w:r>
+            <w:proofErr w:type="spellEnd"/>
+            <w:r>
+              <w:rPr>
+                <w:lang w:val="en-US"/>
+              </w:rPr>
+              <w:t xml:space="preserve"> Film yang </w:t>
+            </w:r>
+            <w:proofErr w:type="spellStart"/>
+            <w:r>
+              <w:rPr>
+                <w:lang w:val="en-US"/>
+              </w:rPr>
+              <w:t>disukai</w:t>
+            </w:r>
+            <w:proofErr w:type="spellEnd"/>
           </w:p>
         </w:tc>
         <w:tc>
@@ -14812,8 +16337,16 @@
               <w:rPr>
                 <w:lang w:val="en-US"/>
               </w:rPr>
-              <w:t>21 Juni</w:t>
-            </w:r>
+              <w:t xml:space="preserve">21 </w:t>
+            </w:r>
+            <w:proofErr w:type="spellStart"/>
+            <w:r>
+              <w:rPr>
+                <w:lang w:val="en-US"/>
+              </w:rPr>
+              <w:t>Juni</w:t>
+            </w:r>
+            <w:proofErr w:type="spellEnd"/>
           </w:p>
         </w:tc>
         <w:tc>
@@ -14833,12 +16366,28 @@
                 <w:lang w:val="en-US"/>
               </w:rPr>
             </w:pPr>
-            <w:r>
-              <w:rPr>
-                <w:lang w:val="en-US"/>
-              </w:rPr>
-              <w:t>Membuat tampilan</w:t>
-            </w:r>
+            <w:proofErr w:type="spellStart"/>
+            <w:r>
+              <w:rPr>
+                <w:lang w:val="en-US"/>
+              </w:rPr>
+              <w:t>Membuat</w:t>
+            </w:r>
+            <w:proofErr w:type="spellEnd"/>
+            <w:r>
+              <w:rPr>
+                <w:lang w:val="en-US"/>
+              </w:rPr>
+              <w:t xml:space="preserve"> </w:t>
+            </w:r>
+            <w:proofErr w:type="spellStart"/>
+            <w:r>
+              <w:rPr>
+                <w:lang w:val="en-US"/>
+              </w:rPr>
+              <w:t>tampilan</w:t>
+            </w:r>
+            <w:proofErr w:type="spellEnd"/>
           </w:p>
         </w:tc>
         <w:tc>
@@ -14936,11 +16485,47 @@
                 <w:lang w:val="en-US"/>
               </w:rPr>
             </w:pPr>
-            <w:r>
-              <w:rPr>
-                <w:lang w:val="en-US"/>
-              </w:rPr>
-              <w:t>Membuat halaman jadwal film</w:t>
+            <w:proofErr w:type="spellStart"/>
+            <w:r>
+              <w:rPr>
+                <w:lang w:val="en-US"/>
+              </w:rPr>
+              <w:t>Membuat</w:t>
+            </w:r>
+            <w:proofErr w:type="spellEnd"/>
+            <w:r>
+              <w:rPr>
+                <w:lang w:val="en-US"/>
+              </w:rPr>
+              <w:t xml:space="preserve"> </w:t>
+            </w:r>
+            <w:proofErr w:type="spellStart"/>
+            <w:r>
+              <w:rPr>
+                <w:lang w:val="en-US"/>
+              </w:rPr>
+              <w:t>halaman</w:t>
+            </w:r>
+            <w:proofErr w:type="spellEnd"/>
+            <w:r>
+              <w:rPr>
+                <w:lang w:val="en-US"/>
+              </w:rPr>
+              <w:t xml:space="preserve"> </w:t>
+            </w:r>
+            <w:proofErr w:type="spellStart"/>
+            <w:r>
+              <w:rPr>
+                <w:lang w:val="en-US"/>
+              </w:rPr>
+              <w:t>jadwal</w:t>
+            </w:r>
+            <w:proofErr w:type="spellEnd"/>
+            <w:r>
+              <w:rPr>
+                <w:lang w:val="en-US"/>
+              </w:rPr>
+              <w:t xml:space="preserve"> film</w:t>
             </w:r>
           </w:p>
         </w:tc>
@@ -14965,8 +16550,16 @@
               <w:rPr>
                 <w:lang w:val="en-US"/>
               </w:rPr>
-              <w:t>27 Juni</w:t>
-            </w:r>
+              <w:t xml:space="preserve">27 </w:t>
+            </w:r>
+            <w:proofErr w:type="spellStart"/>
+            <w:r>
+              <w:rPr>
+                <w:lang w:val="en-US"/>
+              </w:rPr>
+              <w:t>Juni</w:t>
+            </w:r>
+            <w:proofErr w:type="spellEnd"/>
           </w:p>
         </w:tc>
         <w:tc>
@@ -15089,11 +16682,33 @@
                 <w:lang w:val="en-US"/>
               </w:rPr>
             </w:pPr>
-            <w:r>
-              <w:rPr>
-                <w:lang w:val="en-US"/>
-              </w:rPr>
-              <w:t>Membuat Fitur untuk Logout</w:t>
+            <w:proofErr w:type="spellStart"/>
+            <w:r>
+              <w:rPr>
+                <w:lang w:val="en-US"/>
+              </w:rPr>
+              <w:t>Membuat</w:t>
+            </w:r>
+            <w:proofErr w:type="spellEnd"/>
+            <w:r>
+              <w:rPr>
+                <w:lang w:val="en-US"/>
+              </w:rPr>
+              <w:t xml:space="preserve"> Fitur </w:t>
+            </w:r>
+            <w:proofErr w:type="spellStart"/>
+            <w:r>
+              <w:rPr>
+                <w:lang w:val="en-US"/>
+              </w:rPr>
+              <w:t>untuk</w:t>
+            </w:r>
+            <w:proofErr w:type="spellEnd"/>
+            <w:r>
+              <w:rPr>
+                <w:lang w:val="en-US"/>
+              </w:rPr>
+              <w:t xml:space="preserve"> Logout</w:t>
             </w:r>
           </w:p>
         </w:tc>
@@ -15118,8 +16733,16 @@
               <w:rPr>
                 <w:lang w:val="en-US"/>
               </w:rPr>
-              <w:t>2 Juli</w:t>
-            </w:r>
+              <w:t xml:space="preserve">2 </w:t>
+            </w:r>
+            <w:proofErr w:type="spellStart"/>
+            <w:r>
+              <w:rPr>
+                <w:lang w:val="en-US"/>
+              </w:rPr>
+              <w:t>Juli</w:t>
+            </w:r>
+            <w:proofErr w:type="spellEnd"/>
           </w:p>
         </w:tc>
         <w:tc>
@@ -15218,13 +16841,23 @@
           <w:szCs w:val="32"/>
         </w:rPr>
       </w:pPr>
+      <w:proofErr w:type="spellStart"/>
       <w:r>
         <w:rPr>
           <w:rFonts w:asciiTheme="minorHAnsi" w:hAnsiTheme="minorHAnsi" w:cstheme="minorHAnsi"/>
           <w:sz w:val="32"/>
           <w:szCs w:val="32"/>
         </w:rPr>
-        <w:t xml:space="preserve">Laporan Hasil Sprint Review </w:t>
+        <w:t>Laporan</w:t>
+      </w:r>
+      <w:proofErr w:type="spellEnd"/>
+      <w:r>
+        <w:rPr>
+          <w:rFonts w:asciiTheme="minorHAnsi" w:hAnsiTheme="minorHAnsi" w:cstheme="minorHAnsi"/>
+          <w:sz w:val="32"/>
+          <w:szCs w:val="32"/>
+        </w:rPr>
+        <w:t xml:space="preserve"> Hasil Sprint Review </w:t>
       </w:r>
     </w:p>
     <w:p>
@@ -16506,13 +18139,23 @@
                 <w:lang w:val="en-US"/>
               </w:rPr>
             </w:pPr>
+            <w:proofErr w:type="spellStart"/>
             <w:r>
               <w:rPr>
                 <w:b/>
                 <w:bCs/>
                 <w:lang w:val="en-US"/>
               </w:rPr>
-              <w:t>Incompleted Task</w:t>
+              <w:t>Incompleted</w:t>
+            </w:r>
+            <w:proofErr w:type="spellEnd"/>
+            <w:r>
+              <w:rPr>
+                <w:b/>
+                <w:bCs/>
+                <w:lang w:val="en-US"/>
+              </w:rPr>
+              <w:t xml:space="preserve"> Task</w:t>
             </w:r>
           </w:p>
         </w:tc>
@@ -16577,7 +18220,77 @@
               <w:rPr>
                 <w:lang w:val="en-US"/>
               </w:rPr>
-              <w:t>Task 13 : Membuat Verifikasi Diri di halaman register</w:t>
+              <w:t xml:space="preserve">Task </w:t>
+            </w:r>
+            <w:proofErr w:type="gramStart"/>
+            <w:r>
+              <w:rPr>
+                <w:lang w:val="en-US"/>
+              </w:rPr>
+              <w:t>13 :</w:t>
+            </w:r>
+            <w:proofErr w:type="gramEnd"/>
+            <w:r>
+              <w:rPr>
+                <w:lang w:val="en-US"/>
+              </w:rPr>
+              <w:t xml:space="preserve"> </w:t>
+            </w:r>
+            <w:proofErr w:type="spellStart"/>
+            <w:r>
+              <w:rPr>
+                <w:lang w:val="en-US"/>
+              </w:rPr>
+              <w:t>Membuat</w:t>
+            </w:r>
+            <w:proofErr w:type="spellEnd"/>
+            <w:r>
+              <w:rPr>
+                <w:lang w:val="en-US"/>
+              </w:rPr>
+              <w:t xml:space="preserve"> </w:t>
+            </w:r>
+            <w:proofErr w:type="spellStart"/>
+            <w:r>
+              <w:rPr>
+                <w:lang w:val="en-US"/>
+              </w:rPr>
+              <w:t>Verifikasi</w:t>
+            </w:r>
+            <w:proofErr w:type="spellEnd"/>
+            <w:r>
+              <w:rPr>
+                <w:lang w:val="en-US"/>
+              </w:rPr>
+              <w:t xml:space="preserve"> </w:t>
+            </w:r>
+            <w:proofErr w:type="spellStart"/>
+            <w:r>
+              <w:rPr>
+                <w:lang w:val="en-US"/>
+              </w:rPr>
+              <w:t>Diri</w:t>
+            </w:r>
+            <w:proofErr w:type="spellEnd"/>
+            <w:r>
+              <w:rPr>
+                <w:lang w:val="en-US"/>
+              </w:rPr>
+              <w:t xml:space="preserve"> di </w:t>
+            </w:r>
+            <w:proofErr w:type="spellStart"/>
+            <w:r>
+              <w:rPr>
+                <w:lang w:val="en-US"/>
+              </w:rPr>
+              <w:t>halaman</w:t>
+            </w:r>
+            <w:proofErr w:type="spellEnd"/>
+            <w:r>
+              <w:rPr>
+                <w:lang w:val="en-US"/>
+              </w:rPr>
+              <w:t xml:space="preserve"> register</w:t>
             </w:r>
           </w:p>
         </w:tc>
@@ -16660,7 +18373,49 @@
               <w:rPr>
                 <w:lang w:val="en-US"/>
               </w:rPr>
-              <w:t>Task 14 : Membuat halaman detail film</w:t>
+              <w:t xml:space="preserve">Task </w:t>
+            </w:r>
+            <w:proofErr w:type="gramStart"/>
+            <w:r>
+              <w:rPr>
+                <w:lang w:val="en-US"/>
+              </w:rPr>
+              <w:t>14 :</w:t>
+            </w:r>
+            <w:proofErr w:type="gramEnd"/>
+            <w:r>
+              <w:rPr>
+                <w:lang w:val="en-US"/>
+              </w:rPr>
+              <w:t xml:space="preserve"> </w:t>
+            </w:r>
+            <w:proofErr w:type="spellStart"/>
+            <w:r>
+              <w:rPr>
+                <w:lang w:val="en-US"/>
+              </w:rPr>
+              <w:t>Membuat</w:t>
+            </w:r>
+            <w:proofErr w:type="spellEnd"/>
+            <w:r>
+              <w:rPr>
+                <w:lang w:val="en-US"/>
+              </w:rPr>
+              <w:t xml:space="preserve"> </w:t>
+            </w:r>
+            <w:proofErr w:type="spellStart"/>
+            <w:r>
+              <w:rPr>
+                <w:lang w:val="en-US"/>
+              </w:rPr>
+              <w:t>halaman</w:t>
+            </w:r>
+            <w:proofErr w:type="spellEnd"/>
+            <w:r>
+              <w:rPr>
+                <w:lang w:val="en-US"/>
+              </w:rPr>
+              <w:t xml:space="preserve"> detail film</w:t>
             </w:r>
           </w:p>
         </w:tc>
@@ -16739,7 +18494,63 @@
               <w:rPr>
                 <w:lang w:val="en-US"/>
               </w:rPr>
-              <w:t>Task 15 : Membuat halaman favourite film</w:t>
+              <w:t xml:space="preserve">Task </w:t>
+            </w:r>
+            <w:proofErr w:type="gramStart"/>
+            <w:r>
+              <w:rPr>
+                <w:lang w:val="en-US"/>
+              </w:rPr>
+              <w:t>15 :</w:t>
+            </w:r>
+            <w:proofErr w:type="gramEnd"/>
+            <w:r>
+              <w:rPr>
+                <w:lang w:val="en-US"/>
+              </w:rPr>
+              <w:t xml:space="preserve"> </w:t>
+            </w:r>
+            <w:proofErr w:type="spellStart"/>
+            <w:r>
+              <w:rPr>
+                <w:lang w:val="en-US"/>
+              </w:rPr>
+              <w:t>Membuat</w:t>
+            </w:r>
+            <w:proofErr w:type="spellEnd"/>
+            <w:r>
+              <w:rPr>
+                <w:lang w:val="en-US"/>
+              </w:rPr>
+              <w:t xml:space="preserve"> </w:t>
+            </w:r>
+            <w:proofErr w:type="spellStart"/>
+            <w:r>
+              <w:rPr>
+                <w:lang w:val="en-US"/>
+              </w:rPr>
+              <w:t>halaman</w:t>
+            </w:r>
+            <w:proofErr w:type="spellEnd"/>
+            <w:r>
+              <w:rPr>
+                <w:lang w:val="en-US"/>
+              </w:rPr>
+              <w:t xml:space="preserve"> </w:t>
+            </w:r>
+            <w:proofErr w:type="spellStart"/>
+            <w:r>
+              <w:rPr>
+                <w:lang w:val="en-US"/>
+              </w:rPr>
+              <w:t>favourite</w:t>
+            </w:r>
+            <w:proofErr w:type="spellEnd"/>
+            <w:r>
+              <w:rPr>
+                <w:lang w:val="en-US"/>
+              </w:rPr>
+              <w:t xml:space="preserve"> film</w:t>
             </w:r>
           </w:p>
         </w:tc>
@@ -16818,7 +18629,105 @@
               <w:rPr>
                 <w:lang w:val="en-US"/>
               </w:rPr>
-              <w:t>Task 16 : Membuat halaman untuk melihat jadwal dan tempat film</w:t>
+              <w:t xml:space="preserve">Task </w:t>
+            </w:r>
+            <w:proofErr w:type="gramStart"/>
+            <w:r>
+              <w:rPr>
+                <w:lang w:val="en-US"/>
+              </w:rPr>
+              <w:t>16 :</w:t>
+            </w:r>
+            <w:proofErr w:type="gramEnd"/>
+            <w:r>
+              <w:rPr>
+                <w:lang w:val="en-US"/>
+              </w:rPr>
+              <w:t xml:space="preserve"> </w:t>
+            </w:r>
+            <w:proofErr w:type="spellStart"/>
+            <w:r>
+              <w:rPr>
+                <w:lang w:val="en-US"/>
+              </w:rPr>
+              <w:t>Membuat</w:t>
+            </w:r>
+            <w:proofErr w:type="spellEnd"/>
+            <w:r>
+              <w:rPr>
+                <w:lang w:val="en-US"/>
+              </w:rPr>
+              <w:t xml:space="preserve"> </w:t>
+            </w:r>
+            <w:proofErr w:type="spellStart"/>
+            <w:r>
+              <w:rPr>
+                <w:lang w:val="en-US"/>
+              </w:rPr>
+              <w:t>halaman</w:t>
+            </w:r>
+            <w:proofErr w:type="spellEnd"/>
+            <w:r>
+              <w:rPr>
+                <w:lang w:val="en-US"/>
+              </w:rPr>
+              <w:t xml:space="preserve"> </w:t>
+            </w:r>
+            <w:proofErr w:type="spellStart"/>
+            <w:r>
+              <w:rPr>
+                <w:lang w:val="en-US"/>
+              </w:rPr>
+              <w:t>untuk</w:t>
+            </w:r>
+            <w:proofErr w:type="spellEnd"/>
+            <w:r>
+              <w:rPr>
+                <w:lang w:val="en-US"/>
+              </w:rPr>
+              <w:t xml:space="preserve"> </w:t>
+            </w:r>
+            <w:proofErr w:type="spellStart"/>
+            <w:r>
+              <w:rPr>
+                <w:lang w:val="en-US"/>
+              </w:rPr>
+              <w:t>melihat</w:t>
+            </w:r>
+            <w:proofErr w:type="spellEnd"/>
+            <w:r>
+              <w:rPr>
+                <w:lang w:val="en-US"/>
+              </w:rPr>
+              <w:t xml:space="preserve"> </w:t>
+            </w:r>
+            <w:proofErr w:type="spellStart"/>
+            <w:r>
+              <w:rPr>
+                <w:lang w:val="en-US"/>
+              </w:rPr>
+              <w:t>jadwal</w:t>
+            </w:r>
+            <w:proofErr w:type="spellEnd"/>
+            <w:r>
+              <w:rPr>
+                <w:lang w:val="en-US"/>
+              </w:rPr>
+              <w:t xml:space="preserve"> dan </w:t>
+            </w:r>
+            <w:proofErr w:type="spellStart"/>
+            <w:r>
+              <w:rPr>
+                <w:lang w:val="en-US"/>
+              </w:rPr>
+              <w:t>tempat</w:t>
+            </w:r>
+            <w:proofErr w:type="spellEnd"/>
+            <w:r>
+              <w:rPr>
+                <w:lang w:val="en-US"/>
+              </w:rPr>
+              <w:t xml:space="preserve"> film</w:t>
             </w:r>
           </w:p>
         </w:tc>
@@ -16897,7 +18806,49 @@
               <w:rPr>
                 <w:lang w:val="en-US"/>
               </w:rPr>
-              <w:t>Task 17 : Membuat fitur logout</w:t>
+              <w:t xml:space="preserve">Task </w:t>
+            </w:r>
+            <w:proofErr w:type="gramStart"/>
+            <w:r>
+              <w:rPr>
+                <w:lang w:val="en-US"/>
+              </w:rPr>
+              <w:t>17 :</w:t>
+            </w:r>
+            <w:proofErr w:type="gramEnd"/>
+            <w:r>
+              <w:rPr>
+                <w:lang w:val="en-US"/>
+              </w:rPr>
+              <w:t xml:space="preserve"> </w:t>
+            </w:r>
+            <w:proofErr w:type="spellStart"/>
+            <w:r>
+              <w:rPr>
+                <w:lang w:val="en-US"/>
+              </w:rPr>
+              <w:t>Membuat</w:t>
+            </w:r>
+            <w:proofErr w:type="spellEnd"/>
+            <w:r>
+              <w:rPr>
+                <w:lang w:val="en-US"/>
+              </w:rPr>
+              <w:t xml:space="preserve"> </w:t>
+            </w:r>
+            <w:proofErr w:type="spellStart"/>
+            <w:r>
+              <w:rPr>
+                <w:lang w:val="en-US"/>
+              </w:rPr>
+              <w:t>fitur</w:t>
+            </w:r>
+            <w:proofErr w:type="spellEnd"/>
+            <w:r>
+              <w:rPr>
+                <w:lang w:val="en-US"/>
+              </w:rPr>
+              <w:t xml:space="preserve"> logout</w:t>
             </w:r>
           </w:p>
         </w:tc>
@@ -18124,12 +20075,28 @@
                 <w:lang w:val="en-US"/>
               </w:rPr>
             </w:pPr>
-            <w:r>
-              <w:rPr>
-                <w:lang w:val="en-US"/>
-              </w:rPr>
-              <w:t>Pembuatan Laporan</w:t>
-            </w:r>
+            <w:proofErr w:type="spellStart"/>
+            <w:r>
+              <w:rPr>
+                <w:lang w:val="en-US"/>
+              </w:rPr>
+              <w:t>Pembuatan</w:t>
+            </w:r>
+            <w:proofErr w:type="spellEnd"/>
+            <w:r>
+              <w:rPr>
+                <w:lang w:val="en-US"/>
+              </w:rPr>
+              <w:t xml:space="preserve"> </w:t>
+            </w:r>
+            <w:proofErr w:type="spellStart"/>
+            <w:r>
+              <w:rPr>
+                <w:lang w:val="en-US"/>
+              </w:rPr>
+              <w:t>Laporan</w:t>
+            </w:r>
+            <w:proofErr w:type="spellEnd"/>
           </w:p>
         </w:tc>
         <w:tc>
@@ -18154,12 +20121,14 @@
                 <w:lang w:val="en-US"/>
               </w:rPr>
             </w:pPr>
+            <w:proofErr w:type="spellStart"/>
             <w:r>
               <w:rPr>
                 <w:lang w:val="en-US"/>
               </w:rPr>
               <w:t>Kerapian</w:t>
             </w:r>
+            <w:proofErr w:type="spellEnd"/>
           </w:p>
         </w:tc>
         <w:tc>
@@ -18184,12 +20153,28 @@
                 <w:lang w:val="en-US"/>
               </w:rPr>
             </w:pPr>
-            <w:r>
-              <w:rPr>
-                <w:lang w:val="en-US"/>
-              </w:rPr>
-              <w:t>Penundaan waktu</w:t>
-            </w:r>
+            <w:proofErr w:type="spellStart"/>
+            <w:r>
+              <w:rPr>
+                <w:lang w:val="en-US"/>
+              </w:rPr>
+              <w:t>Penundaan</w:t>
+            </w:r>
+            <w:proofErr w:type="spellEnd"/>
+            <w:r>
+              <w:rPr>
+                <w:lang w:val="en-US"/>
+              </w:rPr>
+              <w:t xml:space="preserve"> </w:t>
+            </w:r>
+            <w:proofErr w:type="spellStart"/>
+            <w:r>
+              <w:rPr>
+                <w:lang w:val="en-US"/>
+              </w:rPr>
+              <w:t>waktu</w:t>
+            </w:r>
+            <w:proofErr w:type="spellEnd"/>
           </w:p>
         </w:tc>
         <w:tc>
@@ -18214,12 +20199,42 @@
                 <w:lang w:val="en-US"/>
               </w:rPr>
             </w:pPr>
-            <w:r>
-              <w:rPr>
-                <w:lang w:val="en-US"/>
-              </w:rPr>
-              <w:t>Membuat lebih baik</w:t>
-            </w:r>
+            <w:proofErr w:type="spellStart"/>
+            <w:r>
+              <w:rPr>
+                <w:lang w:val="en-US"/>
+              </w:rPr>
+              <w:t>Membuat</w:t>
+            </w:r>
+            <w:proofErr w:type="spellEnd"/>
+            <w:r>
+              <w:rPr>
+                <w:lang w:val="en-US"/>
+              </w:rPr>
+              <w:t xml:space="preserve"> </w:t>
+            </w:r>
+            <w:proofErr w:type="spellStart"/>
+            <w:r>
+              <w:rPr>
+                <w:lang w:val="en-US"/>
+              </w:rPr>
+              <w:t>lebih</w:t>
+            </w:r>
+            <w:proofErr w:type="spellEnd"/>
+            <w:r>
+              <w:rPr>
+                <w:lang w:val="en-US"/>
+              </w:rPr>
+              <w:t xml:space="preserve"> </w:t>
+            </w:r>
+            <w:proofErr w:type="spellStart"/>
+            <w:r>
+              <w:rPr>
+                <w:lang w:val="en-US"/>
+              </w:rPr>
+              <w:t>baik</w:t>
+            </w:r>
+            <w:proofErr w:type="spellEnd"/>
           </w:p>
         </w:tc>
         <w:tc>
@@ -18243,12 +20258,28 @@
                 <w:lang w:val="en-US"/>
               </w:rPr>
             </w:pPr>
-            <w:r>
-              <w:rPr>
-                <w:lang w:val="en-US"/>
-              </w:rPr>
-              <w:t>Tepat waktu</w:t>
-            </w:r>
+            <w:proofErr w:type="spellStart"/>
+            <w:r>
+              <w:rPr>
+                <w:lang w:val="en-US"/>
+              </w:rPr>
+              <w:t>Tepat</w:t>
+            </w:r>
+            <w:proofErr w:type="spellEnd"/>
+            <w:r>
+              <w:rPr>
+                <w:lang w:val="en-US"/>
+              </w:rPr>
+              <w:t xml:space="preserve"> </w:t>
+            </w:r>
+            <w:proofErr w:type="spellStart"/>
+            <w:r>
+              <w:rPr>
+                <w:lang w:val="en-US"/>
+              </w:rPr>
+              <w:t>waktu</w:t>
+            </w:r>
+            <w:proofErr w:type="spellEnd"/>
           </w:p>
         </w:tc>
       </w:tr>
@@ -18643,8 +20674,7 @@
       <w:pPr>
         <w:pStyle w:val="BodyText"/>
         <w:rPr>
-          <w:sz w:val="24"/>
-          <w:szCs w:val="24"/>
+          <w:noProof/>
           <w:lang w:val="en-US"/>
         </w:rPr>
       </w:pPr>
@@ -18690,6 +20720,129 @@
         </w:drawing>
       </w:r>
     </w:p>
+    <w:p>
+      <w:pPr>
+        <w:rPr>
+          <w:lang w:val="en-US"/>
+        </w:rPr>
+      </w:pPr>
+    </w:p>
+    <w:p>
+      <w:pPr>
+        <w:rPr>
+          <w:lang w:val="en-US"/>
+        </w:rPr>
+      </w:pPr>
+    </w:p>
+    <w:p>
+      <w:pPr>
+        <w:rPr>
+          <w:lang w:val="en-US"/>
+        </w:rPr>
+      </w:pPr>
+    </w:p>
+    <w:p>
+      <w:pPr>
+        <w:tabs>
+          <w:tab w:val="left" w:pos="1872"/>
+        </w:tabs>
+        <w:rPr>
+          <w:lang w:val="en-US"/>
+        </w:rPr>
+      </w:pPr>
+      <w:r>
+        <w:rPr>
+          <w:noProof/>
+        </w:rPr>
+        <w:lastRenderedPageBreak/>
+        <w:drawing>
+          <wp:inline distT="0" distB="0" distL="0" distR="0" wp14:anchorId="0E582346" wp14:editId="3753D111">
+            <wp:extent cx="2253615" cy="4975860"/>
+            <wp:effectExtent l="0" t="0" r="0" b="0"/>
+            <wp:docPr id="2097614086" name="Picture 1"/>
+            <wp:cNvGraphicFramePr>
+              <a:graphicFrameLocks xmlns:a="http://schemas.openxmlformats.org/drawingml/2006/main" noChangeAspect="1"/>
+            </wp:cNvGraphicFramePr>
+            <a:graphic xmlns:a="http://schemas.openxmlformats.org/drawingml/2006/main">
+              <a:graphicData uri="http://schemas.openxmlformats.org/drawingml/2006/picture">
+                <pic:pic xmlns:pic="http://schemas.openxmlformats.org/drawingml/2006/picture">
+                  <pic:nvPicPr>
+                    <pic:cNvPr id="2097614086" name="Picture 1"/>
+                    <pic:cNvPicPr>
+                      <a:picLocks noChangeAspect="1"/>
+                    </pic:cNvPicPr>
+                  </pic:nvPicPr>
+                  <pic:blipFill>
+                    <a:blip r:embed="rId12"/>
+                    <a:stretch>
+                      <a:fillRect/>
+                    </a:stretch>
+                  </pic:blipFill>
+                  <pic:spPr>
+                    <a:xfrm>
+                      <a:off x="0" y="0"/>
+                      <a:ext cx="2253615" cy="4975860"/>
+                    </a:xfrm>
+                    <a:prstGeom prst="rect">
+                      <a:avLst/>
+                    </a:prstGeom>
+                  </pic:spPr>
+                </pic:pic>
+              </a:graphicData>
+            </a:graphic>
+          </wp:inline>
+        </w:drawing>
+      </w:r>
+      <w:r>
+        <w:rPr>
+          <w:noProof/>
+          <w:lang w:val="en-US"/>
+        </w:rPr>
+        <w:t xml:space="preserve">                                                  </w:t>
+      </w:r>
+      <w:r>
+        <w:rPr>
+          <w:noProof/>
+        </w:rPr>
+        <w:drawing>
+          <wp:inline distT="0" distB="0" distL="0" distR="0" wp14:anchorId="162E2252" wp14:editId="02E75206">
+            <wp:extent cx="2202180" cy="4975860"/>
+            <wp:effectExtent l="0" t="0" r="7620" b="0"/>
+            <wp:docPr id="57956384" name="Picture 1"/>
+            <wp:cNvGraphicFramePr>
+              <a:graphicFrameLocks xmlns:a="http://schemas.openxmlformats.org/drawingml/2006/main" noChangeAspect="1"/>
+            </wp:cNvGraphicFramePr>
+            <a:graphic xmlns:a="http://schemas.openxmlformats.org/drawingml/2006/main">
+              <a:graphicData uri="http://schemas.openxmlformats.org/drawingml/2006/picture">
+                <pic:pic xmlns:pic="http://schemas.openxmlformats.org/drawingml/2006/picture">
+                  <pic:nvPicPr>
+                    <pic:cNvPr id="57956384" name="Picture 1"/>
+                    <pic:cNvPicPr>
+                      <a:picLocks noChangeAspect="1"/>
+                    </pic:cNvPicPr>
+                  </pic:nvPicPr>
+                  <pic:blipFill>
+                    <a:blip r:embed="rId13"/>
+                    <a:stretch>
+                      <a:fillRect/>
+                    </a:stretch>
+                  </pic:blipFill>
+                  <pic:spPr>
+                    <a:xfrm>
+                      <a:off x="0" y="0"/>
+                      <a:ext cx="2202180" cy="4975860"/>
+                    </a:xfrm>
+                    <a:prstGeom prst="rect">
+                      <a:avLst/>
+                    </a:prstGeom>
+                  </pic:spPr>
+                </pic:pic>
+              </a:graphicData>
+            </a:graphic>
+          </wp:inline>
+        </w:drawing>
+      </w:r>
+    </w:p>
     <w:sectPr>
       <w:pgSz w:w="12240" w:h="15840"/>
       <w:pgMar w:top="1500" w:right="0" w:bottom="280" w:left="993" w:header="720" w:footer="720" w:gutter="0"/>
@@ -18700,7 +20853,7 @@
 </file>
 
 <file path=word/numbering.xml><?xml version="1.0" encoding="utf-8"?>
-<w:numbering xmlns:wpc="http://schemas.microsoft.com/office/word/2010/wordprocessingCanvas" xmlns:cx="http://schemas.microsoft.com/office/drawing/2014/chartex" xmlns:cx1="http://schemas.microsoft.com/office/drawing/2015/9/8/chartex" xmlns:cx2="http://schemas.microsoft.com/office/drawing/2015/10/21/chartex" xmlns:cx3="http://schemas.microsoft.com/office/drawing/2016/5/9/chartex" xmlns:cx4="http://schemas.microsoft.com/office/drawing/2016/5/10/chartex" xmlns:cx5="http://schemas.microsoft.com/office/drawing/2016/5/11/chartex" xmlns:cx6="http://schemas.microsoft.com/office/drawing/2016/5/12/chartex" xmlns:cx7="http://schemas.microsoft.com/office/drawing/2016/5/13/chartex" xmlns:cx8="http://schemas.microsoft.com/office/drawing/2016/5/14/chartex" xmlns:mc="http://schemas.openxmlformats.org/markup-compatibility/2006" xmlns:aink="http://schemas.microsoft.com/office/drawing/2016/ink" xmlns:am3d="http://schemas.microsoft.com/office/drawing/2017/model3d" xmlns:o="urn:schemas-microsoft-com:office:office" xmlns:oel="http://schemas.microsoft.com/office/2019/extlst" xmlns:r="http://schemas.openxmlformats.org/officeDocument/2006/relationships" xmlns:m="http://schemas.openxmlformats.org/officeDocument/2006/math" xmlns:v="urn:schemas-microsoft-com:vml" xmlns:wp14="http://schemas.microsoft.com/office/word/2010/wordprocessingDrawing" xmlns:wp="http://schemas.openxmlformats.org/drawingml/2006/wordprocessingDrawing" xmlns:w10="urn:schemas-microsoft-com:office:word" xmlns:w="http://schemas.openxmlformats.org/wordprocessingml/2006/main" xmlns:w14="http://schemas.microsoft.com/office/word/2010/wordml" xmlns:w15="http://schemas.microsoft.com/office/word/2012/wordml" xmlns:w16cex="http://schemas.microsoft.com/office/word/2018/wordml/cex" xmlns:w16cid="http://schemas.microsoft.com/office/word/2016/wordml/cid" xmlns:w16="http://schemas.microsoft.com/office/word/2018/wordml" xmlns:w16sdtdh="http://schemas.microsoft.com/office/word/2020/wordml/sdtdatahash" xmlns:w16se="http://schemas.microsoft.com/office/word/2015/wordml/symex" xmlns:wpg="http://schemas.microsoft.com/office/word/2010/wordprocessingGroup" xmlns:wpi="http://schemas.microsoft.com/office/word/2010/wordprocessingInk" xmlns:wne="http://schemas.microsoft.com/office/word/2006/wordml" xmlns:wps="http://schemas.microsoft.com/office/word/2010/wordprocessingShape" mc:Ignorable="w14 w15 w16se w16cid w16 w16cex w16sdtdh wp14">
+<w:numbering xmlns:wpc="http://schemas.microsoft.com/office/word/2010/wordprocessingCanvas" xmlns:cx="http://schemas.microsoft.com/office/drawing/2014/chartex" xmlns:cx1="http://schemas.microsoft.com/office/drawing/2015/9/8/chartex" xmlns:cx2="http://schemas.microsoft.com/office/drawing/2015/10/21/chartex" xmlns:cx3="http://schemas.microsoft.com/office/drawing/2016/5/9/chartex" xmlns:cx4="http://schemas.microsoft.com/office/drawing/2016/5/10/chartex" xmlns:cx5="http://schemas.microsoft.com/office/drawing/2016/5/11/chartex" xmlns:cx6="http://schemas.microsoft.com/office/drawing/2016/5/12/chartex" xmlns:cx7="http://schemas.microsoft.com/office/drawing/2016/5/13/chartex" xmlns:cx8="http://schemas.microsoft.com/office/drawing/2016/5/14/chartex" xmlns:mc="http://schemas.openxmlformats.org/markup-compatibility/2006" xmlns:aink="http://schemas.microsoft.com/office/drawing/2016/ink" xmlns:am3d="http://schemas.microsoft.com/office/drawing/2017/model3d" xmlns:o="urn:schemas-microsoft-com:office:office" xmlns:oel="http://schemas.microsoft.com/office/2019/extlst" xmlns:r="http://schemas.openxmlformats.org/officeDocument/2006/relationships" xmlns:m="http://schemas.openxmlformats.org/officeDocument/2006/math" xmlns:v="urn:schemas-microsoft-com:vml" xmlns:wp14="http://schemas.microsoft.com/office/word/2010/wordprocessingDrawing" xmlns:wp="http://schemas.openxmlformats.org/drawingml/2006/wordprocessingDrawing" xmlns:w10="urn:schemas-microsoft-com:office:word" xmlns:w="http://schemas.openxmlformats.org/wordprocessingml/2006/main" xmlns:w14="http://schemas.microsoft.com/office/word/2010/wordml" xmlns:w15="http://schemas.microsoft.com/office/word/2012/wordml" xmlns:w16cex="http://schemas.microsoft.com/office/word/2018/wordml/cex" xmlns:w16cid="http://schemas.microsoft.com/office/word/2016/wordml/cid" xmlns:w16="http://schemas.microsoft.com/office/word/2018/wordml" xmlns:w16du="http://schemas.microsoft.com/office/word/2023/wordml/word16du" xmlns:w16sdtdh="http://schemas.microsoft.com/office/word/2020/wordml/sdtdatahash" xmlns:w16se="http://schemas.microsoft.com/office/word/2015/wordml/symex" xmlns:wpg="http://schemas.microsoft.com/office/word/2010/wordprocessingGroup" xmlns:wpi="http://schemas.microsoft.com/office/word/2010/wordprocessingInk" xmlns:wne="http://schemas.microsoft.com/office/word/2006/wordml" xmlns:wps="http://schemas.microsoft.com/office/word/2010/wordprocessingShape" mc:Ignorable="w14 w15 w16se w16cid w16 w16cex w16sdtdh wp14">
   <w:abstractNum w:abstractNumId="0" w15:restartNumberingAfterBreak="0">
     <w:nsid w:val="1A98708C"/>
     <w:multiLevelType w:val="hybridMultilevel"/>

</xml_diff>

<commit_message>
menambahkan link github coding
</commit_message>
<xml_diff>
--- a/TuruGes_Tugas2.docx
+++ b/TuruGes_Tugas2.docx
@@ -20939,12 +20939,39 @@
     </w:p>
     <w:p>
       <w:pPr>
+        <w:rPr>
+          <w:b/>
+          <w:bCs/>
+          <w:sz w:val="28"/>
+          <w:szCs w:val="28"/>
+          <w:lang w:val="en-US"/>
+        </w:rPr>
+      </w:pPr>
+      <w:r>
+        <w:rPr>
+          <w:b/>
+          <w:bCs/>
+          <w:sz w:val="28"/>
+          <w:szCs w:val="28"/>
+        </w:rPr>
+        <w:t>Link github coding</w:t>
+      </w:r>
+    </w:p>
+    <w:p>
+      <w:hyperlink r:id="rId16" w:history="1">
+        <w:r>
+          <w:rPr>
+            <w:rStyle w:val="Hyperlink"/>
+          </w:rPr>
+          <w:t>https://github.com/briantanata/UAS.git</w:t>
+        </w:r>
+      </w:hyperlink>
+    </w:p>
+    <w:p>
+      <w:pPr>
         <w:tabs>
           <w:tab w:val="left" w:pos="1872"/>
         </w:tabs>
-        <w:rPr>
-          <w:lang w:val="en-US"/>
-        </w:rPr>
       </w:pPr>
     </w:p>
     <w:sectPr>

</xml_diff>

<commit_message>
menambahkan link github laporan
</commit_message>
<xml_diff>
--- a/TuruGes_Tugas2.docx
+++ b/TuruGes_Tugas2.docx
@@ -5831,7 +5831,6 @@
         <w:t xml:space="preserve">Nama </w:t>
       </w:r>
       <w:proofErr w:type="spellStart"/>
-      <w:proofErr w:type="gramStart"/>
       <w:r>
         <w:rPr>
           <w:sz w:val="24"/>
@@ -5847,16 +5846,7 @@
           <w:szCs w:val="24"/>
           <w:lang w:val="en-US"/>
         </w:rPr>
-        <w:t xml:space="preserve"> :</w:t>
-      </w:r>
-      <w:proofErr w:type="gramEnd"/>
-      <w:r>
-        <w:rPr>
-          <w:sz w:val="24"/>
-          <w:szCs w:val="24"/>
-          <w:lang w:val="en-US"/>
-        </w:rPr>
-        <w:t xml:space="preserve"> </w:t>
+        <w:t xml:space="preserve"> : </w:t>
       </w:r>
       <w:proofErr w:type="spellStart"/>
       <w:r>
@@ -18220,21 +18210,7 @@
               <w:rPr>
                 <w:lang w:val="en-US"/>
               </w:rPr>
-              <w:t xml:space="preserve">Task </w:t>
-            </w:r>
-            <w:proofErr w:type="gramStart"/>
-            <w:r>
-              <w:rPr>
-                <w:lang w:val="en-US"/>
-              </w:rPr>
-              <w:t>13 :</w:t>
-            </w:r>
-            <w:proofErr w:type="gramEnd"/>
-            <w:r>
-              <w:rPr>
-                <w:lang w:val="en-US"/>
-              </w:rPr>
-              <w:t xml:space="preserve"> </w:t>
+              <w:t xml:space="preserve">Task 13 : </w:t>
             </w:r>
             <w:proofErr w:type="spellStart"/>
             <w:r>
@@ -18373,21 +18349,7 @@
               <w:rPr>
                 <w:lang w:val="en-US"/>
               </w:rPr>
-              <w:t xml:space="preserve">Task </w:t>
-            </w:r>
-            <w:proofErr w:type="gramStart"/>
-            <w:r>
-              <w:rPr>
-                <w:lang w:val="en-US"/>
-              </w:rPr>
-              <w:t>14 :</w:t>
-            </w:r>
-            <w:proofErr w:type="gramEnd"/>
-            <w:r>
-              <w:rPr>
-                <w:lang w:val="en-US"/>
-              </w:rPr>
-              <w:t xml:space="preserve"> </w:t>
+              <w:t xml:space="preserve">Task 14 : </w:t>
             </w:r>
             <w:proofErr w:type="spellStart"/>
             <w:r>
@@ -18494,21 +18456,7 @@
               <w:rPr>
                 <w:lang w:val="en-US"/>
               </w:rPr>
-              <w:t xml:space="preserve">Task </w:t>
-            </w:r>
-            <w:proofErr w:type="gramStart"/>
-            <w:r>
-              <w:rPr>
-                <w:lang w:val="en-US"/>
-              </w:rPr>
-              <w:t>15 :</w:t>
-            </w:r>
-            <w:proofErr w:type="gramEnd"/>
-            <w:r>
-              <w:rPr>
-                <w:lang w:val="en-US"/>
-              </w:rPr>
-              <w:t xml:space="preserve"> </w:t>
+              <w:t xml:space="preserve">Task 15 : </w:t>
             </w:r>
             <w:proofErr w:type="spellStart"/>
             <w:r>
@@ -18629,21 +18577,7 @@
               <w:rPr>
                 <w:lang w:val="en-US"/>
               </w:rPr>
-              <w:t xml:space="preserve">Task </w:t>
-            </w:r>
-            <w:proofErr w:type="gramStart"/>
-            <w:r>
-              <w:rPr>
-                <w:lang w:val="en-US"/>
-              </w:rPr>
-              <w:t>16 :</w:t>
-            </w:r>
-            <w:proofErr w:type="gramEnd"/>
-            <w:r>
-              <w:rPr>
-                <w:lang w:val="en-US"/>
-              </w:rPr>
-              <w:t xml:space="preserve"> </w:t>
+              <w:t xml:space="preserve">Task 16 : </w:t>
             </w:r>
             <w:proofErr w:type="spellStart"/>
             <w:r>
@@ -18806,21 +18740,7 @@
               <w:rPr>
                 <w:lang w:val="en-US"/>
               </w:rPr>
-              <w:t xml:space="preserve">Task </w:t>
-            </w:r>
-            <w:proofErr w:type="gramStart"/>
-            <w:r>
-              <w:rPr>
-                <w:lang w:val="en-US"/>
-              </w:rPr>
-              <w:t>17 :</w:t>
-            </w:r>
-            <w:proofErr w:type="gramEnd"/>
-            <w:r>
-              <w:rPr>
-                <w:lang w:val="en-US"/>
-              </w:rPr>
-              <w:t xml:space="preserve"> </w:t>
+              <w:t xml:space="preserve">Task 17 : </w:t>
             </w:r>
             <w:proofErr w:type="spellStart"/>
             <w:r>
@@ -20973,6 +20893,41 @@
           <w:tab w:val="left" w:pos="1872"/>
         </w:tabs>
       </w:pPr>
+    </w:p>
+    <w:p>
+      <w:pPr>
+        <w:rPr>
+          <w:b/>
+          <w:bCs/>
+          <w:sz w:val="28"/>
+          <w:szCs w:val="28"/>
+          <w:lang w:val="en-US"/>
+        </w:rPr>
+      </w:pPr>
+      <w:r>
+        <w:rPr>
+          <w:b/>
+          <w:bCs/>
+          <w:sz w:val="28"/>
+          <w:szCs w:val="28"/>
+        </w:rPr>
+        <w:t>Link github laporan</w:t>
+      </w:r>
+    </w:p>
+    <w:p>
+      <w:pPr>
+        <w:tabs>
+          <w:tab w:val="left" w:pos="1872"/>
+        </w:tabs>
+      </w:pPr>
+      <w:hyperlink r:id="rId17" w:history="1">
+        <w:r>
+          <w:rPr>
+            <w:rStyle w:val="Hyperlink"/>
+          </w:rPr>
+          <w:t>https://github.com/briantanata/laporanUAS.git</w:t>
+        </w:r>
+      </w:hyperlink>
     </w:p>
     <w:sectPr>
       <w:pgSz w:w="12240" w:h="15840"/>
@@ -21790,12 +21745,23 @@
     <w:name w:val="Hyperlink"/>
     <w:basedOn w:val="DefaultParagraphFont"/>
     <w:uiPriority w:val="99"/>
-    <w:semiHidden/>
     <w:unhideWhenUsed/>
     <w:rsid w:val="00C11BBD"/>
     <w:rPr>
       <w:color w:val="0000FF" w:themeColor="hyperlink"/>
       <w:u w:val="single"/>
+    </w:rPr>
+  </w:style>
+  <w:style w:type="character" w:styleId="UnresolvedMention">
+    <w:name w:val="Unresolved Mention"/>
+    <w:basedOn w:val="DefaultParagraphFont"/>
+    <w:uiPriority w:val="99"/>
+    <w:semiHidden/>
+    <w:unhideWhenUsed/>
+    <w:rsid w:val="0040590A"/>
+    <w:rPr>
+      <w:color w:val="605E5C"/>
+      <w:shd w:val="clear" w:color="auto" w:fill="E1DFDD"/>
     </w:rPr>
   </w:style>
 </w:styles>

</xml_diff>